<commit_message>
Added cases for OSC responses
</commit_message>
<xml_diff>
--- a/documents/SongBeamer_OSC.docx
+++ b/documents/SongBeamer_OSC.docx
@@ -22,10 +22,10 @@
         <w:gridCol w:w="1286"/>
         <w:gridCol w:w="3044"/>
         <w:gridCol w:w="5923"/>
-        <w:gridCol w:w="2009"/>
+        <w:gridCol w:w="2011"/>
         <w:gridCol w:w="2562"/>
         <w:gridCol w:w="1597"/>
-        <w:gridCol w:w="1086"/>
+        <w:gridCol w:w="1084"/>
       </w:tblGrid>
       <w:tr>
         <w:trPr/>
@@ -155,7 +155,7 @@
         </w:tc>
         <w:tc>
           <w:tcPr>
-            <w:tcW w:w="2009" w:type="dxa"/>
+            <w:tcW w:w="2011" w:type="dxa"/>
             <w:tcBorders/>
           </w:tcPr>
           <w:p>
@@ -246,7 +246,7 @@
         </w:tc>
         <w:tc>
           <w:tcPr>
-            <w:tcW w:w="1086" w:type="dxa"/>
+            <w:tcW w:w="1084" w:type="dxa"/>
             <w:tcBorders/>
           </w:tcPr>
           <w:p>
@@ -406,7 +406,7 @@
         </w:tc>
         <w:tc>
           <w:tcPr>
-            <w:tcW w:w="2009" w:type="dxa"/>
+            <w:tcW w:w="2011" w:type="dxa"/>
             <w:tcBorders/>
           </w:tcPr>
           <w:p>
@@ -486,14 +486,19 @@
             </w:pPr>
             <w:r>
               <w:rPr>
-                <w:rFonts w:ascii="Wingdings" w:hAnsi="Wingdings"/>
-              </w:rPr>
-            </w:r>
-          </w:p>
-        </w:tc>
-        <w:tc>
-          <w:tcPr>
-            <w:tcW w:w="1086" w:type="dxa"/>
+                <w:rFonts w:eastAsia="Calibri" w:cs="Arial"/>
+                <w:kern w:val="0"/>
+                <w:sz w:val="22"/>
+                <w:szCs w:val="22"/>
+                <w:lang w:val="de-DE" w:eastAsia="en-US" w:bidi="ar-SA"/>
+              </w:rPr>
+              <w:t>No response</w:t>
+            </w:r>
+          </w:p>
+        </w:tc>
+        <w:tc>
+          <w:tcPr>
+            <w:tcW w:w="1084" w:type="dxa"/>
             <w:tcBorders/>
           </w:tcPr>
           <w:p>
@@ -653,7 +658,7 @@
         </w:tc>
         <w:tc>
           <w:tcPr>
-            <w:tcW w:w="2009" w:type="dxa"/>
+            <w:tcW w:w="2011" w:type="dxa"/>
             <w:tcBorders/>
           </w:tcPr>
           <w:p>
@@ -733,14 +738,19 @@
             </w:pPr>
             <w:r>
               <w:rPr>
-                <w:rFonts w:ascii="Wingdings" w:hAnsi="Wingdings"/>
-              </w:rPr>
-            </w:r>
-          </w:p>
-        </w:tc>
-        <w:tc>
-          <w:tcPr>
-            <w:tcW w:w="1086" w:type="dxa"/>
+                <w:rFonts w:eastAsia="Calibri" w:cs="Arial"/>
+                <w:kern w:val="0"/>
+                <w:sz w:val="22"/>
+                <w:szCs w:val="22"/>
+                <w:lang w:val="de-DE" w:eastAsia="en-US" w:bidi="ar-SA"/>
+              </w:rPr>
+              <w:t>No response</w:t>
+            </w:r>
+          </w:p>
+        </w:tc>
+        <w:tc>
+          <w:tcPr>
+            <w:tcW w:w="1084" w:type="dxa"/>
             <w:tcBorders/>
           </w:tcPr>
           <w:p>
@@ -898,7 +908,7 @@
         </w:tc>
         <w:tc>
           <w:tcPr>
-            <w:tcW w:w="2009" w:type="dxa"/>
+            <w:tcW w:w="2011" w:type="dxa"/>
             <w:tcBorders/>
           </w:tcPr>
           <w:p>
@@ -950,6 +960,7 @@
               <w:rPr>
                 <w:rFonts w:ascii="Wingdings" w:hAnsi="Wingdings"/>
               </w:rPr>
+              <w:t>x</w:t>
             </w:r>
           </w:p>
         </w:tc>
@@ -975,12 +986,13 @@
               <w:rPr>
                 <w:rFonts w:ascii="Wingdings" w:hAnsi="Wingdings"/>
               </w:rPr>
-            </w:r>
-          </w:p>
-        </w:tc>
-        <w:tc>
-          <w:tcPr>
-            <w:tcW w:w="1086" w:type="dxa"/>
+              <w:t>Response Available</w:t>
+            </w:r>
+          </w:p>
+        </w:tc>
+        <w:tc>
+          <w:tcPr>
+            <w:tcW w:w="1084" w:type="dxa"/>
             <w:tcBorders/>
           </w:tcPr>
           <w:p>
@@ -1138,7 +1150,7 @@
         </w:tc>
         <w:tc>
           <w:tcPr>
-            <w:tcW w:w="2009" w:type="dxa"/>
+            <w:tcW w:w="2011" w:type="dxa"/>
             <w:tcBorders/>
           </w:tcPr>
           <w:p>
@@ -1216,12 +1228,13 @@
               <w:rPr>
                 <w:rFonts w:ascii="Wingdings" w:hAnsi="Wingdings"/>
               </w:rPr>
-            </w:r>
-          </w:p>
-        </w:tc>
-        <w:tc>
-          <w:tcPr>
-            <w:tcW w:w="1086" w:type="dxa"/>
+              <w:t>No response</w:t>
+            </w:r>
+          </w:p>
+        </w:tc>
+        <w:tc>
+          <w:tcPr>
+            <w:tcW w:w="1084" w:type="dxa"/>
             <w:tcBorders/>
           </w:tcPr>
           <w:p>
@@ -1404,7 +1417,7 @@
         </w:tc>
         <w:tc>
           <w:tcPr>
-            <w:tcW w:w="2009" w:type="dxa"/>
+            <w:tcW w:w="2011" w:type="dxa"/>
             <w:tcBorders/>
           </w:tcPr>
           <w:p>
@@ -1490,13 +1503,13 @@
                 <w:szCs w:val="22"/>
                 <w:lang w:val="de-DE" w:eastAsia="en-US" w:bidi="ar-SA"/>
               </w:rPr>
-              <w:t>x</w:t>
-            </w:r>
-          </w:p>
-        </w:tc>
-        <w:tc>
-          <w:tcPr>
-            <w:tcW w:w="1086" w:type="dxa"/>
+              <w:t>No response</w:t>
+            </w:r>
+          </w:p>
+        </w:tc>
+        <w:tc>
+          <w:tcPr>
+            <w:tcW w:w="1084" w:type="dxa"/>
             <w:tcBorders/>
           </w:tcPr>
           <w:p>
@@ -1682,7 +1695,7 @@
         </w:tc>
         <w:tc>
           <w:tcPr>
-            <w:tcW w:w="2009" w:type="dxa"/>
+            <w:tcW w:w="2011" w:type="dxa"/>
             <w:tcBorders/>
           </w:tcPr>
           <w:p>
@@ -1768,13 +1781,13 @@
                 <w:szCs w:val="22"/>
                 <w:lang w:val="de-DE" w:eastAsia="en-US" w:bidi="ar-SA"/>
               </w:rPr>
-              <w:t>x</w:t>
-            </w:r>
-          </w:p>
-        </w:tc>
-        <w:tc>
-          <w:tcPr>
-            <w:tcW w:w="1086" w:type="dxa"/>
+              <w:t>No response</w:t>
+            </w:r>
+          </w:p>
+        </w:tc>
+        <w:tc>
+          <w:tcPr>
+            <w:tcW w:w="1084" w:type="dxa"/>
             <w:tcBorders/>
           </w:tcPr>
           <w:p>
@@ -1933,7 +1946,7 @@
         </w:tc>
         <w:tc>
           <w:tcPr>
-            <w:tcW w:w="2009" w:type="dxa"/>
+            <w:tcW w:w="2011" w:type="dxa"/>
             <w:tcBorders/>
           </w:tcPr>
           <w:p>
@@ -2044,14 +2057,19 @@
             </w:pPr>
             <w:r>
               <w:rPr>
-                <w:rFonts w:ascii="Wingdings" w:hAnsi="Wingdings"/>
-              </w:rPr>
-            </w:r>
-          </w:p>
-        </w:tc>
-        <w:tc>
-          <w:tcPr>
-            <w:tcW w:w="1086" w:type="dxa"/>
+                <w:rFonts w:eastAsia="Calibri" w:cs="Arial"/>
+                <w:kern w:val="0"/>
+                <w:sz w:val="22"/>
+                <w:szCs w:val="22"/>
+                <w:lang w:val="de-DE" w:eastAsia="en-US" w:bidi="ar-SA"/>
+              </w:rPr>
+              <w:t>No response</w:t>
+            </w:r>
+          </w:p>
+        </w:tc>
+        <w:tc>
+          <w:tcPr>
+            <w:tcW w:w="1084" w:type="dxa"/>
             <w:tcBorders/>
           </w:tcPr>
           <w:p>
@@ -2204,7 +2222,7 @@
         </w:tc>
         <w:tc>
           <w:tcPr>
-            <w:tcW w:w="2009" w:type="dxa"/>
+            <w:tcW w:w="2011" w:type="dxa"/>
             <w:tcBorders/>
           </w:tcPr>
           <w:p>
@@ -2256,6 +2274,7 @@
               <w:rPr>
                 <w:rFonts w:ascii="Wingdings" w:hAnsi="Wingdings"/>
               </w:rPr>
+              <w:t>x</w:t>
             </w:r>
           </w:p>
         </w:tc>
@@ -2281,12 +2300,13 @@
               <w:rPr>
                 <w:rFonts w:ascii="Wingdings" w:hAnsi="Wingdings"/>
               </w:rPr>
-            </w:r>
-          </w:p>
-        </w:tc>
-        <w:tc>
-          <w:tcPr>
-            <w:tcW w:w="1086" w:type="dxa"/>
+              <w:t>No response</w:t>
+            </w:r>
+          </w:p>
+        </w:tc>
+        <w:tc>
+          <w:tcPr>
+            <w:tcW w:w="1084" w:type="dxa"/>
             <w:tcBorders/>
           </w:tcPr>
           <w:p>
@@ -2439,7 +2459,7 @@
         </w:tc>
         <w:tc>
           <w:tcPr>
-            <w:tcW w:w="2009" w:type="dxa"/>
+            <w:tcW w:w="2011" w:type="dxa"/>
             <w:tcBorders/>
           </w:tcPr>
           <w:p>
@@ -2491,6 +2511,7 @@
               <w:rPr>
                 <w:rFonts w:ascii="Wingdings" w:hAnsi="Wingdings"/>
               </w:rPr>
+              <w:t>x</w:t>
             </w:r>
           </w:p>
         </w:tc>
@@ -2516,12 +2537,13 @@
               <w:rPr>
                 <w:rFonts w:ascii="Wingdings" w:hAnsi="Wingdings"/>
               </w:rPr>
-            </w:r>
-          </w:p>
-        </w:tc>
-        <w:tc>
-          <w:tcPr>
-            <w:tcW w:w="1086" w:type="dxa"/>
+              <w:t>No response</w:t>
+            </w:r>
+          </w:p>
+        </w:tc>
+        <w:tc>
+          <w:tcPr>
+            <w:tcW w:w="1084" w:type="dxa"/>
             <w:tcBorders/>
           </w:tcPr>
           <w:p>
@@ -2674,7 +2696,7 @@
         </w:tc>
         <w:tc>
           <w:tcPr>
-            <w:tcW w:w="2009" w:type="dxa"/>
+            <w:tcW w:w="2011" w:type="dxa"/>
             <w:tcBorders/>
           </w:tcPr>
           <w:p>
@@ -2726,6 +2748,7 @@
               <w:rPr>
                 <w:rFonts w:ascii="Wingdings" w:hAnsi="Wingdings"/>
               </w:rPr>
+              <w:t>x</w:t>
             </w:r>
           </w:p>
         </w:tc>
@@ -2751,12 +2774,163 @@
               <w:rPr>
                 <w:rFonts w:ascii="Wingdings" w:hAnsi="Wingdings"/>
               </w:rPr>
-            </w:r>
-          </w:p>
-        </w:tc>
-        <w:tc>
-          <w:tcPr>
-            <w:tcW w:w="1086" w:type="dxa"/>
+              <w:t xml:space="preserve">  </w:t>
+            </w:r>
+            <w:r>
+              <w:rPr>
+                <w:rFonts w:ascii="Wingdings" w:hAnsi="Wingdings"/>
+              </w:rPr>
+              <w:t>address: '/presentation/filename',</w:t>
+            </w:r>
+          </w:p>
+          <w:p>
+            <w:pPr>
+              <w:pStyle w:val="Normal"/>
+              <w:widowControl w:val="false"/>
+              <w:suppressAutoHyphens w:val="true"/>
+              <w:spacing w:lineRule="auto" w:line="240" w:before="0" w:after="0"/>
+              <w:jc w:val="left"/>
+              <w:rPr>
+                <w:rFonts w:ascii="Wingdings" w:hAnsi="Wingdings"/>
+              </w:rPr>
+            </w:pPr>
+            <w:r>
+              <w:rPr>
+                <w:rFonts w:ascii="Wingdings" w:hAnsi="Wingdings"/>
+              </w:rPr>
+              <w:t xml:space="preserve">  </w:t>
+            </w:r>
+            <w:r>
+              <w:rPr>
+                <w:rFonts w:ascii="Wingdings" w:hAnsi="Wingdings"/>
+              </w:rPr>
+              <w:t>args: [</w:t>
+            </w:r>
+          </w:p>
+          <w:p>
+            <w:pPr>
+              <w:pStyle w:val="Normal"/>
+              <w:widowControl w:val="false"/>
+              <w:suppressAutoHyphens w:val="true"/>
+              <w:spacing w:lineRule="auto" w:line="240" w:before="0" w:after="0"/>
+              <w:jc w:val="left"/>
+              <w:rPr>
+                <w:rFonts w:ascii="Wingdings" w:hAnsi="Wingdings"/>
+              </w:rPr>
+            </w:pPr>
+            <w:r>
+              <w:rPr>
+                <w:rFonts w:ascii="Wingdings" w:hAnsi="Wingdings"/>
+              </w:rPr>
+              <w:t xml:space="preserve">    </w:t>
+            </w:r>
+            <w:r>
+              <w:rPr>
+                <w:rFonts w:ascii="Wingdings" w:hAnsi="Wingdings"/>
+              </w:rPr>
+              <w:t>{</w:t>
+            </w:r>
+          </w:p>
+          <w:p>
+            <w:pPr>
+              <w:pStyle w:val="Normal"/>
+              <w:widowControl w:val="false"/>
+              <w:suppressAutoHyphens w:val="true"/>
+              <w:spacing w:lineRule="auto" w:line="240" w:before="0" w:after="0"/>
+              <w:jc w:val="left"/>
+              <w:rPr>
+                <w:rFonts w:ascii="Wingdings" w:hAnsi="Wingdings"/>
+              </w:rPr>
+            </w:pPr>
+            <w:r>
+              <w:rPr>
+                <w:rFonts w:ascii="Wingdings" w:hAnsi="Wingdings"/>
+              </w:rPr>
+              <w:t xml:space="preserve">      </w:t>
+            </w:r>
+            <w:r>
+              <w:rPr>
+                <w:rFonts w:ascii="Wingdings" w:hAnsi="Wingdings"/>
+              </w:rPr>
+              <w:t>type: 's',</w:t>
+            </w:r>
+          </w:p>
+          <w:p>
+            <w:pPr>
+              <w:pStyle w:val="Normal"/>
+              <w:widowControl w:val="false"/>
+              <w:suppressAutoHyphens w:val="true"/>
+              <w:spacing w:lineRule="auto" w:line="240" w:before="0" w:after="0"/>
+              <w:jc w:val="left"/>
+              <w:rPr>
+                <w:rFonts w:ascii="Wingdings" w:hAnsi="Wingdings"/>
+              </w:rPr>
+            </w:pPr>
+            <w:r>
+              <w:rPr>
+                <w:rFonts w:ascii="Wingdings" w:hAnsi="Wingdings"/>
+              </w:rPr>
+              <w:t xml:space="preserve">      </w:t>
+            </w:r>
+            <w:r>
+              <w:rPr>
+                <w:rFonts w:ascii="Wingdings" w:hAnsi="Wingdings"/>
+              </w:rPr>
+              <w:t>value: 'C:\\Daten\\SynologyDriveGeteilteOrdner\\Songbeamer - Songs\\Feiert Jesus 3\\173 Erbarme dich.sng'</w:t>
+            </w:r>
+          </w:p>
+          <w:p>
+            <w:pPr>
+              <w:pStyle w:val="Normal"/>
+              <w:widowControl w:val="false"/>
+              <w:suppressAutoHyphens w:val="true"/>
+              <w:spacing w:lineRule="auto" w:line="240" w:before="0" w:after="0"/>
+              <w:jc w:val="left"/>
+              <w:rPr>
+                <w:rFonts w:ascii="Wingdings" w:hAnsi="Wingdings"/>
+              </w:rPr>
+            </w:pPr>
+            <w:r>
+              <w:rPr>
+                <w:rFonts w:ascii="Wingdings" w:hAnsi="Wingdings"/>
+              </w:rPr>
+              <w:t xml:space="preserve">    </w:t>
+            </w:r>
+            <w:r>
+              <w:rPr>
+                <w:rFonts w:ascii="Wingdings" w:hAnsi="Wingdings"/>
+              </w:rPr>
+              <w:t>}</w:t>
+            </w:r>
+          </w:p>
+          <w:p>
+            <w:pPr>
+              <w:pStyle w:val="Normal"/>
+              <w:widowControl w:val="false"/>
+              <w:suppressAutoHyphens w:val="true"/>
+              <w:spacing w:lineRule="auto" w:line="240" w:before="0" w:after="0"/>
+              <w:jc w:val="left"/>
+              <w:rPr>
+                <w:rFonts w:ascii="Wingdings" w:hAnsi="Wingdings"/>
+              </w:rPr>
+            </w:pPr>
+            <w:r>
+              <w:rPr>
+                <w:rFonts w:ascii="Wingdings" w:hAnsi="Wingdings"/>
+              </w:rPr>
+              <w:t xml:space="preserve">  </w:t>
+            </w:r>
+            <w:r>
+              <w:rPr>
+                <w:rFonts w:ascii="Wingdings" w:hAnsi="Wingdings"/>
+              </w:rPr>
+              <w:t>]</w:t>
+            </w:r>
+          </w:p>
+        </w:tc>
+        <w:tc>
+          <w:tcPr>
+            <w:tcW w:w="1084" w:type="dxa"/>
             <w:tcBorders/>
           </w:tcPr>
           <w:p>
@@ -2916,7 +3090,7 @@
         </w:tc>
         <w:tc>
           <w:tcPr>
-            <w:tcW w:w="2009" w:type="dxa"/>
+            <w:tcW w:w="2011" w:type="dxa"/>
             <w:tcBorders/>
           </w:tcPr>
           <w:p>
@@ -2992,14 +3166,19 @@
             </w:pPr>
             <w:r>
               <w:rPr>
-                <w:rFonts w:ascii="Wingdings" w:hAnsi="Wingdings"/>
-              </w:rPr>
-            </w:r>
-          </w:p>
-        </w:tc>
-        <w:tc>
-          <w:tcPr>
-            <w:tcW w:w="1086" w:type="dxa"/>
+                <w:rFonts w:eastAsia="Calibri" w:cs="Arial"/>
+                <w:kern w:val="0"/>
+                <w:sz w:val="22"/>
+                <w:szCs w:val="22"/>
+                <w:lang w:val="de-DE" w:eastAsia="en-US" w:bidi="ar-SA"/>
+              </w:rPr>
+              <w:t>No response</w:t>
+            </w:r>
+          </w:p>
+        </w:tc>
+        <w:tc>
+          <w:tcPr>
+            <w:tcW w:w="1084" w:type="dxa"/>
             <w:tcBorders/>
           </w:tcPr>
           <w:p>
@@ -3205,7 +3384,7 @@
         </w:tc>
         <w:tc>
           <w:tcPr>
-            <w:tcW w:w="2009" w:type="dxa"/>
+            <w:tcW w:w="2011" w:type="dxa"/>
             <w:tcBorders/>
           </w:tcPr>
           <w:p>
@@ -3281,14 +3460,19 @@
             </w:pPr>
             <w:r>
               <w:rPr>
-                <w:rFonts w:ascii="Wingdings" w:hAnsi="Wingdings"/>
-              </w:rPr>
-            </w:r>
-          </w:p>
-        </w:tc>
-        <w:tc>
-          <w:tcPr>
-            <w:tcW w:w="1086" w:type="dxa"/>
+                <w:rFonts w:eastAsia="Calibri" w:cs="Arial"/>
+                <w:kern w:val="0"/>
+                <w:sz w:val="22"/>
+                <w:szCs w:val="22"/>
+                <w:lang w:val="de-DE" w:eastAsia="en-US" w:bidi="ar-SA"/>
+              </w:rPr>
+              <w:t>No response</w:t>
+            </w:r>
+          </w:p>
+        </w:tc>
+        <w:tc>
+          <w:tcPr>
+            <w:tcW w:w="1084" w:type="dxa"/>
             <w:tcBorders/>
           </w:tcPr>
           <w:p>
@@ -3442,7 +3626,7 @@
         </w:tc>
         <w:tc>
           <w:tcPr>
-            <w:tcW w:w="2009" w:type="dxa"/>
+            <w:tcW w:w="2011" w:type="dxa"/>
             <w:tcBorders/>
           </w:tcPr>
           <w:p>
@@ -3518,14 +3702,19 @@
             </w:pPr>
             <w:r>
               <w:rPr>
-                <w:rFonts w:ascii="Wingdings" w:hAnsi="Wingdings"/>
-              </w:rPr>
-            </w:r>
-          </w:p>
-        </w:tc>
-        <w:tc>
-          <w:tcPr>
-            <w:tcW w:w="1086" w:type="dxa"/>
+                <w:rFonts w:eastAsia="Calibri" w:cs="Arial"/>
+                <w:kern w:val="0"/>
+                <w:sz w:val="22"/>
+                <w:szCs w:val="22"/>
+                <w:lang w:val="de-DE" w:eastAsia="en-US" w:bidi="ar-SA"/>
+              </w:rPr>
+              <w:t>No response</w:t>
+            </w:r>
+          </w:p>
+        </w:tc>
+        <w:tc>
+          <w:tcPr>
+            <w:tcW w:w="1084" w:type="dxa"/>
             <w:tcBorders/>
           </w:tcPr>
           <w:p>
@@ -3706,7 +3895,7 @@
         </w:tc>
         <w:tc>
           <w:tcPr>
-            <w:tcW w:w="2009" w:type="dxa"/>
+            <w:tcW w:w="2011" w:type="dxa"/>
             <w:tcBorders/>
           </w:tcPr>
           <w:p>
@@ -3782,14 +3971,19 @@
             </w:pPr>
             <w:r>
               <w:rPr>
-                <w:rFonts w:ascii="Wingdings" w:hAnsi="Wingdings"/>
-              </w:rPr>
-            </w:r>
-          </w:p>
-        </w:tc>
-        <w:tc>
-          <w:tcPr>
-            <w:tcW w:w="1086" w:type="dxa"/>
+                <w:rFonts w:eastAsia="Calibri" w:cs="Arial"/>
+                <w:kern w:val="0"/>
+                <w:sz w:val="22"/>
+                <w:szCs w:val="22"/>
+                <w:lang w:val="de-DE" w:eastAsia="en-US" w:bidi="ar-SA"/>
+              </w:rPr>
+              <w:t>No response</w:t>
+            </w:r>
+          </w:p>
+        </w:tc>
+        <w:tc>
+          <w:tcPr>
+            <w:tcW w:w="1084" w:type="dxa"/>
             <w:tcBorders/>
           </w:tcPr>
           <w:p>
@@ -3944,7 +4138,7 @@
         </w:tc>
         <w:tc>
           <w:tcPr>
-            <w:tcW w:w="2009" w:type="dxa"/>
+            <w:tcW w:w="2011" w:type="dxa"/>
             <w:tcBorders/>
           </w:tcPr>
           <w:p>
@@ -3996,13 +4190,7 @@
               <w:rPr>
                 <w:rFonts w:ascii="Wingdings" w:hAnsi="Wingdings"/>
               </w:rPr>
-              <w:t>navigate_to_</w:t>
-            </w:r>
-            <w:r>
-              <w:rPr>
-                <w:rFonts w:ascii="Wingdings" w:hAnsi="Wingdings"/>
-              </w:rPr>
-              <w:t>playlistitem</w:t>
+              <w:t>navigate_to_playlistitem</w:t>
             </w:r>
           </w:p>
         </w:tc>
@@ -4026,14 +4214,19 @@
             </w:pPr>
             <w:r>
               <w:rPr>
-                <w:rFonts w:ascii="Wingdings" w:hAnsi="Wingdings"/>
-              </w:rPr>
-            </w:r>
-          </w:p>
-        </w:tc>
-        <w:tc>
-          <w:tcPr>
-            <w:tcW w:w="1086" w:type="dxa"/>
+                <w:rFonts w:eastAsia="Calibri" w:cs="Arial"/>
+                <w:kern w:val="0"/>
+                <w:sz w:val="22"/>
+                <w:szCs w:val="22"/>
+                <w:lang w:val="de-DE" w:eastAsia="en-US" w:bidi="ar-SA"/>
+              </w:rPr>
+              <w:t>No response</w:t>
+            </w:r>
+          </w:p>
+        </w:tc>
+        <w:tc>
+          <w:tcPr>
+            <w:tcW w:w="1084" w:type="dxa"/>
             <w:tcBorders/>
           </w:tcPr>
           <w:p>
@@ -4191,7 +4384,7 @@
         </w:tc>
         <w:tc>
           <w:tcPr>
-            <w:tcW w:w="2009" w:type="dxa"/>
+            <w:tcW w:w="2011" w:type="dxa"/>
             <w:tcBorders/>
           </w:tcPr>
           <w:p>
@@ -4243,6 +4436,7 @@
               <w:rPr>
                 <w:rFonts w:ascii="Wingdings" w:hAnsi="Wingdings"/>
               </w:rPr>
+              <w:t>x</w:t>
             </w:r>
           </w:p>
         </w:tc>
@@ -4268,12 +4462,13 @@
               <w:rPr>
                 <w:rFonts w:ascii="Wingdings" w:hAnsi="Wingdings"/>
               </w:rPr>
-            </w:r>
-          </w:p>
-        </w:tc>
-        <w:tc>
-          <w:tcPr>
-            <w:tcW w:w="1086" w:type="dxa"/>
+              <w:t>address: '/playlist/filename', args: [ { type: 's', value: '' } ]</w:t>
+            </w:r>
+          </w:p>
+        </w:tc>
+        <w:tc>
+          <w:tcPr>
+            <w:tcW w:w="1084" w:type="dxa"/>
             <w:tcBorders/>
           </w:tcPr>
           <w:p>
@@ -4459,7 +4654,7 @@
         </w:tc>
         <w:tc>
           <w:tcPr>
-            <w:tcW w:w="2009" w:type="dxa"/>
+            <w:tcW w:w="2011" w:type="dxa"/>
             <w:tcBorders/>
           </w:tcPr>
           <w:p>
@@ -4539,14 +4734,19 @@
             </w:pPr>
             <w:r>
               <w:rPr>
-                <w:rFonts w:ascii="Wingdings" w:hAnsi="Wingdings"/>
-              </w:rPr>
-            </w:r>
-          </w:p>
-        </w:tc>
-        <w:tc>
-          <w:tcPr>
-            <w:tcW w:w="1086" w:type="dxa"/>
+                <w:rFonts w:eastAsia="Calibri" w:cs="Arial"/>
+                <w:kern w:val="0"/>
+                <w:sz w:val="22"/>
+                <w:szCs w:val="22"/>
+                <w:lang w:val="de-DE" w:eastAsia="en-US" w:bidi="ar-SA"/>
+              </w:rPr>
+              <w:t>No response</w:t>
+            </w:r>
+          </w:p>
+        </w:tc>
+        <w:tc>
+          <w:tcPr>
+            <w:tcW w:w="1084" w:type="dxa"/>
             <w:tcBorders/>
           </w:tcPr>
           <w:p>
@@ -4732,7 +4932,7 @@
         </w:tc>
         <w:tc>
           <w:tcPr>
-            <w:tcW w:w="2009" w:type="dxa"/>
+            <w:tcW w:w="2011" w:type="dxa"/>
             <w:tcBorders/>
           </w:tcPr>
           <w:p>
@@ -4812,14 +5012,19 @@
             </w:pPr>
             <w:r>
               <w:rPr>
-                <w:rFonts w:ascii="Wingdings" w:hAnsi="Wingdings"/>
-              </w:rPr>
-            </w:r>
-          </w:p>
-        </w:tc>
-        <w:tc>
-          <w:tcPr>
-            <w:tcW w:w="1086" w:type="dxa"/>
+                <w:rFonts w:eastAsia="Calibri" w:cs="Arial"/>
+                <w:kern w:val="0"/>
+                <w:sz w:val="22"/>
+                <w:szCs w:val="22"/>
+                <w:lang w:val="de-DE" w:eastAsia="en-US" w:bidi="ar-SA"/>
+              </w:rPr>
+              <w:t>No response</w:t>
+            </w:r>
+          </w:p>
+        </w:tc>
+        <w:tc>
+          <w:tcPr>
+            <w:tcW w:w="1084" w:type="dxa"/>
             <w:tcBorders/>
           </w:tcPr>
           <w:p>
@@ -4978,7 +5183,7 @@
         </w:tc>
         <w:tc>
           <w:tcPr>
-            <w:tcW w:w="2009" w:type="dxa"/>
+            <w:tcW w:w="2011" w:type="dxa"/>
             <w:tcBorders/>
           </w:tcPr>
           <w:p>
@@ -5056,12 +5261,13 @@
               <w:rPr>
                 <w:rFonts w:ascii="Wingdings" w:hAnsi="Wingdings"/>
               </w:rPr>
-            </w:r>
-          </w:p>
-        </w:tc>
-        <w:tc>
-          <w:tcPr>
-            <w:tcW w:w="1086" w:type="dxa"/>
+              <w:t>Response available</w:t>
+            </w:r>
+          </w:p>
+        </w:tc>
+        <w:tc>
+          <w:tcPr>
+            <w:tcW w:w="1084" w:type="dxa"/>
             <w:tcBorders/>
           </w:tcPr>
           <w:p>
@@ -5215,7 +5421,7 @@
         </w:tc>
         <w:tc>
           <w:tcPr>
-            <w:tcW w:w="2009" w:type="dxa"/>
+            <w:tcW w:w="2011" w:type="dxa"/>
             <w:tcBorders/>
           </w:tcPr>
           <w:p>
@@ -5293,6 +5499,7 @@
               <w:rPr>
                 <w:rFonts w:ascii="Wingdings" w:hAnsi="Wingdings"/>
               </w:rPr>
+              <w:t>x</w:t>
             </w:r>
           </w:p>
         </w:tc>
@@ -5318,12 +5525,13 @@
               <w:rPr>
                 <w:rFonts w:ascii="Wingdings" w:hAnsi="Wingdings"/>
               </w:rPr>
-            </w:r>
-          </w:p>
-        </w:tc>
-        <w:tc>
-          <w:tcPr>
-            <w:tcW w:w="1086" w:type="dxa"/>
+              <w:t>Response available</w:t>
+            </w:r>
+          </w:p>
+        </w:tc>
+        <w:tc>
+          <w:tcPr>
+            <w:tcW w:w="1084" w:type="dxa"/>
             <w:tcBorders/>
           </w:tcPr>
           <w:p>
@@ -5482,7 +5690,7 @@
         </w:tc>
         <w:tc>
           <w:tcPr>
-            <w:tcW w:w="2009" w:type="dxa"/>
+            <w:tcW w:w="2011" w:type="dxa"/>
             <w:tcBorders/>
           </w:tcPr>
           <w:p>
@@ -5560,6 +5768,7 @@
               <w:rPr>
                 <w:rFonts w:ascii="Wingdings" w:hAnsi="Wingdings"/>
               </w:rPr>
+              <w:t>x</w:t>
             </w:r>
           </w:p>
         </w:tc>
@@ -5585,12 +5794,13 @@
               <w:rPr>
                 <w:rFonts w:ascii="Wingdings" w:hAnsi="Wingdings"/>
               </w:rPr>
-            </w:r>
-          </w:p>
-        </w:tc>
-        <w:tc>
-          <w:tcPr>
-            <w:tcW w:w="1086" w:type="dxa"/>
+              <w:t>Response available</w:t>
+            </w:r>
+          </w:p>
+        </w:tc>
+        <w:tc>
+          <w:tcPr>
+            <w:tcW w:w="1084" w:type="dxa"/>
             <w:tcBorders/>
           </w:tcPr>
           <w:p>
@@ -5749,7 +5959,7 @@
         </w:tc>
         <w:tc>
           <w:tcPr>
-            <w:tcW w:w="2009" w:type="dxa"/>
+            <w:tcW w:w="2011" w:type="dxa"/>
             <w:tcBorders/>
           </w:tcPr>
           <w:p>
@@ -5828,12 +6038,13 @@
               <w:rPr>
                 <w:rFonts w:ascii="Wingdings" w:hAnsi="Wingdings"/>
               </w:rPr>
-            </w:r>
-          </w:p>
-        </w:tc>
-        <w:tc>
-          <w:tcPr>
-            <w:tcW w:w="1086" w:type="dxa"/>
+              <w:t>?</w:t>
+            </w:r>
+          </w:p>
+        </w:tc>
+        <w:tc>
+          <w:tcPr>
+            <w:tcW w:w="1084" w:type="dxa"/>
             <w:tcBorders/>
           </w:tcPr>
           <w:p>
@@ -5993,7 +6204,7 @@
         </w:tc>
         <w:tc>
           <w:tcPr>
-            <w:tcW w:w="2009" w:type="dxa"/>
+            <w:tcW w:w="2011" w:type="dxa"/>
             <w:tcBorders/>
           </w:tcPr>
           <w:p>
@@ -6071,12 +6282,13 @@
               <w:rPr>
                 <w:rFonts w:cs="Calibri" w:cstheme="minorHAnsi"/>
               </w:rPr>
-            </w:r>
-          </w:p>
-        </w:tc>
-        <w:tc>
-          <w:tcPr>
-            <w:tcW w:w="1086" w:type="dxa"/>
+              <w:t>Not checked</w:t>
+            </w:r>
+          </w:p>
+        </w:tc>
+        <w:tc>
+          <w:tcPr>
+            <w:tcW w:w="1084" w:type="dxa"/>
             <w:tcBorders/>
             <w:shd w:fill="E8F2A1" w:val="clear"/>
           </w:tcPr>
@@ -6237,7 +6449,7 @@
         </w:tc>
         <w:tc>
           <w:tcPr>
-            <w:tcW w:w="2009" w:type="dxa"/>
+            <w:tcW w:w="2011" w:type="dxa"/>
             <w:tcBorders/>
           </w:tcPr>
           <w:p>
@@ -6308,19 +6520,20 @@
               <w:spacing w:lineRule="auto" w:line="240" w:before="0" w:after="0"/>
               <w:jc w:val="left"/>
               <w:rPr>
-                <w:rFonts w:ascii="Wingdings" w:hAnsi="Wingdings"/>
-              </w:rPr>
-            </w:pPr>
-            <w:r>
-              <w:rPr>
-                <w:rFonts w:ascii="Wingdings" w:hAnsi="Wingdings"/>
-              </w:rPr>
-            </w:r>
-          </w:p>
-        </w:tc>
-        <w:tc>
-          <w:tcPr>
-            <w:tcW w:w="1086" w:type="dxa"/>
+                <w:rFonts w:cs="Calibri" w:cstheme="minorHAnsi"/>
+              </w:rPr>
+            </w:pPr>
+            <w:r>
+              <w:rPr>
+                <w:rFonts w:cs="Calibri" w:cstheme="minorHAnsi"/>
+              </w:rPr>
+              <w:t>Not checked</w:t>
+            </w:r>
+          </w:p>
+        </w:tc>
+        <w:tc>
+          <w:tcPr>
+            <w:tcW w:w="1084" w:type="dxa"/>
             <w:tcBorders/>
           </w:tcPr>
           <w:p>
@@ -6474,7 +6687,7 @@
         </w:tc>
         <w:tc>
           <w:tcPr>
-            <w:tcW w:w="2009" w:type="dxa"/>
+            <w:tcW w:w="2011" w:type="dxa"/>
             <w:tcBorders/>
           </w:tcPr>
           <w:p>
@@ -6526,6 +6739,7 @@
               <w:rPr>
                 <w:rFonts w:ascii="Wingdings" w:hAnsi="Wingdings"/>
               </w:rPr>
+              <w:t>x</w:t>
             </w:r>
           </w:p>
         </w:tc>
@@ -6544,19 +6758,20 @@
               <w:spacing w:lineRule="auto" w:line="240" w:before="0" w:after="0"/>
               <w:jc w:val="left"/>
               <w:rPr>
-                <w:rFonts w:ascii="Wingdings" w:hAnsi="Wingdings"/>
-              </w:rPr>
-            </w:pPr>
-            <w:r>
-              <w:rPr>
-                <w:rFonts w:ascii="Wingdings" w:hAnsi="Wingdings"/>
-              </w:rPr>
-            </w:r>
-          </w:p>
-        </w:tc>
-        <w:tc>
-          <w:tcPr>
-            <w:tcW w:w="1086" w:type="dxa"/>
+                <w:rFonts w:cs="Calibri" w:cstheme="minorHAnsi"/>
+              </w:rPr>
+            </w:pPr>
+            <w:r>
+              <w:rPr>
+                <w:rFonts w:cs="Calibri" w:cstheme="minorHAnsi"/>
+              </w:rPr>
+              <w:t>Not checked</w:t>
+            </w:r>
+          </w:p>
+        </w:tc>
+        <w:tc>
+          <w:tcPr>
+            <w:tcW w:w="1084" w:type="dxa"/>
             <w:tcBorders/>
           </w:tcPr>
           <w:p>
@@ -6709,7 +6924,7 @@
         </w:tc>
         <w:tc>
           <w:tcPr>
-            <w:tcW w:w="2009" w:type="dxa"/>
+            <w:tcW w:w="2011" w:type="dxa"/>
             <w:tcBorders/>
           </w:tcPr>
           <w:p>
@@ -6761,6 +6976,7 @@
               <w:rPr>
                 <w:rFonts w:ascii="Wingdings" w:hAnsi="Wingdings"/>
               </w:rPr>
+              <w:t>x</w:t>
             </w:r>
           </w:p>
         </w:tc>
@@ -6779,19 +6995,20 @@
               <w:spacing w:lineRule="auto" w:line="240" w:before="0" w:after="0"/>
               <w:jc w:val="left"/>
               <w:rPr>
-                <w:rFonts w:ascii="Wingdings" w:hAnsi="Wingdings"/>
-              </w:rPr>
-            </w:pPr>
-            <w:r>
-              <w:rPr>
-                <w:rFonts w:ascii="Wingdings" w:hAnsi="Wingdings"/>
-              </w:rPr>
-            </w:r>
-          </w:p>
-        </w:tc>
-        <w:tc>
-          <w:tcPr>
-            <w:tcW w:w="1086" w:type="dxa"/>
+                <w:rFonts w:cs="Calibri" w:cstheme="minorHAnsi"/>
+              </w:rPr>
+            </w:pPr>
+            <w:r>
+              <w:rPr>
+                <w:rFonts w:cs="Calibri" w:cstheme="minorHAnsi"/>
+              </w:rPr>
+              <w:t>Not checked</w:t>
+            </w:r>
+          </w:p>
+        </w:tc>
+        <w:tc>
+          <w:tcPr>
+            <w:tcW w:w="1084" w:type="dxa"/>
             <w:tcBorders/>
           </w:tcPr>
           <w:p>
@@ -6946,7 +7163,7 @@
         </w:tc>
         <w:tc>
           <w:tcPr>
-            <w:tcW w:w="2009" w:type="dxa"/>
+            <w:tcW w:w="2011" w:type="dxa"/>
             <w:tcBorders/>
           </w:tcPr>
           <w:p>
@@ -7017,19 +7234,20 @@
               <w:spacing w:lineRule="auto" w:line="240" w:before="0" w:after="0"/>
               <w:jc w:val="left"/>
               <w:rPr>
-                <w:rFonts w:ascii="Wingdings" w:hAnsi="Wingdings"/>
-              </w:rPr>
-            </w:pPr>
-            <w:r>
-              <w:rPr>
-                <w:rFonts w:ascii="Wingdings" w:hAnsi="Wingdings"/>
-              </w:rPr>
-            </w:r>
-          </w:p>
-        </w:tc>
-        <w:tc>
-          <w:tcPr>
-            <w:tcW w:w="1086" w:type="dxa"/>
+                <w:rFonts w:cs="Calibri" w:cstheme="minorHAnsi"/>
+              </w:rPr>
+            </w:pPr>
+            <w:r>
+              <w:rPr>
+                <w:rFonts w:cs="Calibri" w:cstheme="minorHAnsi"/>
+              </w:rPr>
+              <w:t>Not checked</w:t>
+            </w:r>
+          </w:p>
+        </w:tc>
+        <w:tc>
+          <w:tcPr>
+            <w:tcW w:w="1084" w:type="dxa"/>
             <w:tcBorders/>
           </w:tcPr>
           <w:p>
@@ -7099,8 +7317,8 @@
         <w:tblLook w:val="04a0" w:noHBand="0" w:noVBand="1" w:firstColumn="1" w:lastRow="0" w:lastColumn="0" w:firstRow="1"/>
       </w:tblPr>
       <w:tblGrid>
-        <w:gridCol w:w="2367"/>
-        <w:gridCol w:w="921"/>
+        <w:gridCol w:w="2366"/>
+        <w:gridCol w:w="922"/>
         <w:gridCol w:w="3545"/>
         <w:gridCol w:w="2228"/>
       </w:tblGrid>
@@ -7108,7 +7326,7 @@
         <w:trPr/>
         <w:tc>
           <w:tcPr>
-            <w:tcW w:w="2367" w:type="dxa"/>
+            <w:tcW w:w="2366" w:type="dxa"/>
             <w:tcBorders/>
           </w:tcPr>
           <w:p>
@@ -7140,7 +7358,7 @@
         </w:tc>
         <w:tc>
           <w:tcPr>
-            <w:tcW w:w="921" w:type="dxa"/>
+            <w:tcW w:w="922" w:type="dxa"/>
             <w:tcBorders/>
           </w:tcPr>
           <w:p>
@@ -7233,7 +7451,7 @@
         <w:trPr/>
         <w:tc>
           <w:tcPr>
-            <w:tcW w:w="2367" w:type="dxa"/>
+            <w:tcW w:w="2366" w:type="dxa"/>
             <w:tcBorders/>
           </w:tcPr>
           <w:p>
@@ -7265,7 +7483,7 @@
         </w:tc>
         <w:tc>
           <w:tcPr>
-            <w:tcW w:w="921" w:type="dxa"/>
+            <w:tcW w:w="922" w:type="dxa"/>
             <w:tcBorders/>
           </w:tcPr>
           <w:p>
@@ -7358,7 +7576,7 @@
         <w:trPr/>
         <w:tc>
           <w:tcPr>
-            <w:tcW w:w="2367" w:type="dxa"/>
+            <w:tcW w:w="2366" w:type="dxa"/>
             <w:tcBorders/>
           </w:tcPr>
           <w:p>
@@ -7390,7 +7608,7 @@
         </w:tc>
         <w:tc>
           <w:tcPr>
-            <w:tcW w:w="921" w:type="dxa"/>
+            <w:tcW w:w="922" w:type="dxa"/>
             <w:tcBorders/>
           </w:tcPr>
           <w:p>
@@ -7483,7 +7701,7 @@
         <w:trPr/>
         <w:tc>
           <w:tcPr>
-            <w:tcW w:w="2367" w:type="dxa"/>
+            <w:tcW w:w="2366" w:type="dxa"/>
             <w:tcBorders/>
           </w:tcPr>
           <w:p>
@@ -7515,7 +7733,7 @@
         </w:tc>
         <w:tc>
           <w:tcPr>
-            <w:tcW w:w="921" w:type="dxa"/>
+            <w:tcW w:w="922" w:type="dxa"/>
             <w:tcBorders/>
           </w:tcPr>
           <w:p>
@@ -7603,7 +7821,7 @@
         <w:trPr/>
         <w:tc>
           <w:tcPr>
-            <w:tcW w:w="2367" w:type="dxa"/>
+            <w:tcW w:w="2366" w:type="dxa"/>
             <w:tcBorders/>
           </w:tcPr>
           <w:p>
@@ -7635,7 +7853,7 @@
         </w:tc>
         <w:tc>
           <w:tcPr>
-            <w:tcW w:w="921" w:type="dxa"/>
+            <w:tcW w:w="922" w:type="dxa"/>
             <w:tcBorders/>
           </w:tcPr>
           <w:p>

</xml_diff>

<commit_message>
implemented feedbacks and variables
</commit_message>
<xml_diff>
--- a/documents/SongBeamer_OSC.docx
+++ b/documents/SongBeamer_OSC.docx
@@ -22,10 +22,10 @@
         <w:gridCol w:w="1286"/>
         <w:gridCol w:w="3044"/>
         <w:gridCol w:w="5923"/>
-        <w:gridCol w:w="2011"/>
+        <w:gridCol w:w="2014"/>
         <w:gridCol w:w="2562"/>
-        <w:gridCol w:w="1597"/>
-        <w:gridCol w:w="1084"/>
+        <w:gridCol w:w="1596"/>
+        <w:gridCol w:w="1082"/>
       </w:tblGrid>
       <w:tr>
         <w:trPr/>
@@ -155,7 +155,7 @@
         </w:tc>
         <w:tc>
           <w:tcPr>
-            <w:tcW w:w="2011" w:type="dxa"/>
+            <w:tcW w:w="2014" w:type="dxa"/>
             <w:tcBorders/>
           </w:tcPr>
           <w:p>
@@ -216,7 +216,7 @@
         </w:tc>
         <w:tc>
           <w:tcPr>
-            <w:tcW w:w="1597" w:type="dxa"/>
+            <w:tcW w:w="1596" w:type="dxa"/>
             <w:tcBorders>
               <w:right w:val="nil"/>
             </w:tcBorders>
@@ -246,7 +246,7 @@
         </w:tc>
         <w:tc>
           <w:tcPr>
-            <w:tcW w:w="1084" w:type="dxa"/>
+            <w:tcW w:w="1082" w:type="dxa"/>
             <w:tcBorders/>
           </w:tcPr>
           <w:p>
@@ -406,7 +406,7 @@
         </w:tc>
         <w:tc>
           <w:tcPr>
-            <w:tcW w:w="2011" w:type="dxa"/>
+            <w:tcW w:w="2014" w:type="dxa"/>
             <w:tcBorders/>
           </w:tcPr>
           <w:p>
@@ -468,7 +468,7 @@
         </w:tc>
         <w:tc>
           <w:tcPr>
-            <w:tcW w:w="1597" w:type="dxa"/>
+            <w:tcW w:w="1596" w:type="dxa"/>
             <w:tcBorders>
               <w:right w:val="nil"/>
             </w:tcBorders>
@@ -486,19 +486,63 @@
             </w:pPr>
             <w:r>
               <w:rPr>
-                <w:rFonts w:eastAsia="Calibri" w:cs="Arial"/>
-                <w:kern w:val="0"/>
-                <w:sz w:val="22"/>
-                <w:szCs w:val="22"/>
-                <w:lang w:val="de-DE" w:eastAsia="en-US" w:bidi="ar-SA"/>
-              </w:rPr>
-              <w:t>No response</w:t>
-            </w:r>
-          </w:p>
-        </w:tc>
-        <w:tc>
-          <w:tcPr>
-            <w:tcW w:w="1084" w:type="dxa"/>
+                <w:rFonts w:eastAsia="Calibri" w:cs="Arial" w:ascii="Wingdings" w:hAnsi="Wingdings"/>
+                <w:kern w:val="0"/>
+                <w:sz w:val="22"/>
+                <w:szCs w:val="22"/>
+                <w:lang w:val="de-DE" w:eastAsia="en-US" w:bidi="ar-SA"/>
+              </w:rPr>
+              <w:t>‚</w:t>
+            </w:r>
+            <w:r>
+              <w:rPr>
+                <w:rFonts w:eastAsia="Calibri" w:cs="Arial" w:ascii="Wingdings" w:hAnsi="Wingdings"/>
+                <w:kern w:val="0"/>
+                <w:sz w:val="22"/>
+                <w:szCs w:val="22"/>
+                <w:lang w:val="de-DE" w:eastAsia="en-US" w:bidi="ar-SA"/>
+              </w:rPr>
+              <w:t>presentation</w:t>
+            </w:r>
+            <w:r>
+              <w:rPr>
+                <w:rFonts w:eastAsia="Calibri" w:cs="Arial" w:ascii="Wingdings" w:hAnsi="Wingdings"/>
+                <w:kern w:val="0"/>
+                <w:sz w:val="22"/>
+                <w:szCs w:val="22"/>
+                <w:lang w:val="de-DE" w:eastAsia="en-US" w:bidi="ar-SA"/>
+              </w:rPr>
+              <w:t>_</w:t>
+            </w:r>
+            <w:r>
+              <w:rPr>
+                <w:rFonts w:eastAsia="Calibri" w:cs="Arial" w:ascii="Wingdings" w:hAnsi="Wingdings"/>
+                <w:kern w:val="0"/>
+                <w:sz w:val="22"/>
+                <w:szCs w:val="22"/>
+                <w:lang w:val="de-DE" w:eastAsia="en-US" w:bidi="ar-SA"/>
+              </w:rPr>
+              <w:t>state‘</w:t>
+            </w:r>
+          </w:p>
+          <w:p>
+            <w:pPr>
+              <w:pStyle w:val="Normal"/>
+              <w:widowControl w:val="false"/>
+              <w:shd w:fill="81D41A" w:val="clear"/>
+              <w:suppressAutoHyphens w:val="true"/>
+              <w:spacing w:lineRule="auto" w:line="240" w:before="0" w:after="0"/>
+              <w:jc w:val="left"/>
+              <w:rPr/>
+            </w:pPr>
+            <w:r>
+              <w:rPr/>
+            </w:r>
+          </w:p>
+        </w:tc>
+        <w:tc>
+          <w:tcPr>
+            <w:tcW w:w="1082" w:type="dxa"/>
             <w:tcBorders/>
           </w:tcPr>
           <w:p>
@@ -658,7 +702,7 @@
         </w:tc>
         <w:tc>
           <w:tcPr>
-            <w:tcW w:w="2011" w:type="dxa"/>
+            <w:tcW w:w="2014" w:type="dxa"/>
             <w:tcBorders/>
           </w:tcPr>
           <w:p>
@@ -720,7 +764,7 @@
         </w:tc>
         <w:tc>
           <w:tcPr>
-            <w:tcW w:w="1597" w:type="dxa"/>
+            <w:tcW w:w="1596" w:type="dxa"/>
             <w:tcBorders>
               <w:right w:val="nil"/>
             </w:tcBorders>
@@ -729,28 +773,30 @@
             <w:pPr>
               <w:pStyle w:val="Normal"/>
               <w:widowControl w:val="false"/>
-              <w:suppressAutoHyphens w:val="true"/>
-              <w:spacing w:lineRule="auto" w:line="240" w:before="0" w:after="0"/>
-              <w:jc w:val="left"/>
-              <w:rPr>
-                <w:rFonts w:ascii="Wingdings" w:hAnsi="Wingdings"/>
-              </w:rPr>
-            </w:pPr>
-            <w:r>
-              <w:rPr>
-                <w:rFonts w:eastAsia="Calibri" w:cs="Arial"/>
-                <w:kern w:val="0"/>
-                <w:sz w:val="22"/>
-                <w:szCs w:val="22"/>
-                <w:lang w:val="de-DE" w:eastAsia="en-US" w:bidi="ar-SA"/>
-              </w:rPr>
-              <w:t>No response</w:t>
-            </w:r>
-          </w:p>
-        </w:tc>
-        <w:tc>
-          <w:tcPr>
-            <w:tcW w:w="1084" w:type="dxa"/>
+              <w:shd w:fill="FFFF00" w:val="clear"/>
+              <w:suppressAutoHyphens w:val="true"/>
+              <w:spacing w:lineRule="auto" w:line="240" w:before="0" w:after="0"/>
+              <w:jc w:val="left"/>
+              <w:rPr/>
+            </w:pPr>
+            <w:r>
+              <w:rPr>
+                <w:rFonts w:eastAsia="Calibri" w:cs="Arial" w:ascii="Wingdings" w:hAnsi="Wingdings"/>
+                <w:kern w:val="0"/>
+                <w:sz w:val="22"/>
+                <w:szCs w:val="22"/>
+                <w:lang w:val="de-DE" w:eastAsia="en-US" w:bidi="ar-SA"/>
+              </w:rPr>
+              <w:t>/presentation/page</w:t>
+              <w:br/>
+              <w:br/>
+              <w:t>immer -1</w:t>
+            </w:r>
+          </w:p>
+        </w:tc>
+        <w:tc>
+          <w:tcPr>
+            <w:tcW w:w="1082" w:type="dxa"/>
             <w:tcBorders/>
           </w:tcPr>
           <w:p>
@@ -908,7 +954,7 @@
         </w:tc>
         <w:tc>
           <w:tcPr>
-            <w:tcW w:w="2011" w:type="dxa"/>
+            <w:tcW w:w="2014" w:type="dxa"/>
             <w:tcBorders/>
           </w:tcPr>
           <w:p>
@@ -966,7 +1012,7 @@
         </w:tc>
         <w:tc>
           <w:tcPr>
-            <w:tcW w:w="1597" w:type="dxa"/>
+            <w:tcW w:w="1596" w:type="dxa"/>
             <w:tcBorders>
               <w:right w:val="nil"/>
             </w:tcBorders>
@@ -986,13 +1032,13 @@
               <w:rPr>
                 <w:rFonts w:ascii="Wingdings" w:hAnsi="Wingdings"/>
               </w:rPr>
-              <w:t>Response Available</w:t>
-            </w:r>
-          </w:p>
-        </w:tc>
-        <w:tc>
-          <w:tcPr>
-            <w:tcW w:w="1084" w:type="dxa"/>
+              <w:t>Int value</w:t>
+            </w:r>
+          </w:p>
+        </w:tc>
+        <w:tc>
+          <w:tcPr>
+            <w:tcW w:w="1082" w:type="dxa"/>
             <w:tcBorders/>
           </w:tcPr>
           <w:p>
@@ -1150,7 +1196,7 @@
         </w:tc>
         <w:tc>
           <w:tcPr>
-            <w:tcW w:w="2011" w:type="dxa"/>
+            <w:tcW w:w="2014" w:type="dxa"/>
             <w:tcBorders/>
           </w:tcPr>
           <w:p>
@@ -1208,7 +1254,7 @@
         </w:tc>
         <w:tc>
           <w:tcPr>
-            <w:tcW w:w="1597" w:type="dxa"/>
+            <w:tcW w:w="1596" w:type="dxa"/>
             <w:tcBorders>
               <w:right w:val="nil"/>
             </w:tcBorders>
@@ -1234,7 +1280,7 @@
         </w:tc>
         <w:tc>
           <w:tcPr>
-            <w:tcW w:w="1084" w:type="dxa"/>
+            <w:tcW w:w="1082" w:type="dxa"/>
             <w:tcBorders/>
           </w:tcPr>
           <w:p>
@@ -1417,7 +1463,7 @@
         </w:tc>
         <w:tc>
           <w:tcPr>
-            <w:tcW w:w="2011" w:type="dxa"/>
+            <w:tcW w:w="2014" w:type="dxa"/>
             <w:tcBorders/>
           </w:tcPr>
           <w:p>
@@ -1479,7 +1525,7 @@
         </w:tc>
         <w:tc>
           <w:tcPr>
-            <w:tcW w:w="1597" w:type="dxa"/>
+            <w:tcW w:w="1596" w:type="dxa"/>
             <w:tcBorders>
               <w:right w:val="nil"/>
             </w:tcBorders>
@@ -1509,7 +1555,7 @@
         </w:tc>
         <w:tc>
           <w:tcPr>
-            <w:tcW w:w="1084" w:type="dxa"/>
+            <w:tcW w:w="1082" w:type="dxa"/>
             <w:tcBorders/>
           </w:tcPr>
           <w:p>
@@ -1695,7 +1741,7 @@
         </w:tc>
         <w:tc>
           <w:tcPr>
-            <w:tcW w:w="2011" w:type="dxa"/>
+            <w:tcW w:w="2014" w:type="dxa"/>
             <w:tcBorders/>
           </w:tcPr>
           <w:p>
@@ -1757,7 +1803,7 @@
         </w:tc>
         <w:tc>
           <w:tcPr>
-            <w:tcW w:w="1597" w:type="dxa"/>
+            <w:tcW w:w="1596" w:type="dxa"/>
             <w:tcBorders>
               <w:right w:val="nil"/>
             </w:tcBorders>
@@ -1787,7 +1833,7 @@
         </w:tc>
         <w:tc>
           <w:tcPr>
-            <w:tcW w:w="1084" w:type="dxa"/>
+            <w:tcW w:w="1082" w:type="dxa"/>
             <w:tcBorders/>
           </w:tcPr>
           <w:p>
@@ -1946,7 +1992,7 @@
         </w:tc>
         <w:tc>
           <w:tcPr>
-            <w:tcW w:w="2011" w:type="dxa"/>
+            <w:tcW w:w="2014" w:type="dxa"/>
             <w:tcBorders/>
           </w:tcPr>
           <w:p>
@@ -2039,7 +2085,7 @@
         </w:tc>
         <w:tc>
           <w:tcPr>
-            <w:tcW w:w="1597" w:type="dxa"/>
+            <w:tcW w:w="1596" w:type="dxa"/>
             <w:tcBorders>
               <w:right w:val="nil"/>
             </w:tcBorders>
@@ -2069,7 +2115,7 @@
         </w:tc>
         <w:tc>
           <w:tcPr>
-            <w:tcW w:w="1084" w:type="dxa"/>
+            <w:tcW w:w="1082" w:type="dxa"/>
             <w:tcBorders/>
           </w:tcPr>
           <w:p>
@@ -2222,7 +2268,7 @@
         </w:tc>
         <w:tc>
           <w:tcPr>
-            <w:tcW w:w="2011" w:type="dxa"/>
+            <w:tcW w:w="2014" w:type="dxa"/>
             <w:tcBorders/>
           </w:tcPr>
           <w:p>
@@ -2280,7 +2326,7 @@
         </w:tc>
         <w:tc>
           <w:tcPr>
-            <w:tcW w:w="1597" w:type="dxa"/>
+            <w:tcW w:w="1596" w:type="dxa"/>
             <w:tcBorders>
               <w:right w:val="nil"/>
             </w:tcBorders>
@@ -2306,7 +2352,7 @@
         </w:tc>
         <w:tc>
           <w:tcPr>
-            <w:tcW w:w="1084" w:type="dxa"/>
+            <w:tcW w:w="1082" w:type="dxa"/>
             <w:tcBorders/>
           </w:tcPr>
           <w:p>
@@ -2459,7 +2505,7 @@
         </w:tc>
         <w:tc>
           <w:tcPr>
-            <w:tcW w:w="2011" w:type="dxa"/>
+            <w:tcW w:w="2014" w:type="dxa"/>
             <w:tcBorders/>
           </w:tcPr>
           <w:p>
@@ -2517,7 +2563,7 @@
         </w:tc>
         <w:tc>
           <w:tcPr>
-            <w:tcW w:w="1597" w:type="dxa"/>
+            <w:tcW w:w="1596" w:type="dxa"/>
             <w:tcBorders>
               <w:right w:val="nil"/>
             </w:tcBorders>
@@ -2543,7 +2589,7 @@
         </w:tc>
         <w:tc>
           <w:tcPr>
-            <w:tcW w:w="1084" w:type="dxa"/>
+            <w:tcW w:w="1082" w:type="dxa"/>
             <w:tcBorders/>
           </w:tcPr>
           <w:p>
@@ -2696,7 +2742,7 @@
         </w:tc>
         <w:tc>
           <w:tcPr>
-            <w:tcW w:w="2011" w:type="dxa"/>
+            <w:tcW w:w="2014" w:type="dxa"/>
             <w:tcBorders/>
           </w:tcPr>
           <w:p>
@@ -2754,7 +2800,7 @@
         </w:tc>
         <w:tc>
           <w:tcPr>
-            <w:tcW w:w="1597" w:type="dxa"/>
+            <w:tcW w:w="1596" w:type="dxa"/>
             <w:tcBorders>
               <w:right w:val="nil"/>
             </w:tcBorders>
@@ -2930,7 +2976,7 @@
         </w:tc>
         <w:tc>
           <w:tcPr>
-            <w:tcW w:w="1084" w:type="dxa"/>
+            <w:tcW w:w="1082" w:type="dxa"/>
             <w:tcBorders/>
           </w:tcPr>
           <w:p>
@@ -3090,7 +3136,7 @@
         </w:tc>
         <w:tc>
           <w:tcPr>
-            <w:tcW w:w="2011" w:type="dxa"/>
+            <w:tcW w:w="2014" w:type="dxa"/>
             <w:tcBorders/>
           </w:tcPr>
           <w:p>
@@ -3148,7 +3194,7 @@
         </w:tc>
         <w:tc>
           <w:tcPr>
-            <w:tcW w:w="1597" w:type="dxa"/>
+            <w:tcW w:w="1596" w:type="dxa"/>
             <w:tcBorders>
               <w:right w:val="nil"/>
             </w:tcBorders>
@@ -3178,7 +3224,7 @@
         </w:tc>
         <w:tc>
           <w:tcPr>
-            <w:tcW w:w="1084" w:type="dxa"/>
+            <w:tcW w:w="1082" w:type="dxa"/>
             <w:tcBorders/>
           </w:tcPr>
           <w:p>
@@ -3384,7 +3430,7 @@
         </w:tc>
         <w:tc>
           <w:tcPr>
-            <w:tcW w:w="2011" w:type="dxa"/>
+            <w:tcW w:w="2014" w:type="dxa"/>
             <w:tcBorders/>
           </w:tcPr>
           <w:p>
@@ -3442,7 +3488,7 @@
         </w:tc>
         <w:tc>
           <w:tcPr>
-            <w:tcW w:w="1597" w:type="dxa"/>
+            <w:tcW w:w="1596" w:type="dxa"/>
             <w:tcBorders>
               <w:right w:val="nil"/>
             </w:tcBorders>
@@ -3472,7 +3518,7 @@
         </w:tc>
         <w:tc>
           <w:tcPr>
-            <w:tcW w:w="1084" w:type="dxa"/>
+            <w:tcW w:w="1082" w:type="dxa"/>
             <w:tcBorders/>
           </w:tcPr>
           <w:p>
@@ -3626,7 +3672,7 @@
         </w:tc>
         <w:tc>
           <w:tcPr>
-            <w:tcW w:w="2011" w:type="dxa"/>
+            <w:tcW w:w="2014" w:type="dxa"/>
             <w:tcBorders/>
           </w:tcPr>
           <w:p>
@@ -3684,7 +3730,7 @@
         </w:tc>
         <w:tc>
           <w:tcPr>
-            <w:tcW w:w="1597" w:type="dxa"/>
+            <w:tcW w:w="1596" w:type="dxa"/>
             <w:tcBorders>
               <w:right w:val="nil"/>
             </w:tcBorders>
@@ -3714,7 +3760,7 @@
         </w:tc>
         <w:tc>
           <w:tcPr>
-            <w:tcW w:w="1084" w:type="dxa"/>
+            <w:tcW w:w="1082" w:type="dxa"/>
             <w:tcBorders/>
           </w:tcPr>
           <w:p>
@@ -3895,7 +3941,7 @@
         </w:tc>
         <w:tc>
           <w:tcPr>
-            <w:tcW w:w="2011" w:type="dxa"/>
+            <w:tcW w:w="2014" w:type="dxa"/>
             <w:tcBorders/>
           </w:tcPr>
           <w:p>
@@ -3953,7 +3999,7 @@
         </w:tc>
         <w:tc>
           <w:tcPr>
-            <w:tcW w:w="1597" w:type="dxa"/>
+            <w:tcW w:w="1596" w:type="dxa"/>
             <w:tcBorders>
               <w:right w:val="nil"/>
             </w:tcBorders>
@@ -3983,7 +4029,7 @@
         </w:tc>
         <w:tc>
           <w:tcPr>
-            <w:tcW w:w="1084" w:type="dxa"/>
+            <w:tcW w:w="1082" w:type="dxa"/>
             <w:tcBorders/>
           </w:tcPr>
           <w:p>
@@ -4138,7 +4184,7 @@
         </w:tc>
         <w:tc>
           <w:tcPr>
-            <w:tcW w:w="2011" w:type="dxa"/>
+            <w:tcW w:w="2014" w:type="dxa"/>
             <w:tcBorders/>
           </w:tcPr>
           <w:p>
@@ -4196,7 +4242,7 @@
         </w:tc>
         <w:tc>
           <w:tcPr>
-            <w:tcW w:w="1597" w:type="dxa"/>
+            <w:tcW w:w="1596" w:type="dxa"/>
             <w:tcBorders>
               <w:right w:val="nil"/>
             </w:tcBorders>
@@ -4226,7 +4272,7 @@
         </w:tc>
         <w:tc>
           <w:tcPr>
-            <w:tcW w:w="1084" w:type="dxa"/>
+            <w:tcW w:w="1082" w:type="dxa"/>
             <w:tcBorders/>
           </w:tcPr>
           <w:p>
@@ -4384,7 +4430,7 @@
         </w:tc>
         <w:tc>
           <w:tcPr>
-            <w:tcW w:w="2011" w:type="dxa"/>
+            <w:tcW w:w="2014" w:type="dxa"/>
             <w:tcBorders/>
           </w:tcPr>
           <w:p>
@@ -4442,7 +4488,7 @@
         </w:tc>
         <w:tc>
           <w:tcPr>
-            <w:tcW w:w="1597" w:type="dxa"/>
+            <w:tcW w:w="1596" w:type="dxa"/>
             <w:tcBorders>
               <w:right w:val="nil"/>
             </w:tcBorders>
@@ -4468,7 +4514,7 @@
         </w:tc>
         <w:tc>
           <w:tcPr>
-            <w:tcW w:w="1084" w:type="dxa"/>
+            <w:tcW w:w="1082" w:type="dxa"/>
             <w:tcBorders/>
           </w:tcPr>
           <w:p>
@@ -4654,7 +4700,7 @@
         </w:tc>
         <w:tc>
           <w:tcPr>
-            <w:tcW w:w="2011" w:type="dxa"/>
+            <w:tcW w:w="2014" w:type="dxa"/>
             <w:tcBorders/>
           </w:tcPr>
           <w:p>
@@ -4716,7 +4762,7 @@
         </w:tc>
         <w:tc>
           <w:tcPr>
-            <w:tcW w:w="1597" w:type="dxa"/>
+            <w:tcW w:w="1596" w:type="dxa"/>
             <w:tcBorders>
               <w:right w:val="nil"/>
             </w:tcBorders>
@@ -4746,7 +4792,7 @@
         </w:tc>
         <w:tc>
           <w:tcPr>
-            <w:tcW w:w="1084" w:type="dxa"/>
+            <w:tcW w:w="1082" w:type="dxa"/>
             <w:tcBorders/>
           </w:tcPr>
           <w:p>
@@ -4932,7 +4978,7 @@
         </w:tc>
         <w:tc>
           <w:tcPr>
-            <w:tcW w:w="2011" w:type="dxa"/>
+            <w:tcW w:w="2014" w:type="dxa"/>
             <w:tcBorders/>
           </w:tcPr>
           <w:p>
@@ -4994,7 +5040,7 @@
         </w:tc>
         <w:tc>
           <w:tcPr>
-            <w:tcW w:w="1597" w:type="dxa"/>
+            <w:tcW w:w="1596" w:type="dxa"/>
             <w:tcBorders>
               <w:right w:val="nil"/>
             </w:tcBorders>
@@ -5024,7 +5070,7 @@
         </w:tc>
         <w:tc>
           <w:tcPr>
-            <w:tcW w:w="1084" w:type="dxa"/>
+            <w:tcW w:w="1082" w:type="dxa"/>
             <w:tcBorders/>
           </w:tcPr>
           <w:p>
@@ -5183,7 +5229,7 @@
         </w:tc>
         <w:tc>
           <w:tcPr>
-            <w:tcW w:w="2011" w:type="dxa"/>
+            <w:tcW w:w="2014" w:type="dxa"/>
             <w:tcBorders/>
           </w:tcPr>
           <w:p>
@@ -5241,7 +5287,7 @@
         </w:tc>
         <w:tc>
           <w:tcPr>
-            <w:tcW w:w="1597" w:type="dxa"/>
+            <w:tcW w:w="1596" w:type="dxa"/>
             <w:tcBorders>
               <w:right w:val="nil"/>
             </w:tcBorders>
@@ -5267,7 +5313,7 @@
         </w:tc>
         <w:tc>
           <w:tcPr>
-            <w:tcW w:w="1084" w:type="dxa"/>
+            <w:tcW w:w="1082" w:type="dxa"/>
             <w:tcBorders/>
           </w:tcPr>
           <w:p>
@@ -5421,7 +5467,7 @@
         </w:tc>
         <w:tc>
           <w:tcPr>
-            <w:tcW w:w="2011" w:type="dxa"/>
+            <w:tcW w:w="2014" w:type="dxa"/>
             <w:tcBorders/>
           </w:tcPr>
           <w:p>
@@ -5505,7 +5551,7 @@
         </w:tc>
         <w:tc>
           <w:tcPr>
-            <w:tcW w:w="1597" w:type="dxa"/>
+            <w:tcW w:w="1596" w:type="dxa"/>
             <w:tcBorders>
               <w:right w:val="nil"/>
             </w:tcBorders>
@@ -5531,7 +5577,7 @@
         </w:tc>
         <w:tc>
           <w:tcPr>
-            <w:tcW w:w="1084" w:type="dxa"/>
+            <w:tcW w:w="1082" w:type="dxa"/>
             <w:tcBorders/>
           </w:tcPr>
           <w:p>
@@ -5690,7 +5736,7 @@
         </w:tc>
         <w:tc>
           <w:tcPr>
-            <w:tcW w:w="2011" w:type="dxa"/>
+            <w:tcW w:w="2014" w:type="dxa"/>
             <w:tcBorders/>
           </w:tcPr>
           <w:p>
@@ -5774,7 +5820,7 @@
         </w:tc>
         <w:tc>
           <w:tcPr>
-            <w:tcW w:w="1597" w:type="dxa"/>
+            <w:tcW w:w="1596" w:type="dxa"/>
             <w:tcBorders>
               <w:right w:val="nil"/>
             </w:tcBorders>
@@ -5800,7 +5846,7 @@
         </w:tc>
         <w:tc>
           <w:tcPr>
-            <w:tcW w:w="1084" w:type="dxa"/>
+            <w:tcW w:w="1082" w:type="dxa"/>
             <w:tcBorders/>
           </w:tcPr>
           <w:p>
@@ -5959,7 +6005,7 @@
         </w:tc>
         <w:tc>
           <w:tcPr>
-            <w:tcW w:w="2011" w:type="dxa"/>
+            <w:tcW w:w="2014" w:type="dxa"/>
             <w:tcBorders/>
           </w:tcPr>
           <w:p>
@@ -6018,7 +6064,7 @@
         </w:tc>
         <w:tc>
           <w:tcPr>
-            <w:tcW w:w="1597" w:type="dxa"/>
+            <w:tcW w:w="1596" w:type="dxa"/>
             <w:tcBorders>
               <w:right w:val="nil"/>
             </w:tcBorders>
@@ -6044,7 +6090,7 @@
         </w:tc>
         <w:tc>
           <w:tcPr>
-            <w:tcW w:w="1084" w:type="dxa"/>
+            <w:tcW w:w="1082" w:type="dxa"/>
             <w:tcBorders/>
           </w:tcPr>
           <w:p>
@@ -6204,7 +6250,7 @@
         </w:tc>
         <w:tc>
           <w:tcPr>
-            <w:tcW w:w="2011" w:type="dxa"/>
+            <w:tcW w:w="2014" w:type="dxa"/>
             <w:tcBorders/>
           </w:tcPr>
           <w:p>
@@ -6262,7 +6308,7 @@
         </w:tc>
         <w:tc>
           <w:tcPr>
-            <w:tcW w:w="1597" w:type="dxa"/>
+            <w:tcW w:w="1596" w:type="dxa"/>
             <w:tcBorders>
               <w:right w:val="nil"/>
             </w:tcBorders>
@@ -6288,7 +6334,7 @@
         </w:tc>
         <w:tc>
           <w:tcPr>
-            <w:tcW w:w="1084" w:type="dxa"/>
+            <w:tcW w:w="1082" w:type="dxa"/>
             <w:tcBorders/>
             <w:shd w:fill="E8F2A1" w:val="clear"/>
           </w:tcPr>
@@ -6449,7 +6495,7 @@
         </w:tc>
         <w:tc>
           <w:tcPr>
-            <w:tcW w:w="2011" w:type="dxa"/>
+            <w:tcW w:w="2014" w:type="dxa"/>
             <w:tcBorders/>
           </w:tcPr>
           <w:p>
@@ -6507,7 +6553,7 @@
         </w:tc>
         <w:tc>
           <w:tcPr>
-            <w:tcW w:w="1597" w:type="dxa"/>
+            <w:tcW w:w="1596" w:type="dxa"/>
             <w:tcBorders>
               <w:right w:val="nil"/>
             </w:tcBorders>
@@ -6533,7 +6579,7 @@
         </w:tc>
         <w:tc>
           <w:tcPr>
-            <w:tcW w:w="1084" w:type="dxa"/>
+            <w:tcW w:w="1082" w:type="dxa"/>
             <w:tcBorders/>
           </w:tcPr>
           <w:p>
@@ -6687,7 +6733,7 @@
         </w:tc>
         <w:tc>
           <w:tcPr>
-            <w:tcW w:w="2011" w:type="dxa"/>
+            <w:tcW w:w="2014" w:type="dxa"/>
             <w:tcBorders/>
           </w:tcPr>
           <w:p>
@@ -6745,7 +6791,7 @@
         </w:tc>
         <w:tc>
           <w:tcPr>
-            <w:tcW w:w="1597" w:type="dxa"/>
+            <w:tcW w:w="1596" w:type="dxa"/>
             <w:tcBorders>
               <w:right w:val="nil"/>
             </w:tcBorders>
@@ -6771,7 +6817,7 @@
         </w:tc>
         <w:tc>
           <w:tcPr>
-            <w:tcW w:w="1084" w:type="dxa"/>
+            <w:tcW w:w="1082" w:type="dxa"/>
             <w:tcBorders/>
           </w:tcPr>
           <w:p>
@@ -6924,7 +6970,7 @@
         </w:tc>
         <w:tc>
           <w:tcPr>
-            <w:tcW w:w="2011" w:type="dxa"/>
+            <w:tcW w:w="2014" w:type="dxa"/>
             <w:tcBorders/>
           </w:tcPr>
           <w:p>
@@ -6982,7 +7028,7 @@
         </w:tc>
         <w:tc>
           <w:tcPr>
-            <w:tcW w:w="1597" w:type="dxa"/>
+            <w:tcW w:w="1596" w:type="dxa"/>
             <w:tcBorders>
               <w:right w:val="nil"/>
             </w:tcBorders>
@@ -7008,7 +7054,7 @@
         </w:tc>
         <w:tc>
           <w:tcPr>
-            <w:tcW w:w="1084" w:type="dxa"/>
+            <w:tcW w:w="1082" w:type="dxa"/>
             <w:tcBorders/>
           </w:tcPr>
           <w:p>
@@ -7163,7 +7209,7 @@
         </w:tc>
         <w:tc>
           <w:tcPr>
-            <w:tcW w:w="2011" w:type="dxa"/>
+            <w:tcW w:w="2014" w:type="dxa"/>
             <w:tcBorders/>
           </w:tcPr>
           <w:p>
@@ -7221,7 +7267,7 @@
         </w:tc>
         <w:tc>
           <w:tcPr>
-            <w:tcW w:w="1597" w:type="dxa"/>
+            <w:tcW w:w="1596" w:type="dxa"/>
             <w:tcBorders>
               <w:right w:val="nil"/>
             </w:tcBorders>
@@ -7247,7 +7293,7 @@
         </w:tc>
         <w:tc>
           <w:tcPr>
-            <w:tcW w:w="1084" w:type="dxa"/>
+            <w:tcW w:w="1082" w:type="dxa"/>
             <w:tcBorders/>
           </w:tcPr>
           <w:p>

</xml_diff>

<commit_message>
fix #12 with subscribe on presentation_state action
</commit_message>
<xml_diff>
--- a/documents/SongBeamer_OSC.docx
+++ b/documents/SongBeamer_OSC.docx
@@ -5,7 +5,7 @@
     <w:tbl>
       <w:tblPr>
         <w:tblStyle w:val="TableGrid"/>
-        <w:tblW w:w="5000" w:type="pct"/>
+        <w:tblW w:w="21267" w:type="dxa"/>
         <w:jc w:val="left"/>
         <w:tblInd w:w="0" w:type="dxa"/>
         <w:tblLayout w:type="fixed"/>
@@ -21,11 +21,11 @@
         <w:gridCol w:w="3750"/>
         <w:gridCol w:w="1286"/>
         <w:gridCol w:w="3044"/>
-        <w:gridCol w:w="5923"/>
-        <w:gridCol w:w="2014"/>
-        <w:gridCol w:w="2562"/>
-        <w:gridCol w:w="1596"/>
-        <w:gridCol w:w="1082"/>
+        <w:gridCol w:w="5053"/>
+        <w:gridCol w:w="1584"/>
+        <w:gridCol w:w="2566"/>
+        <w:gridCol w:w="2267"/>
+        <w:gridCol w:w="1717"/>
       </w:tblGrid>
       <w:tr>
         <w:trPr/>
@@ -124,69 +124,69 @@
         </w:tc>
         <w:tc>
           <w:tcPr>
-            <w:tcW w:w="5923" w:type="dxa"/>
-            <w:tcBorders/>
-          </w:tcPr>
-          <w:p>
-            <w:pPr>
-              <w:pStyle w:val="Normal"/>
-              <w:widowControl w:val="false"/>
-              <w:suppressAutoHyphens w:val="true"/>
-              <w:spacing w:lineRule="auto" w:line="240" w:before="0" w:after="0"/>
-              <w:jc w:val="left"/>
-              <w:rPr>
-                <w:rFonts w:ascii="Calibri" w:hAnsi="Calibri" w:eastAsia="Calibri" w:cs="Arial"/>
-                <w:kern w:val="0"/>
-                <w:sz w:val="22"/>
-                <w:szCs w:val="22"/>
-                <w:lang w:val="de-DE" w:eastAsia="en-US" w:bidi="ar-SA"/>
-              </w:rPr>
-            </w:pPr>
-            <w:r>
-              <w:rPr>
-                <w:rFonts w:eastAsia="Calibri" w:cs="Arial"/>
-                <w:kern w:val="0"/>
-                <w:sz w:val="22"/>
-                <w:szCs w:val="22"/>
-                <w:lang w:val="de-DE" w:eastAsia="en-US" w:bidi="ar-SA"/>
-              </w:rPr>
-            </w:r>
-          </w:p>
-        </w:tc>
-        <w:tc>
-          <w:tcPr>
-            <w:tcW w:w="2014" w:type="dxa"/>
-            <w:tcBorders/>
-          </w:tcPr>
-          <w:p>
-            <w:pPr>
-              <w:pStyle w:val="Normal"/>
-              <w:widowControl w:val="false"/>
-              <w:suppressAutoHyphens w:val="true"/>
-              <w:spacing w:lineRule="auto" w:line="240" w:before="0" w:after="0"/>
-              <w:jc w:val="left"/>
-              <w:rPr>
-                <w:rFonts w:ascii="Calibri" w:hAnsi="Calibri" w:eastAsia="Calibri" w:cs="Arial"/>
-                <w:kern w:val="0"/>
-                <w:sz w:val="22"/>
-                <w:szCs w:val="22"/>
-                <w:lang w:val="de-DE" w:eastAsia="en-US" w:bidi="ar-SA"/>
-              </w:rPr>
-            </w:pPr>
-            <w:r>
-              <w:rPr>
-                <w:rFonts w:eastAsia="Calibri" w:cs="Arial"/>
-                <w:kern w:val="0"/>
-                <w:sz w:val="22"/>
-                <w:szCs w:val="22"/>
-                <w:lang w:val="de-DE" w:eastAsia="en-US" w:bidi="ar-SA"/>
-              </w:rPr>
-            </w:r>
-          </w:p>
-        </w:tc>
-        <w:tc>
-          <w:tcPr>
-            <w:tcW w:w="2562" w:type="dxa"/>
+            <w:tcW w:w="5053" w:type="dxa"/>
+            <w:tcBorders/>
+          </w:tcPr>
+          <w:p>
+            <w:pPr>
+              <w:pStyle w:val="Normal"/>
+              <w:widowControl w:val="false"/>
+              <w:suppressAutoHyphens w:val="true"/>
+              <w:spacing w:lineRule="auto" w:line="240" w:before="0" w:after="0"/>
+              <w:jc w:val="left"/>
+              <w:rPr>
+                <w:rFonts w:ascii="Calibri" w:hAnsi="Calibri" w:eastAsia="Calibri" w:cs="Arial"/>
+                <w:kern w:val="0"/>
+                <w:sz w:val="22"/>
+                <w:szCs w:val="22"/>
+                <w:lang w:val="de-DE" w:eastAsia="en-US" w:bidi="ar-SA"/>
+              </w:rPr>
+            </w:pPr>
+            <w:r>
+              <w:rPr>
+                <w:rFonts w:eastAsia="Calibri" w:cs="Arial"/>
+                <w:kern w:val="0"/>
+                <w:sz w:val="22"/>
+                <w:szCs w:val="22"/>
+                <w:lang w:val="de-DE" w:eastAsia="en-US" w:bidi="ar-SA"/>
+              </w:rPr>
+            </w:r>
+          </w:p>
+        </w:tc>
+        <w:tc>
+          <w:tcPr>
+            <w:tcW w:w="1584" w:type="dxa"/>
+            <w:tcBorders/>
+          </w:tcPr>
+          <w:p>
+            <w:pPr>
+              <w:pStyle w:val="Normal"/>
+              <w:widowControl w:val="false"/>
+              <w:suppressAutoHyphens w:val="true"/>
+              <w:spacing w:lineRule="auto" w:line="240" w:before="0" w:after="0"/>
+              <w:jc w:val="left"/>
+              <w:rPr>
+                <w:rFonts w:ascii="Calibri" w:hAnsi="Calibri" w:eastAsia="Calibri" w:cs="Arial"/>
+                <w:kern w:val="0"/>
+                <w:sz w:val="22"/>
+                <w:szCs w:val="22"/>
+                <w:lang w:val="de-DE" w:eastAsia="en-US" w:bidi="ar-SA"/>
+              </w:rPr>
+            </w:pPr>
+            <w:r>
+              <w:rPr>
+                <w:rFonts w:eastAsia="Calibri" w:cs="Arial"/>
+                <w:kern w:val="0"/>
+                <w:sz w:val="22"/>
+                <w:szCs w:val="22"/>
+                <w:lang w:val="de-DE" w:eastAsia="en-US" w:bidi="ar-SA"/>
+              </w:rPr>
+            </w:r>
+          </w:p>
+        </w:tc>
+        <w:tc>
+          <w:tcPr>
+            <w:tcW w:w="2566" w:type="dxa"/>
             <w:tcBorders>
               <w:right w:val="nil"/>
             </w:tcBorders>
@@ -216,7 +216,7 @@
         </w:tc>
         <w:tc>
           <w:tcPr>
-            <w:tcW w:w="1596" w:type="dxa"/>
+            <w:tcW w:w="2267" w:type="dxa"/>
             <w:tcBorders>
               <w:right w:val="nil"/>
             </w:tcBorders>
@@ -246,7 +246,7 @@
         </w:tc>
         <w:tc>
           <w:tcPr>
-            <w:tcW w:w="1082" w:type="dxa"/>
+            <w:tcW w:w="1717" w:type="dxa"/>
             <w:tcBorders/>
           </w:tcPr>
           <w:p>
@@ -343,7 +343,7 @@
           <w:tcPr>
             <w:tcW w:w="3044" w:type="dxa"/>
             <w:tcBorders/>
-            <w:shd w:fill="D4EA6B" w:val="clear"/>
+            <w:shd w:fill="81D41A" w:val="clear"/>
           </w:tcPr>
           <w:p>
             <w:pPr>
@@ -374,7 +374,7 @@
         </w:tc>
         <w:tc>
           <w:tcPr>
-            <w:tcW w:w="5923" w:type="dxa"/>
+            <w:tcW w:w="5053" w:type="dxa"/>
             <w:tcBorders/>
           </w:tcPr>
           <w:p>
@@ -406,42 +406,42 @@
         </w:tc>
         <w:tc>
           <w:tcPr>
-            <w:tcW w:w="2014" w:type="dxa"/>
-            <w:tcBorders/>
-          </w:tcPr>
-          <w:p>
-            <w:pPr>
-              <w:pStyle w:val="Normal"/>
-              <w:widowControl w:val="false"/>
-              <w:suppressAutoHyphens w:val="true"/>
-              <w:spacing w:lineRule="auto" w:line="240" w:before="0" w:after="0"/>
-              <w:jc w:val="left"/>
-              <w:rPr>
-                <w:rFonts w:ascii="Calibri" w:hAnsi="Calibri" w:eastAsia="Calibri" w:cs="Arial"/>
-                <w:kern w:val="0"/>
-                <w:sz w:val="22"/>
-                <w:szCs w:val="22"/>
-                <w:lang w:val="de-DE" w:eastAsia="en-US" w:bidi="ar-SA"/>
-              </w:rPr>
-            </w:pPr>
-            <w:r>
-              <w:rPr>
-                <w:rFonts w:eastAsia="Calibri" w:cs="Arial"/>
-                <w:kern w:val="0"/>
-                <w:sz w:val="22"/>
-                <w:szCs w:val="22"/>
-                <w:lang w:val="de-DE" w:eastAsia="en-US" w:bidi="ar-SA"/>
-              </w:rPr>
-            </w:r>
-          </w:p>
-        </w:tc>
-        <w:tc>
-          <w:tcPr>
-            <w:tcW w:w="2562" w:type="dxa"/>
+            <w:tcW w:w="1584" w:type="dxa"/>
+            <w:tcBorders/>
+          </w:tcPr>
+          <w:p>
+            <w:pPr>
+              <w:pStyle w:val="Normal"/>
+              <w:widowControl w:val="false"/>
+              <w:suppressAutoHyphens w:val="true"/>
+              <w:spacing w:lineRule="auto" w:line="240" w:before="0" w:after="0"/>
+              <w:jc w:val="left"/>
+              <w:rPr>
+                <w:rFonts w:ascii="Calibri" w:hAnsi="Calibri" w:eastAsia="Calibri" w:cs="Arial"/>
+                <w:kern w:val="0"/>
+                <w:sz w:val="22"/>
+                <w:szCs w:val="22"/>
+                <w:lang w:val="de-DE" w:eastAsia="en-US" w:bidi="ar-SA"/>
+              </w:rPr>
+            </w:pPr>
+            <w:r>
+              <w:rPr>
+                <w:rFonts w:eastAsia="Calibri" w:cs="Arial"/>
+                <w:kern w:val="0"/>
+                <w:sz w:val="22"/>
+                <w:szCs w:val="22"/>
+                <w:lang w:val="de-DE" w:eastAsia="en-US" w:bidi="ar-SA"/>
+              </w:rPr>
+            </w:r>
+          </w:p>
+        </w:tc>
+        <w:tc>
+          <w:tcPr>
+            <w:tcW w:w="2566" w:type="dxa"/>
             <w:tcBorders>
               <w:right w:val="nil"/>
             </w:tcBorders>
-            <w:shd w:fill="D4EA6B" w:val="clear"/>
+            <w:shd w:fill="81D41A" w:val="clear"/>
           </w:tcPr>
           <w:p>
             <w:pPr>
@@ -468,10 +468,11 @@
         </w:tc>
         <w:tc>
           <w:tcPr>
-            <w:tcW w:w="1596" w:type="dxa"/>
+            <w:tcW w:w="2267" w:type="dxa"/>
             <w:tcBorders>
               <w:right w:val="nil"/>
             </w:tcBorders>
+            <w:shd w:fill="FFFFA6" w:val="clear"/>
           </w:tcPr>
           <w:p>
             <w:pPr>
@@ -502,8 +503,27 @@
                 <w:szCs w:val="22"/>
                 <w:lang w:val="de-DE" w:eastAsia="en-US" w:bidi="ar-SA"/>
               </w:rPr>
-              <w:t>presentation</w:t>
-            </w:r>
+              <w:t>presentation_state‘</w:t>
+            </w:r>
+          </w:p>
+        </w:tc>
+        <w:tc>
+          <w:tcPr>
+            <w:tcW w:w="1717" w:type="dxa"/>
+            <w:tcBorders/>
+            <w:shd w:fill="FFFFA6" w:val="clear"/>
+          </w:tcPr>
+          <w:p>
+            <w:pPr>
+              <w:pStyle w:val="Normal"/>
+              <w:widowControl w:val="false"/>
+              <w:suppressAutoHyphens w:val="true"/>
+              <w:spacing w:lineRule="auto" w:line="240" w:before="0" w:after="0"/>
+              <w:jc w:val="left"/>
+              <w:rPr>
+                <w:rFonts w:ascii="Wingdings" w:hAnsi="Wingdings"/>
+              </w:rPr>
+            </w:pPr>
             <w:r>
               <w:rPr>
                 <w:rFonts w:eastAsia="Calibri" w:cs="Arial" w:ascii="Wingdings" w:hAnsi="Wingdings"/>
@@ -512,59 +532,7 @@
                 <w:szCs w:val="22"/>
                 <w:lang w:val="de-DE" w:eastAsia="en-US" w:bidi="ar-SA"/>
               </w:rPr>
-              <w:t>_</w:t>
-            </w:r>
-            <w:r>
-              <w:rPr>
-                <w:rFonts w:eastAsia="Calibri" w:cs="Arial" w:ascii="Wingdings" w:hAnsi="Wingdings"/>
-                <w:kern w:val="0"/>
-                <w:sz w:val="22"/>
-                <w:szCs w:val="22"/>
-                <w:lang w:val="de-DE" w:eastAsia="en-US" w:bidi="ar-SA"/>
-              </w:rPr>
-              <w:t>state‘</w:t>
-            </w:r>
-          </w:p>
-          <w:p>
-            <w:pPr>
-              <w:pStyle w:val="Normal"/>
-              <w:widowControl w:val="false"/>
-              <w:shd w:fill="81D41A" w:val="clear"/>
-              <w:suppressAutoHyphens w:val="true"/>
-              <w:spacing w:lineRule="auto" w:line="240" w:before="0" w:after="0"/>
-              <w:jc w:val="left"/>
-              <w:rPr/>
-            </w:pPr>
-            <w:r>
-              <w:rPr/>
-            </w:r>
-          </w:p>
-        </w:tc>
-        <w:tc>
-          <w:tcPr>
-            <w:tcW w:w="1082" w:type="dxa"/>
-            <w:tcBorders/>
-          </w:tcPr>
-          <w:p>
-            <w:pPr>
-              <w:pStyle w:val="Normal"/>
-              <w:widowControl w:val="false"/>
-              <w:suppressAutoHyphens w:val="true"/>
-              <w:spacing w:lineRule="auto" w:line="240" w:before="0" w:after="0"/>
-              <w:jc w:val="left"/>
-              <w:rPr>
-                <w:rFonts w:ascii="Wingdings" w:hAnsi="Wingdings"/>
-              </w:rPr>
-            </w:pPr>
-            <w:r>
-              <w:rPr>
-                <w:rFonts w:eastAsia="Calibri" w:cs="Arial" w:ascii="Wingdings" w:hAnsi="Wingdings"/>
-                <w:kern w:val="0"/>
-                <w:sz w:val="22"/>
-                <w:szCs w:val="22"/>
-                <w:lang w:val="de-DE" w:eastAsia="en-US" w:bidi="ar-SA"/>
-              </w:rPr>
-              <w:t>ü</w:t>
+              <w:t>#7 no feedback on changes</w:t>
             </w:r>
           </w:p>
         </w:tc>
@@ -670,7 +638,7 @@
         </w:tc>
         <w:tc>
           <w:tcPr>
-            <w:tcW w:w="5923" w:type="dxa"/>
+            <w:tcW w:w="5053" w:type="dxa"/>
             <w:tcBorders/>
           </w:tcPr>
           <w:p>
@@ -702,38 +670,38 @@
         </w:tc>
         <w:tc>
           <w:tcPr>
-            <w:tcW w:w="2014" w:type="dxa"/>
-            <w:tcBorders/>
-          </w:tcPr>
-          <w:p>
-            <w:pPr>
-              <w:pStyle w:val="Normal"/>
-              <w:widowControl w:val="false"/>
-              <w:suppressAutoHyphens w:val="true"/>
-              <w:spacing w:lineRule="auto" w:line="240" w:before="0" w:after="0"/>
-              <w:jc w:val="left"/>
-              <w:rPr>
-                <w:rFonts w:ascii="Calibri" w:hAnsi="Calibri" w:eastAsia="Calibri" w:cs="Arial"/>
-                <w:kern w:val="0"/>
-                <w:sz w:val="22"/>
-                <w:szCs w:val="22"/>
-                <w:lang w:val="de-DE" w:eastAsia="en-US" w:bidi="ar-SA"/>
-              </w:rPr>
-            </w:pPr>
-            <w:r>
-              <w:rPr>
-                <w:rFonts w:eastAsia="Calibri" w:cs="Arial"/>
-                <w:kern w:val="0"/>
-                <w:sz w:val="22"/>
-                <w:szCs w:val="22"/>
-                <w:lang w:val="de-DE" w:eastAsia="en-US" w:bidi="ar-SA"/>
-              </w:rPr>
-            </w:r>
-          </w:p>
-        </w:tc>
-        <w:tc>
-          <w:tcPr>
-            <w:tcW w:w="2562" w:type="dxa"/>
+            <w:tcW w:w="1584" w:type="dxa"/>
+            <w:tcBorders/>
+          </w:tcPr>
+          <w:p>
+            <w:pPr>
+              <w:pStyle w:val="Normal"/>
+              <w:widowControl w:val="false"/>
+              <w:suppressAutoHyphens w:val="true"/>
+              <w:spacing w:lineRule="auto" w:line="240" w:before="0" w:after="0"/>
+              <w:jc w:val="left"/>
+              <w:rPr>
+                <w:rFonts w:ascii="Calibri" w:hAnsi="Calibri" w:eastAsia="Calibri" w:cs="Arial"/>
+                <w:kern w:val="0"/>
+                <w:sz w:val="22"/>
+                <w:szCs w:val="22"/>
+                <w:lang w:val="de-DE" w:eastAsia="en-US" w:bidi="ar-SA"/>
+              </w:rPr>
+            </w:pPr>
+            <w:r>
+              <w:rPr>
+                <w:rFonts w:eastAsia="Calibri" w:cs="Arial"/>
+                <w:kern w:val="0"/>
+                <w:sz w:val="22"/>
+                <w:szCs w:val="22"/>
+                <w:lang w:val="de-DE" w:eastAsia="en-US" w:bidi="ar-SA"/>
+              </w:rPr>
+            </w:r>
+          </w:p>
+        </w:tc>
+        <w:tc>
+          <w:tcPr>
+            <w:tcW w:w="2566" w:type="dxa"/>
             <w:tcBorders>
               <w:right w:val="nil"/>
             </w:tcBorders>
@@ -764,7 +732,7 @@
         </w:tc>
         <w:tc>
           <w:tcPr>
-            <w:tcW w:w="1596" w:type="dxa"/>
+            <w:tcW w:w="2267" w:type="dxa"/>
             <w:tcBorders>
               <w:right w:val="nil"/>
             </w:tcBorders>
@@ -773,7 +741,7 @@
             <w:pPr>
               <w:pStyle w:val="Normal"/>
               <w:widowControl w:val="false"/>
-              <w:shd w:fill="FFFF00" w:val="clear"/>
+              <w:shd w:val="clear" w:fill="FFFF00"/>
               <w:suppressAutoHyphens w:val="true"/>
               <w:spacing w:lineRule="auto" w:line="240" w:before="0" w:after="0"/>
               <w:jc w:val="left"/>
@@ -796,7 +764,7 @@
         </w:tc>
         <w:tc>
           <w:tcPr>
-            <w:tcW w:w="1082" w:type="dxa"/>
+            <w:tcW w:w="1717" w:type="dxa"/>
             <w:tcBorders/>
           </w:tcPr>
           <w:p>
@@ -922,7 +890,7 @@
         </w:tc>
         <w:tc>
           <w:tcPr>
-            <w:tcW w:w="5923" w:type="dxa"/>
+            <w:tcW w:w="5053" w:type="dxa"/>
             <w:tcBorders/>
           </w:tcPr>
           <w:p>
@@ -954,7 +922,7 @@
         </w:tc>
         <w:tc>
           <w:tcPr>
-            <w:tcW w:w="2014" w:type="dxa"/>
+            <w:tcW w:w="1584" w:type="dxa"/>
             <w:tcBorders/>
           </w:tcPr>
           <w:p>
@@ -986,7 +954,7 @@
         </w:tc>
         <w:tc>
           <w:tcPr>
-            <w:tcW w:w="2562" w:type="dxa"/>
+            <w:tcW w:w="2566" w:type="dxa"/>
             <w:tcBorders>
               <w:right w:val="nil"/>
             </w:tcBorders>
@@ -1012,7 +980,7 @@
         </w:tc>
         <w:tc>
           <w:tcPr>
-            <w:tcW w:w="1596" w:type="dxa"/>
+            <w:tcW w:w="2267" w:type="dxa"/>
             <w:tcBorders>
               <w:right w:val="nil"/>
             </w:tcBorders>
@@ -1038,7 +1006,7 @@
         </w:tc>
         <w:tc>
           <w:tcPr>
-            <w:tcW w:w="1082" w:type="dxa"/>
+            <w:tcW w:w="1717" w:type="dxa"/>
             <w:tcBorders/>
           </w:tcPr>
           <w:p>
@@ -1165,69 +1133,69 @@
         </w:tc>
         <w:tc>
           <w:tcPr>
-            <w:tcW w:w="5923" w:type="dxa"/>
-            <w:tcBorders/>
-          </w:tcPr>
-          <w:p>
-            <w:pPr>
-              <w:pStyle w:val="Normal"/>
-              <w:widowControl w:val="false"/>
-              <w:suppressAutoHyphens w:val="true"/>
-              <w:spacing w:lineRule="auto" w:line="240" w:before="0" w:after="0"/>
-              <w:jc w:val="left"/>
-              <w:rPr>
-                <w:rFonts w:ascii="Calibri" w:hAnsi="Calibri" w:eastAsia="Calibri" w:cs="Arial"/>
-                <w:kern w:val="0"/>
-                <w:sz w:val="22"/>
-                <w:szCs w:val="22"/>
-                <w:lang w:val="de-DE" w:eastAsia="en-US" w:bidi="ar-SA"/>
-              </w:rPr>
-            </w:pPr>
-            <w:r>
-              <w:rPr>
-                <w:rFonts w:eastAsia="Calibri" w:cs="Arial"/>
-                <w:kern w:val="0"/>
-                <w:sz w:val="22"/>
-                <w:szCs w:val="22"/>
-                <w:lang w:val="de-DE" w:eastAsia="en-US" w:bidi="ar-SA"/>
-              </w:rPr>
-            </w:r>
-          </w:p>
-        </w:tc>
-        <w:tc>
-          <w:tcPr>
-            <w:tcW w:w="2014" w:type="dxa"/>
-            <w:tcBorders/>
-          </w:tcPr>
-          <w:p>
-            <w:pPr>
-              <w:pStyle w:val="Normal"/>
-              <w:widowControl w:val="false"/>
-              <w:suppressAutoHyphens w:val="true"/>
-              <w:spacing w:lineRule="auto" w:line="240" w:before="0" w:after="0"/>
-              <w:jc w:val="left"/>
-              <w:rPr>
-                <w:rFonts w:ascii="Calibri" w:hAnsi="Calibri" w:eastAsia="Calibri" w:cs="Arial"/>
-                <w:kern w:val="0"/>
-                <w:sz w:val="22"/>
-                <w:szCs w:val="22"/>
-                <w:lang w:val="de-DE" w:eastAsia="en-US" w:bidi="ar-SA"/>
-              </w:rPr>
-            </w:pPr>
-            <w:r>
-              <w:rPr>
-                <w:rFonts w:eastAsia="Calibri" w:cs="Arial"/>
-                <w:kern w:val="0"/>
-                <w:sz w:val="22"/>
-                <w:szCs w:val="22"/>
-                <w:lang w:val="de-DE" w:eastAsia="en-US" w:bidi="ar-SA"/>
-              </w:rPr>
-            </w:r>
-          </w:p>
-        </w:tc>
-        <w:tc>
-          <w:tcPr>
-            <w:tcW w:w="2562" w:type="dxa"/>
+            <w:tcW w:w="5053" w:type="dxa"/>
+            <w:tcBorders/>
+          </w:tcPr>
+          <w:p>
+            <w:pPr>
+              <w:pStyle w:val="Normal"/>
+              <w:widowControl w:val="false"/>
+              <w:suppressAutoHyphens w:val="true"/>
+              <w:spacing w:lineRule="auto" w:line="240" w:before="0" w:after="0"/>
+              <w:jc w:val="left"/>
+              <w:rPr>
+                <w:rFonts w:ascii="Calibri" w:hAnsi="Calibri" w:eastAsia="Calibri" w:cs="Arial"/>
+                <w:kern w:val="0"/>
+                <w:sz w:val="22"/>
+                <w:szCs w:val="22"/>
+                <w:lang w:val="de-DE" w:eastAsia="en-US" w:bidi="ar-SA"/>
+              </w:rPr>
+            </w:pPr>
+            <w:r>
+              <w:rPr>
+                <w:rFonts w:eastAsia="Calibri" w:cs="Arial"/>
+                <w:kern w:val="0"/>
+                <w:sz w:val="22"/>
+                <w:szCs w:val="22"/>
+                <w:lang w:val="de-DE" w:eastAsia="en-US" w:bidi="ar-SA"/>
+              </w:rPr>
+            </w:r>
+          </w:p>
+        </w:tc>
+        <w:tc>
+          <w:tcPr>
+            <w:tcW w:w="1584" w:type="dxa"/>
+            <w:tcBorders/>
+          </w:tcPr>
+          <w:p>
+            <w:pPr>
+              <w:pStyle w:val="Normal"/>
+              <w:widowControl w:val="false"/>
+              <w:suppressAutoHyphens w:val="true"/>
+              <w:spacing w:lineRule="auto" w:line="240" w:before="0" w:after="0"/>
+              <w:jc w:val="left"/>
+              <w:rPr>
+                <w:rFonts w:ascii="Calibri" w:hAnsi="Calibri" w:eastAsia="Calibri" w:cs="Arial"/>
+                <w:kern w:val="0"/>
+                <w:sz w:val="22"/>
+                <w:szCs w:val="22"/>
+                <w:lang w:val="de-DE" w:eastAsia="en-US" w:bidi="ar-SA"/>
+              </w:rPr>
+            </w:pPr>
+            <w:r>
+              <w:rPr>
+                <w:rFonts w:eastAsia="Calibri" w:cs="Arial"/>
+                <w:kern w:val="0"/>
+                <w:sz w:val="22"/>
+                <w:szCs w:val="22"/>
+                <w:lang w:val="de-DE" w:eastAsia="en-US" w:bidi="ar-SA"/>
+              </w:rPr>
+            </w:r>
+          </w:p>
+        </w:tc>
+        <w:tc>
+          <w:tcPr>
+            <w:tcW w:w="2566" w:type="dxa"/>
             <w:tcBorders>
               <w:right w:val="nil"/>
             </w:tcBorders>
@@ -1254,7 +1222,7 @@
         </w:tc>
         <w:tc>
           <w:tcPr>
-            <w:tcW w:w="1596" w:type="dxa"/>
+            <w:tcW w:w="2267" w:type="dxa"/>
             <w:tcBorders>
               <w:right w:val="nil"/>
             </w:tcBorders>
@@ -1280,7 +1248,7 @@
         </w:tc>
         <w:tc>
           <w:tcPr>
-            <w:tcW w:w="1082" w:type="dxa"/>
+            <w:tcW w:w="1717" w:type="dxa"/>
             <w:tcBorders/>
           </w:tcPr>
           <w:p>
@@ -1431,7 +1399,7 @@
         </w:tc>
         <w:tc>
           <w:tcPr>
-            <w:tcW w:w="5923" w:type="dxa"/>
+            <w:tcW w:w="5053" w:type="dxa"/>
             <w:tcBorders/>
           </w:tcPr>
           <w:p>
@@ -1463,38 +1431,38 @@
         </w:tc>
         <w:tc>
           <w:tcPr>
-            <w:tcW w:w="2014" w:type="dxa"/>
-            <w:tcBorders/>
-          </w:tcPr>
-          <w:p>
-            <w:pPr>
-              <w:pStyle w:val="Normal"/>
-              <w:widowControl w:val="false"/>
-              <w:suppressAutoHyphens w:val="true"/>
-              <w:spacing w:lineRule="auto" w:line="240" w:before="0" w:after="0"/>
-              <w:jc w:val="left"/>
-              <w:rPr>
-                <w:rFonts w:ascii="Calibri" w:hAnsi="Calibri" w:eastAsia="Calibri" w:cs="Arial"/>
-                <w:kern w:val="0"/>
-                <w:sz w:val="22"/>
-                <w:szCs w:val="22"/>
-                <w:lang w:val="de-DE" w:eastAsia="en-US" w:bidi="ar-SA"/>
-              </w:rPr>
-            </w:pPr>
-            <w:r>
-              <w:rPr>
-                <w:rFonts w:eastAsia="Calibri" w:cs="Arial"/>
-                <w:kern w:val="0"/>
-                <w:sz w:val="22"/>
-                <w:szCs w:val="22"/>
-                <w:lang w:val="de-DE" w:eastAsia="en-US" w:bidi="ar-SA"/>
-              </w:rPr>
-            </w:r>
-          </w:p>
-        </w:tc>
-        <w:tc>
-          <w:tcPr>
-            <w:tcW w:w="2562" w:type="dxa"/>
+            <w:tcW w:w="1584" w:type="dxa"/>
+            <w:tcBorders/>
+          </w:tcPr>
+          <w:p>
+            <w:pPr>
+              <w:pStyle w:val="Normal"/>
+              <w:widowControl w:val="false"/>
+              <w:suppressAutoHyphens w:val="true"/>
+              <w:spacing w:lineRule="auto" w:line="240" w:before="0" w:after="0"/>
+              <w:jc w:val="left"/>
+              <w:rPr>
+                <w:rFonts w:ascii="Calibri" w:hAnsi="Calibri" w:eastAsia="Calibri" w:cs="Arial"/>
+                <w:kern w:val="0"/>
+                <w:sz w:val="22"/>
+                <w:szCs w:val="22"/>
+                <w:lang w:val="de-DE" w:eastAsia="en-US" w:bidi="ar-SA"/>
+              </w:rPr>
+            </w:pPr>
+            <w:r>
+              <w:rPr>
+                <w:rFonts w:eastAsia="Calibri" w:cs="Arial"/>
+                <w:kern w:val="0"/>
+                <w:sz w:val="22"/>
+                <w:szCs w:val="22"/>
+                <w:lang w:val="de-DE" w:eastAsia="en-US" w:bidi="ar-SA"/>
+              </w:rPr>
+            </w:r>
+          </w:p>
+        </w:tc>
+        <w:tc>
+          <w:tcPr>
+            <w:tcW w:w="2566" w:type="dxa"/>
             <w:tcBorders>
               <w:right w:val="nil"/>
             </w:tcBorders>
@@ -1525,7 +1493,7 @@
         </w:tc>
         <w:tc>
           <w:tcPr>
-            <w:tcW w:w="1596" w:type="dxa"/>
+            <w:tcW w:w="2267" w:type="dxa"/>
             <w:tcBorders>
               <w:right w:val="nil"/>
             </w:tcBorders>
@@ -1555,7 +1523,7 @@
         </w:tc>
         <w:tc>
           <w:tcPr>
-            <w:tcW w:w="1082" w:type="dxa"/>
+            <w:tcW w:w="1717" w:type="dxa"/>
             <w:tcBorders/>
           </w:tcPr>
           <w:p>
@@ -1709,7 +1677,7 @@
         </w:tc>
         <w:tc>
           <w:tcPr>
-            <w:tcW w:w="5923" w:type="dxa"/>
+            <w:tcW w:w="5053" w:type="dxa"/>
             <w:tcBorders/>
           </w:tcPr>
           <w:p>
@@ -1741,38 +1709,38 @@
         </w:tc>
         <w:tc>
           <w:tcPr>
-            <w:tcW w:w="2014" w:type="dxa"/>
-            <w:tcBorders/>
-          </w:tcPr>
-          <w:p>
-            <w:pPr>
-              <w:pStyle w:val="Normal"/>
-              <w:widowControl w:val="false"/>
-              <w:suppressAutoHyphens w:val="true"/>
-              <w:spacing w:lineRule="auto" w:line="240" w:before="0" w:after="0"/>
-              <w:jc w:val="left"/>
-              <w:rPr>
-                <w:rFonts w:ascii="Calibri" w:hAnsi="Calibri" w:eastAsia="Calibri" w:cs="Arial"/>
-                <w:kern w:val="0"/>
-                <w:sz w:val="22"/>
-                <w:szCs w:val="22"/>
-                <w:lang w:val="de-DE" w:eastAsia="en-US" w:bidi="ar-SA"/>
-              </w:rPr>
-            </w:pPr>
-            <w:r>
-              <w:rPr>
-                <w:rFonts w:eastAsia="Calibri" w:cs="Arial"/>
-                <w:kern w:val="0"/>
-                <w:sz w:val="22"/>
-                <w:szCs w:val="22"/>
-                <w:lang w:val="de-DE" w:eastAsia="en-US" w:bidi="ar-SA"/>
-              </w:rPr>
-            </w:r>
-          </w:p>
-        </w:tc>
-        <w:tc>
-          <w:tcPr>
-            <w:tcW w:w="2562" w:type="dxa"/>
+            <w:tcW w:w="1584" w:type="dxa"/>
+            <w:tcBorders/>
+          </w:tcPr>
+          <w:p>
+            <w:pPr>
+              <w:pStyle w:val="Normal"/>
+              <w:widowControl w:val="false"/>
+              <w:suppressAutoHyphens w:val="true"/>
+              <w:spacing w:lineRule="auto" w:line="240" w:before="0" w:after="0"/>
+              <w:jc w:val="left"/>
+              <w:rPr>
+                <w:rFonts w:ascii="Calibri" w:hAnsi="Calibri" w:eastAsia="Calibri" w:cs="Arial"/>
+                <w:kern w:val="0"/>
+                <w:sz w:val="22"/>
+                <w:szCs w:val="22"/>
+                <w:lang w:val="de-DE" w:eastAsia="en-US" w:bidi="ar-SA"/>
+              </w:rPr>
+            </w:pPr>
+            <w:r>
+              <w:rPr>
+                <w:rFonts w:eastAsia="Calibri" w:cs="Arial"/>
+                <w:kern w:val="0"/>
+                <w:sz w:val="22"/>
+                <w:szCs w:val="22"/>
+                <w:lang w:val="de-DE" w:eastAsia="en-US" w:bidi="ar-SA"/>
+              </w:rPr>
+            </w:r>
+          </w:p>
+        </w:tc>
+        <w:tc>
+          <w:tcPr>
+            <w:tcW w:w="2566" w:type="dxa"/>
             <w:tcBorders>
               <w:right w:val="nil"/>
             </w:tcBorders>
@@ -1803,7 +1771,7 @@
         </w:tc>
         <w:tc>
           <w:tcPr>
-            <w:tcW w:w="1596" w:type="dxa"/>
+            <w:tcW w:w="2267" w:type="dxa"/>
             <w:tcBorders>
               <w:right w:val="nil"/>
             </w:tcBorders>
@@ -1833,7 +1801,7 @@
         </w:tc>
         <w:tc>
           <w:tcPr>
-            <w:tcW w:w="1082" w:type="dxa"/>
+            <w:tcW w:w="1717" w:type="dxa"/>
             <w:tcBorders/>
           </w:tcPr>
           <w:p>
@@ -1960,7 +1928,7 @@
         </w:tc>
         <w:tc>
           <w:tcPr>
-            <w:tcW w:w="5923" w:type="dxa"/>
+            <w:tcW w:w="5053" w:type="dxa"/>
             <w:tcBorders/>
           </w:tcPr>
           <w:p>
@@ -1992,38 +1960,38 @@
         </w:tc>
         <w:tc>
           <w:tcPr>
-            <w:tcW w:w="2014" w:type="dxa"/>
-            <w:tcBorders/>
-          </w:tcPr>
-          <w:p>
-            <w:pPr>
-              <w:pStyle w:val="Normal"/>
-              <w:widowControl w:val="false"/>
-              <w:suppressAutoHyphens w:val="true"/>
-              <w:spacing w:lineRule="auto" w:line="240" w:before="0" w:after="0"/>
-              <w:jc w:val="left"/>
-              <w:rPr>
-                <w:rFonts w:ascii="Calibri" w:hAnsi="Calibri" w:eastAsia="Calibri" w:cs="Arial"/>
-                <w:kern w:val="0"/>
-                <w:sz w:val="22"/>
-                <w:szCs w:val="22"/>
-                <w:lang w:val="de-DE" w:eastAsia="en-US" w:bidi="ar-SA"/>
-              </w:rPr>
-            </w:pPr>
-            <w:r>
-              <w:rPr>
-                <w:rFonts w:eastAsia="Calibri" w:cs="Arial"/>
-                <w:kern w:val="0"/>
-                <w:sz w:val="22"/>
-                <w:szCs w:val="22"/>
-                <w:lang w:val="de-DE" w:eastAsia="en-US" w:bidi="ar-SA"/>
-              </w:rPr>
-            </w:r>
-          </w:p>
-        </w:tc>
-        <w:tc>
-          <w:tcPr>
-            <w:tcW w:w="2562" w:type="dxa"/>
+            <w:tcW w:w="1584" w:type="dxa"/>
+            <w:tcBorders/>
+          </w:tcPr>
+          <w:p>
+            <w:pPr>
+              <w:pStyle w:val="Normal"/>
+              <w:widowControl w:val="false"/>
+              <w:suppressAutoHyphens w:val="true"/>
+              <w:spacing w:lineRule="auto" w:line="240" w:before="0" w:after="0"/>
+              <w:jc w:val="left"/>
+              <w:rPr>
+                <w:rFonts w:ascii="Calibri" w:hAnsi="Calibri" w:eastAsia="Calibri" w:cs="Arial"/>
+                <w:kern w:val="0"/>
+                <w:sz w:val="22"/>
+                <w:szCs w:val="22"/>
+                <w:lang w:val="de-DE" w:eastAsia="en-US" w:bidi="ar-SA"/>
+              </w:rPr>
+            </w:pPr>
+            <w:r>
+              <w:rPr>
+                <w:rFonts w:eastAsia="Calibri" w:cs="Arial"/>
+                <w:kern w:val="0"/>
+                <w:sz w:val="22"/>
+                <w:szCs w:val="22"/>
+                <w:lang w:val="de-DE" w:eastAsia="en-US" w:bidi="ar-SA"/>
+              </w:rPr>
+            </w:r>
+          </w:p>
+        </w:tc>
+        <w:tc>
+          <w:tcPr>
+            <w:tcW w:w="2566" w:type="dxa"/>
             <w:tcBorders>
               <w:right w:val="nil"/>
             </w:tcBorders>
@@ -2085,7 +2053,7 @@
         </w:tc>
         <w:tc>
           <w:tcPr>
-            <w:tcW w:w="1596" w:type="dxa"/>
+            <w:tcW w:w="2267" w:type="dxa"/>
             <w:tcBorders>
               <w:right w:val="nil"/>
             </w:tcBorders>
@@ -2115,7 +2083,7 @@
         </w:tc>
         <w:tc>
           <w:tcPr>
-            <w:tcW w:w="1082" w:type="dxa"/>
+            <w:tcW w:w="1717" w:type="dxa"/>
             <w:tcBorders/>
           </w:tcPr>
           <w:p>
@@ -2236,7 +2204,7 @@
         </w:tc>
         <w:tc>
           <w:tcPr>
-            <w:tcW w:w="5923" w:type="dxa"/>
+            <w:tcW w:w="5053" w:type="dxa"/>
             <w:tcBorders/>
           </w:tcPr>
           <w:p>
@@ -2268,7 +2236,7 @@
         </w:tc>
         <w:tc>
           <w:tcPr>
-            <w:tcW w:w="2014" w:type="dxa"/>
+            <w:tcW w:w="1584" w:type="dxa"/>
             <w:tcBorders/>
           </w:tcPr>
           <w:p>
@@ -2300,7 +2268,7 @@
         </w:tc>
         <w:tc>
           <w:tcPr>
-            <w:tcW w:w="2562" w:type="dxa"/>
+            <w:tcW w:w="2566" w:type="dxa"/>
             <w:tcBorders>
               <w:right w:val="nil"/>
             </w:tcBorders>
@@ -2326,7 +2294,7 @@
         </w:tc>
         <w:tc>
           <w:tcPr>
-            <w:tcW w:w="1596" w:type="dxa"/>
+            <w:tcW w:w="2267" w:type="dxa"/>
             <w:tcBorders>
               <w:right w:val="nil"/>
             </w:tcBorders>
@@ -2352,7 +2320,7 @@
         </w:tc>
         <w:tc>
           <w:tcPr>
-            <w:tcW w:w="1082" w:type="dxa"/>
+            <w:tcW w:w="1717" w:type="dxa"/>
             <w:tcBorders/>
           </w:tcPr>
           <w:p>
@@ -2473,7 +2441,7 @@
         </w:tc>
         <w:tc>
           <w:tcPr>
-            <w:tcW w:w="5923" w:type="dxa"/>
+            <w:tcW w:w="5053" w:type="dxa"/>
             <w:tcBorders/>
           </w:tcPr>
           <w:p>
@@ -2505,7 +2473,7 @@
         </w:tc>
         <w:tc>
           <w:tcPr>
-            <w:tcW w:w="2014" w:type="dxa"/>
+            <w:tcW w:w="1584" w:type="dxa"/>
             <w:tcBorders/>
           </w:tcPr>
           <w:p>
@@ -2537,7 +2505,7 @@
         </w:tc>
         <w:tc>
           <w:tcPr>
-            <w:tcW w:w="2562" w:type="dxa"/>
+            <w:tcW w:w="2566" w:type="dxa"/>
             <w:tcBorders>
               <w:right w:val="nil"/>
             </w:tcBorders>
@@ -2563,7 +2531,7 @@
         </w:tc>
         <w:tc>
           <w:tcPr>
-            <w:tcW w:w="1596" w:type="dxa"/>
+            <w:tcW w:w="2267" w:type="dxa"/>
             <w:tcBorders>
               <w:right w:val="nil"/>
             </w:tcBorders>
@@ -2589,7 +2557,7 @@
         </w:tc>
         <w:tc>
           <w:tcPr>
-            <w:tcW w:w="1082" w:type="dxa"/>
+            <w:tcW w:w="1717" w:type="dxa"/>
             <w:tcBorders/>
           </w:tcPr>
           <w:p>
@@ -2710,7 +2678,7 @@
         </w:tc>
         <w:tc>
           <w:tcPr>
-            <w:tcW w:w="5923" w:type="dxa"/>
+            <w:tcW w:w="5053" w:type="dxa"/>
             <w:tcBorders/>
           </w:tcPr>
           <w:p>
@@ -2742,7 +2710,7 @@
         </w:tc>
         <w:tc>
           <w:tcPr>
-            <w:tcW w:w="2014" w:type="dxa"/>
+            <w:tcW w:w="1584" w:type="dxa"/>
             <w:tcBorders/>
           </w:tcPr>
           <w:p>
@@ -2774,7 +2742,7 @@
         </w:tc>
         <w:tc>
           <w:tcPr>
-            <w:tcW w:w="2562" w:type="dxa"/>
+            <w:tcW w:w="2566" w:type="dxa"/>
             <w:tcBorders>
               <w:right w:val="nil"/>
             </w:tcBorders>
@@ -2800,7 +2768,7 @@
         </w:tc>
         <w:tc>
           <w:tcPr>
-            <w:tcW w:w="1596" w:type="dxa"/>
+            <w:tcW w:w="2267" w:type="dxa"/>
             <w:tcBorders>
               <w:right w:val="nil"/>
             </w:tcBorders>
@@ -2976,7 +2944,7 @@
         </w:tc>
         <w:tc>
           <w:tcPr>
-            <w:tcW w:w="1082" w:type="dxa"/>
+            <w:tcW w:w="1717" w:type="dxa"/>
             <w:tcBorders/>
           </w:tcPr>
           <w:p>
@@ -3104,7 +3072,7 @@
         </w:tc>
         <w:tc>
           <w:tcPr>
-            <w:tcW w:w="5923" w:type="dxa"/>
+            <w:tcW w:w="5053" w:type="dxa"/>
             <w:tcBorders/>
           </w:tcPr>
           <w:p>
@@ -3136,38 +3104,38 @@
         </w:tc>
         <w:tc>
           <w:tcPr>
-            <w:tcW w:w="2014" w:type="dxa"/>
-            <w:tcBorders/>
-          </w:tcPr>
-          <w:p>
-            <w:pPr>
-              <w:pStyle w:val="Normal"/>
-              <w:widowControl w:val="false"/>
-              <w:suppressAutoHyphens w:val="true"/>
-              <w:spacing w:lineRule="auto" w:line="240" w:before="0" w:after="0"/>
-              <w:jc w:val="left"/>
-              <w:rPr>
-                <w:rFonts w:ascii="Calibri" w:hAnsi="Calibri" w:eastAsia="Calibri" w:cs="Arial"/>
-                <w:kern w:val="0"/>
-                <w:sz w:val="22"/>
-                <w:szCs w:val="22"/>
-                <w:lang w:val="de-DE" w:eastAsia="en-US" w:bidi="ar-SA"/>
-              </w:rPr>
-            </w:pPr>
-            <w:r>
-              <w:rPr>
-                <w:rFonts w:eastAsia="Calibri" w:cs="Arial"/>
-                <w:kern w:val="0"/>
-                <w:sz w:val="22"/>
-                <w:szCs w:val="22"/>
-                <w:lang w:val="de-DE" w:eastAsia="en-US" w:bidi="ar-SA"/>
-              </w:rPr>
-            </w:r>
-          </w:p>
-        </w:tc>
-        <w:tc>
-          <w:tcPr>
-            <w:tcW w:w="2562" w:type="dxa"/>
+            <w:tcW w:w="1584" w:type="dxa"/>
+            <w:tcBorders/>
+          </w:tcPr>
+          <w:p>
+            <w:pPr>
+              <w:pStyle w:val="Normal"/>
+              <w:widowControl w:val="false"/>
+              <w:suppressAutoHyphens w:val="true"/>
+              <w:spacing w:lineRule="auto" w:line="240" w:before="0" w:after="0"/>
+              <w:jc w:val="left"/>
+              <w:rPr>
+                <w:rFonts w:ascii="Calibri" w:hAnsi="Calibri" w:eastAsia="Calibri" w:cs="Arial"/>
+                <w:kern w:val="0"/>
+                <w:sz w:val="22"/>
+                <w:szCs w:val="22"/>
+                <w:lang w:val="de-DE" w:eastAsia="en-US" w:bidi="ar-SA"/>
+              </w:rPr>
+            </w:pPr>
+            <w:r>
+              <w:rPr>
+                <w:rFonts w:eastAsia="Calibri" w:cs="Arial"/>
+                <w:kern w:val="0"/>
+                <w:sz w:val="22"/>
+                <w:szCs w:val="22"/>
+                <w:lang w:val="de-DE" w:eastAsia="en-US" w:bidi="ar-SA"/>
+              </w:rPr>
+            </w:r>
+          </w:p>
+        </w:tc>
+        <w:tc>
+          <w:tcPr>
+            <w:tcW w:w="2566" w:type="dxa"/>
             <w:tcBorders>
               <w:right w:val="nil"/>
             </w:tcBorders>
@@ -3194,7 +3162,7 @@
         </w:tc>
         <w:tc>
           <w:tcPr>
-            <w:tcW w:w="1596" w:type="dxa"/>
+            <w:tcW w:w="2267" w:type="dxa"/>
             <w:tcBorders>
               <w:right w:val="nil"/>
             </w:tcBorders>
@@ -3224,7 +3192,7 @@
         </w:tc>
         <w:tc>
           <w:tcPr>
-            <w:tcW w:w="1082" w:type="dxa"/>
+            <w:tcW w:w="1717" w:type="dxa"/>
             <w:tcBorders/>
           </w:tcPr>
           <w:p>
@@ -3346,7 +3314,7 @@
         </w:tc>
         <w:tc>
           <w:tcPr>
-            <w:tcW w:w="5923" w:type="dxa"/>
+            <w:tcW w:w="5053" w:type="dxa"/>
             <w:tcBorders/>
           </w:tcPr>
           <w:p>
@@ -3430,38 +3398,38 @@
         </w:tc>
         <w:tc>
           <w:tcPr>
-            <w:tcW w:w="2014" w:type="dxa"/>
-            <w:tcBorders/>
-          </w:tcPr>
-          <w:p>
-            <w:pPr>
-              <w:pStyle w:val="Normal"/>
-              <w:widowControl w:val="false"/>
-              <w:suppressAutoHyphens w:val="true"/>
-              <w:spacing w:lineRule="auto" w:line="240" w:before="0" w:after="0"/>
-              <w:jc w:val="left"/>
-              <w:rPr>
-                <w:rFonts w:ascii="Calibri" w:hAnsi="Calibri" w:eastAsia="Calibri" w:cs="Arial"/>
-                <w:kern w:val="0"/>
-                <w:sz w:val="22"/>
-                <w:szCs w:val="22"/>
-                <w:lang w:val="de-DE" w:eastAsia="en-US" w:bidi="ar-SA"/>
-              </w:rPr>
-            </w:pPr>
-            <w:r>
-              <w:rPr>
-                <w:rFonts w:eastAsia="Calibri" w:cs="Arial"/>
-                <w:kern w:val="0"/>
-                <w:sz w:val="22"/>
-                <w:szCs w:val="22"/>
-                <w:lang w:val="de-DE" w:eastAsia="en-US" w:bidi="ar-SA"/>
-              </w:rPr>
-            </w:r>
-          </w:p>
-        </w:tc>
-        <w:tc>
-          <w:tcPr>
-            <w:tcW w:w="2562" w:type="dxa"/>
+            <w:tcW w:w="1584" w:type="dxa"/>
+            <w:tcBorders/>
+          </w:tcPr>
+          <w:p>
+            <w:pPr>
+              <w:pStyle w:val="Normal"/>
+              <w:widowControl w:val="false"/>
+              <w:suppressAutoHyphens w:val="true"/>
+              <w:spacing w:lineRule="auto" w:line="240" w:before="0" w:after="0"/>
+              <w:jc w:val="left"/>
+              <w:rPr>
+                <w:rFonts w:ascii="Calibri" w:hAnsi="Calibri" w:eastAsia="Calibri" w:cs="Arial"/>
+                <w:kern w:val="0"/>
+                <w:sz w:val="22"/>
+                <w:szCs w:val="22"/>
+                <w:lang w:val="de-DE" w:eastAsia="en-US" w:bidi="ar-SA"/>
+              </w:rPr>
+            </w:pPr>
+            <w:r>
+              <w:rPr>
+                <w:rFonts w:eastAsia="Calibri" w:cs="Arial"/>
+                <w:kern w:val="0"/>
+                <w:sz w:val="22"/>
+                <w:szCs w:val="22"/>
+                <w:lang w:val="de-DE" w:eastAsia="en-US" w:bidi="ar-SA"/>
+              </w:rPr>
+            </w:r>
+          </w:p>
+        </w:tc>
+        <w:tc>
+          <w:tcPr>
+            <w:tcW w:w="2566" w:type="dxa"/>
             <w:tcBorders>
               <w:right w:val="nil"/>
             </w:tcBorders>
@@ -3488,7 +3456,7 @@
         </w:tc>
         <w:tc>
           <w:tcPr>
-            <w:tcW w:w="1596" w:type="dxa"/>
+            <w:tcW w:w="2267" w:type="dxa"/>
             <w:tcBorders>
               <w:right w:val="nil"/>
             </w:tcBorders>
@@ -3518,7 +3486,7 @@
         </w:tc>
         <w:tc>
           <w:tcPr>
-            <w:tcW w:w="1082" w:type="dxa"/>
+            <w:tcW w:w="1717" w:type="dxa"/>
             <w:tcBorders/>
           </w:tcPr>
           <w:p>
@@ -3640,7 +3608,7 @@
         </w:tc>
         <w:tc>
           <w:tcPr>
-            <w:tcW w:w="5923" w:type="dxa"/>
+            <w:tcW w:w="5053" w:type="dxa"/>
             <w:tcBorders/>
           </w:tcPr>
           <w:p>
@@ -3672,38 +3640,38 @@
         </w:tc>
         <w:tc>
           <w:tcPr>
-            <w:tcW w:w="2014" w:type="dxa"/>
-            <w:tcBorders/>
-          </w:tcPr>
-          <w:p>
-            <w:pPr>
-              <w:pStyle w:val="Normal"/>
-              <w:widowControl w:val="false"/>
-              <w:suppressAutoHyphens w:val="true"/>
-              <w:spacing w:lineRule="auto" w:line="240" w:before="0" w:after="0"/>
-              <w:jc w:val="left"/>
-              <w:rPr>
-                <w:rFonts w:ascii="Calibri" w:hAnsi="Calibri" w:eastAsia="Calibri" w:cs="Arial"/>
-                <w:kern w:val="0"/>
-                <w:sz w:val="22"/>
-                <w:szCs w:val="22"/>
-                <w:lang w:val="de-DE" w:eastAsia="en-US" w:bidi="ar-SA"/>
-              </w:rPr>
-            </w:pPr>
-            <w:r>
-              <w:rPr>
-                <w:rFonts w:eastAsia="Calibri" w:cs="Arial"/>
-                <w:kern w:val="0"/>
-                <w:sz w:val="22"/>
-                <w:szCs w:val="22"/>
-                <w:lang w:val="de-DE" w:eastAsia="en-US" w:bidi="ar-SA"/>
-              </w:rPr>
-            </w:r>
-          </w:p>
-        </w:tc>
-        <w:tc>
-          <w:tcPr>
-            <w:tcW w:w="2562" w:type="dxa"/>
+            <w:tcW w:w="1584" w:type="dxa"/>
+            <w:tcBorders/>
+          </w:tcPr>
+          <w:p>
+            <w:pPr>
+              <w:pStyle w:val="Normal"/>
+              <w:widowControl w:val="false"/>
+              <w:suppressAutoHyphens w:val="true"/>
+              <w:spacing w:lineRule="auto" w:line="240" w:before="0" w:after="0"/>
+              <w:jc w:val="left"/>
+              <w:rPr>
+                <w:rFonts w:ascii="Calibri" w:hAnsi="Calibri" w:eastAsia="Calibri" w:cs="Arial"/>
+                <w:kern w:val="0"/>
+                <w:sz w:val="22"/>
+                <w:szCs w:val="22"/>
+                <w:lang w:val="de-DE" w:eastAsia="en-US" w:bidi="ar-SA"/>
+              </w:rPr>
+            </w:pPr>
+            <w:r>
+              <w:rPr>
+                <w:rFonts w:eastAsia="Calibri" w:cs="Arial"/>
+                <w:kern w:val="0"/>
+                <w:sz w:val="22"/>
+                <w:szCs w:val="22"/>
+                <w:lang w:val="de-DE" w:eastAsia="en-US" w:bidi="ar-SA"/>
+              </w:rPr>
+            </w:r>
+          </w:p>
+        </w:tc>
+        <w:tc>
+          <w:tcPr>
+            <w:tcW w:w="2566" w:type="dxa"/>
             <w:tcBorders>
               <w:right w:val="nil"/>
             </w:tcBorders>
@@ -3730,7 +3698,7 @@
         </w:tc>
         <w:tc>
           <w:tcPr>
-            <w:tcW w:w="1596" w:type="dxa"/>
+            <w:tcW w:w="2267" w:type="dxa"/>
             <w:tcBorders>
               <w:right w:val="nil"/>
             </w:tcBorders>
@@ -3760,7 +3728,7 @@
         </w:tc>
         <w:tc>
           <w:tcPr>
-            <w:tcW w:w="1082" w:type="dxa"/>
+            <w:tcW w:w="1717" w:type="dxa"/>
             <w:tcBorders/>
           </w:tcPr>
           <w:p>
@@ -3909,7 +3877,7 @@
         </w:tc>
         <w:tc>
           <w:tcPr>
-            <w:tcW w:w="5923" w:type="dxa"/>
+            <w:tcW w:w="5053" w:type="dxa"/>
             <w:tcBorders/>
           </w:tcPr>
           <w:p>
@@ -3941,38 +3909,38 @@
         </w:tc>
         <w:tc>
           <w:tcPr>
-            <w:tcW w:w="2014" w:type="dxa"/>
-            <w:tcBorders/>
-          </w:tcPr>
-          <w:p>
-            <w:pPr>
-              <w:pStyle w:val="Normal"/>
-              <w:widowControl w:val="false"/>
-              <w:suppressAutoHyphens w:val="true"/>
-              <w:spacing w:lineRule="auto" w:line="240" w:before="0" w:after="0"/>
-              <w:jc w:val="left"/>
-              <w:rPr>
-                <w:rFonts w:ascii="Calibri" w:hAnsi="Calibri" w:eastAsia="Calibri" w:cs="Arial"/>
-                <w:kern w:val="0"/>
-                <w:sz w:val="22"/>
-                <w:szCs w:val="22"/>
-                <w:lang w:val="de-DE" w:eastAsia="en-US" w:bidi="ar-SA"/>
-              </w:rPr>
-            </w:pPr>
-            <w:r>
-              <w:rPr>
-                <w:rFonts w:eastAsia="Calibri" w:cs="Arial"/>
-                <w:kern w:val="0"/>
-                <w:sz w:val="22"/>
-                <w:szCs w:val="22"/>
-                <w:lang w:val="de-DE" w:eastAsia="en-US" w:bidi="ar-SA"/>
-              </w:rPr>
-            </w:r>
-          </w:p>
-        </w:tc>
-        <w:tc>
-          <w:tcPr>
-            <w:tcW w:w="2562" w:type="dxa"/>
+            <w:tcW w:w="1584" w:type="dxa"/>
+            <w:tcBorders/>
+          </w:tcPr>
+          <w:p>
+            <w:pPr>
+              <w:pStyle w:val="Normal"/>
+              <w:widowControl w:val="false"/>
+              <w:suppressAutoHyphens w:val="true"/>
+              <w:spacing w:lineRule="auto" w:line="240" w:before="0" w:after="0"/>
+              <w:jc w:val="left"/>
+              <w:rPr>
+                <w:rFonts w:ascii="Calibri" w:hAnsi="Calibri" w:eastAsia="Calibri" w:cs="Arial"/>
+                <w:kern w:val="0"/>
+                <w:sz w:val="22"/>
+                <w:szCs w:val="22"/>
+                <w:lang w:val="de-DE" w:eastAsia="en-US" w:bidi="ar-SA"/>
+              </w:rPr>
+            </w:pPr>
+            <w:r>
+              <w:rPr>
+                <w:rFonts w:eastAsia="Calibri" w:cs="Arial"/>
+                <w:kern w:val="0"/>
+                <w:sz w:val="22"/>
+                <w:szCs w:val="22"/>
+                <w:lang w:val="de-DE" w:eastAsia="en-US" w:bidi="ar-SA"/>
+              </w:rPr>
+            </w:r>
+          </w:p>
+        </w:tc>
+        <w:tc>
+          <w:tcPr>
+            <w:tcW w:w="2566" w:type="dxa"/>
             <w:tcBorders>
               <w:right w:val="nil"/>
             </w:tcBorders>
@@ -3999,7 +3967,7 @@
         </w:tc>
         <w:tc>
           <w:tcPr>
-            <w:tcW w:w="1596" w:type="dxa"/>
+            <w:tcW w:w="2267" w:type="dxa"/>
             <w:tcBorders>
               <w:right w:val="nil"/>
             </w:tcBorders>
@@ -4029,7 +3997,7 @@
         </w:tc>
         <w:tc>
           <w:tcPr>
-            <w:tcW w:w="1082" w:type="dxa"/>
+            <w:tcW w:w="1717" w:type="dxa"/>
             <w:tcBorders/>
           </w:tcPr>
           <w:p>
@@ -4152,7 +4120,7 @@
         </w:tc>
         <w:tc>
           <w:tcPr>
-            <w:tcW w:w="5923" w:type="dxa"/>
+            <w:tcW w:w="5053" w:type="dxa"/>
             <w:tcBorders/>
           </w:tcPr>
           <w:p>
@@ -4184,38 +4152,38 @@
         </w:tc>
         <w:tc>
           <w:tcPr>
-            <w:tcW w:w="2014" w:type="dxa"/>
-            <w:tcBorders/>
-          </w:tcPr>
-          <w:p>
-            <w:pPr>
-              <w:pStyle w:val="Normal"/>
-              <w:widowControl w:val="false"/>
-              <w:suppressAutoHyphens w:val="true"/>
-              <w:spacing w:lineRule="auto" w:line="240" w:before="0" w:after="0"/>
-              <w:jc w:val="left"/>
-              <w:rPr>
-                <w:rFonts w:ascii="Calibri" w:hAnsi="Calibri" w:eastAsia="Calibri" w:cs="Arial"/>
-                <w:kern w:val="0"/>
-                <w:sz w:val="22"/>
-                <w:szCs w:val="22"/>
-                <w:lang w:val="de-DE" w:eastAsia="en-US" w:bidi="ar-SA"/>
-              </w:rPr>
-            </w:pPr>
-            <w:r>
-              <w:rPr>
-                <w:rFonts w:eastAsia="Calibri" w:cs="Arial"/>
-                <w:kern w:val="0"/>
-                <w:sz w:val="22"/>
-                <w:szCs w:val="22"/>
-                <w:lang w:val="de-DE" w:eastAsia="en-US" w:bidi="ar-SA"/>
-              </w:rPr>
-            </w:r>
-          </w:p>
-        </w:tc>
-        <w:tc>
-          <w:tcPr>
-            <w:tcW w:w="2562" w:type="dxa"/>
+            <w:tcW w:w="1584" w:type="dxa"/>
+            <w:tcBorders/>
+          </w:tcPr>
+          <w:p>
+            <w:pPr>
+              <w:pStyle w:val="Normal"/>
+              <w:widowControl w:val="false"/>
+              <w:suppressAutoHyphens w:val="true"/>
+              <w:spacing w:lineRule="auto" w:line="240" w:before="0" w:after="0"/>
+              <w:jc w:val="left"/>
+              <w:rPr>
+                <w:rFonts w:ascii="Calibri" w:hAnsi="Calibri" w:eastAsia="Calibri" w:cs="Arial"/>
+                <w:kern w:val="0"/>
+                <w:sz w:val="22"/>
+                <w:szCs w:val="22"/>
+                <w:lang w:val="de-DE" w:eastAsia="en-US" w:bidi="ar-SA"/>
+              </w:rPr>
+            </w:pPr>
+            <w:r>
+              <w:rPr>
+                <w:rFonts w:eastAsia="Calibri" w:cs="Arial"/>
+                <w:kern w:val="0"/>
+                <w:sz w:val="22"/>
+                <w:szCs w:val="22"/>
+                <w:lang w:val="de-DE" w:eastAsia="en-US" w:bidi="ar-SA"/>
+              </w:rPr>
+            </w:r>
+          </w:p>
+        </w:tc>
+        <w:tc>
+          <w:tcPr>
+            <w:tcW w:w="2566" w:type="dxa"/>
             <w:tcBorders>
               <w:right w:val="nil"/>
             </w:tcBorders>
@@ -4242,7 +4210,7 @@
         </w:tc>
         <w:tc>
           <w:tcPr>
-            <w:tcW w:w="1596" w:type="dxa"/>
+            <w:tcW w:w="2267" w:type="dxa"/>
             <w:tcBorders>
               <w:right w:val="nil"/>
             </w:tcBorders>
@@ -4272,7 +4240,7 @@
         </w:tc>
         <w:tc>
           <w:tcPr>
-            <w:tcW w:w="1082" w:type="dxa"/>
+            <w:tcW w:w="1717" w:type="dxa"/>
             <w:tcBorders/>
           </w:tcPr>
           <w:p>
@@ -4398,7 +4366,7 @@
         </w:tc>
         <w:tc>
           <w:tcPr>
-            <w:tcW w:w="5923" w:type="dxa"/>
+            <w:tcW w:w="5053" w:type="dxa"/>
             <w:tcBorders/>
           </w:tcPr>
           <w:p>
@@ -4430,7 +4398,7 @@
         </w:tc>
         <w:tc>
           <w:tcPr>
-            <w:tcW w:w="2014" w:type="dxa"/>
+            <w:tcW w:w="1584" w:type="dxa"/>
             <w:tcBorders/>
           </w:tcPr>
           <w:p>
@@ -4462,7 +4430,7 @@
         </w:tc>
         <w:tc>
           <w:tcPr>
-            <w:tcW w:w="2562" w:type="dxa"/>
+            <w:tcW w:w="2566" w:type="dxa"/>
             <w:tcBorders>
               <w:right w:val="nil"/>
             </w:tcBorders>
@@ -4488,7 +4456,7 @@
         </w:tc>
         <w:tc>
           <w:tcPr>
-            <w:tcW w:w="1596" w:type="dxa"/>
+            <w:tcW w:w="2267" w:type="dxa"/>
             <w:tcBorders>
               <w:right w:val="nil"/>
             </w:tcBorders>
@@ -4514,7 +4482,7 @@
         </w:tc>
         <w:tc>
           <w:tcPr>
-            <w:tcW w:w="1082" w:type="dxa"/>
+            <w:tcW w:w="1717" w:type="dxa"/>
             <w:tcBorders/>
           </w:tcPr>
           <w:p>
@@ -4668,7 +4636,7 @@
         </w:tc>
         <w:tc>
           <w:tcPr>
-            <w:tcW w:w="5923" w:type="dxa"/>
+            <w:tcW w:w="5053" w:type="dxa"/>
             <w:tcBorders/>
           </w:tcPr>
           <w:p>
@@ -4700,38 +4668,38 @@
         </w:tc>
         <w:tc>
           <w:tcPr>
-            <w:tcW w:w="2014" w:type="dxa"/>
-            <w:tcBorders/>
-          </w:tcPr>
-          <w:p>
-            <w:pPr>
-              <w:pStyle w:val="Normal"/>
-              <w:widowControl w:val="false"/>
-              <w:suppressAutoHyphens w:val="true"/>
-              <w:spacing w:lineRule="auto" w:line="240" w:before="0" w:after="0"/>
-              <w:jc w:val="left"/>
-              <w:rPr>
-                <w:rFonts w:ascii="Calibri" w:hAnsi="Calibri" w:eastAsia="Calibri" w:cs="Arial"/>
-                <w:kern w:val="0"/>
-                <w:sz w:val="22"/>
-                <w:szCs w:val="22"/>
-                <w:lang w:val="de-DE" w:eastAsia="en-US" w:bidi="ar-SA"/>
-              </w:rPr>
-            </w:pPr>
-            <w:r>
-              <w:rPr>
-                <w:rFonts w:eastAsia="Calibri" w:cs="Arial"/>
-                <w:kern w:val="0"/>
-                <w:sz w:val="22"/>
-                <w:szCs w:val="22"/>
-                <w:lang w:val="de-DE" w:eastAsia="en-US" w:bidi="ar-SA"/>
-              </w:rPr>
-            </w:r>
-          </w:p>
-        </w:tc>
-        <w:tc>
-          <w:tcPr>
-            <w:tcW w:w="2562" w:type="dxa"/>
+            <w:tcW w:w="1584" w:type="dxa"/>
+            <w:tcBorders/>
+          </w:tcPr>
+          <w:p>
+            <w:pPr>
+              <w:pStyle w:val="Normal"/>
+              <w:widowControl w:val="false"/>
+              <w:suppressAutoHyphens w:val="true"/>
+              <w:spacing w:lineRule="auto" w:line="240" w:before="0" w:after="0"/>
+              <w:jc w:val="left"/>
+              <w:rPr>
+                <w:rFonts w:ascii="Calibri" w:hAnsi="Calibri" w:eastAsia="Calibri" w:cs="Arial"/>
+                <w:kern w:val="0"/>
+                <w:sz w:val="22"/>
+                <w:szCs w:val="22"/>
+                <w:lang w:val="de-DE" w:eastAsia="en-US" w:bidi="ar-SA"/>
+              </w:rPr>
+            </w:pPr>
+            <w:r>
+              <w:rPr>
+                <w:rFonts w:eastAsia="Calibri" w:cs="Arial"/>
+                <w:kern w:val="0"/>
+                <w:sz w:val="22"/>
+                <w:szCs w:val="22"/>
+                <w:lang w:val="de-DE" w:eastAsia="en-US" w:bidi="ar-SA"/>
+              </w:rPr>
+            </w:r>
+          </w:p>
+        </w:tc>
+        <w:tc>
+          <w:tcPr>
+            <w:tcW w:w="2566" w:type="dxa"/>
             <w:tcBorders>
               <w:right w:val="nil"/>
             </w:tcBorders>
@@ -4762,7 +4730,7 @@
         </w:tc>
         <w:tc>
           <w:tcPr>
-            <w:tcW w:w="1596" w:type="dxa"/>
+            <w:tcW w:w="2267" w:type="dxa"/>
             <w:tcBorders>
               <w:right w:val="nil"/>
             </w:tcBorders>
@@ -4792,7 +4760,7 @@
         </w:tc>
         <w:tc>
           <w:tcPr>
-            <w:tcW w:w="1082" w:type="dxa"/>
+            <w:tcW w:w="1717" w:type="dxa"/>
             <w:tcBorders/>
           </w:tcPr>
           <w:p>
@@ -4946,7 +4914,7 @@
         </w:tc>
         <w:tc>
           <w:tcPr>
-            <w:tcW w:w="5923" w:type="dxa"/>
+            <w:tcW w:w="5053" w:type="dxa"/>
             <w:tcBorders/>
           </w:tcPr>
           <w:p>
@@ -4978,38 +4946,38 @@
         </w:tc>
         <w:tc>
           <w:tcPr>
-            <w:tcW w:w="2014" w:type="dxa"/>
-            <w:tcBorders/>
-          </w:tcPr>
-          <w:p>
-            <w:pPr>
-              <w:pStyle w:val="Normal"/>
-              <w:widowControl w:val="false"/>
-              <w:suppressAutoHyphens w:val="true"/>
-              <w:spacing w:lineRule="auto" w:line="240" w:before="0" w:after="0"/>
-              <w:jc w:val="left"/>
-              <w:rPr>
-                <w:rFonts w:ascii="Calibri" w:hAnsi="Calibri" w:eastAsia="Calibri" w:cs="Arial"/>
-                <w:kern w:val="0"/>
-                <w:sz w:val="22"/>
-                <w:szCs w:val="22"/>
-                <w:lang w:val="de-DE" w:eastAsia="en-US" w:bidi="ar-SA"/>
-              </w:rPr>
-            </w:pPr>
-            <w:r>
-              <w:rPr>
-                <w:rFonts w:eastAsia="Calibri" w:cs="Arial"/>
-                <w:kern w:val="0"/>
-                <w:sz w:val="22"/>
-                <w:szCs w:val="22"/>
-                <w:lang w:val="de-DE" w:eastAsia="en-US" w:bidi="ar-SA"/>
-              </w:rPr>
-            </w:r>
-          </w:p>
-        </w:tc>
-        <w:tc>
-          <w:tcPr>
-            <w:tcW w:w="2562" w:type="dxa"/>
+            <w:tcW w:w="1584" w:type="dxa"/>
+            <w:tcBorders/>
+          </w:tcPr>
+          <w:p>
+            <w:pPr>
+              <w:pStyle w:val="Normal"/>
+              <w:widowControl w:val="false"/>
+              <w:suppressAutoHyphens w:val="true"/>
+              <w:spacing w:lineRule="auto" w:line="240" w:before="0" w:after="0"/>
+              <w:jc w:val="left"/>
+              <w:rPr>
+                <w:rFonts w:ascii="Calibri" w:hAnsi="Calibri" w:eastAsia="Calibri" w:cs="Arial"/>
+                <w:kern w:val="0"/>
+                <w:sz w:val="22"/>
+                <w:szCs w:val="22"/>
+                <w:lang w:val="de-DE" w:eastAsia="en-US" w:bidi="ar-SA"/>
+              </w:rPr>
+            </w:pPr>
+            <w:r>
+              <w:rPr>
+                <w:rFonts w:eastAsia="Calibri" w:cs="Arial"/>
+                <w:kern w:val="0"/>
+                <w:sz w:val="22"/>
+                <w:szCs w:val="22"/>
+                <w:lang w:val="de-DE" w:eastAsia="en-US" w:bidi="ar-SA"/>
+              </w:rPr>
+            </w:r>
+          </w:p>
+        </w:tc>
+        <w:tc>
+          <w:tcPr>
+            <w:tcW w:w="2566" w:type="dxa"/>
             <w:tcBorders>
               <w:right w:val="nil"/>
             </w:tcBorders>
@@ -5040,7 +5008,7 @@
         </w:tc>
         <w:tc>
           <w:tcPr>
-            <w:tcW w:w="1596" w:type="dxa"/>
+            <w:tcW w:w="2267" w:type="dxa"/>
             <w:tcBorders>
               <w:right w:val="nil"/>
             </w:tcBorders>
@@ -5070,7 +5038,7 @@
         </w:tc>
         <w:tc>
           <w:tcPr>
-            <w:tcW w:w="1082" w:type="dxa"/>
+            <w:tcW w:w="1717" w:type="dxa"/>
             <w:tcBorders/>
           </w:tcPr>
           <w:p>
@@ -5197,7 +5165,7 @@
         </w:tc>
         <w:tc>
           <w:tcPr>
-            <w:tcW w:w="5923" w:type="dxa"/>
+            <w:tcW w:w="5053" w:type="dxa"/>
             <w:tcBorders/>
           </w:tcPr>
           <w:p>
@@ -5229,38 +5197,38 @@
         </w:tc>
         <w:tc>
           <w:tcPr>
-            <w:tcW w:w="2014" w:type="dxa"/>
-            <w:tcBorders/>
-          </w:tcPr>
-          <w:p>
-            <w:pPr>
-              <w:pStyle w:val="Normal"/>
-              <w:widowControl w:val="false"/>
-              <w:suppressAutoHyphens w:val="true"/>
-              <w:spacing w:lineRule="auto" w:line="240" w:before="0" w:after="0"/>
-              <w:jc w:val="left"/>
-              <w:rPr>
-                <w:rFonts w:ascii="Calibri" w:hAnsi="Calibri" w:eastAsia="Calibri" w:cs="Arial"/>
-                <w:kern w:val="0"/>
-                <w:sz w:val="22"/>
-                <w:szCs w:val="22"/>
-                <w:lang w:val="de-DE" w:eastAsia="en-US" w:bidi="ar-SA"/>
-              </w:rPr>
-            </w:pPr>
-            <w:r>
-              <w:rPr>
-                <w:rFonts w:eastAsia="Calibri" w:cs="Arial"/>
-                <w:kern w:val="0"/>
-                <w:sz w:val="22"/>
-                <w:szCs w:val="22"/>
-                <w:lang w:val="de-DE" w:eastAsia="en-US" w:bidi="ar-SA"/>
-              </w:rPr>
-            </w:r>
-          </w:p>
-        </w:tc>
-        <w:tc>
-          <w:tcPr>
-            <w:tcW w:w="2562" w:type="dxa"/>
+            <w:tcW w:w="1584" w:type="dxa"/>
+            <w:tcBorders/>
+          </w:tcPr>
+          <w:p>
+            <w:pPr>
+              <w:pStyle w:val="Normal"/>
+              <w:widowControl w:val="false"/>
+              <w:suppressAutoHyphens w:val="true"/>
+              <w:spacing w:lineRule="auto" w:line="240" w:before="0" w:after="0"/>
+              <w:jc w:val="left"/>
+              <w:rPr>
+                <w:rFonts w:ascii="Calibri" w:hAnsi="Calibri" w:eastAsia="Calibri" w:cs="Arial"/>
+                <w:kern w:val="0"/>
+                <w:sz w:val="22"/>
+                <w:szCs w:val="22"/>
+                <w:lang w:val="de-DE" w:eastAsia="en-US" w:bidi="ar-SA"/>
+              </w:rPr>
+            </w:pPr>
+            <w:r>
+              <w:rPr>
+                <w:rFonts w:eastAsia="Calibri" w:cs="Arial"/>
+                <w:kern w:val="0"/>
+                <w:sz w:val="22"/>
+                <w:szCs w:val="22"/>
+                <w:lang w:val="de-DE" w:eastAsia="en-US" w:bidi="ar-SA"/>
+              </w:rPr>
+            </w:r>
+          </w:p>
+        </w:tc>
+        <w:tc>
+          <w:tcPr>
+            <w:tcW w:w="2566" w:type="dxa"/>
             <w:tcBorders>
               <w:right w:val="nil"/>
             </w:tcBorders>
@@ -5287,7 +5255,7 @@
         </w:tc>
         <w:tc>
           <w:tcPr>
-            <w:tcW w:w="1596" w:type="dxa"/>
+            <w:tcW w:w="2267" w:type="dxa"/>
             <w:tcBorders>
               <w:right w:val="nil"/>
             </w:tcBorders>
@@ -5313,7 +5281,7 @@
         </w:tc>
         <w:tc>
           <w:tcPr>
-            <w:tcW w:w="1082" w:type="dxa"/>
+            <w:tcW w:w="1717" w:type="dxa"/>
             <w:tcBorders/>
           </w:tcPr>
           <w:p>
@@ -5435,7 +5403,7 @@
         </w:tc>
         <w:tc>
           <w:tcPr>
-            <w:tcW w:w="5923" w:type="dxa"/>
+            <w:tcW w:w="5053" w:type="dxa"/>
             <w:tcBorders/>
           </w:tcPr>
           <w:p>
@@ -5467,7 +5435,7 @@
         </w:tc>
         <w:tc>
           <w:tcPr>
-            <w:tcW w:w="2014" w:type="dxa"/>
+            <w:tcW w:w="1584" w:type="dxa"/>
             <w:tcBorders/>
           </w:tcPr>
           <w:p>
@@ -5525,7 +5493,7 @@
         </w:tc>
         <w:tc>
           <w:tcPr>
-            <w:tcW w:w="2562" w:type="dxa"/>
+            <w:tcW w:w="2566" w:type="dxa"/>
             <w:tcBorders>
               <w:right w:val="nil"/>
             </w:tcBorders>
@@ -5551,7 +5519,7 @@
         </w:tc>
         <w:tc>
           <w:tcPr>
-            <w:tcW w:w="1596" w:type="dxa"/>
+            <w:tcW w:w="2267" w:type="dxa"/>
             <w:tcBorders>
               <w:right w:val="nil"/>
             </w:tcBorders>
@@ -5577,7 +5545,7 @@
         </w:tc>
         <w:tc>
           <w:tcPr>
-            <w:tcW w:w="1082" w:type="dxa"/>
+            <w:tcW w:w="1717" w:type="dxa"/>
             <w:tcBorders/>
           </w:tcPr>
           <w:p>
@@ -5704,7 +5672,7 @@
         </w:tc>
         <w:tc>
           <w:tcPr>
-            <w:tcW w:w="5923" w:type="dxa"/>
+            <w:tcW w:w="5053" w:type="dxa"/>
             <w:tcBorders/>
           </w:tcPr>
           <w:p>
@@ -5736,7 +5704,7 @@
         </w:tc>
         <w:tc>
           <w:tcPr>
-            <w:tcW w:w="2014" w:type="dxa"/>
+            <w:tcW w:w="1584" w:type="dxa"/>
             <w:tcBorders/>
           </w:tcPr>
           <w:p>
@@ -5794,7 +5762,7 @@
         </w:tc>
         <w:tc>
           <w:tcPr>
-            <w:tcW w:w="2562" w:type="dxa"/>
+            <w:tcW w:w="2566" w:type="dxa"/>
             <w:tcBorders>
               <w:right w:val="nil"/>
             </w:tcBorders>
@@ -5820,7 +5788,7 @@
         </w:tc>
         <w:tc>
           <w:tcPr>
-            <w:tcW w:w="1596" w:type="dxa"/>
+            <w:tcW w:w="2267" w:type="dxa"/>
             <w:tcBorders>
               <w:right w:val="nil"/>
             </w:tcBorders>
@@ -5846,7 +5814,7 @@
         </w:tc>
         <w:tc>
           <w:tcPr>
-            <w:tcW w:w="1082" w:type="dxa"/>
+            <w:tcW w:w="1717" w:type="dxa"/>
             <w:tcBorders/>
           </w:tcPr>
           <w:p>
@@ -5973,7 +5941,7 @@
         </w:tc>
         <w:tc>
           <w:tcPr>
-            <w:tcW w:w="5923" w:type="dxa"/>
+            <w:tcW w:w="5053" w:type="dxa"/>
             <w:tcBorders/>
           </w:tcPr>
           <w:p>
@@ -6005,7 +5973,7 @@
         </w:tc>
         <w:tc>
           <w:tcPr>
-            <w:tcW w:w="2014" w:type="dxa"/>
+            <w:tcW w:w="1584" w:type="dxa"/>
             <w:tcBorders/>
           </w:tcPr>
           <w:p>
@@ -6037,7 +6005,7 @@
         </w:tc>
         <w:tc>
           <w:tcPr>
-            <w:tcW w:w="2562" w:type="dxa"/>
+            <w:tcW w:w="2566" w:type="dxa"/>
             <w:tcBorders>
               <w:right w:val="nil"/>
             </w:tcBorders>
@@ -6064,7 +6032,7 @@
         </w:tc>
         <w:tc>
           <w:tcPr>
-            <w:tcW w:w="1596" w:type="dxa"/>
+            <w:tcW w:w="2267" w:type="dxa"/>
             <w:tcBorders>
               <w:right w:val="nil"/>
             </w:tcBorders>
@@ -6090,7 +6058,7 @@
         </w:tc>
         <w:tc>
           <w:tcPr>
-            <w:tcW w:w="1082" w:type="dxa"/>
+            <w:tcW w:w="1717" w:type="dxa"/>
             <w:tcBorders/>
           </w:tcPr>
           <w:p>
@@ -6218,7 +6186,7 @@
         </w:tc>
         <w:tc>
           <w:tcPr>
-            <w:tcW w:w="5923" w:type="dxa"/>
+            <w:tcW w:w="5053" w:type="dxa"/>
             <w:tcBorders/>
           </w:tcPr>
           <w:p>
@@ -6250,38 +6218,38 @@
         </w:tc>
         <w:tc>
           <w:tcPr>
-            <w:tcW w:w="2014" w:type="dxa"/>
-            <w:tcBorders/>
-          </w:tcPr>
-          <w:p>
-            <w:pPr>
-              <w:pStyle w:val="Normal"/>
-              <w:widowControl w:val="false"/>
-              <w:suppressAutoHyphens w:val="true"/>
-              <w:spacing w:lineRule="auto" w:line="240" w:before="0" w:after="0"/>
-              <w:jc w:val="left"/>
-              <w:rPr>
-                <w:rFonts w:ascii="Calibri" w:hAnsi="Calibri" w:eastAsia="Calibri" w:cs="Arial"/>
-                <w:kern w:val="0"/>
-                <w:sz w:val="22"/>
-                <w:szCs w:val="22"/>
-                <w:lang w:val="de-DE" w:eastAsia="en-US" w:bidi="ar-SA"/>
-              </w:rPr>
-            </w:pPr>
-            <w:r>
-              <w:rPr>
-                <w:rFonts w:eastAsia="Calibri" w:cs="Arial"/>
-                <w:kern w:val="0"/>
-                <w:sz w:val="22"/>
-                <w:szCs w:val="22"/>
-                <w:lang w:val="de-DE" w:eastAsia="en-US" w:bidi="ar-SA"/>
-              </w:rPr>
-            </w:r>
-          </w:p>
-        </w:tc>
-        <w:tc>
-          <w:tcPr>
-            <w:tcW w:w="2562" w:type="dxa"/>
+            <w:tcW w:w="1584" w:type="dxa"/>
+            <w:tcBorders/>
+          </w:tcPr>
+          <w:p>
+            <w:pPr>
+              <w:pStyle w:val="Normal"/>
+              <w:widowControl w:val="false"/>
+              <w:suppressAutoHyphens w:val="true"/>
+              <w:spacing w:lineRule="auto" w:line="240" w:before="0" w:after="0"/>
+              <w:jc w:val="left"/>
+              <w:rPr>
+                <w:rFonts w:ascii="Calibri" w:hAnsi="Calibri" w:eastAsia="Calibri" w:cs="Arial"/>
+                <w:kern w:val="0"/>
+                <w:sz w:val="22"/>
+                <w:szCs w:val="22"/>
+                <w:lang w:val="de-DE" w:eastAsia="en-US" w:bidi="ar-SA"/>
+              </w:rPr>
+            </w:pPr>
+            <w:r>
+              <w:rPr>
+                <w:rFonts w:eastAsia="Calibri" w:cs="Arial"/>
+                <w:kern w:val="0"/>
+                <w:sz w:val="22"/>
+                <w:szCs w:val="22"/>
+                <w:lang w:val="de-DE" w:eastAsia="en-US" w:bidi="ar-SA"/>
+              </w:rPr>
+            </w:r>
+          </w:p>
+        </w:tc>
+        <w:tc>
+          <w:tcPr>
+            <w:tcW w:w="2566" w:type="dxa"/>
             <w:tcBorders>
               <w:right w:val="nil"/>
             </w:tcBorders>
@@ -6308,7 +6276,7 @@
         </w:tc>
         <w:tc>
           <w:tcPr>
-            <w:tcW w:w="1596" w:type="dxa"/>
+            <w:tcW w:w="2267" w:type="dxa"/>
             <w:tcBorders>
               <w:right w:val="nil"/>
             </w:tcBorders>
@@ -6334,7 +6302,7 @@
         </w:tc>
         <w:tc>
           <w:tcPr>
-            <w:tcW w:w="1082" w:type="dxa"/>
+            <w:tcW w:w="1717" w:type="dxa"/>
             <w:tcBorders/>
             <w:shd w:fill="E8F2A1" w:val="clear"/>
           </w:tcPr>
@@ -6463,7 +6431,7 @@
         </w:tc>
         <w:tc>
           <w:tcPr>
-            <w:tcW w:w="5923" w:type="dxa"/>
+            <w:tcW w:w="5053" w:type="dxa"/>
             <w:tcBorders/>
           </w:tcPr>
           <w:p>
@@ -6495,38 +6463,38 @@
         </w:tc>
         <w:tc>
           <w:tcPr>
-            <w:tcW w:w="2014" w:type="dxa"/>
-            <w:tcBorders/>
-          </w:tcPr>
-          <w:p>
-            <w:pPr>
-              <w:pStyle w:val="Normal"/>
-              <w:widowControl w:val="false"/>
-              <w:suppressAutoHyphens w:val="true"/>
-              <w:spacing w:lineRule="auto" w:line="240" w:before="0" w:after="0"/>
-              <w:jc w:val="left"/>
-              <w:rPr>
-                <w:rFonts w:ascii="Calibri" w:hAnsi="Calibri" w:eastAsia="Calibri" w:cs="Arial"/>
-                <w:kern w:val="0"/>
-                <w:sz w:val="22"/>
-                <w:szCs w:val="22"/>
-                <w:lang w:val="de-DE" w:eastAsia="en-US" w:bidi="ar-SA"/>
-              </w:rPr>
-            </w:pPr>
-            <w:r>
-              <w:rPr>
-                <w:rFonts w:eastAsia="Calibri" w:cs="Arial"/>
-                <w:kern w:val="0"/>
-                <w:sz w:val="22"/>
-                <w:szCs w:val="22"/>
-                <w:lang w:val="de-DE" w:eastAsia="en-US" w:bidi="ar-SA"/>
-              </w:rPr>
-            </w:r>
-          </w:p>
-        </w:tc>
-        <w:tc>
-          <w:tcPr>
-            <w:tcW w:w="2562" w:type="dxa"/>
+            <w:tcW w:w="1584" w:type="dxa"/>
+            <w:tcBorders/>
+          </w:tcPr>
+          <w:p>
+            <w:pPr>
+              <w:pStyle w:val="Normal"/>
+              <w:widowControl w:val="false"/>
+              <w:suppressAutoHyphens w:val="true"/>
+              <w:spacing w:lineRule="auto" w:line="240" w:before="0" w:after="0"/>
+              <w:jc w:val="left"/>
+              <w:rPr>
+                <w:rFonts w:ascii="Calibri" w:hAnsi="Calibri" w:eastAsia="Calibri" w:cs="Arial"/>
+                <w:kern w:val="0"/>
+                <w:sz w:val="22"/>
+                <w:szCs w:val="22"/>
+                <w:lang w:val="de-DE" w:eastAsia="en-US" w:bidi="ar-SA"/>
+              </w:rPr>
+            </w:pPr>
+            <w:r>
+              <w:rPr>
+                <w:rFonts w:eastAsia="Calibri" w:cs="Arial"/>
+                <w:kern w:val="0"/>
+                <w:sz w:val="22"/>
+                <w:szCs w:val="22"/>
+                <w:lang w:val="de-DE" w:eastAsia="en-US" w:bidi="ar-SA"/>
+              </w:rPr>
+            </w:r>
+          </w:p>
+        </w:tc>
+        <w:tc>
+          <w:tcPr>
+            <w:tcW w:w="2566" w:type="dxa"/>
             <w:tcBorders>
               <w:right w:val="nil"/>
             </w:tcBorders>
@@ -6553,7 +6521,7 @@
         </w:tc>
         <w:tc>
           <w:tcPr>
-            <w:tcW w:w="1596" w:type="dxa"/>
+            <w:tcW w:w="2267" w:type="dxa"/>
             <w:tcBorders>
               <w:right w:val="nil"/>
             </w:tcBorders>
@@ -6579,7 +6547,7 @@
         </w:tc>
         <w:tc>
           <w:tcPr>
-            <w:tcW w:w="1082" w:type="dxa"/>
+            <w:tcW w:w="1717" w:type="dxa"/>
             <w:tcBorders/>
           </w:tcPr>
           <w:p>
@@ -6701,7 +6669,7 @@
         </w:tc>
         <w:tc>
           <w:tcPr>
-            <w:tcW w:w="5923" w:type="dxa"/>
+            <w:tcW w:w="5053" w:type="dxa"/>
             <w:tcBorders/>
           </w:tcPr>
           <w:p>
@@ -6733,7 +6701,7 @@
         </w:tc>
         <w:tc>
           <w:tcPr>
-            <w:tcW w:w="2014" w:type="dxa"/>
+            <w:tcW w:w="1584" w:type="dxa"/>
             <w:tcBorders/>
           </w:tcPr>
           <w:p>
@@ -6765,7 +6733,7 @@
         </w:tc>
         <w:tc>
           <w:tcPr>
-            <w:tcW w:w="2562" w:type="dxa"/>
+            <w:tcW w:w="2566" w:type="dxa"/>
             <w:tcBorders>
               <w:right w:val="nil"/>
             </w:tcBorders>
@@ -6791,7 +6759,7 @@
         </w:tc>
         <w:tc>
           <w:tcPr>
-            <w:tcW w:w="1596" w:type="dxa"/>
+            <w:tcW w:w="2267" w:type="dxa"/>
             <w:tcBorders>
               <w:right w:val="nil"/>
             </w:tcBorders>
@@ -6817,7 +6785,7 @@
         </w:tc>
         <w:tc>
           <w:tcPr>
-            <w:tcW w:w="1082" w:type="dxa"/>
+            <w:tcW w:w="1717" w:type="dxa"/>
             <w:tcBorders/>
           </w:tcPr>
           <w:p>
@@ -6938,7 +6906,7 @@
         </w:tc>
         <w:tc>
           <w:tcPr>
-            <w:tcW w:w="5923" w:type="dxa"/>
+            <w:tcW w:w="5053" w:type="dxa"/>
             <w:tcBorders/>
           </w:tcPr>
           <w:p>
@@ -6970,7 +6938,7 @@
         </w:tc>
         <w:tc>
           <w:tcPr>
-            <w:tcW w:w="2014" w:type="dxa"/>
+            <w:tcW w:w="1584" w:type="dxa"/>
             <w:tcBorders/>
           </w:tcPr>
           <w:p>
@@ -7002,7 +6970,7 @@
         </w:tc>
         <w:tc>
           <w:tcPr>
-            <w:tcW w:w="2562" w:type="dxa"/>
+            <w:tcW w:w="2566" w:type="dxa"/>
             <w:tcBorders>
               <w:right w:val="nil"/>
             </w:tcBorders>
@@ -7028,7 +6996,7 @@
         </w:tc>
         <w:tc>
           <w:tcPr>
-            <w:tcW w:w="1596" w:type="dxa"/>
+            <w:tcW w:w="2267" w:type="dxa"/>
             <w:tcBorders>
               <w:right w:val="nil"/>
             </w:tcBorders>
@@ -7054,7 +7022,7 @@
         </w:tc>
         <w:tc>
           <w:tcPr>
-            <w:tcW w:w="1082" w:type="dxa"/>
+            <w:tcW w:w="1717" w:type="dxa"/>
             <w:tcBorders/>
           </w:tcPr>
           <w:p>
@@ -7177,7 +7145,7 @@
         </w:tc>
         <w:tc>
           <w:tcPr>
-            <w:tcW w:w="5923" w:type="dxa"/>
+            <w:tcW w:w="5053" w:type="dxa"/>
             <w:tcBorders/>
           </w:tcPr>
           <w:p>
@@ -7209,38 +7177,38 @@
         </w:tc>
         <w:tc>
           <w:tcPr>
-            <w:tcW w:w="2014" w:type="dxa"/>
-            <w:tcBorders/>
-          </w:tcPr>
-          <w:p>
-            <w:pPr>
-              <w:pStyle w:val="Normal"/>
-              <w:widowControl w:val="false"/>
-              <w:suppressAutoHyphens w:val="true"/>
-              <w:spacing w:lineRule="auto" w:line="240" w:before="0" w:after="0"/>
-              <w:jc w:val="left"/>
-              <w:rPr>
-                <w:rFonts w:ascii="Calibri" w:hAnsi="Calibri" w:eastAsia="Calibri" w:cs="Arial"/>
-                <w:kern w:val="0"/>
-                <w:sz w:val="22"/>
-                <w:szCs w:val="22"/>
-                <w:lang w:val="de-DE" w:eastAsia="en-US" w:bidi="ar-SA"/>
-              </w:rPr>
-            </w:pPr>
-            <w:r>
-              <w:rPr>
-                <w:rFonts w:eastAsia="Calibri" w:cs="Arial"/>
-                <w:kern w:val="0"/>
-                <w:sz w:val="22"/>
-                <w:szCs w:val="22"/>
-                <w:lang w:val="de-DE" w:eastAsia="en-US" w:bidi="ar-SA"/>
-              </w:rPr>
-            </w:r>
-          </w:p>
-        </w:tc>
-        <w:tc>
-          <w:tcPr>
-            <w:tcW w:w="2562" w:type="dxa"/>
+            <w:tcW w:w="1584" w:type="dxa"/>
+            <w:tcBorders/>
+          </w:tcPr>
+          <w:p>
+            <w:pPr>
+              <w:pStyle w:val="Normal"/>
+              <w:widowControl w:val="false"/>
+              <w:suppressAutoHyphens w:val="true"/>
+              <w:spacing w:lineRule="auto" w:line="240" w:before="0" w:after="0"/>
+              <w:jc w:val="left"/>
+              <w:rPr>
+                <w:rFonts w:ascii="Calibri" w:hAnsi="Calibri" w:eastAsia="Calibri" w:cs="Arial"/>
+                <w:kern w:val="0"/>
+                <w:sz w:val="22"/>
+                <w:szCs w:val="22"/>
+                <w:lang w:val="de-DE" w:eastAsia="en-US" w:bidi="ar-SA"/>
+              </w:rPr>
+            </w:pPr>
+            <w:r>
+              <w:rPr>
+                <w:rFonts w:eastAsia="Calibri" w:cs="Arial"/>
+                <w:kern w:val="0"/>
+                <w:sz w:val="22"/>
+                <w:szCs w:val="22"/>
+                <w:lang w:val="de-DE" w:eastAsia="en-US" w:bidi="ar-SA"/>
+              </w:rPr>
+            </w:r>
+          </w:p>
+        </w:tc>
+        <w:tc>
+          <w:tcPr>
+            <w:tcW w:w="2566" w:type="dxa"/>
             <w:tcBorders>
               <w:right w:val="nil"/>
             </w:tcBorders>
@@ -7267,7 +7235,7 @@
         </w:tc>
         <w:tc>
           <w:tcPr>
-            <w:tcW w:w="1596" w:type="dxa"/>
+            <w:tcW w:w="2267" w:type="dxa"/>
             <w:tcBorders>
               <w:right w:val="nil"/>
             </w:tcBorders>
@@ -7293,7 +7261,7 @@
         </w:tc>
         <w:tc>
           <w:tcPr>
-            <w:tcW w:w="1082" w:type="dxa"/>
+            <w:tcW w:w="1717" w:type="dxa"/>
             <w:tcBorders/>
           </w:tcPr>
           <w:p>
@@ -8716,7 +8684,7 @@
         <w:pStyle w:val="ListParagraph"/>
         <w:numPr>
           <w:ilvl w:val="0"/>
-          <w:numId w:val="1"/>
+          <w:numId w:val="2"/>
         </w:numPr>
         <w:spacing w:before="0" w:after="200"/>
         <w:contextualSpacing/>
@@ -8743,6 +8711,125 @@
 <file path=word/numbering.xml><?xml version="1.0" encoding="utf-8"?>
 <w:numbering xmlns:w="http://schemas.openxmlformats.org/wordprocessingml/2006/main" xmlns:o="urn:schemas-microsoft-com:office:office" xmlns:r="http://schemas.openxmlformats.org/officeDocument/2006/relationships" xmlns:v="urn:schemas-microsoft-com:vml" xmlns:mc="http://schemas.openxmlformats.org/markup-compatibility/2006" xmlns:w14="http://schemas.microsoft.com/office/word/2010/wordml" mc:Ignorable="w14">
   <w:abstractNum w:abstractNumId="1">
+    <w:lvl w:ilvl="0">
+      <w:start w:val="1"/>
+      <w:numFmt w:val="none"/>
+      <w:suff w:val="nothing"/>
+      <w:lvlText w:val=""/>
+      <w:lvlJc w:val="left"/>
+      <w:pPr>
+        <w:tabs>
+          <w:tab w:val="num" w:pos="0"/>
+        </w:tabs>
+        <w:ind w:left="0" w:hanging="0"/>
+      </w:pPr>
+    </w:lvl>
+    <w:lvl w:ilvl="1">
+      <w:start w:val="1"/>
+      <w:numFmt w:val="none"/>
+      <w:suff w:val="nothing"/>
+      <w:lvlText w:val=""/>
+      <w:lvlJc w:val="left"/>
+      <w:pPr>
+        <w:tabs>
+          <w:tab w:val="num" w:pos="0"/>
+        </w:tabs>
+        <w:ind w:left="0" w:hanging="0"/>
+      </w:pPr>
+    </w:lvl>
+    <w:lvl w:ilvl="2">
+      <w:start w:val="1"/>
+      <w:numFmt w:val="none"/>
+      <w:suff w:val="nothing"/>
+      <w:lvlText w:val=""/>
+      <w:lvlJc w:val="left"/>
+      <w:pPr>
+        <w:tabs>
+          <w:tab w:val="num" w:pos="0"/>
+        </w:tabs>
+        <w:ind w:left="0" w:hanging="0"/>
+      </w:pPr>
+    </w:lvl>
+    <w:lvl w:ilvl="3">
+      <w:start w:val="1"/>
+      <w:numFmt w:val="none"/>
+      <w:suff w:val="nothing"/>
+      <w:lvlText w:val=""/>
+      <w:lvlJc w:val="left"/>
+      <w:pPr>
+        <w:tabs>
+          <w:tab w:val="num" w:pos="0"/>
+        </w:tabs>
+        <w:ind w:left="0" w:hanging="0"/>
+      </w:pPr>
+    </w:lvl>
+    <w:lvl w:ilvl="4">
+      <w:start w:val="1"/>
+      <w:numFmt w:val="none"/>
+      <w:suff w:val="nothing"/>
+      <w:lvlText w:val=""/>
+      <w:lvlJc w:val="left"/>
+      <w:pPr>
+        <w:tabs>
+          <w:tab w:val="num" w:pos="0"/>
+        </w:tabs>
+        <w:ind w:left="0" w:hanging="0"/>
+      </w:pPr>
+    </w:lvl>
+    <w:lvl w:ilvl="5">
+      <w:start w:val="1"/>
+      <w:numFmt w:val="none"/>
+      <w:suff w:val="nothing"/>
+      <w:lvlText w:val=""/>
+      <w:lvlJc w:val="left"/>
+      <w:pPr>
+        <w:tabs>
+          <w:tab w:val="num" w:pos="0"/>
+        </w:tabs>
+        <w:ind w:left="0" w:hanging="0"/>
+      </w:pPr>
+    </w:lvl>
+    <w:lvl w:ilvl="6">
+      <w:start w:val="1"/>
+      <w:numFmt w:val="none"/>
+      <w:suff w:val="nothing"/>
+      <w:lvlText w:val=""/>
+      <w:lvlJc w:val="left"/>
+      <w:pPr>
+        <w:tabs>
+          <w:tab w:val="num" w:pos="0"/>
+        </w:tabs>
+        <w:ind w:left="0" w:hanging="0"/>
+      </w:pPr>
+    </w:lvl>
+    <w:lvl w:ilvl="7">
+      <w:start w:val="1"/>
+      <w:numFmt w:val="none"/>
+      <w:suff w:val="nothing"/>
+      <w:lvlText w:val=""/>
+      <w:lvlJc w:val="left"/>
+      <w:pPr>
+        <w:tabs>
+          <w:tab w:val="num" w:pos="0"/>
+        </w:tabs>
+        <w:ind w:left="0" w:hanging="0"/>
+      </w:pPr>
+    </w:lvl>
+    <w:lvl w:ilvl="8">
+      <w:start w:val="1"/>
+      <w:numFmt w:val="none"/>
+      <w:suff w:val="nothing"/>
+      <w:lvlText w:val=""/>
+      <w:lvlJc w:val="left"/>
+      <w:pPr>
+        <w:tabs>
+          <w:tab w:val="num" w:pos="0"/>
+        </w:tabs>
+        <w:ind w:left="0" w:hanging="0"/>
+      </w:pPr>
+    </w:lvl>
+  </w:abstractNum>
+  <w:abstractNum w:abstractNumId="2">
     <w:lvl w:ilvl="0">
       <w:start w:val="1"/>
       <w:numFmt w:val="bullet"/>
@@ -8877,125 +8964,6 @@
       <w:rPr>
         <w:rFonts w:ascii="Wingdings" w:hAnsi="Wingdings" w:cs="Wingdings" w:hint="default"/>
       </w:rPr>
-    </w:lvl>
-  </w:abstractNum>
-  <w:abstractNum w:abstractNumId="2">
-    <w:lvl w:ilvl="0">
-      <w:start w:val="1"/>
-      <w:numFmt w:val="none"/>
-      <w:suff w:val="nothing"/>
-      <w:lvlText w:val=""/>
-      <w:lvlJc w:val="left"/>
-      <w:pPr>
-        <w:tabs>
-          <w:tab w:val="num" w:pos="0"/>
-        </w:tabs>
-        <w:ind w:left="0" w:hanging="0"/>
-      </w:pPr>
-    </w:lvl>
-    <w:lvl w:ilvl="1">
-      <w:start w:val="1"/>
-      <w:numFmt w:val="none"/>
-      <w:suff w:val="nothing"/>
-      <w:lvlText w:val=""/>
-      <w:lvlJc w:val="left"/>
-      <w:pPr>
-        <w:tabs>
-          <w:tab w:val="num" w:pos="0"/>
-        </w:tabs>
-        <w:ind w:left="0" w:hanging="0"/>
-      </w:pPr>
-    </w:lvl>
-    <w:lvl w:ilvl="2">
-      <w:start w:val="1"/>
-      <w:numFmt w:val="none"/>
-      <w:suff w:val="nothing"/>
-      <w:lvlText w:val=""/>
-      <w:lvlJc w:val="left"/>
-      <w:pPr>
-        <w:tabs>
-          <w:tab w:val="num" w:pos="0"/>
-        </w:tabs>
-        <w:ind w:left="0" w:hanging="0"/>
-      </w:pPr>
-    </w:lvl>
-    <w:lvl w:ilvl="3">
-      <w:start w:val="1"/>
-      <w:numFmt w:val="none"/>
-      <w:suff w:val="nothing"/>
-      <w:lvlText w:val=""/>
-      <w:lvlJc w:val="left"/>
-      <w:pPr>
-        <w:tabs>
-          <w:tab w:val="num" w:pos="0"/>
-        </w:tabs>
-        <w:ind w:left="0" w:hanging="0"/>
-      </w:pPr>
-    </w:lvl>
-    <w:lvl w:ilvl="4">
-      <w:start w:val="1"/>
-      <w:numFmt w:val="none"/>
-      <w:suff w:val="nothing"/>
-      <w:lvlText w:val=""/>
-      <w:lvlJc w:val="left"/>
-      <w:pPr>
-        <w:tabs>
-          <w:tab w:val="num" w:pos="0"/>
-        </w:tabs>
-        <w:ind w:left="0" w:hanging="0"/>
-      </w:pPr>
-    </w:lvl>
-    <w:lvl w:ilvl="5">
-      <w:start w:val="1"/>
-      <w:numFmt w:val="none"/>
-      <w:suff w:val="nothing"/>
-      <w:lvlText w:val=""/>
-      <w:lvlJc w:val="left"/>
-      <w:pPr>
-        <w:tabs>
-          <w:tab w:val="num" w:pos="0"/>
-        </w:tabs>
-        <w:ind w:left="0" w:hanging="0"/>
-      </w:pPr>
-    </w:lvl>
-    <w:lvl w:ilvl="6">
-      <w:start w:val="1"/>
-      <w:numFmt w:val="none"/>
-      <w:suff w:val="nothing"/>
-      <w:lvlText w:val=""/>
-      <w:lvlJc w:val="left"/>
-      <w:pPr>
-        <w:tabs>
-          <w:tab w:val="num" w:pos="0"/>
-        </w:tabs>
-        <w:ind w:left="0" w:hanging="0"/>
-      </w:pPr>
-    </w:lvl>
-    <w:lvl w:ilvl="7">
-      <w:start w:val="1"/>
-      <w:numFmt w:val="none"/>
-      <w:suff w:val="nothing"/>
-      <w:lvlText w:val=""/>
-      <w:lvlJc w:val="left"/>
-      <w:pPr>
-        <w:tabs>
-          <w:tab w:val="num" w:pos="0"/>
-        </w:tabs>
-        <w:ind w:left="0" w:hanging="0"/>
-      </w:pPr>
-    </w:lvl>
-    <w:lvl w:ilvl="8">
-      <w:start w:val="1"/>
-      <w:numFmt w:val="none"/>
-      <w:suff w:val="nothing"/>
-      <w:lvlText w:val=""/>
-      <w:lvlJc w:val="left"/>
-      <w:pPr>
-        <w:tabs>
-          <w:tab w:val="num" w:pos="0"/>
-        </w:tabs>
-        <w:ind w:left="0" w:hanging="0"/>
-      </w:pPr>
     </w:lvl>
   </w:abstractNum>
   <w:num w:numId="1">

</xml_diff>

<commit_message>
#15 pagecaption and rename of exec var in navigate_to
</commit_message>
<xml_diff>
--- a/documents/SongBeamer_OSC.docx
+++ b/documents/SongBeamer_OSC.docx
@@ -1397,7 +1397,7 @@
           <w:tcPr>
             <w:tcW w:w="3044" w:type="dxa"/>
             <w:tcBorders/>
-            <w:shd w:fill="E8F2A1" w:val="clear"/>
+            <w:shd w:fill="FFFFA6" w:val="clear"/>
           </w:tcPr>
           <w:p>
             <w:pPr>
@@ -1521,7 +1521,7 @@
             <w:tcBorders>
               <w:right w:val="nil"/>
             </w:tcBorders>
-            <w:shd w:fill="D4EA6B" w:val="clear"/>
+            <w:shd w:fill="81D41A" w:val="clear"/>
           </w:tcPr>
           <w:p>
             <w:pPr>
@@ -1552,6 +1552,7 @@
             <w:tcBorders>
               <w:right w:val="nil"/>
             </w:tcBorders>
+            <w:shd w:fill="FFFFA6" w:val="clear"/>
           </w:tcPr>
           <w:p>
             <w:pPr>
@@ -1580,6 +1581,7 @@
           <w:tcPr>
             <w:tcW w:w="1717" w:type="dxa"/>
             <w:tcBorders/>
+            <w:shd w:fill="FFFFA6" w:val="clear"/>
           </w:tcPr>
           <w:p>
             <w:pPr>
@@ -1600,7 +1602,29 @@
                 <w:szCs w:val="22"/>
                 <w:lang w:val="de-DE" w:eastAsia="en-US" w:bidi="ar-SA"/>
               </w:rPr>
-              <w:t>ü</w:t>
+              <w:t>V2.0.0</w:t>
+            </w:r>
+          </w:p>
+          <w:p>
+            <w:pPr>
+              <w:pStyle w:val="Normal"/>
+              <w:widowControl w:val="false"/>
+              <w:suppressAutoHyphens w:val="true"/>
+              <w:spacing w:lineRule="auto" w:line="240" w:before="0" w:after="0"/>
+              <w:jc w:val="left"/>
+              <w:rPr>
+                <w:rFonts w:ascii="Wingdings" w:hAnsi="Wingdings"/>
+              </w:rPr>
+            </w:pPr>
+            <w:r>
+              <w:rPr>
+                <w:rFonts w:eastAsia="Calibri" w:cs="Arial" w:ascii="Wingdings" w:hAnsi="Wingdings"/>
+                <w:kern w:val="0"/>
+                <w:sz w:val="22"/>
+                <w:szCs w:val="22"/>
+                <w:lang w:val="de-DE" w:eastAsia="en-US" w:bidi="ar-SA"/>
+              </w:rPr>
+              <w:t>#14 no response</w:t>
             </w:r>
           </w:p>
         </w:tc>
@@ -1675,7 +1699,7 @@
           <w:tcPr>
             <w:tcW w:w="3044" w:type="dxa"/>
             <w:tcBorders/>
-            <w:shd w:fill="E8F2A1" w:val="clear"/>
+            <w:shd w:fill="FFFFA6" w:val="clear"/>
           </w:tcPr>
           <w:p>
             <w:pPr>
@@ -1799,7 +1823,7 @@
             <w:tcBorders>
               <w:right w:val="nil"/>
             </w:tcBorders>
-            <w:shd w:fill="D4EA6B" w:val="clear"/>
+            <w:shd w:fill="81D41A" w:val="clear"/>
           </w:tcPr>
           <w:p>
             <w:pPr>
@@ -1830,6 +1854,7 @@
             <w:tcBorders>
               <w:right w:val="nil"/>
             </w:tcBorders>
+            <w:shd w:fill="FFFFA6" w:val="clear"/>
           </w:tcPr>
           <w:p>
             <w:pPr>
@@ -1858,6 +1883,7 @@
           <w:tcPr>
             <w:tcW w:w="1717" w:type="dxa"/>
             <w:tcBorders/>
+            <w:shd w:fill="FFFFA6" w:val="clear"/>
           </w:tcPr>
           <w:p>
             <w:pPr>
@@ -1878,7 +1904,29 @@
                 <w:szCs w:val="22"/>
                 <w:lang w:val="de-DE" w:eastAsia="en-US" w:bidi="ar-SA"/>
               </w:rPr>
-              <w:t>ü</w:t>
+              <w:t>V2.0.0</w:t>
+            </w:r>
+          </w:p>
+          <w:p>
+            <w:pPr>
+              <w:pStyle w:val="Normal"/>
+              <w:widowControl w:val="false"/>
+              <w:suppressAutoHyphens w:val="true"/>
+              <w:spacing w:lineRule="auto" w:line="240" w:before="0" w:after="0"/>
+              <w:jc w:val="left"/>
+              <w:rPr>
+                <w:rFonts w:ascii="Wingdings" w:hAnsi="Wingdings"/>
+              </w:rPr>
+            </w:pPr>
+            <w:r>
+              <w:rPr>
+                <w:rFonts w:eastAsia="Calibri" w:cs="Arial" w:ascii="Wingdings" w:hAnsi="Wingdings"/>
+                <w:kern w:val="0"/>
+                <w:sz w:val="22"/>
+                <w:szCs w:val="22"/>
+                <w:lang w:val="de-DE" w:eastAsia="en-US" w:bidi="ar-SA"/>
+              </w:rPr>
+              <w:t>#14 no response</w:t>
             </w:r>
           </w:p>
         </w:tc>
@@ -4634,7 +4682,7 @@
           <w:tcPr>
             <w:tcW w:w="3044" w:type="dxa"/>
             <w:tcBorders/>
-            <w:shd w:fill="E8F2A1" w:val="clear"/>
+            <w:shd w:fill="FFFFA6" w:val="clear"/>
           </w:tcPr>
           <w:p>
             <w:pPr>
@@ -4758,7 +4806,7 @@
             <w:tcBorders>
               <w:right w:val="nil"/>
             </w:tcBorders>
-            <w:shd w:fill="D4EA6B" w:val="clear"/>
+            <w:shd w:fill="81D41A" w:val="clear"/>
           </w:tcPr>
           <w:p>
             <w:pPr>
@@ -4789,6 +4837,7 @@
             <w:tcBorders>
               <w:right w:val="nil"/>
             </w:tcBorders>
+            <w:shd w:fill="FFFFA6" w:val="clear"/>
           </w:tcPr>
           <w:p>
             <w:pPr>
@@ -4817,6 +4866,7 @@
           <w:tcPr>
             <w:tcW w:w="1717" w:type="dxa"/>
             <w:tcBorders/>
+            <w:shd w:fill="FFFFA6" w:val="clear"/>
           </w:tcPr>
           <w:p>
             <w:pPr>
@@ -4837,7 +4887,29 @@
                 <w:szCs w:val="22"/>
                 <w:lang w:val="de-DE" w:eastAsia="en-US" w:bidi="ar-SA"/>
               </w:rPr>
-              <w:t>ü</w:t>
+              <w:t>V2.0.0</w:t>
+            </w:r>
+          </w:p>
+          <w:p>
+            <w:pPr>
+              <w:pStyle w:val="Normal"/>
+              <w:widowControl w:val="false"/>
+              <w:suppressAutoHyphens w:val="true"/>
+              <w:spacing w:lineRule="auto" w:line="240" w:before="0" w:after="0"/>
+              <w:jc w:val="left"/>
+              <w:rPr>
+                <w:rFonts w:ascii="Wingdings" w:hAnsi="Wingdings"/>
+              </w:rPr>
+            </w:pPr>
+            <w:r>
+              <w:rPr>
+                <w:rFonts w:eastAsia="Calibri" w:cs="Arial" w:ascii="Wingdings" w:hAnsi="Wingdings"/>
+                <w:kern w:val="0"/>
+                <w:sz w:val="22"/>
+                <w:szCs w:val="22"/>
+                <w:lang w:val="de-DE" w:eastAsia="en-US" w:bidi="ar-SA"/>
+              </w:rPr>
+              <w:t>#14 no response</w:t>
             </w:r>
           </w:p>
         </w:tc>
@@ -4912,7 +4984,7 @@
           <w:tcPr>
             <w:tcW w:w="3044" w:type="dxa"/>
             <w:tcBorders/>
-            <w:shd w:fill="E8F2A1" w:val="clear"/>
+            <w:shd w:fill="FFFFA6" w:val="clear"/>
           </w:tcPr>
           <w:p>
             <w:pPr>
@@ -5036,7 +5108,7 @@
             <w:tcBorders>
               <w:right w:val="nil"/>
             </w:tcBorders>
-            <w:shd w:fill="D4EA6B" w:val="clear"/>
+            <w:shd w:fill="81D41A" w:val="clear"/>
           </w:tcPr>
           <w:p>
             <w:pPr>
@@ -5067,6 +5139,7 @@
             <w:tcBorders>
               <w:right w:val="nil"/>
             </w:tcBorders>
+            <w:shd w:fill="FFFFA6" w:val="clear"/>
           </w:tcPr>
           <w:p>
             <w:pPr>
@@ -5095,6 +5168,7 @@
           <w:tcPr>
             <w:tcW w:w="1717" w:type="dxa"/>
             <w:tcBorders/>
+            <w:shd w:fill="FFFFA6" w:val="clear"/>
           </w:tcPr>
           <w:p>
             <w:pPr>
@@ -5115,7 +5189,29 @@
                 <w:szCs w:val="22"/>
                 <w:lang w:val="de-DE" w:eastAsia="en-US" w:bidi="ar-SA"/>
               </w:rPr>
-              <w:t>ü</w:t>
+              <w:t>V2.0.0</w:t>
+            </w:r>
+          </w:p>
+          <w:p>
+            <w:pPr>
+              <w:pStyle w:val="Normal"/>
+              <w:widowControl w:val="false"/>
+              <w:suppressAutoHyphens w:val="true"/>
+              <w:spacing w:lineRule="auto" w:line="240" w:before="0" w:after="0"/>
+              <w:jc w:val="left"/>
+              <w:rPr>
+                <w:rFonts w:ascii="Wingdings" w:hAnsi="Wingdings"/>
+              </w:rPr>
+            </w:pPr>
+            <w:r>
+              <w:rPr>
+                <w:rFonts w:eastAsia="Calibri" w:cs="Arial" w:ascii="Wingdings" w:hAnsi="Wingdings"/>
+                <w:kern w:val="0"/>
+                <w:sz w:val="22"/>
+                <w:szCs w:val="22"/>
+                <w:lang w:val="de-DE" w:eastAsia="en-US" w:bidi="ar-SA"/>
+              </w:rPr>
+              <w:t>#14 no response</w:t>
             </w:r>
           </w:p>
         </w:tc>

</xml_diff>

<commit_message>
#5 implement feedback&variable presentation/page
</commit_message>
<xml_diff>
--- a/documents/SongBeamer_OSC.docx
+++ b/documents/SongBeamer_OSC.docx
@@ -16,92 +16,92 @@
         </w:tblCellMar>
       </w:tblPr>
       <w:tblGrid>
-        <w:gridCol w:w="3750"/>
-        <w:gridCol w:w="1286"/>
-        <w:gridCol w:w="3044"/>
+        <w:gridCol w:w="3749"/>
+        <w:gridCol w:w="1287"/>
+        <w:gridCol w:w="3043"/>
         <w:gridCol w:w="5053"/>
         <w:gridCol w:w="1584"/>
-        <w:gridCol w:w="2566"/>
+        <w:gridCol w:w="2567"/>
         <w:gridCol w:w="2267"/>
-        <w:gridCol w:w="1717"/>
+        <w:gridCol w:w="1714"/>
       </w:tblGrid>
       <w:tr>
         <w:trPr/>
         <w:tc>
           <w:tcPr>
-            <w:tcW w:w="3750" w:type="dxa"/>
-            <w:tcBorders>
-              <w:top w:val="single" w:sz="4" w:space="0" w:color="000000"/>
-              <w:left w:val="single" w:sz="4" w:space="0" w:color="000000"/>
-              <w:bottom w:val="single" w:sz="4" w:space="0" w:color="000000"/>
-              <w:right w:val="single" w:sz="4" w:space="0" w:color="000000"/>
-            </w:tcBorders>
-          </w:tcPr>
-          <w:p>
-            <w:pPr>
-              <w:pStyle w:val="Normal"/>
-              <w:widowControl w:val="false"/>
-              <w:suppressAutoHyphens w:val="true"/>
-              <w:spacing w:lineRule="auto" w:line="240" w:before="0" w:after="0"/>
-              <w:jc w:val="left"/>
-              <w:rPr>
-                <w:rFonts w:ascii="Calibri" w:hAnsi="Calibri" w:eastAsia="Calibri" w:cs="Arial"/>
-                <w:kern w:val="0"/>
-                <w:sz w:val="22"/>
-                <w:szCs w:val="22"/>
-                <w:lang w:val="de-DE" w:eastAsia="en-US" w:bidi="ar-SA"/>
-              </w:rPr>
-            </w:pPr>
-            <w:r>
-              <w:rPr>
-                <w:rFonts w:eastAsia="Calibri" w:cs="Arial"/>
-                <w:kern w:val="0"/>
-                <w:sz w:val="22"/>
-                <w:szCs w:val="22"/>
-                <w:lang w:val="de-DE" w:eastAsia="en-US" w:bidi="ar-SA"/>
-              </w:rPr>
-            </w:r>
-          </w:p>
-        </w:tc>
-        <w:tc>
-          <w:tcPr>
-            <w:tcW w:w="1286" w:type="dxa"/>
-            <w:tcBorders>
-              <w:top w:val="single" w:sz="4" w:space="0" w:color="000000"/>
-              <w:left w:val="single" w:sz="4" w:space="0" w:color="000000"/>
-              <w:bottom w:val="single" w:sz="4" w:space="0" w:color="000000"/>
-              <w:right w:val="single" w:sz="4" w:space="0" w:color="000000"/>
-            </w:tcBorders>
-          </w:tcPr>
-          <w:p>
-            <w:pPr>
-              <w:pStyle w:val="Normal"/>
-              <w:widowControl w:val="false"/>
-              <w:suppressAutoHyphens w:val="true"/>
-              <w:spacing w:lineRule="auto" w:line="240" w:before="0" w:after="0"/>
-              <w:jc w:val="left"/>
-              <w:rPr>
-                <w:rFonts w:ascii="Calibri" w:hAnsi="Calibri" w:eastAsia="Calibri" w:cs="Arial"/>
-                <w:kern w:val="0"/>
-                <w:sz w:val="22"/>
-                <w:szCs w:val="22"/>
-                <w:lang w:val="de-DE" w:eastAsia="en-US" w:bidi="ar-SA"/>
-              </w:rPr>
-            </w:pPr>
-            <w:r>
-              <w:rPr>
-                <w:rFonts w:eastAsia="Calibri" w:cs="Arial"/>
-                <w:kern w:val="0"/>
-                <w:sz w:val="22"/>
-                <w:szCs w:val="22"/>
-                <w:lang w:val="de-DE" w:eastAsia="en-US" w:bidi="ar-SA"/>
-              </w:rPr>
-            </w:r>
-          </w:p>
-        </w:tc>
-        <w:tc>
-          <w:tcPr>
-            <w:tcW w:w="3044" w:type="dxa"/>
+            <w:tcW w:w="3749" w:type="dxa"/>
+            <w:tcBorders>
+              <w:top w:val="single" w:sz="4" w:space="0" w:color="000000"/>
+              <w:left w:val="single" w:sz="4" w:space="0" w:color="000000"/>
+              <w:bottom w:val="single" w:sz="4" w:space="0" w:color="000000"/>
+              <w:right w:val="single" w:sz="4" w:space="0" w:color="000000"/>
+            </w:tcBorders>
+          </w:tcPr>
+          <w:p>
+            <w:pPr>
+              <w:pStyle w:val="Normal"/>
+              <w:widowControl w:val="false"/>
+              <w:suppressAutoHyphens w:val="true"/>
+              <w:spacing w:lineRule="auto" w:line="240" w:before="0" w:after="0"/>
+              <w:jc w:val="left"/>
+              <w:rPr>
+                <w:rFonts w:ascii="Calibri" w:hAnsi="Calibri" w:eastAsia="Calibri" w:cs="Arial"/>
+                <w:kern w:val="0"/>
+                <w:sz w:val="22"/>
+                <w:szCs w:val="22"/>
+                <w:lang w:val="de-DE" w:eastAsia="en-US" w:bidi="ar-SA"/>
+              </w:rPr>
+            </w:pPr>
+            <w:r>
+              <w:rPr>
+                <w:rFonts w:eastAsia="Calibri" w:cs="Arial"/>
+                <w:kern w:val="0"/>
+                <w:sz w:val="22"/>
+                <w:szCs w:val="22"/>
+                <w:lang w:val="de-DE" w:eastAsia="en-US" w:bidi="ar-SA"/>
+              </w:rPr>
+            </w:r>
+          </w:p>
+        </w:tc>
+        <w:tc>
+          <w:tcPr>
+            <w:tcW w:w="1287" w:type="dxa"/>
+            <w:tcBorders>
+              <w:top w:val="single" w:sz="4" w:space="0" w:color="000000"/>
+              <w:left w:val="single" w:sz="4" w:space="0" w:color="000000"/>
+              <w:bottom w:val="single" w:sz="4" w:space="0" w:color="000000"/>
+              <w:right w:val="single" w:sz="4" w:space="0" w:color="000000"/>
+            </w:tcBorders>
+          </w:tcPr>
+          <w:p>
+            <w:pPr>
+              <w:pStyle w:val="Normal"/>
+              <w:widowControl w:val="false"/>
+              <w:suppressAutoHyphens w:val="true"/>
+              <w:spacing w:lineRule="auto" w:line="240" w:before="0" w:after="0"/>
+              <w:jc w:val="left"/>
+              <w:rPr>
+                <w:rFonts w:ascii="Calibri" w:hAnsi="Calibri" w:eastAsia="Calibri" w:cs="Arial"/>
+                <w:kern w:val="0"/>
+                <w:sz w:val="22"/>
+                <w:szCs w:val="22"/>
+                <w:lang w:val="de-DE" w:eastAsia="en-US" w:bidi="ar-SA"/>
+              </w:rPr>
+            </w:pPr>
+            <w:r>
+              <w:rPr>
+                <w:rFonts w:eastAsia="Calibri" w:cs="Arial"/>
+                <w:kern w:val="0"/>
+                <w:sz w:val="22"/>
+                <w:szCs w:val="22"/>
+                <w:lang w:val="de-DE" w:eastAsia="en-US" w:bidi="ar-SA"/>
+              </w:rPr>
+            </w:r>
+          </w:p>
+        </w:tc>
+        <w:tc>
+          <w:tcPr>
+            <w:tcW w:w="3043" w:type="dxa"/>
             <w:tcBorders>
               <w:top w:val="single" w:sz="4" w:space="0" w:color="000000"/>
               <w:left w:val="single" w:sz="4" w:space="0" w:color="000000"/>
@@ -209,7 +209,7 @@
         </w:tc>
         <w:tc>
           <w:tcPr>
-            <w:tcW w:w="2566" w:type="dxa"/>
+            <w:tcW w:w="2567" w:type="dxa"/>
             <w:tcBorders>
               <w:top w:val="single" w:sz="4" w:space="0" w:color="000000"/>
               <w:left w:val="single" w:sz="4" w:space="0" w:color="000000"/>
@@ -273,7 +273,7 @@
         </w:tc>
         <w:tc>
           <w:tcPr>
-            <w:tcW w:w="1717" w:type="dxa"/>
+            <w:tcW w:w="1714" w:type="dxa"/>
             <w:tcBorders>
               <w:top w:val="single" w:sz="4" w:space="0" w:color="000000"/>
               <w:left w:val="single" w:sz="4" w:space="0" w:color="000000"/>
@@ -309,7 +309,7 @@
         <w:trPr/>
         <w:tc>
           <w:tcPr>
-            <w:tcW w:w="3750" w:type="dxa"/>
+            <w:tcW w:w="3749" w:type="dxa"/>
             <w:tcBorders>
               <w:top w:val="single" w:sz="4" w:space="0" w:color="000000"/>
               <w:left w:val="single" w:sz="4" w:space="0" w:color="000000"/>
@@ -346,7 +346,7 @@
         </w:tc>
         <w:tc>
           <w:tcPr>
-            <w:tcW w:w="1286" w:type="dxa"/>
+            <w:tcW w:w="1287" w:type="dxa"/>
             <w:tcBorders>
               <w:top w:val="single" w:sz="4" w:space="0" w:color="000000"/>
               <w:left w:val="single" w:sz="4" w:space="0" w:color="000000"/>
@@ -383,7 +383,7 @@
         </w:tc>
         <w:tc>
           <w:tcPr>
-            <w:tcW w:w="3044" w:type="dxa"/>
+            <w:tcW w:w="3043" w:type="dxa"/>
             <w:tcBorders>
               <w:top w:val="single" w:sz="4" w:space="0" w:color="000000"/>
               <w:left w:val="single" w:sz="4" w:space="0" w:color="000000"/>
@@ -494,7 +494,7 @@
         </w:tc>
         <w:tc>
           <w:tcPr>
-            <w:tcW w:w="2566" w:type="dxa"/>
+            <w:tcW w:w="2567" w:type="dxa"/>
             <w:tcBorders>
               <w:top w:val="single" w:sz="4" w:space="0" w:color="000000"/>
               <w:left w:val="single" w:sz="4" w:space="0" w:color="000000"/>
@@ -570,7 +570,7 @@
         </w:tc>
         <w:tc>
           <w:tcPr>
-            <w:tcW w:w="1717" w:type="dxa"/>
+            <w:tcW w:w="1714" w:type="dxa"/>
             <w:tcBorders>
               <w:top w:val="single" w:sz="4" w:space="0" w:color="000000"/>
               <w:left w:val="single" w:sz="4" w:space="0" w:color="000000"/>
@@ -599,15 +599,6 @@
                 <w:lang w:val="de-DE" w:eastAsia="en-US" w:bidi="ar-SA"/>
               </w:rPr>
               <w:t>V2.0.0</w:t>
-            </w:r>
-            <w:r>
-              <w:rPr>
-                <w:rFonts w:eastAsia="Calibri" w:cs="Arial" w:ascii="Wingdings" w:hAnsi="Wingdings"/>
-                <w:kern w:val="0"/>
-                <w:sz w:val="22"/>
-                <w:szCs w:val="22"/>
-                <w:lang w:val="de-DE" w:eastAsia="en-US" w:bidi="ar-SA"/>
-              </w:rPr>
               <w:br/>
               <w:t>#7 no feedback on changes</w:t>
             </w:r>
@@ -618,7 +609,7 @@
         <w:trPr/>
         <w:tc>
           <w:tcPr>
-            <w:tcW w:w="3750" w:type="dxa"/>
+            <w:tcW w:w="3749" w:type="dxa"/>
             <w:tcBorders>
               <w:top w:val="single" w:sz="4" w:space="0" w:color="000000"/>
               <w:left w:val="single" w:sz="4" w:space="0" w:color="000000"/>
@@ -655,7 +646,7 @@
         </w:tc>
         <w:tc>
           <w:tcPr>
-            <w:tcW w:w="1286" w:type="dxa"/>
+            <w:tcW w:w="1287" w:type="dxa"/>
             <w:tcBorders>
               <w:top w:val="single" w:sz="4" w:space="0" w:color="000000"/>
               <w:left w:val="single" w:sz="4" w:space="0" w:color="000000"/>
@@ -692,7 +683,7 @@
         </w:tc>
         <w:tc>
           <w:tcPr>
-            <w:tcW w:w="3044" w:type="dxa"/>
+            <w:tcW w:w="3043" w:type="dxa"/>
             <w:tcBorders>
               <w:top w:val="single" w:sz="4" w:space="0" w:color="000000"/>
               <w:left w:val="single" w:sz="4" w:space="0" w:color="000000"/>
@@ -803,7 +794,7 @@
         </w:tc>
         <w:tc>
           <w:tcPr>
-            <w:tcW w:w="2566" w:type="dxa"/>
+            <w:tcW w:w="2567" w:type="dxa"/>
             <w:tcBorders>
               <w:top w:val="single" w:sz="4" w:space="0" w:color="000000"/>
               <w:left w:val="single" w:sz="4" w:space="0" w:color="000000"/>
@@ -842,7 +833,7 @@
               <w:left w:val="single" w:sz="4" w:space="0" w:color="000000"/>
               <w:bottom w:val="single" w:sz="4" w:space="0" w:color="000000"/>
             </w:tcBorders>
-            <w:shd w:fill="FFFFA6" w:val="clear"/>
+            <w:shd w:fill="81D41A" w:val="clear"/>
           </w:tcPr>
           <w:p>
             <w:pPr>
@@ -877,15 +868,12 @@
                 <w:lang w:val="de-DE" w:eastAsia="en-US" w:bidi="ar-SA"/>
               </w:rPr>
               <w:t>presentation/page</w:t>
-              <w:br/>
-              <w:br/>
-              <w:t>immer -1</w:t>
-            </w:r>
-          </w:p>
-        </w:tc>
-        <w:tc>
-          <w:tcPr>
-            <w:tcW w:w="1717" w:type="dxa"/>
+            </w:r>
+          </w:p>
+        </w:tc>
+        <w:tc>
+          <w:tcPr>
+            <w:tcW w:w="1714" w:type="dxa"/>
             <w:tcBorders>
               <w:top w:val="single" w:sz="4" w:space="0" w:color="000000"/>
               <w:left w:val="single" w:sz="4" w:space="0" w:color="000000"/>
@@ -944,7 +932,7 @@
         <w:trPr/>
         <w:tc>
           <w:tcPr>
-            <w:tcW w:w="3750" w:type="dxa"/>
+            <w:tcW w:w="3749" w:type="dxa"/>
             <w:tcBorders>
               <w:top w:val="single" w:sz="4" w:space="0" w:color="000000"/>
               <w:left w:val="single" w:sz="4" w:space="0" w:color="000000"/>
@@ -981,7 +969,7 @@
         </w:tc>
         <w:tc>
           <w:tcPr>
-            <w:tcW w:w="1286" w:type="dxa"/>
+            <w:tcW w:w="1287" w:type="dxa"/>
             <w:tcBorders>
               <w:top w:val="single" w:sz="4" w:space="0" w:color="000000"/>
               <w:left w:val="single" w:sz="4" w:space="0" w:color="000000"/>
@@ -1018,7 +1006,7 @@
         </w:tc>
         <w:tc>
           <w:tcPr>
-            <w:tcW w:w="3044" w:type="dxa"/>
+            <w:tcW w:w="3043" w:type="dxa"/>
             <w:tcBorders>
               <w:top w:val="single" w:sz="4" w:space="0" w:color="000000"/>
               <w:left w:val="single" w:sz="4" w:space="0" w:color="000000"/>
@@ -1129,7 +1117,7 @@
         </w:tc>
         <w:tc>
           <w:tcPr>
-            <w:tcW w:w="2566" w:type="dxa"/>
+            <w:tcW w:w="2567" w:type="dxa"/>
             <w:tcBorders>
               <w:top w:val="single" w:sz="4" w:space="0" w:color="000000"/>
               <w:left w:val="single" w:sz="4" w:space="0" w:color="000000"/>
@@ -1187,7 +1175,7 @@
         </w:tc>
         <w:tc>
           <w:tcPr>
-            <w:tcW w:w="1717" w:type="dxa"/>
+            <w:tcW w:w="1714" w:type="dxa"/>
             <w:tcBorders>
               <w:top w:val="single" w:sz="4" w:space="0" w:color="000000"/>
               <w:left w:val="single" w:sz="4" w:space="0" w:color="000000"/>
@@ -1224,7 +1212,7 @@
         <w:trPr/>
         <w:tc>
           <w:tcPr>
-            <w:tcW w:w="3750" w:type="dxa"/>
+            <w:tcW w:w="3749" w:type="dxa"/>
             <w:tcBorders>
               <w:top w:val="single" w:sz="4" w:space="0" w:color="000000"/>
               <w:left w:val="single" w:sz="4" w:space="0" w:color="000000"/>
@@ -1261,7 +1249,7 @@
         </w:tc>
         <w:tc>
           <w:tcPr>
-            <w:tcW w:w="1286" w:type="dxa"/>
+            <w:tcW w:w="1287" w:type="dxa"/>
             <w:tcBorders>
               <w:top w:val="single" w:sz="4" w:space="0" w:color="000000"/>
               <w:left w:val="single" w:sz="4" w:space="0" w:color="000000"/>
@@ -1298,7 +1286,7 @@
         </w:tc>
         <w:tc>
           <w:tcPr>
-            <w:tcW w:w="3044" w:type="dxa"/>
+            <w:tcW w:w="3043" w:type="dxa"/>
             <w:tcBorders>
               <w:top w:val="single" w:sz="4" w:space="0" w:color="000000"/>
               <w:left w:val="single" w:sz="4" w:space="0" w:color="000000"/>
@@ -1407,7 +1395,7 @@
         </w:tc>
         <w:tc>
           <w:tcPr>
-            <w:tcW w:w="2566" w:type="dxa"/>
+            <w:tcW w:w="2567" w:type="dxa"/>
             <w:tcBorders>
               <w:top w:val="single" w:sz="4" w:space="0" w:color="000000"/>
               <w:left w:val="single" w:sz="4" w:space="0" w:color="000000"/>
@@ -1464,7 +1452,7 @@
         </w:tc>
         <w:tc>
           <w:tcPr>
-            <w:tcW w:w="1717" w:type="dxa"/>
+            <w:tcW w:w="1714" w:type="dxa"/>
             <w:tcBorders>
               <w:top w:val="single" w:sz="4" w:space="0" w:color="000000"/>
               <w:left w:val="single" w:sz="4" w:space="0" w:color="000000"/>
@@ -1497,7 +1485,7 @@
         </w:trPr>
         <w:tc>
           <w:tcPr>
-            <w:tcW w:w="3750" w:type="dxa"/>
+            <w:tcW w:w="3749" w:type="dxa"/>
             <w:tcBorders>
               <w:top w:val="single" w:sz="4" w:space="0" w:color="000000"/>
               <w:left w:val="single" w:sz="4" w:space="0" w:color="000000"/>
@@ -1534,7 +1522,7 @@
         </w:tc>
         <w:tc>
           <w:tcPr>
-            <w:tcW w:w="1286" w:type="dxa"/>
+            <w:tcW w:w="1287" w:type="dxa"/>
             <w:tcBorders>
               <w:top w:val="single" w:sz="4" w:space="0" w:color="000000"/>
               <w:left w:val="single" w:sz="4" w:space="0" w:color="000000"/>
@@ -1571,7 +1559,7 @@
         </w:tc>
         <w:tc>
           <w:tcPr>
-            <w:tcW w:w="3044" w:type="dxa"/>
+            <w:tcW w:w="3043" w:type="dxa"/>
             <w:tcBorders>
               <w:top w:val="single" w:sz="4" w:space="0" w:color="000000"/>
               <w:left w:val="single" w:sz="4" w:space="0" w:color="000000"/>
@@ -1708,7 +1696,7 @@
         </w:tc>
         <w:tc>
           <w:tcPr>
-            <w:tcW w:w="2566" w:type="dxa"/>
+            <w:tcW w:w="2567" w:type="dxa"/>
             <w:tcBorders>
               <w:top w:val="single" w:sz="4" w:space="0" w:color="000000"/>
               <w:left w:val="single" w:sz="4" w:space="0" w:color="000000"/>
@@ -1774,7 +1762,7 @@
         </w:tc>
         <w:tc>
           <w:tcPr>
-            <w:tcW w:w="1717" w:type="dxa"/>
+            <w:tcW w:w="1714" w:type="dxa"/>
             <w:tcBorders>
               <w:top w:val="single" w:sz="4" w:space="0" w:color="000000"/>
               <w:left w:val="single" w:sz="4" w:space="0" w:color="000000"/>
@@ -1833,7 +1821,7 @@
         <w:trPr/>
         <w:tc>
           <w:tcPr>
-            <w:tcW w:w="3750" w:type="dxa"/>
+            <w:tcW w:w="3749" w:type="dxa"/>
             <w:tcBorders>
               <w:top w:val="single" w:sz="4" w:space="0" w:color="000000"/>
               <w:left w:val="single" w:sz="4" w:space="0" w:color="000000"/>
@@ -1870,7 +1858,7 @@
         </w:tc>
         <w:tc>
           <w:tcPr>
-            <w:tcW w:w="1286" w:type="dxa"/>
+            <w:tcW w:w="1287" w:type="dxa"/>
             <w:tcBorders>
               <w:top w:val="single" w:sz="4" w:space="0" w:color="000000"/>
               <w:left w:val="single" w:sz="4" w:space="0" w:color="000000"/>
@@ -1907,7 +1895,7 @@
         </w:tc>
         <w:tc>
           <w:tcPr>
-            <w:tcW w:w="3044" w:type="dxa"/>
+            <w:tcW w:w="3043" w:type="dxa"/>
             <w:tcBorders>
               <w:top w:val="single" w:sz="4" w:space="0" w:color="000000"/>
               <w:left w:val="single" w:sz="4" w:space="0" w:color="000000"/>
@@ -2044,7 +2032,7 @@
         </w:tc>
         <w:tc>
           <w:tcPr>
-            <w:tcW w:w="2566" w:type="dxa"/>
+            <w:tcW w:w="2567" w:type="dxa"/>
             <w:tcBorders>
               <w:top w:val="single" w:sz="4" w:space="0" w:color="000000"/>
               <w:left w:val="single" w:sz="4" w:space="0" w:color="000000"/>
@@ -2110,7 +2098,7 @@
         </w:tc>
         <w:tc>
           <w:tcPr>
-            <w:tcW w:w="1717" w:type="dxa"/>
+            <w:tcW w:w="1714" w:type="dxa"/>
             <w:tcBorders>
               <w:top w:val="single" w:sz="4" w:space="0" w:color="000000"/>
               <w:left w:val="single" w:sz="4" w:space="0" w:color="000000"/>
@@ -2169,7 +2157,7 @@
         <w:trPr/>
         <w:tc>
           <w:tcPr>
-            <w:tcW w:w="3750" w:type="dxa"/>
+            <w:tcW w:w="3749" w:type="dxa"/>
             <w:tcBorders>
               <w:top w:val="single" w:sz="4" w:space="0" w:color="000000"/>
               <w:left w:val="single" w:sz="4" w:space="0" w:color="000000"/>
@@ -2206,7 +2194,7 @@
         </w:tc>
         <w:tc>
           <w:tcPr>
-            <w:tcW w:w="1286" w:type="dxa"/>
+            <w:tcW w:w="1287" w:type="dxa"/>
             <w:tcBorders>
               <w:top w:val="single" w:sz="4" w:space="0" w:color="000000"/>
               <w:left w:val="single" w:sz="4" w:space="0" w:color="000000"/>
@@ -2243,7 +2231,7 @@
         </w:tc>
         <w:tc>
           <w:tcPr>
-            <w:tcW w:w="3044" w:type="dxa"/>
+            <w:tcW w:w="3043" w:type="dxa"/>
             <w:tcBorders>
               <w:top w:val="single" w:sz="4" w:space="0" w:color="000000"/>
               <w:left w:val="single" w:sz="4" w:space="0" w:color="000000"/>
@@ -2353,7 +2341,7 @@
         </w:tc>
         <w:tc>
           <w:tcPr>
-            <w:tcW w:w="2566" w:type="dxa"/>
+            <w:tcW w:w="2567" w:type="dxa"/>
             <w:tcBorders>
               <w:top w:val="single" w:sz="4" w:space="0" w:color="000000"/>
               <w:left w:val="single" w:sz="4" w:space="0" w:color="000000"/>
@@ -2415,7 +2403,7 @@
         </w:tc>
         <w:tc>
           <w:tcPr>
-            <w:tcW w:w="1717" w:type="dxa"/>
+            <w:tcW w:w="1714" w:type="dxa"/>
             <w:tcBorders>
               <w:top w:val="single" w:sz="4" w:space="0" w:color="000000"/>
               <w:left w:val="single" w:sz="4" w:space="0" w:color="000000"/>
@@ -2448,7 +2436,7 @@
         <w:trPr/>
         <w:tc>
           <w:tcPr>
-            <w:tcW w:w="3750" w:type="dxa"/>
+            <w:tcW w:w="3749" w:type="dxa"/>
             <w:tcBorders>
               <w:top w:val="single" w:sz="4" w:space="0" w:color="000000"/>
               <w:left w:val="single" w:sz="4" w:space="0" w:color="000000"/>
@@ -2485,7 +2473,7 @@
         </w:tc>
         <w:tc>
           <w:tcPr>
-            <w:tcW w:w="1286" w:type="dxa"/>
+            <w:tcW w:w="1287" w:type="dxa"/>
             <w:tcBorders>
               <w:top w:val="single" w:sz="4" w:space="0" w:color="000000"/>
               <w:left w:val="single" w:sz="4" w:space="0" w:color="000000"/>
@@ -2522,7 +2510,7 @@
         </w:tc>
         <w:tc>
           <w:tcPr>
-            <w:tcW w:w="3044" w:type="dxa"/>
+            <w:tcW w:w="3043" w:type="dxa"/>
             <w:tcBorders>
               <w:top w:val="single" w:sz="4" w:space="0" w:color="000000"/>
               <w:left w:val="single" w:sz="4" w:space="0" w:color="000000"/>
@@ -2632,7 +2620,7 @@
         </w:tc>
         <w:tc>
           <w:tcPr>
-            <w:tcW w:w="2566" w:type="dxa"/>
+            <w:tcW w:w="2567" w:type="dxa"/>
             <w:tcBorders>
               <w:top w:val="single" w:sz="4" w:space="0" w:color="000000"/>
               <w:left w:val="single" w:sz="4" w:space="0" w:color="000000"/>
@@ -2688,7 +2676,7 @@
         </w:tc>
         <w:tc>
           <w:tcPr>
-            <w:tcW w:w="1717" w:type="dxa"/>
+            <w:tcW w:w="1714" w:type="dxa"/>
             <w:tcBorders>
               <w:top w:val="single" w:sz="4" w:space="0" w:color="000000"/>
               <w:left w:val="single" w:sz="4" w:space="0" w:color="000000"/>
@@ -2719,7 +2707,7 @@
         <w:trPr/>
         <w:tc>
           <w:tcPr>
-            <w:tcW w:w="3750" w:type="dxa"/>
+            <w:tcW w:w="3749" w:type="dxa"/>
             <w:tcBorders>
               <w:top w:val="single" w:sz="4" w:space="0" w:color="000000"/>
               <w:left w:val="single" w:sz="4" w:space="0" w:color="000000"/>
@@ -2756,7 +2744,7 @@
         </w:tc>
         <w:tc>
           <w:tcPr>
-            <w:tcW w:w="1286" w:type="dxa"/>
+            <w:tcW w:w="1287" w:type="dxa"/>
             <w:tcBorders>
               <w:top w:val="single" w:sz="4" w:space="0" w:color="000000"/>
               <w:left w:val="single" w:sz="4" w:space="0" w:color="000000"/>
@@ -2793,7 +2781,7 @@
         </w:tc>
         <w:tc>
           <w:tcPr>
-            <w:tcW w:w="3044" w:type="dxa"/>
+            <w:tcW w:w="3043" w:type="dxa"/>
             <w:tcBorders>
               <w:top w:val="single" w:sz="4" w:space="0" w:color="000000"/>
               <w:left w:val="single" w:sz="4" w:space="0" w:color="000000"/>
@@ -2903,7 +2891,7 @@
         </w:tc>
         <w:tc>
           <w:tcPr>
-            <w:tcW w:w="2566" w:type="dxa"/>
+            <w:tcW w:w="2567" w:type="dxa"/>
             <w:tcBorders>
               <w:top w:val="single" w:sz="4" w:space="0" w:color="000000"/>
               <w:left w:val="single" w:sz="4" w:space="0" w:color="000000"/>
@@ -2959,7 +2947,7 @@
         </w:tc>
         <w:tc>
           <w:tcPr>
-            <w:tcW w:w="1717" w:type="dxa"/>
+            <w:tcW w:w="1714" w:type="dxa"/>
             <w:tcBorders>
               <w:top w:val="single" w:sz="4" w:space="0" w:color="000000"/>
               <w:left w:val="single" w:sz="4" w:space="0" w:color="000000"/>
@@ -2990,7 +2978,7 @@
         <w:trPr/>
         <w:tc>
           <w:tcPr>
-            <w:tcW w:w="3750" w:type="dxa"/>
+            <w:tcW w:w="3749" w:type="dxa"/>
             <w:tcBorders>
               <w:top w:val="single" w:sz="4" w:space="0" w:color="000000"/>
               <w:left w:val="single" w:sz="4" w:space="0" w:color="000000"/>
@@ -3027,7 +3015,7 @@
         </w:tc>
         <w:tc>
           <w:tcPr>
-            <w:tcW w:w="1286" w:type="dxa"/>
+            <w:tcW w:w="1287" w:type="dxa"/>
             <w:tcBorders>
               <w:top w:val="single" w:sz="4" w:space="0" w:color="000000"/>
               <w:left w:val="single" w:sz="4" w:space="0" w:color="000000"/>
@@ -3064,7 +3052,7 @@
         </w:tc>
         <w:tc>
           <w:tcPr>
-            <w:tcW w:w="3044" w:type="dxa"/>
+            <w:tcW w:w="3043" w:type="dxa"/>
             <w:tcBorders>
               <w:top w:val="single" w:sz="4" w:space="0" w:color="000000"/>
               <w:left w:val="single" w:sz="4" w:space="0" w:color="000000"/>
@@ -3174,7 +3162,7 @@
         </w:tc>
         <w:tc>
           <w:tcPr>
-            <w:tcW w:w="2566" w:type="dxa"/>
+            <w:tcW w:w="2567" w:type="dxa"/>
             <w:tcBorders>
               <w:top w:val="single" w:sz="4" w:space="0" w:color="000000"/>
               <w:left w:val="single" w:sz="4" w:space="0" w:color="000000"/>
@@ -3380,7 +3368,7 @@
         </w:tc>
         <w:tc>
           <w:tcPr>
-            <w:tcW w:w="1717" w:type="dxa"/>
+            <w:tcW w:w="1714" w:type="dxa"/>
             <w:tcBorders>
               <w:top w:val="single" w:sz="4" w:space="0" w:color="000000"/>
               <w:left w:val="single" w:sz="4" w:space="0" w:color="000000"/>
@@ -3416,7 +3404,7 @@
         <w:trPr/>
         <w:tc>
           <w:tcPr>
-            <w:tcW w:w="3750" w:type="dxa"/>
+            <w:tcW w:w="3749" w:type="dxa"/>
             <w:tcBorders>
               <w:top w:val="single" w:sz="4" w:space="0" w:color="000000"/>
               <w:left w:val="single" w:sz="4" w:space="0" w:color="000000"/>
@@ -3453,7 +3441,7 @@
         </w:tc>
         <w:tc>
           <w:tcPr>
-            <w:tcW w:w="1286" w:type="dxa"/>
+            <w:tcW w:w="1287" w:type="dxa"/>
             <w:tcBorders>
               <w:top w:val="single" w:sz="4" w:space="0" w:color="000000"/>
               <w:left w:val="single" w:sz="4" w:space="0" w:color="000000"/>
@@ -3490,7 +3478,7 @@
         </w:tc>
         <w:tc>
           <w:tcPr>
-            <w:tcW w:w="3044" w:type="dxa"/>
+            <w:tcW w:w="3043" w:type="dxa"/>
             <w:tcBorders>
               <w:top w:val="single" w:sz="4" w:space="0" w:color="000000"/>
               <w:left w:val="single" w:sz="4" w:space="0" w:color="000000"/>
@@ -3601,7 +3589,7 @@
         </w:tc>
         <w:tc>
           <w:tcPr>
-            <w:tcW w:w="2566" w:type="dxa"/>
+            <w:tcW w:w="2567" w:type="dxa"/>
             <w:tcBorders>
               <w:top w:val="single" w:sz="4" w:space="0" w:color="000000"/>
               <w:left w:val="single" w:sz="4" w:space="0" w:color="000000"/>
@@ -3662,7 +3650,7 @@
         </w:tc>
         <w:tc>
           <w:tcPr>
-            <w:tcW w:w="1717" w:type="dxa"/>
+            <w:tcW w:w="1714" w:type="dxa"/>
             <w:tcBorders>
               <w:top w:val="single" w:sz="4" w:space="0" w:color="000000"/>
               <w:left w:val="single" w:sz="4" w:space="0" w:color="000000"/>
@@ -3693,7 +3681,7 @@
         <w:trPr/>
         <w:tc>
           <w:tcPr>
-            <w:tcW w:w="3750" w:type="dxa"/>
+            <w:tcW w:w="3749" w:type="dxa"/>
             <w:tcBorders>
               <w:top w:val="single" w:sz="4" w:space="0" w:color="000000"/>
               <w:left w:val="single" w:sz="4" w:space="0" w:color="000000"/>
@@ -3730,7 +3718,7 @@
         </w:tc>
         <w:tc>
           <w:tcPr>
-            <w:tcW w:w="1286" w:type="dxa"/>
+            <w:tcW w:w="1287" w:type="dxa"/>
             <w:tcBorders>
               <w:top w:val="single" w:sz="4" w:space="0" w:color="000000"/>
               <w:left w:val="single" w:sz="4" w:space="0" w:color="000000"/>
@@ -3767,7 +3755,7 @@
         </w:tc>
         <w:tc>
           <w:tcPr>
-            <w:tcW w:w="3044" w:type="dxa"/>
+            <w:tcW w:w="3043" w:type="dxa"/>
             <w:tcBorders>
               <w:top w:val="single" w:sz="4" w:space="0" w:color="000000"/>
               <w:left w:val="single" w:sz="4" w:space="0" w:color="000000"/>
@@ -3929,7 +3917,7 @@
         </w:tc>
         <w:tc>
           <w:tcPr>
-            <w:tcW w:w="2566" w:type="dxa"/>
+            <w:tcW w:w="2567" w:type="dxa"/>
             <w:tcBorders>
               <w:top w:val="single" w:sz="4" w:space="0" w:color="000000"/>
               <w:left w:val="single" w:sz="4" w:space="0" w:color="000000"/>
@@ -3990,7 +3978,7 @@
         </w:tc>
         <w:tc>
           <w:tcPr>
-            <w:tcW w:w="1717" w:type="dxa"/>
+            <w:tcW w:w="1714" w:type="dxa"/>
             <w:tcBorders>
               <w:top w:val="single" w:sz="4" w:space="0" w:color="000000"/>
               <w:left w:val="single" w:sz="4" w:space="0" w:color="000000"/>
@@ -4021,7 +4009,7 @@
         <w:trPr/>
         <w:tc>
           <w:tcPr>
-            <w:tcW w:w="3750" w:type="dxa"/>
+            <w:tcW w:w="3749" w:type="dxa"/>
             <w:tcBorders>
               <w:top w:val="single" w:sz="4" w:space="0" w:color="000000"/>
               <w:left w:val="single" w:sz="4" w:space="0" w:color="000000"/>
@@ -4058,7 +4046,7 @@
         </w:tc>
         <w:tc>
           <w:tcPr>
-            <w:tcW w:w="1286" w:type="dxa"/>
+            <w:tcW w:w="1287" w:type="dxa"/>
             <w:tcBorders>
               <w:top w:val="single" w:sz="4" w:space="0" w:color="000000"/>
               <w:left w:val="single" w:sz="4" w:space="0" w:color="000000"/>
@@ -4095,7 +4083,7 @@
         </w:tc>
         <w:tc>
           <w:tcPr>
-            <w:tcW w:w="3044" w:type="dxa"/>
+            <w:tcW w:w="3043" w:type="dxa"/>
             <w:tcBorders>
               <w:top w:val="single" w:sz="4" w:space="0" w:color="000000"/>
               <w:left w:val="single" w:sz="4" w:space="0" w:color="000000"/>
@@ -4205,7 +4193,7 @@
         </w:tc>
         <w:tc>
           <w:tcPr>
-            <w:tcW w:w="2566" w:type="dxa"/>
+            <w:tcW w:w="2567" w:type="dxa"/>
             <w:tcBorders>
               <w:top w:val="single" w:sz="4" w:space="0" w:color="000000"/>
               <w:left w:val="single" w:sz="4" w:space="0" w:color="000000"/>
@@ -4266,7 +4254,7 @@
         </w:tc>
         <w:tc>
           <w:tcPr>
-            <w:tcW w:w="1717" w:type="dxa"/>
+            <w:tcW w:w="1714" w:type="dxa"/>
             <w:tcBorders>
               <w:top w:val="single" w:sz="4" w:space="0" w:color="000000"/>
               <w:left w:val="single" w:sz="4" w:space="0" w:color="000000"/>
@@ -4297,7 +4285,7 @@
         <w:trPr/>
         <w:tc>
           <w:tcPr>
-            <w:tcW w:w="3750" w:type="dxa"/>
+            <w:tcW w:w="3749" w:type="dxa"/>
             <w:tcBorders>
               <w:top w:val="single" w:sz="4" w:space="0" w:color="000000"/>
               <w:left w:val="single" w:sz="4" w:space="0" w:color="000000"/>
@@ -4334,7 +4322,7 @@
         </w:tc>
         <w:tc>
           <w:tcPr>
-            <w:tcW w:w="1286" w:type="dxa"/>
+            <w:tcW w:w="1287" w:type="dxa"/>
             <w:tcBorders>
               <w:top w:val="single" w:sz="4" w:space="0" w:color="000000"/>
               <w:left w:val="single" w:sz="4" w:space="0" w:color="000000"/>
@@ -4371,7 +4359,7 @@
         </w:tc>
         <w:tc>
           <w:tcPr>
-            <w:tcW w:w="3044" w:type="dxa"/>
+            <w:tcW w:w="3043" w:type="dxa"/>
             <w:tcBorders>
               <w:top w:val="single" w:sz="4" w:space="0" w:color="000000"/>
               <w:left w:val="single" w:sz="4" w:space="0" w:color="000000"/>
@@ -4508,7 +4496,7 @@
         </w:tc>
         <w:tc>
           <w:tcPr>
-            <w:tcW w:w="2566" w:type="dxa"/>
+            <w:tcW w:w="2567" w:type="dxa"/>
             <w:tcBorders>
               <w:top w:val="single" w:sz="4" w:space="0" w:color="000000"/>
               <w:left w:val="single" w:sz="4" w:space="0" w:color="000000"/>
@@ -4569,7 +4557,7 @@
         </w:tc>
         <w:tc>
           <w:tcPr>
-            <w:tcW w:w="1717" w:type="dxa"/>
+            <w:tcW w:w="1714" w:type="dxa"/>
             <w:tcBorders>
               <w:top w:val="single" w:sz="4" w:space="0" w:color="000000"/>
               <w:left w:val="single" w:sz="4" w:space="0" w:color="000000"/>
@@ -4600,7 +4588,7 @@
         <w:trPr/>
         <w:tc>
           <w:tcPr>
-            <w:tcW w:w="3750" w:type="dxa"/>
+            <w:tcW w:w="3749" w:type="dxa"/>
             <w:tcBorders>
               <w:top w:val="single" w:sz="4" w:space="0" w:color="000000"/>
               <w:left w:val="single" w:sz="4" w:space="0" w:color="000000"/>
@@ -4637,7 +4625,7 @@
         </w:tc>
         <w:tc>
           <w:tcPr>
-            <w:tcW w:w="1286" w:type="dxa"/>
+            <w:tcW w:w="1287" w:type="dxa"/>
             <w:tcBorders>
               <w:top w:val="single" w:sz="4" w:space="0" w:color="000000"/>
               <w:left w:val="single" w:sz="4" w:space="0" w:color="000000"/>
@@ -4674,7 +4662,7 @@
         </w:tc>
         <w:tc>
           <w:tcPr>
-            <w:tcW w:w="3044" w:type="dxa"/>
+            <w:tcW w:w="3043" w:type="dxa"/>
             <w:tcBorders>
               <w:top w:val="single" w:sz="4" w:space="0" w:color="000000"/>
               <w:left w:val="single" w:sz="4" w:space="0" w:color="000000"/>
@@ -4785,7 +4773,7 @@
         </w:tc>
         <w:tc>
           <w:tcPr>
-            <w:tcW w:w="2566" w:type="dxa"/>
+            <w:tcW w:w="2567" w:type="dxa"/>
             <w:tcBorders>
               <w:top w:val="single" w:sz="4" w:space="0" w:color="000000"/>
               <w:left w:val="single" w:sz="4" w:space="0" w:color="000000"/>
@@ -4846,7 +4834,7 @@
         </w:tc>
         <w:tc>
           <w:tcPr>
-            <w:tcW w:w="1717" w:type="dxa"/>
+            <w:tcW w:w="1714" w:type="dxa"/>
             <w:tcBorders>
               <w:top w:val="single" w:sz="4" w:space="0" w:color="000000"/>
               <w:left w:val="single" w:sz="4" w:space="0" w:color="000000"/>
@@ -4882,7 +4870,7 @@
         <w:trPr/>
         <w:tc>
           <w:tcPr>
-            <w:tcW w:w="3750" w:type="dxa"/>
+            <w:tcW w:w="3749" w:type="dxa"/>
             <w:tcBorders>
               <w:top w:val="single" w:sz="4" w:space="0" w:color="000000"/>
               <w:left w:val="single" w:sz="4" w:space="0" w:color="000000"/>
@@ -4919,7 +4907,7 @@
         </w:tc>
         <w:tc>
           <w:tcPr>
-            <w:tcW w:w="1286" w:type="dxa"/>
+            <w:tcW w:w="1287" w:type="dxa"/>
             <w:tcBorders>
               <w:top w:val="single" w:sz="4" w:space="0" w:color="000000"/>
               <w:left w:val="single" w:sz="4" w:space="0" w:color="000000"/>
@@ -4956,7 +4944,7 @@
         </w:tc>
         <w:tc>
           <w:tcPr>
-            <w:tcW w:w="3044" w:type="dxa"/>
+            <w:tcW w:w="3043" w:type="dxa"/>
             <w:tcBorders>
               <w:top w:val="single" w:sz="4" w:space="0" w:color="000000"/>
               <w:left w:val="single" w:sz="4" w:space="0" w:color="000000"/>
@@ -5066,7 +5054,7 @@
         </w:tc>
         <w:tc>
           <w:tcPr>
-            <w:tcW w:w="2566" w:type="dxa"/>
+            <w:tcW w:w="2567" w:type="dxa"/>
             <w:tcBorders>
               <w:top w:val="single" w:sz="4" w:space="0" w:color="000000"/>
               <w:left w:val="single" w:sz="4" w:space="0" w:color="000000"/>
@@ -5122,7 +5110,7 @@
         </w:tc>
         <w:tc>
           <w:tcPr>
-            <w:tcW w:w="1717" w:type="dxa"/>
+            <w:tcW w:w="1714" w:type="dxa"/>
             <w:tcBorders>
               <w:top w:val="single" w:sz="4" w:space="0" w:color="000000"/>
               <w:left w:val="single" w:sz="4" w:space="0" w:color="000000"/>
@@ -5158,7 +5146,7 @@
         <w:trPr/>
         <w:tc>
           <w:tcPr>
-            <w:tcW w:w="3750" w:type="dxa"/>
+            <w:tcW w:w="3749" w:type="dxa"/>
             <w:tcBorders>
               <w:top w:val="single" w:sz="4" w:space="0" w:color="000000"/>
               <w:left w:val="single" w:sz="4" w:space="0" w:color="000000"/>
@@ -5195,7 +5183,7 @@
         </w:tc>
         <w:tc>
           <w:tcPr>
-            <w:tcW w:w="1286" w:type="dxa"/>
+            <w:tcW w:w="1287" w:type="dxa"/>
             <w:tcBorders>
               <w:top w:val="single" w:sz="4" w:space="0" w:color="000000"/>
               <w:left w:val="single" w:sz="4" w:space="0" w:color="000000"/>
@@ -5232,7 +5220,7 @@
         </w:tc>
         <w:tc>
           <w:tcPr>
-            <w:tcW w:w="3044" w:type="dxa"/>
+            <w:tcW w:w="3043" w:type="dxa"/>
             <w:tcBorders>
               <w:top w:val="single" w:sz="4" w:space="0" w:color="000000"/>
               <w:left w:val="single" w:sz="4" w:space="0" w:color="000000"/>
@@ -5369,7 +5357,7 @@
         </w:tc>
         <w:tc>
           <w:tcPr>
-            <w:tcW w:w="2566" w:type="dxa"/>
+            <w:tcW w:w="2567" w:type="dxa"/>
             <w:tcBorders>
               <w:top w:val="single" w:sz="4" w:space="0" w:color="000000"/>
               <w:left w:val="single" w:sz="4" w:space="0" w:color="000000"/>
@@ -5435,7 +5423,7 @@
         </w:tc>
         <w:tc>
           <w:tcPr>
-            <w:tcW w:w="1717" w:type="dxa"/>
+            <w:tcW w:w="1714" w:type="dxa"/>
             <w:tcBorders>
               <w:top w:val="single" w:sz="4" w:space="0" w:color="000000"/>
               <w:left w:val="single" w:sz="4" w:space="0" w:color="000000"/>
@@ -5494,7 +5482,7 @@
         <w:trPr/>
         <w:tc>
           <w:tcPr>
-            <w:tcW w:w="3750" w:type="dxa"/>
+            <w:tcW w:w="3749" w:type="dxa"/>
             <w:tcBorders>
               <w:top w:val="single" w:sz="4" w:space="0" w:color="000000"/>
               <w:left w:val="single" w:sz="4" w:space="0" w:color="000000"/>
@@ -5531,7 +5519,7 @@
         </w:tc>
         <w:tc>
           <w:tcPr>
-            <w:tcW w:w="1286" w:type="dxa"/>
+            <w:tcW w:w="1287" w:type="dxa"/>
             <w:tcBorders>
               <w:top w:val="single" w:sz="4" w:space="0" w:color="000000"/>
               <w:left w:val="single" w:sz="4" w:space="0" w:color="000000"/>
@@ -5568,7 +5556,7 @@
         </w:tc>
         <w:tc>
           <w:tcPr>
-            <w:tcW w:w="3044" w:type="dxa"/>
+            <w:tcW w:w="3043" w:type="dxa"/>
             <w:tcBorders>
               <w:top w:val="single" w:sz="4" w:space="0" w:color="000000"/>
               <w:left w:val="single" w:sz="4" w:space="0" w:color="000000"/>
@@ -5705,7 +5693,7 @@
         </w:tc>
         <w:tc>
           <w:tcPr>
-            <w:tcW w:w="2566" w:type="dxa"/>
+            <w:tcW w:w="2567" w:type="dxa"/>
             <w:tcBorders>
               <w:top w:val="single" w:sz="4" w:space="0" w:color="000000"/>
               <w:left w:val="single" w:sz="4" w:space="0" w:color="000000"/>
@@ -5771,7 +5759,7 @@
         </w:tc>
         <w:tc>
           <w:tcPr>
-            <w:tcW w:w="1717" w:type="dxa"/>
+            <w:tcW w:w="1714" w:type="dxa"/>
             <w:tcBorders>
               <w:top w:val="single" w:sz="4" w:space="0" w:color="000000"/>
               <w:left w:val="single" w:sz="4" w:space="0" w:color="000000"/>
@@ -5830,7 +5818,7 @@
         <w:trPr/>
         <w:tc>
           <w:tcPr>
-            <w:tcW w:w="3750" w:type="dxa"/>
+            <w:tcW w:w="3749" w:type="dxa"/>
             <w:tcBorders>
               <w:top w:val="single" w:sz="4" w:space="0" w:color="000000"/>
               <w:left w:val="single" w:sz="4" w:space="0" w:color="000000"/>
@@ -5867,7 +5855,7 @@
         </w:tc>
         <w:tc>
           <w:tcPr>
-            <w:tcW w:w="1286" w:type="dxa"/>
+            <w:tcW w:w="1287" w:type="dxa"/>
             <w:tcBorders>
               <w:top w:val="single" w:sz="4" w:space="0" w:color="000000"/>
               <w:left w:val="single" w:sz="4" w:space="0" w:color="000000"/>
@@ -5904,7 +5892,7 @@
         </w:tc>
         <w:tc>
           <w:tcPr>
-            <w:tcW w:w="3044" w:type="dxa"/>
+            <w:tcW w:w="3043" w:type="dxa"/>
             <w:tcBorders>
               <w:top w:val="single" w:sz="4" w:space="0" w:color="000000"/>
               <w:left w:val="single" w:sz="4" w:space="0" w:color="000000"/>
@@ -6014,7 +6002,7 @@
         </w:tc>
         <w:tc>
           <w:tcPr>
-            <w:tcW w:w="2566" w:type="dxa"/>
+            <w:tcW w:w="2567" w:type="dxa"/>
             <w:tcBorders>
               <w:top w:val="single" w:sz="4" w:space="0" w:color="000000"/>
               <w:left w:val="single" w:sz="4" w:space="0" w:color="000000"/>
@@ -6071,7 +6059,7 @@
         </w:tc>
         <w:tc>
           <w:tcPr>
-            <w:tcW w:w="1717" w:type="dxa"/>
+            <w:tcW w:w="1714" w:type="dxa"/>
             <w:tcBorders>
               <w:top w:val="single" w:sz="4" w:space="0" w:color="000000"/>
               <w:left w:val="single" w:sz="4" w:space="0" w:color="000000"/>
@@ -6102,7 +6090,7 @@
         <w:trPr/>
         <w:tc>
           <w:tcPr>
-            <w:tcW w:w="3750" w:type="dxa"/>
+            <w:tcW w:w="3749" w:type="dxa"/>
             <w:tcBorders>
               <w:top w:val="single" w:sz="4" w:space="0" w:color="000000"/>
               <w:left w:val="single" w:sz="4" w:space="0" w:color="000000"/>
@@ -6139,7 +6127,7 @@
         </w:tc>
         <w:tc>
           <w:tcPr>
-            <w:tcW w:w="1286" w:type="dxa"/>
+            <w:tcW w:w="1287" w:type="dxa"/>
             <w:tcBorders>
               <w:top w:val="single" w:sz="4" w:space="0" w:color="000000"/>
               <w:left w:val="single" w:sz="4" w:space="0" w:color="000000"/>
@@ -6176,7 +6164,7 @@
         </w:tc>
         <w:tc>
           <w:tcPr>
-            <w:tcW w:w="3044" w:type="dxa"/>
+            <w:tcW w:w="3043" w:type="dxa"/>
             <w:tcBorders>
               <w:top w:val="single" w:sz="4" w:space="0" w:color="000000"/>
               <w:left w:val="single" w:sz="4" w:space="0" w:color="000000"/>
@@ -6313,7 +6301,7 @@
         </w:tc>
         <w:tc>
           <w:tcPr>
-            <w:tcW w:w="2566" w:type="dxa"/>
+            <w:tcW w:w="2567" w:type="dxa"/>
             <w:tcBorders>
               <w:top w:val="single" w:sz="4" w:space="0" w:color="000000"/>
               <w:left w:val="single" w:sz="4" w:space="0" w:color="000000"/>
@@ -6374,27 +6362,29 @@
         </w:tc>
         <w:tc>
           <w:tcPr>
-            <w:tcW w:w="1717" w:type="dxa"/>
-            <w:tcBorders>
-              <w:top w:val="single" w:sz="4" w:space="0" w:color="000000"/>
-              <w:left w:val="single" w:sz="4" w:space="0" w:color="000000"/>
-              <w:bottom w:val="single" w:sz="4" w:space="0" w:color="000000"/>
-              <w:right w:val="single" w:sz="4" w:space="0" w:color="000000"/>
-            </w:tcBorders>
-          </w:tcPr>
-          <w:p>
-            <w:pPr>
-              <w:pStyle w:val="Normal"/>
-              <w:widowControl w:val="false"/>
-              <w:suppressAutoHyphens w:val="true"/>
-              <w:spacing w:lineRule="auto" w:line="240" w:before="0" w:after="0"/>
-              <w:jc w:val="left"/>
-              <w:rPr>
-                <w:rFonts w:ascii="Wingdings" w:hAnsi="Wingdings"/>
-              </w:rPr>
-            </w:pPr>
-            <w:r>
-              <w:rPr/>
+            <w:tcW w:w="1714" w:type="dxa"/>
+            <w:tcBorders>
+              <w:top w:val="single" w:sz="4" w:space="0" w:color="000000"/>
+              <w:left w:val="single" w:sz="4" w:space="0" w:color="000000"/>
+              <w:bottom w:val="single" w:sz="4" w:space="0" w:color="000000"/>
+              <w:right w:val="single" w:sz="4" w:space="0" w:color="000000"/>
+            </w:tcBorders>
+          </w:tcPr>
+          <w:p>
+            <w:pPr>
+              <w:pStyle w:val="Normal"/>
+              <w:widowControl w:val="false"/>
+              <w:suppressAutoHyphens w:val="true"/>
+              <w:spacing w:lineRule="auto" w:line="240" w:before="0" w:after="0"/>
+              <w:jc w:val="left"/>
+              <w:rPr>
+                <w:rFonts w:ascii="Wingdings" w:hAnsi="Wingdings"/>
+              </w:rPr>
+            </w:pPr>
+            <w:r>
+              <w:rPr>
+                <w:rFonts w:ascii="Wingdings" w:hAnsi="Wingdings"/>
+              </w:rPr>
             </w:r>
           </w:p>
         </w:tc>
@@ -6403,7 +6393,7 @@
         <w:trPr/>
         <w:tc>
           <w:tcPr>
-            <w:tcW w:w="3750" w:type="dxa"/>
+            <w:tcW w:w="3749" w:type="dxa"/>
             <w:tcBorders>
               <w:top w:val="single" w:sz="4" w:space="0" w:color="000000"/>
               <w:left w:val="single" w:sz="4" w:space="0" w:color="000000"/>
@@ -6440,7 +6430,7 @@
         </w:tc>
         <w:tc>
           <w:tcPr>
-            <w:tcW w:w="1286" w:type="dxa"/>
+            <w:tcW w:w="1287" w:type="dxa"/>
             <w:tcBorders>
               <w:top w:val="single" w:sz="4" w:space="0" w:color="000000"/>
               <w:left w:val="single" w:sz="4" w:space="0" w:color="000000"/>
@@ -6477,7 +6467,7 @@
         </w:tc>
         <w:tc>
           <w:tcPr>
-            <w:tcW w:w="3044" w:type="dxa"/>
+            <w:tcW w:w="3043" w:type="dxa"/>
             <w:tcBorders>
               <w:top w:val="single" w:sz="4" w:space="0" w:color="000000"/>
               <w:left w:val="single" w:sz="4" w:space="0" w:color="000000"/>
@@ -6614,7 +6604,7 @@
         </w:tc>
         <w:tc>
           <w:tcPr>
-            <w:tcW w:w="2566" w:type="dxa"/>
+            <w:tcW w:w="2567" w:type="dxa"/>
             <w:tcBorders>
               <w:top w:val="single" w:sz="4" w:space="0" w:color="000000"/>
               <w:left w:val="single" w:sz="4" w:space="0" w:color="000000"/>
@@ -6675,27 +6665,29 @@
         </w:tc>
         <w:tc>
           <w:tcPr>
-            <w:tcW w:w="1717" w:type="dxa"/>
-            <w:tcBorders>
-              <w:top w:val="single" w:sz="4" w:space="0" w:color="000000"/>
-              <w:left w:val="single" w:sz="4" w:space="0" w:color="000000"/>
-              <w:bottom w:val="single" w:sz="4" w:space="0" w:color="000000"/>
-              <w:right w:val="single" w:sz="4" w:space="0" w:color="000000"/>
-            </w:tcBorders>
-          </w:tcPr>
-          <w:p>
-            <w:pPr>
-              <w:pStyle w:val="Normal"/>
-              <w:widowControl w:val="false"/>
-              <w:suppressAutoHyphens w:val="true"/>
-              <w:spacing w:lineRule="auto" w:line="240" w:before="0" w:after="0"/>
-              <w:jc w:val="left"/>
-              <w:rPr>
-                <w:rFonts w:ascii="Wingdings" w:hAnsi="Wingdings"/>
-              </w:rPr>
-            </w:pPr>
-            <w:r>
-              <w:rPr/>
+            <w:tcW w:w="1714" w:type="dxa"/>
+            <w:tcBorders>
+              <w:top w:val="single" w:sz="4" w:space="0" w:color="000000"/>
+              <w:left w:val="single" w:sz="4" w:space="0" w:color="000000"/>
+              <w:bottom w:val="single" w:sz="4" w:space="0" w:color="000000"/>
+              <w:right w:val="single" w:sz="4" w:space="0" w:color="000000"/>
+            </w:tcBorders>
+          </w:tcPr>
+          <w:p>
+            <w:pPr>
+              <w:pStyle w:val="Normal"/>
+              <w:widowControl w:val="false"/>
+              <w:suppressAutoHyphens w:val="true"/>
+              <w:spacing w:lineRule="auto" w:line="240" w:before="0" w:after="0"/>
+              <w:jc w:val="left"/>
+              <w:rPr>
+                <w:rFonts w:ascii="Wingdings" w:hAnsi="Wingdings"/>
+              </w:rPr>
+            </w:pPr>
+            <w:r>
+              <w:rPr>
+                <w:rFonts w:ascii="Wingdings" w:hAnsi="Wingdings"/>
+              </w:rPr>
             </w:r>
           </w:p>
         </w:tc>
@@ -6704,7 +6696,7 @@
         <w:trPr/>
         <w:tc>
           <w:tcPr>
-            <w:tcW w:w="3750" w:type="dxa"/>
+            <w:tcW w:w="3749" w:type="dxa"/>
             <w:tcBorders>
               <w:top w:val="single" w:sz="4" w:space="0" w:color="000000"/>
               <w:left w:val="single" w:sz="4" w:space="0" w:color="000000"/>
@@ -6741,7 +6733,7 @@
         </w:tc>
         <w:tc>
           <w:tcPr>
-            <w:tcW w:w="1286" w:type="dxa"/>
+            <w:tcW w:w="1287" w:type="dxa"/>
             <w:tcBorders>
               <w:top w:val="single" w:sz="4" w:space="0" w:color="000000"/>
               <w:left w:val="single" w:sz="4" w:space="0" w:color="000000"/>
@@ -6778,7 +6770,7 @@
         </w:tc>
         <w:tc>
           <w:tcPr>
-            <w:tcW w:w="3044" w:type="dxa"/>
+            <w:tcW w:w="3043" w:type="dxa"/>
             <w:tcBorders>
               <w:top w:val="single" w:sz="4" w:space="0" w:color="000000"/>
               <w:left w:val="single" w:sz="4" w:space="0" w:color="000000"/>
@@ -6889,7 +6881,7 @@
         </w:tc>
         <w:tc>
           <w:tcPr>
-            <w:tcW w:w="2566" w:type="dxa"/>
+            <w:tcW w:w="2567" w:type="dxa"/>
             <w:tcBorders>
               <w:top w:val="single" w:sz="4" w:space="0" w:color="000000"/>
               <w:left w:val="single" w:sz="4" w:space="0" w:color="000000"/>
@@ -6946,7 +6938,7 @@
         </w:tc>
         <w:tc>
           <w:tcPr>
-            <w:tcW w:w="1717" w:type="dxa"/>
+            <w:tcW w:w="1714" w:type="dxa"/>
             <w:tcBorders>
               <w:top w:val="single" w:sz="4" w:space="0" w:color="000000"/>
               <w:left w:val="single" w:sz="4" w:space="0" w:color="000000"/>
@@ -6982,7 +6974,7 @@
         <w:trPr/>
         <w:tc>
           <w:tcPr>
-            <w:tcW w:w="3750" w:type="dxa"/>
+            <w:tcW w:w="3749" w:type="dxa"/>
             <w:tcBorders>
               <w:top w:val="single" w:sz="4" w:space="0" w:color="000000"/>
               <w:left w:val="single" w:sz="4" w:space="0" w:color="000000"/>
@@ -7019,7 +7011,7 @@
         </w:tc>
         <w:tc>
           <w:tcPr>
-            <w:tcW w:w="1286" w:type="dxa"/>
+            <w:tcW w:w="1287" w:type="dxa"/>
             <w:tcBorders>
               <w:top w:val="single" w:sz="4" w:space="0" w:color="000000"/>
               <w:left w:val="single" w:sz="4" w:space="0" w:color="000000"/>
@@ -7056,7 +7048,7 @@
         </w:tc>
         <w:tc>
           <w:tcPr>
-            <w:tcW w:w="3044" w:type="dxa"/>
+            <w:tcW w:w="3043" w:type="dxa"/>
             <w:tcBorders>
               <w:top w:val="single" w:sz="4" w:space="0" w:color="000000"/>
               <w:left w:val="single" w:sz="4" w:space="0" w:color="000000"/>
@@ -7167,7 +7159,7 @@
         </w:tc>
         <w:tc>
           <w:tcPr>
-            <w:tcW w:w="2566" w:type="dxa"/>
+            <w:tcW w:w="2567" w:type="dxa"/>
             <w:tcBorders>
               <w:top w:val="single" w:sz="4" w:space="0" w:color="000000"/>
               <w:left w:val="single" w:sz="4" w:space="0" w:color="000000"/>
@@ -7225,7 +7217,7 @@
         </w:tc>
         <w:tc>
           <w:tcPr>
-            <w:tcW w:w="1717" w:type="dxa"/>
+            <w:tcW w:w="1714" w:type="dxa"/>
             <w:tcBorders>
               <w:top w:val="single" w:sz="4" w:space="0" w:color="000000"/>
               <w:left w:val="single" w:sz="4" w:space="0" w:color="000000"/>
@@ -7262,7 +7254,7 @@
         <w:trPr/>
         <w:tc>
           <w:tcPr>
-            <w:tcW w:w="3750" w:type="dxa"/>
+            <w:tcW w:w="3749" w:type="dxa"/>
             <w:tcBorders>
               <w:top w:val="single" w:sz="4" w:space="0" w:color="000000"/>
               <w:left w:val="single" w:sz="4" w:space="0" w:color="000000"/>
@@ -7299,7 +7291,7 @@
         </w:tc>
         <w:tc>
           <w:tcPr>
-            <w:tcW w:w="1286" w:type="dxa"/>
+            <w:tcW w:w="1287" w:type="dxa"/>
             <w:tcBorders>
               <w:top w:val="single" w:sz="4" w:space="0" w:color="000000"/>
               <w:left w:val="single" w:sz="4" w:space="0" w:color="000000"/>
@@ -7336,7 +7328,7 @@
         </w:tc>
         <w:tc>
           <w:tcPr>
-            <w:tcW w:w="3044" w:type="dxa"/>
+            <w:tcW w:w="3043" w:type="dxa"/>
             <w:tcBorders>
               <w:top w:val="single" w:sz="4" w:space="0" w:color="000000"/>
               <w:left w:val="single" w:sz="4" w:space="0" w:color="000000"/>
@@ -7447,7 +7439,7 @@
         </w:tc>
         <w:tc>
           <w:tcPr>
-            <w:tcW w:w="2566" w:type="dxa"/>
+            <w:tcW w:w="2567" w:type="dxa"/>
             <w:tcBorders>
               <w:top w:val="single" w:sz="4" w:space="0" w:color="000000"/>
               <w:left w:val="single" w:sz="4" w:space="0" w:color="000000"/>
@@ -7505,7 +7497,7 @@
         </w:tc>
         <w:tc>
           <w:tcPr>
-            <w:tcW w:w="1717" w:type="dxa"/>
+            <w:tcW w:w="1714" w:type="dxa"/>
             <w:tcBorders>
               <w:top w:val="single" w:sz="4" w:space="0" w:color="000000"/>
               <w:left w:val="single" w:sz="4" w:space="0" w:color="000000"/>
@@ -7538,7 +7530,7 @@
         <w:trPr/>
         <w:tc>
           <w:tcPr>
-            <w:tcW w:w="3750" w:type="dxa"/>
+            <w:tcW w:w="3749" w:type="dxa"/>
             <w:tcBorders>
               <w:top w:val="single" w:sz="4" w:space="0" w:color="000000"/>
               <w:left w:val="single" w:sz="4" w:space="0" w:color="000000"/>
@@ -7575,7 +7567,7 @@
         </w:tc>
         <w:tc>
           <w:tcPr>
-            <w:tcW w:w="1286" w:type="dxa"/>
+            <w:tcW w:w="1287" w:type="dxa"/>
             <w:tcBorders>
               <w:top w:val="single" w:sz="4" w:space="0" w:color="000000"/>
               <w:left w:val="single" w:sz="4" w:space="0" w:color="000000"/>
@@ -7612,7 +7604,7 @@
         </w:tc>
         <w:tc>
           <w:tcPr>
-            <w:tcW w:w="3044" w:type="dxa"/>
+            <w:tcW w:w="3043" w:type="dxa"/>
             <w:tcBorders>
               <w:top w:val="single" w:sz="4" w:space="0" w:color="000000"/>
               <w:left w:val="single" w:sz="4" w:space="0" w:color="000000"/>
@@ -7723,7 +7715,7 @@
         </w:tc>
         <w:tc>
           <w:tcPr>
-            <w:tcW w:w="2566" w:type="dxa"/>
+            <w:tcW w:w="2567" w:type="dxa"/>
             <w:tcBorders>
               <w:top w:val="single" w:sz="4" w:space="0" w:color="000000"/>
               <w:left w:val="single" w:sz="4" w:space="0" w:color="000000"/>
@@ -7779,7 +7771,7 @@
         </w:tc>
         <w:tc>
           <w:tcPr>
-            <w:tcW w:w="1717" w:type="dxa"/>
+            <w:tcW w:w="1714" w:type="dxa"/>
             <w:tcBorders>
               <w:top w:val="single" w:sz="4" w:space="0" w:color="000000"/>
               <w:left w:val="single" w:sz="4" w:space="0" w:color="000000"/>
@@ -7812,7 +7804,7 @@
         <w:trPr/>
         <w:tc>
           <w:tcPr>
-            <w:tcW w:w="3750" w:type="dxa"/>
+            <w:tcW w:w="3749" w:type="dxa"/>
             <w:tcBorders>
               <w:top w:val="single" w:sz="4" w:space="0" w:color="000000"/>
               <w:left w:val="single" w:sz="4" w:space="0" w:color="000000"/>
@@ -7849,7 +7841,7 @@
         </w:tc>
         <w:tc>
           <w:tcPr>
-            <w:tcW w:w="1286" w:type="dxa"/>
+            <w:tcW w:w="1287" w:type="dxa"/>
             <w:tcBorders>
               <w:top w:val="single" w:sz="4" w:space="0" w:color="000000"/>
               <w:left w:val="single" w:sz="4" w:space="0" w:color="000000"/>
@@ -7886,7 +7878,7 @@
         </w:tc>
         <w:tc>
           <w:tcPr>
-            <w:tcW w:w="3044" w:type="dxa"/>
+            <w:tcW w:w="3043" w:type="dxa"/>
             <w:tcBorders>
               <w:top w:val="single" w:sz="4" w:space="0" w:color="000000"/>
               <w:left w:val="single" w:sz="4" w:space="0" w:color="000000"/>
@@ -7996,7 +7988,7 @@
         </w:tc>
         <w:tc>
           <w:tcPr>
-            <w:tcW w:w="2566" w:type="dxa"/>
+            <w:tcW w:w="2567" w:type="dxa"/>
             <w:tcBorders>
               <w:top w:val="single" w:sz="4" w:space="0" w:color="000000"/>
               <w:left w:val="single" w:sz="4" w:space="0" w:color="000000"/>
@@ -8052,7 +8044,7 @@
         </w:tc>
         <w:tc>
           <w:tcPr>
-            <w:tcW w:w="1717" w:type="dxa"/>
+            <w:tcW w:w="1714" w:type="dxa"/>
             <w:tcBorders>
               <w:top w:val="single" w:sz="4" w:space="0" w:color="000000"/>
               <w:left w:val="single" w:sz="4" w:space="0" w:color="000000"/>
@@ -8085,7 +8077,7 @@
         <w:trPr/>
         <w:tc>
           <w:tcPr>
-            <w:tcW w:w="3750" w:type="dxa"/>
+            <w:tcW w:w="3749" w:type="dxa"/>
             <w:tcBorders>
               <w:top w:val="single" w:sz="4" w:space="0" w:color="000000"/>
               <w:left w:val="single" w:sz="4" w:space="0" w:color="000000"/>
@@ -8122,7 +8114,7 @@
         </w:tc>
         <w:tc>
           <w:tcPr>
-            <w:tcW w:w="1286" w:type="dxa"/>
+            <w:tcW w:w="1287" w:type="dxa"/>
             <w:tcBorders>
               <w:top w:val="single" w:sz="4" w:space="0" w:color="000000"/>
               <w:left w:val="single" w:sz="4" w:space="0" w:color="000000"/>
@@ -8159,7 +8151,7 @@
         </w:tc>
         <w:tc>
           <w:tcPr>
-            <w:tcW w:w="3044" w:type="dxa"/>
+            <w:tcW w:w="3043" w:type="dxa"/>
             <w:tcBorders>
               <w:top w:val="single" w:sz="4" w:space="0" w:color="000000"/>
               <w:left w:val="single" w:sz="4" w:space="0" w:color="000000"/>
@@ -8270,7 +8262,7 @@
         </w:tc>
         <w:tc>
           <w:tcPr>
-            <w:tcW w:w="2566" w:type="dxa"/>
+            <w:tcW w:w="2567" w:type="dxa"/>
             <w:tcBorders>
               <w:top w:val="single" w:sz="4" w:space="0" w:color="000000"/>
               <w:left w:val="single" w:sz="4" w:space="0" w:color="000000"/>
@@ -8327,7 +8319,7 @@
         </w:tc>
         <w:tc>
           <w:tcPr>
-            <w:tcW w:w="1717" w:type="dxa"/>
+            <w:tcW w:w="1714" w:type="dxa"/>
             <w:tcBorders>
               <w:top w:val="single" w:sz="4" w:space="0" w:color="000000"/>
               <w:left w:val="single" w:sz="4" w:space="0" w:color="000000"/>
@@ -8384,11 +8376,20 @@
       <w:r>
         <w:rPr/>
         <w:t xml:space="preserve"> </w:t>
+        <w:br/>
       </w:r>
+      <w:hyperlink r:id="rId3">
+        <w:r>
+          <w:rPr>
+            <w:rStyle w:val="InternetLink"/>
+          </w:rPr>
+          <w:t>https://drive.google.com/file/d/1Snbwx3m6us6L1qeP1_pD6s8hbJpIpD0a/view</w:t>
+        </w:r>
+      </w:hyperlink>
     </w:p>
     <w:tbl>
       <w:tblPr>
-        <w:tblW w:w="9062" w:type="dxa"/>
+        <w:tblW w:w="16167" w:type="dxa"/>
         <w:jc w:val="left"/>
         <w:tblInd w:w="0" w:type="dxa"/>
         <w:tblLayout w:type="fixed"/>
@@ -8400,16 +8401,18 @@
         </w:tblCellMar>
       </w:tblPr>
       <w:tblGrid>
-        <w:gridCol w:w="2366"/>
-        <w:gridCol w:w="922"/>
-        <w:gridCol w:w="3545"/>
-        <w:gridCol w:w="2229"/>
+        <w:gridCol w:w="1327"/>
+        <w:gridCol w:w="516"/>
+        <w:gridCol w:w="1989"/>
+        <w:gridCol w:w="1988"/>
+        <w:gridCol w:w="3163"/>
+        <w:gridCol w:w="7184"/>
       </w:tblGrid>
       <w:tr>
         <w:trPr/>
         <w:tc>
           <w:tcPr>
-            <w:tcW w:w="2366" w:type="dxa"/>
+            <w:tcW w:w="1327" w:type="dxa"/>
             <w:tcBorders>
               <w:top w:val="single" w:sz="4" w:space="0" w:color="000000"/>
               <w:left w:val="single" w:sz="4" w:space="0" w:color="000000"/>
@@ -8446,85 +8449,160 @@
         </w:tc>
         <w:tc>
           <w:tcPr>
-            <w:tcW w:w="922" w:type="dxa"/>
-            <w:tcBorders>
-              <w:top w:val="single" w:sz="4" w:space="0" w:color="000000"/>
-              <w:left w:val="single" w:sz="4" w:space="0" w:color="000000"/>
-              <w:bottom w:val="single" w:sz="4" w:space="0" w:color="000000"/>
-              <w:right w:val="single" w:sz="4" w:space="0" w:color="000000"/>
-            </w:tcBorders>
-          </w:tcPr>
-          <w:p>
-            <w:pPr>
-              <w:pStyle w:val="Normal"/>
-              <w:widowControl w:val="false"/>
-              <w:suppressAutoHyphens w:val="true"/>
-              <w:spacing w:lineRule="auto" w:line="240" w:before="0" w:after="0"/>
-              <w:jc w:val="left"/>
-              <w:rPr>
-                <w:rFonts w:ascii="Calibri" w:hAnsi="Calibri" w:eastAsia="Calibri" w:cs="Arial"/>
-                <w:kern w:val="0"/>
-                <w:sz w:val="22"/>
-                <w:szCs w:val="22"/>
-                <w:lang w:val="de-DE" w:eastAsia="en-US" w:bidi="ar-SA"/>
-              </w:rPr>
-            </w:pPr>
-            <w:r>
-              <w:rPr>
-                <w:rFonts w:eastAsia="Calibri" w:cs="Arial"/>
-                <w:kern w:val="0"/>
-                <w:sz w:val="22"/>
-                <w:szCs w:val="22"/>
-                <w:lang w:val="de-DE" w:eastAsia="en-US" w:bidi="ar-SA"/>
-              </w:rPr>
-            </w:r>
-          </w:p>
-        </w:tc>
-        <w:tc>
-          <w:tcPr>
-            <w:tcW w:w="3545" w:type="dxa"/>
-            <w:tcBorders>
-              <w:top w:val="single" w:sz="4" w:space="0" w:color="000000"/>
-              <w:left w:val="single" w:sz="4" w:space="0" w:color="000000"/>
-              <w:bottom w:val="single" w:sz="4" w:space="0" w:color="000000"/>
-              <w:right w:val="single" w:sz="4" w:space="0" w:color="000000"/>
-            </w:tcBorders>
-          </w:tcPr>
-          <w:p>
-            <w:pPr>
-              <w:pStyle w:val="Normal"/>
-              <w:widowControl w:val="false"/>
-              <w:suppressAutoHyphens w:val="true"/>
-              <w:spacing w:lineRule="auto" w:line="240" w:before="0" w:after="0"/>
-              <w:jc w:val="left"/>
-              <w:rPr>
-                <w:rFonts w:ascii="Calibri" w:hAnsi="Calibri" w:eastAsia="Calibri" w:cs="Arial"/>
-                <w:kern w:val="0"/>
-                <w:sz w:val="22"/>
-                <w:szCs w:val="22"/>
-                <w:lang w:val="de-DE" w:eastAsia="en-US" w:bidi="ar-SA"/>
-              </w:rPr>
-            </w:pPr>
-            <w:r>
-              <w:rPr>
-                <w:rFonts w:eastAsia="Calibri" w:cs="Arial"/>
-                <w:kern w:val="0"/>
-                <w:sz w:val="22"/>
-                <w:szCs w:val="22"/>
-                <w:lang w:val="de-DE" w:eastAsia="en-US" w:bidi="ar-SA"/>
-              </w:rPr>
-            </w:r>
-          </w:p>
-        </w:tc>
-        <w:tc>
-          <w:tcPr>
-            <w:tcW w:w="2229" w:type="dxa"/>
-            <w:tcBorders>
-              <w:top w:val="single" w:sz="4" w:space="0" w:color="000000"/>
-              <w:left w:val="single" w:sz="4" w:space="0" w:color="000000"/>
-              <w:bottom w:val="single" w:sz="4" w:space="0" w:color="000000"/>
-              <w:right w:val="single" w:sz="4" w:space="0" w:color="000000"/>
-            </w:tcBorders>
+            <w:tcW w:w="516" w:type="dxa"/>
+            <w:tcBorders>
+              <w:top w:val="single" w:sz="4" w:space="0" w:color="000000"/>
+              <w:left w:val="single" w:sz="4" w:space="0" w:color="000000"/>
+              <w:bottom w:val="single" w:sz="4" w:space="0" w:color="000000"/>
+              <w:right w:val="single" w:sz="4" w:space="0" w:color="000000"/>
+            </w:tcBorders>
+          </w:tcPr>
+          <w:p>
+            <w:pPr>
+              <w:pStyle w:val="Normal"/>
+              <w:widowControl w:val="false"/>
+              <w:suppressAutoHyphens w:val="true"/>
+              <w:spacing w:lineRule="auto" w:line="240" w:before="0" w:after="0"/>
+              <w:jc w:val="left"/>
+              <w:rPr>
+                <w:rFonts w:ascii="Calibri" w:hAnsi="Calibri" w:eastAsia="Calibri" w:cs="Arial"/>
+                <w:kern w:val="0"/>
+                <w:sz w:val="22"/>
+                <w:szCs w:val="22"/>
+                <w:lang w:val="de-DE" w:eastAsia="en-US" w:bidi="ar-SA"/>
+              </w:rPr>
+            </w:pPr>
+            <w:r>
+              <w:rPr>
+                <w:rFonts w:eastAsia="Calibri" w:cs="Arial"/>
+                <w:kern w:val="0"/>
+                <w:sz w:val="22"/>
+                <w:szCs w:val="22"/>
+                <w:lang w:val="de-DE" w:eastAsia="en-US" w:bidi="ar-SA"/>
+              </w:rPr>
+            </w:r>
+          </w:p>
+        </w:tc>
+        <w:tc>
+          <w:tcPr>
+            <w:tcW w:w="1989" w:type="dxa"/>
+            <w:tcBorders>
+              <w:top w:val="single" w:sz="4" w:space="0" w:color="000000"/>
+              <w:left w:val="single" w:sz="4" w:space="0" w:color="000000"/>
+              <w:bottom w:val="single" w:sz="4" w:space="0" w:color="000000"/>
+            </w:tcBorders>
+          </w:tcPr>
+          <w:p>
+            <w:pPr>
+              <w:pStyle w:val="Normal"/>
+              <w:widowControl w:val="false"/>
+              <w:suppressAutoHyphens w:val="true"/>
+              <w:spacing w:lineRule="auto" w:line="240" w:before="0" w:after="0"/>
+              <w:jc w:val="left"/>
+              <w:rPr>
+                <w:rFonts w:ascii="Calibri" w:hAnsi="Calibri" w:eastAsia="Calibri" w:cs="Arial"/>
+                <w:kern w:val="0"/>
+                <w:sz w:val="22"/>
+                <w:szCs w:val="22"/>
+                <w:lang w:val="de-DE" w:eastAsia="en-US" w:bidi="ar-SA"/>
+              </w:rPr>
+            </w:pPr>
+            <w:r>
+              <w:rPr>
+                <w:rFonts w:eastAsia="Calibri" w:cs="Arial"/>
+                <w:kern w:val="0"/>
+                <w:sz w:val="22"/>
+                <w:szCs w:val="22"/>
+                <w:lang w:val="de-DE" w:eastAsia="en-US" w:bidi="ar-SA"/>
+              </w:rPr>
+            </w:r>
+          </w:p>
+        </w:tc>
+        <w:tc>
+          <w:tcPr>
+            <w:tcW w:w="1988" w:type="dxa"/>
+            <w:tcBorders>
+              <w:top w:val="single" w:sz="4" w:space="0" w:color="000000"/>
+              <w:left w:val="single" w:sz="4" w:space="0" w:color="000000"/>
+              <w:bottom w:val="single" w:sz="4" w:space="0" w:color="000000"/>
+            </w:tcBorders>
+            <w:shd w:fill="FFFFA6" w:val="clear"/>
+          </w:tcPr>
+          <w:p>
+            <w:pPr>
+              <w:pStyle w:val="Normal"/>
+              <w:widowControl w:val="false"/>
+              <w:suppressAutoHyphens w:val="true"/>
+              <w:spacing w:lineRule="auto" w:line="240" w:before="0" w:after="0"/>
+              <w:jc w:val="left"/>
+              <w:rPr>
+                <w:rFonts w:ascii="Calibri" w:hAnsi="Calibri" w:eastAsia="Calibri" w:cs="Arial"/>
+                <w:kern w:val="0"/>
+                <w:sz w:val="22"/>
+                <w:szCs w:val="22"/>
+                <w:lang w:val="de-DE" w:eastAsia="en-US" w:bidi="ar-SA"/>
+              </w:rPr>
+            </w:pPr>
+            <w:r>
+              <w:rPr>
+                <w:rFonts w:eastAsia="Calibri" w:cs="Arial"/>
+                <w:kern w:val="0"/>
+                <w:sz w:val="22"/>
+                <w:szCs w:val="22"/>
+                <w:lang w:val="de-DE" w:eastAsia="en-US" w:bidi="ar-SA"/>
+              </w:rPr>
+              <w:t>Manuell</w:t>
+            </w:r>
+          </w:p>
+        </w:tc>
+        <w:tc>
+          <w:tcPr>
+            <w:tcW w:w="3163" w:type="dxa"/>
+            <w:tcBorders>
+              <w:top w:val="single" w:sz="4" w:space="0" w:color="000000"/>
+              <w:left w:val="single" w:sz="4" w:space="0" w:color="000000"/>
+              <w:bottom w:val="single" w:sz="4" w:space="0" w:color="000000"/>
+              <w:right w:val="single" w:sz="4" w:space="0" w:color="000000"/>
+            </w:tcBorders>
+            <w:shd w:fill="FFFFA6" w:val="clear"/>
+          </w:tcPr>
+          <w:p>
+            <w:pPr>
+              <w:pStyle w:val="Normal"/>
+              <w:widowControl w:val="false"/>
+              <w:suppressAutoHyphens w:val="true"/>
+              <w:spacing w:lineRule="auto" w:line="240" w:before="0" w:after="0"/>
+              <w:jc w:val="left"/>
+              <w:rPr>
+                <w:rFonts w:ascii="Calibri" w:hAnsi="Calibri" w:eastAsia="Calibri" w:cs="Arial"/>
+                <w:kern w:val="0"/>
+                <w:sz w:val="22"/>
+                <w:szCs w:val="22"/>
+                <w:lang w:val="de-DE" w:eastAsia="en-US" w:bidi="ar-SA"/>
+              </w:rPr>
+            </w:pPr>
+            <w:r>
+              <w:rPr>
+                <w:rStyle w:val="SourceText"/>
+                <w:kern w:val="0"/>
+                <w:sz w:val="22"/>
+                <w:szCs w:val="22"/>
+                <w:lang w:val="de-DE" w:eastAsia="en-US" w:bidi="ar-SA"/>
+              </w:rPr>
+              <w:t>{"address":"/info","args":[{"type":"s","value":"V2.08"},{"type":"s","value":"osc-server"},{"type":"s","value":"SongBeamer"},{"type":"s","value":"6.00"}]}</w:t>
+            </w:r>
+          </w:p>
+        </w:tc>
+        <w:tc>
+          <w:tcPr>
+            <w:tcW w:w="7184" w:type="dxa"/>
+            <w:tcBorders>
+              <w:top w:val="single" w:sz="4" w:space="0" w:color="000000"/>
+              <w:left w:val="single" w:sz="4" w:space="0" w:color="000000"/>
+              <w:bottom w:val="single" w:sz="4" w:space="0" w:color="000000"/>
+              <w:right w:val="single" w:sz="4" w:space="0" w:color="000000"/>
+            </w:tcBorders>
+            <w:shd w:fill="FFFFA6" w:val="clear"/>
           </w:tcPr>
           <w:p>
             <w:pPr>
@@ -8545,7 +8623,7 @@
                 <w:szCs w:val="22"/>
                 <w:lang w:val="de-DE" w:eastAsia="en-US" w:bidi="ar-SA"/>
               </w:rPr>
-              <w:t>ü</w:t>
+              <w:t>#20 Feedback not implemented</w:t>
             </w:r>
           </w:p>
         </w:tc>
@@ -8554,7 +8632,7 @@
         <w:trPr/>
         <w:tc>
           <w:tcPr>
-            <w:tcW w:w="2366" w:type="dxa"/>
+            <w:tcW w:w="1327" w:type="dxa"/>
             <w:tcBorders>
               <w:top w:val="single" w:sz="4" w:space="0" w:color="000000"/>
               <w:left w:val="single" w:sz="4" w:space="0" w:color="000000"/>
@@ -8591,85 +8669,160 @@
         </w:tc>
         <w:tc>
           <w:tcPr>
-            <w:tcW w:w="922" w:type="dxa"/>
-            <w:tcBorders>
-              <w:top w:val="single" w:sz="4" w:space="0" w:color="000000"/>
-              <w:left w:val="single" w:sz="4" w:space="0" w:color="000000"/>
-              <w:bottom w:val="single" w:sz="4" w:space="0" w:color="000000"/>
-              <w:right w:val="single" w:sz="4" w:space="0" w:color="000000"/>
-            </w:tcBorders>
-          </w:tcPr>
-          <w:p>
-            <w:pPr>
-              <w:pStyle w:val="Normal"/>
-              <w:widowControl w:val="false"/>
-              <w:suppressAutoHyphens w:val="true"/>
-              <w:spacing w:lineRule="auto" w:line="240" w:before="0" w:after="0"/>
-              <w:jc w:val="left"/>
-              <w:rPr>
-                <w:rFonts w:ascii="Calibri" w:hAnsi="Calibri" w:eastAsia="Calibri" w:cs="Arial"/>
-                <w:kern w:val="0"/>
-                <w:sz w:val="22"/>
-                <w:szCs w:val="22"/>
-                <w:lang w:val="de-DE" w:eastAsia="en-US" w:bidi="ar-SA"/>
-              </w:rPr>
-            </w:pPr>
-            <w:r>
-              <w:rPr>
-                <w:rFonts w:eastAsia="Calibri" w:cs="Arial"/>
-                <w:kern w:val="0"/>
-                <w:sz w:val="22"/>
-                <w:szCs w:val="22"/>
-                <w:lang w:val="de-DE" w:eastAsia="en-US" w:bidi="ar-SA"/>
-              </w:rPr>
-            </w:r>
-          </w:p>
-        </w:tc>
-        <w:tc>
-          <w:tcPr>
-            <w:tcW w:w="3545" w:type="dxa"/>
-            <w:tcBorders>
-              <w:top w:val="single" w:sz="4" w:space="0" w:color="000000"/>
-              <w:left w:val="single" w:sz="4" w:space="0" w:color="000000"/>
-              <w:bottom w:val="single" w:sz="4" w:space="0" w:color="000000"/>
-              <w:right w:val="single" w:sz="4" w:space="0" w:color="000000"/>
-            </w:tcBorders>
-          </w:tcPr>
-          <w:p>
-            <w:pPr>
-              <w:pStyle w:val="Normal"/>
-              <w:widowControl w:val="false"/>
-              <w:suppressAutoHyphens w:val="true"/>
-              <w:spacing w:lineRule="auto" w:line="240" w:before="0" w:after="0"/>
-              <w:jc w:val="left"/>
-              <w:rPr>
-                <w:rFonts w:ascii="Calibri" w:hAnsi="Calibri" w:eastAsia="Calibri" w:cs="Arial"/>
-                <w:kern w:val="0"/>
-                <w:sz w:val="22"/>
-                <w:szCs w:val="22"/>
-                <w:lang w:val="de-DE" w:eastAsia="en-US" w:bidi="ar-SA"/>
-              </w:rPr>
-            </w:pPr>
-            <w:r>
-              <w:rPr>
-                <w:rFonts w:eastAsia="Calibri" w:cs="Arial"/>
-                <w:kern w:val="0"/>
-                <w:sz w:val="22"/>
-                <w:szCs w:val="22"/>
-                <w:lang w:val="de-DE" w:eastAsia="en-US" w:bidi="ar-SA"/>
-              </w:rPr>
-            </w:r>
-          </w:p>
-        </w:tc>
-        <w:tc>
-          <w:tcPr>
-            <w:tcW w:w="2229" w:type="dxa"/>
-            <w:tcBorders>
-              <w:top w:val="single" w:sz="4" w:space="0" w:color="000000"/>
-              <w:left w:val="single" w:sz="4" w:space="0" w:color="000000"/>
-              <w:bottom w:val="single" w:sz="4" w:space="0" w:color="000000"/>
-              <w:right w:val="single" w:sz="4" w:space="0" w:color="000000"/>
-            </w:tcBorders>
+            <w:tcW w:w="516" w:type="dxa"/>
+            <w:tcBorders>
+              <w:top w:val="single" w:sz="4" w:space="0" w:color="000000"/>
+              <w:left w:val="single" w:sz="4" w:space="0" w:color="000000"/>
+              <w:bottom w:val="single" w:sz="4" w:space="0" w:color="000000"/>
+              <w:right w:val="single" w:sz="4" w:space="0" w:color="000000"/>
+            </w:tcBorders>
+          </w:tcPr>
+          <w:p>
+            <w:pPr>
+              <w:pStyle w:val="Normal"/>
+              <w:widowControl w:val="false"/>
+              <w:suppressAutoHyphens w:val="true"/>
+              <w:spacing w:lineRule="auto" w:line="240" w:before="0" w:after="0"/>
+              <w:jc w:val="left"/>
+              <w:rPr>
+                <w:rFonts w:ascii="Calibri" w:hAnsi="Calibri" w:eastAsia="Calibri" w:cs="Arial"/>
+                <w:kern w:val="0"/>
+                <w:sz w:val="22"/>
+                <w:szCs w:val="22"/>
+                <w:lang w:val="de-DE" w:eastAsia="en-US" w:bidi="ar-SA"/>
+              </w:rPr>
+            </w:pPr>
+            <w:r>
+              <w:rPr>
+                <w:rFonts w:eastAsia="Calibri" w:cs="Arial"/>
+                <w:kern w:val="0"/>
+                <w:sz w:val="22"/>
+                <w:szCs w:val="22"/>
+                <w:lang w:val="de-DE" w:eastAsia="en-US" w:bidi="ar-SA"/>
+              </w:rPr>
+            </w:r>
+          </w:p>
+        </w:tc>
+        <w:tc>
+          <w:tcPr>
+            <w:tcW w:w="1989" w:type="dxa"/>
+            <w:tcBorders>
+              <w:top w:val="single" w:sz="4" w:space="0" w:color="000000"/>
+              <w:left w:val="single" w:sz="4" w:space="0" w:color="000000"/>
+              <w:bottom w:val="single" w:sz="4" w:space="0" w:color="000000"/>
+            </w:tcBorders>
+          </w:tcPr>
+          <w:p>
+            <w:pPr>
+              <w:pStyle w:val="Normal"/>
+              <w:widowControl w:val="false"/>
+              <w:suppressAutoHyphens w:val="true"/>
+              <w:spacing w:lineRule="auto" w:line="240" w:before="0" w:after="0"/>
+              <w:jc w:val="left"/>
+              <w:rPr>
+                <w:rFonts w:ascii="Calibri" w:hAnsi="Calibri" w:eastAsia="Calibri" w:cs="Arial"/>
+                <w:kern w:val="0"/>
+                <w:sz w:val="22"/>
+                <w:szCs w:val="22"/>
+                <w:lang w:val="de-DE" w:eastAsia="en-US" w:bidi="ar-SA"/>
+              </w:rPr>
+            </w:pPr>
+            <w:r>
+              <w:rPr>
+                <w:rFonts w:eastAsia="Calibri" w:cs="Arial"/>
+                <w:kern w:val="0"/>
+                <w:sz w:val="22"/>
+                <w:szCs w:val="22"/>
+                <w:lang w:val="de-DE" w:eastAsia="en-US" w:bidi="ar-SA"/>
+              </w:rPr>
+            </w:r>
+          </w:p>
+        </w:tc>
+        <w:tc>
+          <w:tcPr>
+            <w:tcW w:w="1988" w:type="dxa"/>
+            <w:tcBorders>
+              <w:top w:val="single" w:sz="4" w:space="0" w:color="000000"/>
+              <w:left w:val="single" w:sz="4" w:space="0" w:color="000000"/>
+              <w:bottom w:val="single" w:sz="4" w:space="0" w:color="000000"/>
+            </w:tcBorders>
+            <w:shd w:fill="FFFFA6" w:val="clear"/>
+          </w:tcPr>
+          <w:p>
+            <w:pPr>
+              <w:pStyle w:val="Normal"/>
+              <w:widowControl w:val="false"/>
+              <w:suppressAutoHyphens w:val="true"/>
+              <w:spacing w:lineRule="auto" w:line="240" w:before="0" w:after="0"/>
+              <w:jc w:val="left"/>
+              <w:rPr>
+                <w:rFonts w:ascii="Calibri" w:hAnsi="Calibri" w:eastAsia="Calibri" w:cs="Arial"/>
+                <w:kern w:val="0"/>
+                <w:sz w:val="22"/>
+                <w:szCs w:val="22"/>
+                <w:lang w:val="de-DE" w:eastAsia="en-US" w:bidi="ar-SA"/>
+              </w:rPr>
+            </w:pPr>
+            <w:r>
+              <w:rPr>
+                <w:rFonts w:eastAsia="Calibri" w:cs="Arial"/>
+                <w:kern w:val="0"/>
+                <w:sz w:val="22"/>
+                <w:szCs w:val="22"/>
+                <w:lang w:val="de-DE" w:eastAsia="en-US" w:bidi="ar-SA"/>
+              </w:rPr>
+              <w:t>Manuell</w:t>
+            </w:r>
+          </w:p>
+        </w:tc>
+        <w:tc>
+          <w:tcPr>
+            <w:tcW w:w="3163" w:type="dxa"/>
+            <w:tcBorders>
+              <w:top w:val="single" w:sz="4" w:space="0" w:color="000000"/>
+              <w:left w:val="single" w:sz="4" w:space="0" w:color="000000"/>
+              <w:bottom w:val="single" w:sz="4" w:space="0" w:color="000000"/>
+              <w:right w:val="single" w:sz="4" w:space="0" w:color="000000"/>
+            </w:tcBorders>
+            <w:shd w:fill="FFFFA6" w:val="clear"/>
+          </w:tcPr>
+          <w:p>
+            <w:pPr>
+              <w:pStyle w:val="Normal"/>
+              <w:widowControl w:val="false"/>
+              <w:suppressAutoHyphens w:val="true"/>
+              <w:spacing w:lineRule="auto" w:line="240" w:before="0" w:after="0"/>
+              <w:jc w:val="left"/>
+              <w:rPr>
+                <w:rFonts w:ascii="Calibri" w:hAnsi="Calibri" w:eastAsia="Calibri" w:cs="Arial"/>
+                <w:kern w:val="0"/>
+                <w:sz w:val="22"/>
+                <w:szCs w:val="22"/>
+                <w:lang w:val="de-DE" w:eastAsia="en-US" w:bidi="ar-SA"/>
+              </w:rPr>
+            </w:pPr>
+            <w:r>
+              <w:rPr>
+                <w:rFonts w:eastAsia="Calibri" w:cs="Arial"/>
+                <w:kern w:val="0"/>
+                <w:sz w:val="22"/>
+                <w:szCs w:val="22"/>
+                <w:lang w:val="de-DE" w:eastAsia="en-US" w:bidi="ar-SA"/>
+              </w:rPr>
+              <w:t>{"address":"/xinfo","args":[{"type":"s","value":"192.168.0.28"},{"type":"s","value":"osc-server"},{"type":"s","value":"SongBeamer"},{"type":"s","value":"6.00"}]}</w:t>
+            </w:r>
+          </w:p>
+        </w:tc>
+        <w:tc>
+          <w:tcPr>
+            <w:tcW w:w="7184" w:type="dxa"/>
+            <w:tcBorders>
+              <w:top w:val="single" w:sz="4" w:space="0" w:color="000000"/>
+              <w:left w:val="single" w:sz="4" w:space="0" w:color="000000"/>
+              <w:bottom w:val="single" w:sz="4" w:space="0" w:color="000000"/>
+              <w:right w:val="single" w:sz="4" w:space="0" w:color="000000"/>
+            </w:tcBorders>
+            <w:shd w:fill="FFFFA6" w:val="clear"/>
           </w:tcPr>
           <w:p>
             <w:pPr>
@@ -8690,7 +8843,7 @@
                 <w:szCs w:val="22"/>
                 <w:lang w:val="de-DE" w:eastAsia="en-US" w:bidi="ar-SA"/>
               </w:rPr>
-              <w:t>ü</w:t>
+              <w:t>#20 Feedback not implemented</w:t>
             </w:r>
           </w:p>
         </w:tc>
@@ -8699,7 +8852,7 @@
         <w:trPr/>
         <w:tc>
           <w:tcPr>
-            <w:tcW w:w="2366" w:type="dxa"/>
+            <w:tcW w:w="1327" w:type="dxa"/>
             <w:tcBorders>
               <w:top w:val="single" w:sz="4" w:space="0" w:color="000000"/>
               <w:left w:val="single" w:sz="4" w:space="0" w:color="000000"/>
@@ -8736,79 +8889,149 @@
         </w:tc>
         <w:tc>
           <w:tcPr>
-            <w:tcW w:w="922" w:type="dxa"/>
-            <w:tcBorders>
-              <w:top w:val="single" w:sz="4" w:space="0" w:color="000000"/>
-              <w:left w:val="single" w:sz="4" w:space="0" w:color="000000"/>
-              <w:bottom w:val="single" w:sz="4" w:space="0" w:color="000000"/>
-              <w:right w:val="single" w:sz="4" w:space="0" w:color="000000"/>
-            </w:tcBorders>
-          </w:tcPr>
-          <w:p>
-            <w:pPr>
-              <w:pStyle w:val="Normal"/>
-              <w:widowControl w:val="false"/>
-              <w:suppressAutoHyphens w:val="true"/>
-              <w:spacing w:lineRule="auto" w:line="240" w:before="0" w:after="0"/>
-              <w:jc w:val="left"/>
-              <w:rPr>
-                <w:rFonts w:ascii="Calibri" w:hAnsi="Calibri" w:eastAsia="Calibri" w:cs="Arial"/>
-                <w:kern w:val="0"/>
-                <w:sz w:val="22"/>
-                <w:szCs w:val="22"/>
-                <w:lang w:val="de-DE" w:eastAsia="en-US" w:bidi="ar-SA"/>
-              </w:rPr>
-            </w:pPr>
-            <w:r>
-              <w:rPr>
-                <w:rFonts w:eastAsia="Calibri" w:cs="Arial"/>
-                <w:kern w:val="0"/>
-                <w:sz w:val="22"/>
-                <w:szCs w:val="22"/>
-                <w:lang w:val="de-DE" w:eastAsia="en-US" w:bidi="ar-SA"/>
-              </w:rPr>
-            </w:r>
-          </w:p>
-        </w:tc>
-        <w:tc>
-          <w:tcPr>
-            <w:tcW w:w="3545" w:type="dxa"/>
-            <w:tcBorders>
-              <w:top w:val="single" w:sz="4" w:space="0" w:color="000000"/>
-              <w:left w:val="single" w:sz="4" w:space="0" w:color="000000"/>
-              <w:bottom w:val="single" w:sz="4" w:space="0" w:color="000000"/>
-              <w:right w:val="single" w:sz="4" w:space="0" w:color="000000"/>
-            </w:tcBorders>
-          </w:tcPr>
-          <w:p>
-            <w:pPr>
-              <w:pStyle w:val="Normal"/>
-              <w:widowControl w:val="false"/>
-              <w:suppressAutoHyphens w:val="true"/>
-              <w:spacing w:lineRule="auto" w:line="240" w:before="0" w:after="0"/>
-              <w:jc w:val="left"/>
-              <w:rPr>
-                <w:rFonts w:ascii="Calibri" w:hAnsi="Calibri" w:eastAsia="Calibri" w:cs="Arial"/>
-                <w:kern w:val="0"/>
-                <w:sz w:val="22"/>
-                <w:szCs w:val="22"/>
-                <w:lang w:val="de-DE" w:eastAsia="en-US" w:bidi="ar-SA"/>
-              </w:rPr>
-            </w:pPr>
-            <w:r>
-              <w:rPr>
-                <w:rFonts w:eastAsia="Calibri" w:cs="Arial"/>
-                <w:kern w:val="0"/>
-                <w:sz w:val="22"/>
-                <w:szCs w:val="22"/>
-                <w:lang w:val="de-DE" w:eastAsia="en-US" w:bidi="ar-SA"/>
-              </w:rPr>
-            </w:r>
-          </w:p>
-        </w:tc>
-        <w:tc>
-          <w:tcPr>
-            <w:tcW w:w="2229" w:type="dxa"/>
+            <w:tcW w:w="516" w:type="dxa"/>
+            <w:tcBorders>
+              <w:top w:val="single" w:sz="4" w:space="0" w:color="000000"/>
+              <w:left w:val="single" w:sz="4" w:space="0" w:color="000000"/>
+              <w:bottom w:val="single" w:sz="4" w:space="0" w:color="000000"/>
+              <w:right w:val="single" w:sz="4" w:space="0" w:color="000000"/>
+            </w:tcBorders>
+          </w:tcPr>
+          <w:p>
+            <w:pPr>
+              <w:pStyle w:val="Normal"/>
+              <w:widowControl w:val="false"/>
+              <w:suppressAutoHyphens w:val="true"/>
+              <w:spacing w:lineRule="auto" w:line="240" w:before="0" w:after="0"/>
+              <w:jc w:val="left"/>
+              <w:rPr>
+                <w:rFonts w:ascii="Calibri" w:hAnsi="Calibri" w:eastAsia="Calibri" w:cs="Arial"/>
+                <w:kern w:val="0"/>
+                <w:sz w:val="22"/>
+                <w:szCs w:val="22"/>
+                <w:lang w:val="de-DE" w:eastAsia="en-US" w:bidi="ar-SA"/>
+              </w:rPr>
+            </w:pPr>
+            <w:r>
+              <w:rPr>
+                <w:rFonts w:eastAsia="Calibri" w:cs="Arial"/>
+                <w:kern w:val="0"/>
+                <w:sz w:val="22"/>
+                <w:szCs w:val="22"/>
+                <w:lang w:val="de-DE" w:eastAsia="en-US" w:bidi="ar-SA"/>
+              </w:rPr>
+            </w:r>
+          </w:p>
+        </w:tc>
+        <w:tc>
+          <w:tcPr>
+            <w:tcW w:w="1989" w:type="dxa"/>
+            <w:tcBorders>
+              <w:top w:val="single" w:sz="4" w:space="0" w:color="000000"/>
+              <w:left w:val="single" w:sz="4" w:space="0" w:color="000000"/>
+              <w:bottom w:val="single" w:sz="4" w:space="0" w:color="000000"/>
+            </w:tcBorders>
+          </w:tcPr>
+          <w:p>
+            <w:pPr>
+              <w:pStyle w:val="Normal"/>
+              <w:widowControl w:val="false"/>
+              <w:suppressAutoHyphens w:val="true"/>
+              <w:spacing w:lineRule="auto" w:line="240" w:before="0" w:after="0"/>
+              <w:jc w:val="left"/>
+              <w:rPr>
+                <w:rFonts w:ascii="Calibri" w:hAnsi="Calibri" w:eastAsia="Calibri" w:cs="Arial"/>
+                <w:kern w:val="0"/>
+                <w:sz w:val="22"/>
+                <w:szCs w:val="22"/>
+                <w:lang w:val="de-DE" w:eastAsia="en-US" w:bidi="ar-SA"/>
+              </w:rPr>
+            </w:pPr>
+            <w:r>
+              <w:rPr>
+                <w:rFonts w:eastAsia="Calibri" w:cs="Arial"/>
+                <w:kern w:val="0"/>
+                <w:sz w:val="22"/>
+                <w:szCs w:val="22"/>
+                <w:lang w:val="de-DE" w:eastAsia="en-US" w:bidi="ar-SA"/>
+              </w:rPr>
+            </w:r>
+          </w:p>
+        </w:tc>
+        <w:tc>
+          <w:tcPr>
+            <w:tcW w:w="1988" w:type="dxa"/>
+            <w:tcBorders>
+              <w:top w:val="single" w:sz="4" w:space="0" w:color="000000"/>
+              <w:left w:val="single" w:sz="4" w:space="0" w:color="000000"/>
+              <w:bottom w:val="single" w:sz="4" w:space="0" w:color="000000"/>
+            </w:tcBorders>
+          </w:tcPr>
+          <w:p>
+            <w:pPr>
+              <w:pStyle w:val="Normal"/>
+              <w:widowControl w:val="false"/>
+              <w:suppressAutoHyphens w:val="true"/>
+              <w:spacing w:lineRule="auto" w:line="240" w:before="0" w:after="0"/>
+              <w:jc w:val="left"/>
+              <w:rPr>
+                <w:rFonts w:ascii="Calibri" w:hAnsi="Calibri" w:eastAsia="Calibri" w:cs="Arial"/>
+                <w:kern w:val="0"/>
+                <w:sz w:val="22"/>
+                <w:szCs w:val="22"/>
+                <w:lang w:val="de-DE" w:eastAsia="en-US" w:bidi="ar-SA"/>
+              </w:rPr>
+            </w:pPr>
+            <w:r>
+              <w:rPr>
+                <w:rFonts w:eastAsia="Calibri" w:cs="Arial"/>
+                <w:kern w:val="0"/>
+                <w:sz w:val="22"/>
+                <w:szCs w:val="22"/>
+                <w:lang w:val="de-DE" w:eastAsia="en-US" w:bidi="ar-SA"/>
+              </w:rPr>
+            </w:r>
+          </w:p>
+        </w:tc>
+        <w:tc>
+          <w:tcPr>
+            <w:tcW w:w="3163" w:type="dxa"/>
+            <w:tcBorders>
+              <w:top w:val="single" w:sz="4" w:space="0" w:color="000000"/>
+              <w:left w:val="single" w:sz="4" w:space="0" w:color="000000"/>
+              <w:bottom w:val="single" w:sz="4" w:space="0" w:color="000000"/>
+              <w:right w:val="single" w:sz="4" w:space="0" w:color="000000"/>
+            </w:tcBorders>
+          </w:tcPr>
+          <w:p>
+            <w:pPr>
+              <w:pStyle w:val="Normal"/>
+              <w:widowControl w:val="false"/>
+              <w:suppressAutoHyphens w:val="true"/>
+              <w:spacing w:lineRule="auto" w:line="240" w:before="0" w:after="0"/>
+              <w:jc w:val="left"/>
+              <w:rPr>
+                <w:rFonts w:ascii="Calibri" w:hAnsi="Calibri" w:eastAsia="Calibri" w:cs="Arial"/>
+                <w:kern w:val="0"/>
+                <w:sz w:val="22"/>
+                <w:szCs w:val="22"/>
+                <w:lang w:val="de-DE" w:eastAsia="en-US" w:bidi="ar-SA"/>
+              </w:rPr>
+            </w:pPr>
+            <w:r>
+              <w:rPr>
+                <w:rFonts w:eastAsia="Calibri" w:cs="Arial"/>
+                <w:kern w:val="0"/>
+                <w:sz w:val="22"/>
+                <w:szCs w:val="22"/>
+                <w:lang w:val="de-DE" w:eastAsia="en-US" w:bidi="ar-SA"/>
+              </w:rPr>
+            </w:r>
+          </w:p>
+        </w:tc>
+        <w:tc>
+          <w:tcPr>
+            <w:tcW w:w="7184" w:type="dxa"/>
             <w:tcBorders>
               <w:top w:val="single" w:sz="4" w:space="0" w:color="000000"/>
               <w:left w:val="single" w:sz="4" w:space="0" w:color="000000"/>
@@ -8844,7 +9067,7 @@
         <w:trPr/>
         <w:tc>
           <w:tcPr>
-            <w:tcW w:w="2366" w:type="dxa"/>
+            <w:tcW w:w="1327" w:type="dxa"/>
             <w:tcBorders>
               <w:top w:val="single" w:sz="4" w:space="0" w:color="000000"/>
               <w:left w:val="single" w:sz="4" w:space="0" w:color="000000"/>
@@ -8881,79 +9104,150 @@
         </w:tc>
         <w:tc>
           <w:tcPr>
-            <w:tcW w:w="922" w:type="dxa"/>
-            <w:tcBorders>
-              <w:top w:val="single" w:sz="4" w:space="0" w:color="000000"/>
-              <w:left w:val="single" w:sz="4" w:space="0" w:color="000000"/>
-              <w:bottom w:val="single" w:sz="4" w:space="0" w:color="000000"/>
-              <w:right w:val="single" w:sz="4" w:space="0" w:color="000000"/>
-            </w:tcBorders>
-          </w:tcPr>
-          <w:p>
-            <w:pPr>
-              <w:pStyle w:val="Normal"/>
-              <w:widowControl w:val="false"/>
-              <w:suppressAutoHyphens w:val="true"/>
-              <w:spacing w:lineRule="auto" w:line="240" w:before="0" w:after="0"/>
-              <w:jc w:val="left"/>
-              <w:rPr>
-                <w:rFonts w:ascii="Calibri" w:hAnsi="Calibri" w:eastAsia="Calibri" w:cs="Arial"/>
-                <w:kern w:val="0"/>
-                <w:sz w:val="22"/>
-                <w:szCs w:val="22"/>
-                <w:lang w:val="de-DE" w:eastAsia="en-US" w:bidi="ar-SA"/>
-              </w:rPr>
-            </w:pPr>
-            <w:r>
-              <w:rPr>
-                <w:rFonts w:eastAsia="Calibri" w:cs="Arial"/>
-                <w:kern w:val="0"/>
-                <w:sz w:val="22"/>
-                <w:szCs w:val="22"/>
-                <w:lang w:val="de-DE" w:eastAsia="en-US" w:bidi="ar-SA"/>
-              </w:rPr>
-            </w:r>
-          </w:p>
-        </w:tc>
-        <w:tc>
-          <w:tcPr>
-            <w:tcW w:w="3545" w:type="dxa"/>
-            <w:tcBorders>
-              <w:top w:val="single" w:sz="4" w:space="0" w:color="000000"/>
-              <w:left w:val="single" w:sz="4" w:space="0" w:color="000000"/>
-              <w:bottom w:val="single" w:sz="4" w:space="0" w:color="000000"/>
-              <w:right w:val="single" w:sz="4" w:space="0" w:color="000000"/>
-            </w:tcBorders>
-          </w:tcPr>
-          <w:p>
-            <w:pPr>
-              <w:pStyle w:val="Normal"/>
-              <w:widowControl w:val="false"/>
-              <w:suppressAutoHyphens w:val="true"/>
-              <w:spacing w:lineRule="auto" w:line="240" w:before="0" w:after="0"/>
-              <w:jc w:val="left"/>
-              <w:rPr>
-                <w:rFonts w:ascii="Calibri" w:hAnsi="Calibri" w:eastAsia="Calibri" w:cs="Arial"/>
-                <w:kern w:val="0"/>
-                <w:sz w:val="22"/>
-                <w:szCs w:val="22"/>
-                <w:lang w:val="de-DE" w:eastAsia="en-US" w:bidi="ar-SA"/>
-              </w:rPr>
-            </w:pPr>
-            <w:r>
-              <w:rPr>
-                <w:rFonts w:eastAsia="Calibri" w:cs="Arial"/>
-                <w:kern w:val="0"/>
-                <w:sz w:val="22"/>
-                <w:szCs w:val="22"/>
-                <w:lang w:val="de-DE" w:eastAsia="en-US" w:bidi="ar-SA"/>
-              </w:rPr>
-            </w:r>
-          </w:p>
-        </w:tc>
-        <w:tc>
-          <w:tcPr>
-            <w:tcW w:w="2229" w:type="dxa"/>
+            <w:tcW w:w="516" w:type="dxa"/>
+            <w:tcBorders>
+              <w:top w:val="single" w:sz="4" w:space="0" w:color="000000"/>
+              <w:left w:val="single" w:sz="4" w:space="0" w:color="000000"/>
+              <w:bottom w:val="single" w:sz="4" w:space="0" w:color="000000"/>
+              <w:right w:val="single" w:sz="4" w:space="0" w:color="000000"/>
+            </w:tcBorders>
+          </w:tcPr>
+          <w:p>
+            <w:pPr>
+              <w:pStyle w:val="Normal"/>
+              <w:widowControl w:val="false"/>
+              <w:suppressAutoHyphens w:val="true"/>
+              <w:spacing w:lineRule="auto" w:line="240" w:before="0" w:after="0"/>
+              <w:jc w:val="left"/>
+              <w:rPr>
+                <w:rFonts w:ascii="Calibri" w:hAnsi="Calibri" w:eastAsia="Calibri" w:cs="Arial"/>
+                <w:kern w:val="0"/>
+                <w:sz w:val="22"/>
+                <w:szCs w:val="22"/>
+                <w:lang w:val="de-DE" w:eastAsia="en-US" w:bidi="ar-SA"/>
+              </w:rPr>
+            </w:pPr>
+            <w:r>
+              <w:rPr>
+                <w:rFonts w:eastAsia="Calibri" w:cs="Arial"/>
+                <w:kern w:val="0"/>
+                <w:sz w:val="22"/>
+                <w:szCs w:val="22"/>
+                <w:lang w:val="de-DE" w:eastAsia="en-US" w:bidi="ar-SA"/>
+              </w:rPr>
+            </w:r>
+          </w:p>
+        </w:tc>
+        <w:tc>
+          <w:tcPr>
+            <w:tcW w:w="1989" w:type="dxa"/>
+            <w:tcBorders>
+              <w:top w:val="single" w:sz="4" w:space="0" w:color="000000"/>
+              <w:left w:val="single" w:sz="4" w:space="0" w:color="000000"/>
+              <w:bottom w:val="single" w:sz="4" w:space="0" w:color="000000"/>
+            </w:tcBorders>
+          </w:tcPr>
+          <w:p>
+            <w:pPr>
+              <w:pStyle w:val="Normal"/>
+              <w:widowControl w:val="false"/>
+              <w:suppressAutoHyphens w:val="true"/>
+              <w:spacing w:lineRule="auto" w:line="240" w:before="0" w:after="0"/>
+              <w:jc w:val="left"/>
+              <w:rPr>
+                <w:rFonts w:ascii="Calibri" w:hAnsi="Calibri" w:eastAsia="Calibri" w:cs="Arial"/>
+                <w:kern w:val="0"/>
+                <w:sz w:val="22"/>
+                <w:szCs w:val="22"/>
+                <w:lang w:val="de-DE" w:eastAsia="en-US" w:bidi="ar-SA"/>
+              </w:rPr>
+            </w:pPr>
+            <w:r>
+              <w:rPr>
+                <w:rFonts w:eastAsia="Calibri" w:cs="Arial"/>
+                <w:kern w:val="0"/>
+                <w:sz w:val="22"/>
+                <w:szCs w:val="22"/>
+                <w:lang w:val="de-DE" w:eastAsia="en-US" w:bidi="ar-SA"/>
+              </w:rPr>
+            </w:r>
+          </w:p>
+        </w:tc>
+        <w:tc>
+          <w:tcPr>
+            <w:tcW w:w="1988" w:type="dxa"/>
+            <w:tcBorders>
+              <w:top w:val="single" w:sz="4" w:space="0" w:color="000000"/>
+              <w:left w:val="single" w:sz="4" w:space="0" w:color="000000"/>
+              <w:bottom w:val="single" w:sz="4" w:space="0" w:color="000000"/>
+            </w:tcBorders>
+          </w:tcPr>
+          <w:p>
+            <w:pPr>
+              <w:pStyle w:val="Normal"/>
+              <w:widowControl w:val="false"/>
+              <w:suppressAutoHyphens w:val="true"/>
+              <w:spacing w:lineRule="auto" w:line="240" w:before="0" w:after="0"/>
+              <w:jc w:val="left"/>
+              <w:rPr>
+                <w:rFonts w:ascii="Calibri" w:hAnsi="Calibri" w:eastAsia="Calibri" w:cs="Arial"/>
+                <w:kern w:val="0"/>
+                <w:sz w:val="22"/>
+                <w:szCs w:val="22"/>
+                <w:lang w:val="de-DE" w:eastAsia="en-US" w:bidi="ar-SA"/>
+              </w:rPr>
+            </w:pPr>
+            <w:r>
+              <w:rPr>
+                <w:rFonts w:eastAsia="Calibri" w:cs="Arial"/>
+                <w:kern w:val="0"/>
+                <w:sz w:val="22"/>
+                <w:szCs w:val="22"/>
+                <w:lang w:val="de-DE" w:eastAsia="en-US" w:bidi="ar-SA"/>
+              </w:rPr>
+            </w:r>
+          </w:p>
+        </w:tc>
+        <w:tc>
+          <w:tcPr>
+            <w:tcW w:w="3163" w:type="dxa"/>
+            <w:tcBorders>
+              <w:top w:val="single" w:sz="4" w:space="0" w:color="000000"/>
+              <w:left w:val="single" w:sz="4" w:space="0" w:color="000000"/>
+              <w:bottom w:val="single" w:sz="4" w:space="0" w:color="000000"/>
+              <w:right w:val="single" w:sz="4" w:space="0" w:color="000000"/>
+            </w:tcBorders>
+          </w:tcPr>
+          <w:p>
+            <w:pPr>
+              <w:pStyle w:val="Normal"/>
+              <w:widowControl w:val="false"/>
+              <w:suppressAutoHyphens w:val="true"/>
+              <w:spacing w:lineRule="auto" w:line="240" w:before="0" w:after="0"/>
+              <w:jc w:val="left"/>
+              <w:rPr>
+                <w:rFonts w:ascii="Calibri" w:hAnsi="Calibri" w:eastAsia="Calibri" w:cs="Arial"/>
+                <w:kern w:val="0"/>
+                <w:sz w:val="22"/>
+                <w:szCs w:val="22"/>
+                <w:lang w:val="de-DE" w:eastAsia="en-US" w:bidi="ar-SA"/>
+              </w:rPr>
+            </w:pPr>
+            <w:r>
+              <w:rPr>
+                <w:rFonts w:eastAsia="Calibri" w:cs="Arial"/>
+                <w:kern w:val="0"/>
+                <w:sz w:val="22"/>
+                <w:szCs w:val="22"/>
+                <w:lang w:val="de-DE" w:eastAsia="en-US" w:bidi="ar-SA"/>
+              </w:rPr>
+              <w:t>/subscribe ,si &lt;command&gt; [tf],</w:t>
+            </w:r>
+          </w:p>
+        </w:tc>
+        <w:tc>
+          <w:tcPr>
+            <w:tcW w:w="7184" w:type="dxa"/>
             <w:tcBorders>
               <w:top w:val="single" w:sz="4" w:space="0" w:color="000000"/>
               <w:left w:val="single" w:sz="4" w:space="0" w:color="000000"/>
@@ -8984,7 +9278,7 @@
         <w:trPr/>
         <w:tc>
           <w:tcPr>
-            <w:tcW w:w="2366" w:type="dxa"/>
+            <w:tcW w:w="1327" w:type="dxa"/>
             <w:tcBorders>
               <w:top w:val="single" w:sz="4" w:space="0" w:color="000000"/>
               <w:left w:val="single" w:sz="4" w:space="0" w:color="000000"/>
@@ -9021,79 +9315,150 @@
         </w:tc>
         <w:tc>
           <w:tcPr>
-            <w:tcW w:w="922" w:type="dxa"/>
-            <w:tcBorders>
-              <w:top w:val="single" w:sz="4" w:space="0" w:color="000000"/>
-              <w:left w:val="single" w:sz="4" w:space="0" w:color="000000"/>
-              <w:bottom w:val="single" w:sz="4" w:space="0" w:color="000000"/>
-              <w:right w:val="single" w:sz="4" w:space="0" w:color="000000"/>
-            </w:tcBorders>
-          </w:tcPr>
-          <w:p>
-            <w:pPr>
-              <w:pStyle w:val="Normal"/>
-              <w:widowControl w:val="false"/>
-              <w:suppressAutoHyphens w:val="true"/>
-              <w:spacing w:lineRule="auto" w:line="240" w:before="0" w:after="0"/>
-              <w:jc w:val="left"/>
-              <w:rPr>
-                <w:rFonts w:ascii="Calibri" w:hAnsi="Calibri" w:eastAsia="Calibri" w:cs="Arial"/>
-                <w:kern w:val="0"/>
-                <w:sz w:val="22"/>
-                <w:szCs w:val="22"/>
-                <w:lang w:val="de-DE" w:eastAsia="en-US" w:bidi="ar-SA"/>
-              </w:rPr>
-            </w:pPr>
-            <w:r>
-              <w:rPr>
-                <w:rFonts w:eastAsia="Calibri" w:cs="Arial"/>
-                <w:kern w:val="0"/>
-                <w:sz w:val="22"/>
-                <w:szCs w:val="22"/>
-                <w:lang w:val="de-DE" w:eastAsia="en-US" w:bidi="ar-SA"/>
-              </w:rPr>
-            </w:r>
-          </w:p>
-        </w:tc>
-        <w:tc>
-          <w:tcPr>
-            <w:tcW w:w="3545" w:type="dxa"/>
-            <w:tcBorders>
-              <w:top w:val="single" w:sz="4" w:space="0" w:color="000000"/>
-              <w:left w:val="single" w:sz="4" w:space="0" w:color="000000"/>
-              <w:bottom w:val="single" w:sz="4" w:space="0" w:color="000000"/>
-              <w:right w:val="single" w:sz="4" w:space="0" w:color="000000"/>
-            </w:tcBorders>
-          </w:tcPr>
-          <w:p>
-            <w:pPr>
-              <w:pStyle w:val="Normal"/>
-              <w:widowControl w:val="false"/>
-              <w:suppressAutoHyphens w:val="true"/>
-              <w:spacing w:lineRule="auto" w:line="240" w:before="0" w:after="0"/>
-              <w:jc w:val="left"/>
-              <w:rPr>
-                <w:rFonts w:ascii="Calibri" w:hAnsi="Calibri" w:eastAsia="Calibri" w:cs="Arial"/>
-                <w:kern w:val="0"/>
-                <w:sz w:val="22"/>
-                <w:szCs w:val="22"/>
-                <w:lang w:val="de-DE" w:eastAsia="en-US" w:bidi="ar-SA"/>
-              </w:rPr>
-            </w:pPr>
-            <w:r>
-              <w:rPr>
-                <w:rFonts w:eastAsia="Calibri" w:cs="Arial"/>
-                <w:kern w:val="0"/>
-                <w:sz w:val="22"/>
-                <w:szCs w:val="22"/>
-                <w:lang w:val="de-DE" w:eastAsia="en-US" w:bidi="ar-SA"/>
-              </w:rPr>
-            </w:r>
-          </w:p>
-        </w:tc>
-        <w:tc>
-          <w:tcPr>
-            <w:tcW w:w="2229" w:type="dxa"/>
+            <w:tcW w:w="516" w:type="dxa"/>
+            <w:tcBorders>
+              <w:top w:val="single" w:sz="4" w:space="0" w:color="000000"/>
+              <w:left w:val="single" w:sz="4" w:space="0" w:color="000000"/>
+              <w:bottom w:val="single" w:sz="4" w:space="0" w:color="000000"/>
+              <w:right w:val="single" w:sz="4" w:space="0" w:color="000000"/>
+            </w:tcBorders>
+          </w:tcPr>
+          <w:p>
+            <w:pPr>
+              <w:pStyle w:val="Normal"/>
+              <w:widowControl w:val="false"/>
+              <w:suppressAutoHyphens w:val="true"/>
+              <w:spacing w:lineRule="auto" w:line="240" w:before="0" w:after="0"/>
+              <w:jc w:val="left"/>
+              <w:rPr>
+                <w:rFonts w:ascii="Calibri" w:hAnsi="Calibri" w:eastAsia="Calibri" w:cs="Arial"/>
+                <w:kern w:val="0"/>
+                <w:sz w:val="22"/>
+                <w:szCs w:val="22"/>
+                <w:lang w:val="de-DE" w:eastAsia="en-US" w:bidi="ar-SA"/>
+              </w:rPr>
+            </w:pPr>
+            <w:r>
+              <w:rPr>
+                <w:rFonts w:eastAsia="Calibri" w:cs="Arial"/>
+                <w:kern w:val="0"/>
+                <w:sz w:val="22"/>
+                <w:szCs w:val="22"/>
+                <w:lang w:val="de-DE" w:eastAsia="en-US" w:bidi="ar-SA"/>
+              </w:rPr>
+            </w:r>
+          </w:p>
+        </w:tc>
+        <w:tc>
+          <w:tcPr>
+            <w:tcW w:w="1989" w:type="dxa"/>
+            <w:tcBorders>
+              <w:top w:val="single" w:sz="4" w:space="0" w:color="000000"/>
+              <w:left w:val="single" w:sz="4" w:space="0" w:color="000000"/>
+              <w:bottom w:val="single" w:sz="4" w:space="0" w:color="000000"/>
+            </w:tcBorders>
+          </w:tcPr>
+          <w:p>
+            <w:pPr>
+              <w:pStyle w:val="Normal"/>
+              <w:widowControl w:val="false"/>
+              <w:suppressAutoHyphens w:val="true"/>
+              <w:spacing w:lineRule="auto" w:line="240" w:before="0" w:after="0"/>
+              <w:jc w:val="left"/>
+              <w:rPr>
+                <w:rFonts w:ascii="Calibri" w:hAnsi="Calibri" w:eastAsia="Calibri" w:cs="Arial"/>
+                <w:kern w:val="0"/>
+                <w:sz w:val="22"/>
+                <w:szCs w:val="22"/>
+                <w:lang w:val="de-DE" w:eastAsia="en-US" w:bidi="ar-SA"/>
+              </w:rPr>
+            </w:pPr>
+            <w:r>
+              <w:rPr>
+                <w:rFonts w:eastAsia="Calibri" w:cs="Arial"/>
+                <w:kern w:val="0"/>
+                <w:sz w:val="22"/>
+                <w:szCs w:val="22"/>
+                <w:lang w:val="de-DE" w:eastAsia="en-US" w:bidi="ar-SA"/>
+              </w:rPr>
+            </w:r>
+          </w:p>
+        </w:tc>
+        <w:tc>
+          <w:tcPr>
+            <w:tcW w:w="1988" w:type="dxa"/>
+            <w:tcBorders>
+              <w:top w:val="single" w:sz="4" w:space="0" w:color="000000"/>
+              <w:left w:val="single" w:sz="4" w:space="0" w:color="000000"/>
+              <w:bottom w:val="single" w:sz="4" w:space="0" w:color="000000"/>
+            </w:tcBorders>
+          </w:tcPr>
+          <w:p>
+            <w:pPr>
+              <w:pStyle w:val="Normal"/>
+              <w:widowControl w:val="false"/>
+              <w:suppressAutoHyphens w:val="true"/>
+              <w:spacing w:lineRule="auto" w:line="240" w:before="0" w:after="0"/>
+              <w:jc w:val="left"/>
+              <w:rPr>
+                <w:rFonts w:ascii="Calibri" w:hAnsi="Calibri" w:eastAsia="Calibri" w:cs="Arial"/>
+                <w:kern w:val="0"/>
+                <w:sz w:val="22"/>
+                <w:szCs w:val="22"/>
+                <w:lang w:val="de-DE" w:eastAsia="en-US" w:bidi="ar-SA"/>
+              </w:rPr>
+            </w:pPr>
+            <w:r>
+              <w:rPr>
+                <w:rFonts w:eastAsia="Calibri" w:cs="Arial"/>
+                <w:kern w:val="0"/>
+                <w:sz w:val="22"/>
+                <w:szCs w:val="22"/>
+                <w:lang w:val="de-DE" w:eastAsia="en-US" w:bidi="ar-SA"/>
+              </w:rPr>
+            </w:r>
+          </w:p>
+        </w:tc>
+        <w:tc>
+          <w:tcPr>
+            <w:tcW w:w="3163" w:type="dxa"/>
+            <w:tcBorders>
+              <w:top w:val="single" w:sz="4" w:space="0" w:color="000000"/>
+              <w:left w:val="single" w:sz="4" w:space="0" w:color="000000"/>
+              <w:bottom w:val="single" w:sz="4" w:space="0" w:color="000000"/>
+              <w:right w:val="single" w:sz="4" w:space="0" w:color="000000"/>
+            </w:tcBorders>
+          </w:tcPr>
+          <w:p>
+            <w:pPr>
+              <w:pStyle w:val="Normal"/>
+              <w:widowControl w:val="false"/>
+              <w:suppressAutoHyphens w:val="true"/>
+              <w:spacing w:lineRule="auto" w:line="240" w:before="0" w:after="0"/>
+              <w:jc w:val="left"/>
+              <w:rPr>
+                <w:rFonts w:ascii="Calibri" w:hAnsi="Calibri" w:eastAsia="Calibri" w:cs="Arial"/>
+                <w:kern w:val="0"/>
+                <w:sz w:val="22"/>
+                <w:szCs w:val="22"/>
+                <w:lang w:val="de-DE" w:eastAsia="en-US" w:bidi="ar-SA"/>
+              </w:rPr>
+            </w:pPr>
+            <w:r>
+              <w:rPr>
+                <w:rFonts w:eastAsia="Calibri" w:cs="Arial"/>
+                <w:kern w:val="0"/>
+                <w:sz w:val="22"/>
+                <w:szCs w:val="22"/>
+                <w:lang w:val="de-DE" w:eastAsia="en-US" w:bidi="ar-SA"/>
+              </w:rPr>
+              <w:t>/formatsubscribe ,ss[s...]iii &lt;name&gt; &lt;command&gt; [&lt;command&gt;...] [i0][i1][tf]</w:t>
+            </w:r>
+          </w:p>
+        </w:tc>
+        <w:tc>
+          <w:tcPr>
+            <w:tcW w:w="7184" w:type="dxa"/>
             <w:tcBorders>
               <w:top w:val="single" w:sz="4" w:space="0" w:color="000000"/>
               <w:left w:val="single" w:sz="4" w:space="0" w:color="000000"/>
@@ -9155,7 +9520,7 @@
       </w:tblPr>
       <w:tblGrid>
         <w:gridCol w:w="1836"/>
-        <w:gridCol w:w="5154"/>
+        <w:gridCol w:w="5153"/>
       </w:tblGrid>
       <w:tr>
         <w:trPr>
@@ -9200,7 +9565,7 @@
         </w:tc>
         <w:tc>
           <w:tcPr>
-            <w:tcW w:w="5154" w:type="dxa"/>
+            <w:tcW w:w="5153" w:type="dxa"/>
             <w:tcBorders>
               <w:top w:val="single" w:sz="4" w:space="0" w:color="000000"/>
               <w:left w:val="single" w:sz="4" w:space="0" w:color="000000"/>
@@ -9279,7 +9644,7 @@
         </w:tc>
         <w:tc>
           <w:tcPr>
-            <w:tcW w:w="5154" w:type="dxa"/>
+            <w:tcW w:w="5153" w:type="dxa"/>
             <w:tcBorders>
               <w:top w:val="single" w:sz="4" w:space="0" w:color="000000"/>
               <w:left w:val="single" w:sz="4" w:space="0" w:color="000000"/>
@@ -9410,7 +9775,7 @@
         </w:tc>
         <w:tc>
           <w:tcPr>
-            <w:tcW w:w="5154" w:type="dxa"/>
+            <w:tcW w:w="5153" w:type="dxa"/>
             <w:tcBorders>
               <w:top w:val="single" w:sz="4" w:space="0" w:color="000000"/>
               <w:left w:val="single" w:sz="4" w:space="0" w:color="000000"/>
@@ -9515,7 +9880,7 @@
         </w:tc>
         <w:tc>
           <w:tcPr>
-            <w:tcW w:w="5154" w:type="dxa"/>
+            <w:tcW w:w="5153" w:type="dxa"/>
             <w:tcBorders>
               <w:top w:val="single" w:sz="4" w:space="0" w:color="000000"/>
               <w:left w:val="single" w:sz="4" w:space="0" w:color="000000"/>
@@ -9594,7 +9959,7 @@
         </w:tc>
         <w:tc>
           <w:tcPr>
-            <w:tcW w:w="5154" w:type="dxa"/>
+            <w:tcW w:w="5153" w:type="dxa"/>
             <w:tcBorders>
               <w:top w:val="single" w:sz="4" w:space="0" w:color="000000"/>
               <w:left w:val="single" w:sz="4" w:space="0" w:color="000000"/>
@@ -9699,7 +10064,7 @@
         </w:tc>
         <w:tc>
           <w:tcPr>
-            <w:tcW w:w="5154" w:type="dxa"/>
+            <w:tcW w:w="5153" w:type="dxa"/>
             <w:tcBorders>
               <w:top w:val="single" w:sz="4" w:space="0" w:color="000000"/>
               <w:left w:val="single" w:sz="4" w:space="0" w:color="000000"/>
@@ -9778,7 +10143,7 @@
         </w:tc>
         <w:tc>
           <w:tcPr>
-            <w:tcW w:w="5154" w:type="dxa"/>
+            <w:tcW w:w="5153" w:type="dxa"/>
             <w:tcBorders>
               <w:top w:val="single" w:sz="4" w:space="0" w:color="000000"/>
               <w:left w:val="single" w:sz="4" w:space="0" w:color="000000"/>
@@ -9924,6 +10289,7 @@
           <w:numId w:val="2"/>
         </w:numPr>
         <w:spacing w:before="0" w:after="200"/>
+        <w:ind w:left="720" w:right="0" w:hanging="360"/>
         <w:contextualSpacing/>
         <w:rPr/>
       </w:pPr>
@@ -9952,7 +10318,7 @@
       <w:start w:val="1"/>
       <w:numFmt w:val="none"/>
       <w:suff w:val="nothing"/>
-      <w:lvlText w:val="%1"/>
+      <w:lvlText w:val=""/>
       <w:lvlJc w:val="left"/>
       <w:pPr>
         <w:tabs>
@@ -9965,7 +10331,7 @@
       <w:start w:val="1"/>
       <w:numFmt w:val="none"/>
       <w:suff w:val="nothing"/>
-      <w:lvlText w:val="%2"/>
+      <w:lvlText w:val=""/>
       <w:lvlJc w:val="left"/>
       <w:pPr>
         <w:tabs>
@@ -9978,7 +10344,7 @@
       <w:start w:val="1"/>
       <w:numFmt w:val="none"/>
       <w:suff w:val="nothing"/>
-      <w:lvlText w:val="%3"/>
+      <w:lvlText w:val=""/>
       <w:lvlJc w:val="left"/>
       <w:pPr>
         <w:tabs>
@@ -9991,7 +10357,7 @@
       <w:start w:val="1"/>
       <w:numFmt w:val="none"/>
       <w:suff w:val="nothing"/>
-      <w:lvlText w:val="%4"/>
+      <w:lvlText w:val=""/>
       <w:lvlJc w:val="left"/>
       <w:pPr>
         <w:tabs>
@@ -10004,7 +10370,7 @@
       <w:start w:val="1"/>
       <w:numFmt w:val="none"/>
       <w:suff w:val="nothing"/>
-      <w:lvlText w:val="%5"/>
+      <w:lvlText w:val=""/>
       <w:lvlJc w:val="left"/>
       <w:pPr>
         <w:tabs>
@@ -10017,7 +10383,7 @@
       <w:start w:val="1"/>
       <w:numFmt w:val="none"/>
       <w:suff w:val="nothing"/>
-      <w:lvlText w:val="%6"/>
+      <w:lvlText w:val=""/>
       <w:lvlJc w:val="left"/>
       <w:pPr>
         <w:tabs>
@@ -10030,7 +10396,7 @@
       <w:start w:val="1"/>
       <w:numFmt w:val="none"/>
       <w:suff w:val="nothing"/>
-      <w:lvlText w:val="%7"/>
+      <w:lvlText w:val=""/>
       <w:lvlJc w:val="left"/>
       <w:pPr>
         <w:tabs>
@@ -10043,7 +10409,7 @@
       <w:start w:val="1"/>
       <w:numFmt w:val="none"/>
       <w:suff w:val="nothing"/>
-      <w:lvlText w:val="%8"/>
+      <w:lvlText w:val=""/>
       <w:lvlJc w:val="left"/>
       <w:pPr>
         <w:tabs>
@@ -10056,7 +10422,7 @@
       <w:start w:val="1"/>
       <w:numFmt w:val="none"/>
       <w:suff w:val="nothing"/>
-      <w:lvlText w:val="%9"/>
+      <w:lvlText w:val=""/>
       <w:lvlJc w:val="left"/>
       <w:pPr>
         <w:tabs>
@@ -10235,9 +10601,7 @@
     <w:pPr>
       <w:widowControl/>
       <w:suppressAutoHyphens w:val="true"/>
-      <w:kinsoku w:val="true"/>
-      <w:overflowPunct w:val="true"/>
-      <w:autoSpaceDE w:val="true"/>
+      <w:overflowPunct w:val="false"/>
       <w:bidi w:val="0"/>
       <w:spacing w:lineRule="auto" w:line="276" w:before="0" w:after="200"/>
       <w:jc w:val="left"/>
@@ -10279,6 +10643,20 @@
     <w:qFormat/>
     <w:rPr>
       <w:rFonts w:ascii="Consolas" w:hAnsi="Consolas"/>
+    </w:rPr>
+  </w:style>
+  <w:style w:type="character" w:styleId="VisitedInternetLink">
+    <w:name w:val="FollowedHyperlink"/>
+    <w:rPr>
+      <w:color w:val="800000"/>
+      <w:u w:val="single"/>
+    </w:rPr>
+  </w:style>
+  <w:style w:type="character" w:styleId="SourceText">
+    <w:name w:val="Source Text"/>
+    <w:qFormat/>
+    <w:rPr>
+      <w:rFonts w:ascii="Liberation Mono" w:hAnsi="Liberation Mono" w:eastAsia="Liberation Mono" w:cs="Liberation Mono"/>
     </w:rPr>
   </w:style>
   <w:style w:type="paragraph" w:styleId="Heading">

</xml_diff>

<commit_message>
#6 updated logging and status information
</commit_message>
<xml_diff>
--- a/documents/SongBeamer_OSC.docx
+++ b/documents/SongBeamer_OSC.docx
@@ -19,11 +19,11 @@
         <w:gridCol w:w="3749"/>
         <w:gridCol w:w="1287"/>
         <w:gridCol w:w="3043"/>
-        <w:gridCol w:w="5053"/>
+        <w:gridCol w:w="5055"/>
         <w:gridCol w:w="1584"/>
         <w:gridCol w:w="2567"/>
         <w:gridCol w:w="2267"/>
-        <w:gridCol w:w="1714"/>
+        <w:gridCol w:w="1712"/>
       </w:tblGrid>
       <w:tr>
         <w:trPr/>
@@ -137,7 +137,7 @@
         </w:tc>
         <w:tc>
           <w:tcPr>
-            <w:tcW w:w="5053" w:type="dxa"/>
+            <w:tcW w:w="5055" w:type="dxa"/>
             <w:tcBorders>
               <w:top w:val="single" w:sz="4" w:space="0" w:color="000000"/>
               <w:left w:val="single" w:sz="4" w:space="0" w:color="000000"/>
@@ -273,7 +273,7 @@
         </w:tc>
         <w:tc>
           <w:tcPr>
-            <w:tcW w:w="1714" w:type="dxa"/>
+            <w:tcW w:w="1712" w:type="dxa"/>
             <w:tcBorders>
               <w:top w:val="single" w:sz="4" w:space="0" w:color="000000"/>
               <w:left w:val="single" w:sz="4" w:space="0" w:color="000000"/>
@@ -421,7 +421,7 @@
         </w:tc>
         <w:tc>
           <w:tcPr>
-            <w:tcW w:w="5053" w:type="dxa"/>
+            <w:tcW w:w="5055" w:type="dxa"/>
             <w:tcBorders>
               <w:top w:val="single" w:sz="4" w:space="0" w:color="000000"/>
               <w:left w:val="single" w:sz="4" w:space="0" w:color="000000"/>
@@ -533,7 +533,7 @@
               <w:left w:val="single" w:sz="4" w:space="0" w:color="000000"/>
               <w:bottom w:val="single" w:sz="4" w:space="0" w:color="000000"/>
             </w:tcBorders>
-            <w:shd w:fill="FFFFA6" w:val="clear"/>
+            <w:shd w:fill="81D41A" w:val="clear"/>
           </w:tcPr>
           <w:p>
             <w:pPr>
@@ -570,7 +570,7 @@
         </w:tc>
         <w:tc>
           <w:tcPr>
-            <w:tcW w:w="1714" w:type="dxa"/>
+            <w:tcW w:w="1712" w:type="dxa"/>
             <w:tcBorders>
               <w:top w:val="single" w:sz="4" w:space="0" w:color="000000"/>
               <w:left w:val="single" w:sz="4" w:space="0" w:color="000000"/>
@@ -721,7 +721,7 @@
         </w:tc>
         <w:tc>
           <w:tcPr>
-            <w:tcW w:w="5053" w:type="dxa"/>
+            <w:tcW w:w="5055" w:type="dxa"/>
             <w:tcBorders>
               <w:top w:val="single" w:sz="4" w:space="0" w:color="000000"/>
               <w:left w:val="single" w:sz="4" w:space="0" w:color="000000"/>
@@ -873,7 +873,7 @@
         </w:tc>
         <w:tc>
           <w:tcPr>
-            <w:tcW w:w="1714" w:type="dxa"/>
+            <w:tcW w:w="1712" w:type="dxa"/>
             <w:tcBorders>
               <w:top w:val="single" w:sz="4" w:space="0" w:color="000000"/>
               <w:left w:val="single" w:sz="4" w:space="0" w:color="000000"/>
@@ -1043,7 +1043,7 @@
         </w:tc>
         <w:tc>
           <w:tcPr>
-            <w:tcW w:w="5053" w:type="dxa"/>
+            <w:tcW w:w="5055" w:type="dxa"/>
             <w:tcBorders>
               <w:top w:val="single" w:sz="4" w:space="0" w:color="000000"/>
               <w:left w:val="single" w:sz="4" w:space="0" w:color="000000"/>
@@ -1175,7 +1175,7 @@
         </w:tc>
         <w:tc>
           <w:tcPr>
-            <w:tcW w:w="1714" w:type="dxa"/>
+            <w:tcW w:w="1712" w:type="dxa"/>
             <w:tcBorders>
               <w:top w:val="single" w:sz="4" w:space="0" w:color="000000"/>
               <w:left w:val="single" w:sz="4" w:space="0" w:color="000000"/>
@@ -1323,7 +1323,7 @@
         </w:tc>
         <w:tc>
           <w:tcPr>
-            <w:tcW w:w="5053" w:type="dxa"/>
+            <w:tcW w:w="5055" w:type="dxa"/>
             <w:tcBorders>
               <w:top w:val="single" w:sz="4" w:space="0" w:color="000000"/>
               <w:left w:val="single" w:sz="4" w:space="0" w:color="000000"/>
@@ -1452,7 +1452,7 @@
         </w:tc>
         <w:tc>
           <w:tcPr>
-            <w:tcW w:w="1714" w:type="dxa"/>
+            <w:tcW w:w="1712" w:type="dxa"/>
             <w:tcBorders>
               <w:top w:val="single" w:sz="4" w:space="0" w:color="000000"/>
               <w:left w:val="single" w:sz="4" w:space="0" w:color="000000"/>
@@ -1623,7 +1623,7 @@
         </w:tc>
         <w:tc>
           <w:tcPr>
-            <w:tcW w:w="5053" w:type="dxa"/>
+            <w:tcW w:w="5055" w:type="dxa"/>
             <w:tcBorders>
               <w:top w:val="single" w:sz="4" w:space="0" w:color="000000"/>
               <w:left w:val="single" w:sz="4" w:space="0" w:color="000000"/>
@@ -1762,7 +1762,7 @@
         </w:tc>
         <w:tc>
           <w:tcPr>
-            <w:tcW w:w="1714" w:type="dxa"/>
+            <w:tcW w:w="1712" w:type="dxa"/>
             <w:tcBorders>
               <w:top w:val="single" w:sz="4" w:space="0" w:color="000000"/>
               <w:left w:val="single" w:sz="4" w:space="0" w:color="000000"/>
@@ -1959,7 +1959,7 @@
         </w:tc>
         <w:tc>
           <w:tcPr>
-            <w:tcW w:w="5053" w:type="dxa"/>
+            <w:tcW w:w="5055" w:type="dxa"/>
             <w:tcBorders>
               <w:top w:val="single" w:sz="4" w:space="0" w:color="000000"/>
               <w:left w:val="single" w:sz="4" w:space="0" w:color="000000"/>
@@ -2098,7 +2098,7 @@
         </w:tc>
         <w:tc>
           <w:tcPr>
-            <w:tcW w:w="1714" w:type="dxa"/>
+            <w:tcW w:w="1712" w:type="dxa"/>
             <w:tcBorders>
               <w:top w:val="single" w:sz="4" w:space="0" w:color="000000"/>
               <w:left w:val="single" w:sz="4" w:space="0" w:color="000000"/>
@@ -2268,7 +2268,7 @@
         </w:tc>
         <w:tc>
           <w:tcPr>
-            <w:tcW w:w="5053" w:type="dxa"/>
+            <w:tcW w:w="5055" w:type="dxa"/>
             <w:tcBorders>
               <w:top w:val="single" w:sz="4" w:space="0" w:color="000000"/>
               <w:left w:val="single" w:sz="4" w:space="0" w:color="000000"/>
@@ -2403,7 +2403,7 @@
         </w:tc>
         <w:tc>
           <w:tcPr>
-            <w:tcW w:w="1714" w:type="dxa"/>
+            <w:tcW w:w="1712" w:type="dxa"/>
             <w:tcBorders>
               <w:top w:val="single" w:sz="4" w:space="0" w:color="000000"/>
               <w:left w:val="single" w:sz="4" w:space="0" w:color="000000"/>
@@ -2546,7 +2546,7 @@
         </w:tc>
         <w:tc>
           <w:tcPr>
-            <w:tcW w:w="5053" w:type="dxa"/>
+            <w:tcW w:w="5055" w:type="dxa"/>
             <w:tcBorders>
               <w:top w:val="single" w:sz="4" w:space="0" w:color="000000"/>
               <w:left w:val="single" w:sz="4" w:space="0" w:color="000000"/>
@@ -2676,7 +2676,7 @@
         </w:tc>
         <w:tc>
           <w:tcPr>
-            <w:tcW w:w="1714" w:type="dxa"/>
+            <w:tcW w:w="1712" w:type="dxa"/>
             <w:tcBorders>
               <w:top w:val="single" w:sz="4" w:space="0" w:color="000000"/>
               <w:left w:val="single" w:sz="4" w:space="0" w:color="000000"/>
@@ -2817,7 +2817,7 @@
         </w:tc>
         <w:tc>
           <w:tcPr>
-            <w:tcW w:w="5053" w:type="dxa"/>
+            <w:tcW w:w="5055" w:type="dxa"/>
             <w:tcBorders>
               <w:top w:val="single" w:sz="4" w:space="0" w:color="000000"/>
               <w:left w:val="single" w:sz="4" w:space="0" w:color="000000"/>
@@ -2947,7 +2947,7 @@
         </w:tc>
         <w:tc>
           <w:tcPr>
-            <w:tcW w:w="1714" w:type="dxa"/>
+            <w:tcW w:w="1712" w:type="dxa"/>
             <w:tcBorders>
               <w:top w:val="single" w:sz="4" w:space="0" w:color="000000"/>
               <w:left w:val="single" w:sz="4" w:space="0" w:color="000000"/>
@@ -3088,7 +3088,7 @@
         </w:tc>
         <w:tc>
           <w:tcPr>
-            <w:tcW w:w="5053" w:type="dxa"/>
+            <w:tcW w:w="5055" w:type="dxa"/>
             <w:tcBorders>
               <w:top w:val="single" w:sz="4" w:space="0" w:color="000000"/>
               <w:left w:val="single" w:sz="4" w:space="0" w:color="000000"/>
@@ -3368,7 +3368,7 @@
         </w:tc>
         <w:tc>
           <w:tcPr>
-            <w:tcW w:w="1714" w:type="dxa"/>
+            <w:tcW w:w="1712" w:type="dxa"/>
             <w:tcBorders>
               <w:top w:val="single" w:sz="4" w:space="0" w:color="000000"/>
               <w:left w:val="single" w:sz="4" w:space="0" w:color="000000"/>
@@ -3485,7 +3485,7 @@
               <w:bottom w:val="single" w:sz="4" w:space="0" w:color="000000"/>
               <w:right w:val="single" w:sz="4" w:space="0" w:color="000000"/>
             </w:tcBorders>
-            <w:shd w:fill="E8F2A1" w:val="clear"/>
+            <w:shd w:fill="81D41A" w:val="clear"/>
           </w:tcPr>
           <w:p>
             <w:pPr>
@@ -3516,7 +3516,7 @@
         </w:tc>
         <w:tc>
           <w:tcPr>
-            <w:tcW w:w="5053" w:type="dxa"/>
+            <w:tcW w:w="5055" w:type="dxa"/>
             <w:tcBorders>
               <w:top w:val="single" w:sz="4" w:space="0" w:color="000000"/>
               <w:left w:val="single" w:sz="4" w:space="0" w:color="000000"/>
@@ -3595,24 +3595,24 @@
               <w:left w:val="single" w:sz="4" w:space="0" w:color="000000"/>
               <w:bottom w:val="single" w:sz="4" w:space="0" w:color="000000"/>
             </w:tcBorders>
-            <w:shd w:fill="E8F2A1" w:val="clear"/>
-          </w:tcPr>
-          <w:p>
-            <w:pPr>
-              <w:pStyle w:val="Normal"/>
-              <w:widowControl w:val="false"/>
-              <w:suppressAutoHyphens w:val="true"/>
-              <w:spacing w:lineRule="auto" w:line="240" w:before="0" w:after="0"/>
-              <w:jc w:val="left"/>
-              <w:rPr>
-                <w:rFonts w:ascii="Wingdings" w:hAnsi="Wingdings"/>
-              </w:rPr>
-            </w:pPr>
-            <w:r>
-              <w:rPr>
-                <w:rFonts w:ascii="Wingdings" w:hAnsi="Wingdings"/>
-              </w:rPr>
-              <w:t>presentation_language_primary</w:t>
+            <w:shd w:fill="81D41A" w:val="clear"/>
+          </w:tcPr>
+          <w:p>
+            <w:pPr>
+              <w:pStyle w:val="Normal"/>
+              <w:widowControl w:val="false"/>
+              <w:suppressAutoHyphens w:val="true"/>
+              <w:spacing w:lineRule="auto" w:line="240" w:before="0" w:after="0"/>
+              <w:jc w:val="left"/>
+              <w:rPr>
+                <w:rFonts w:ascii="Wingdings" w:hAnsi="Wingdings"/>
+              </w:rPr>
+            </w:pPr>
+            <w:r>
+              <w:rPr>
+                <w:rFonts w:ascii="Wingdings" w:hAnsi="Wingdings"/>
+              </w:rPr>
+              <w:t>presentation_language</w:t>
             </w:r>
           </w:p>
         </w:tc>
@@ -3650,29 +3650,31 @@
         </w:tc>
         <w:tc>
           <w:tcPr>
-            <w:tcW w:w="1714" w:type="dxa"/>
-            <w:tcBorders>
-              <w:top w:val="single" w:sz="4" w:space="0" w:color="000000"/>
-              <w:left w:val="single" w:sz="4" w:space="0" w:color="000000"/>
-              <w:bottom w:val="single" w:sz="4" w:space="0" w:color="000000"/>
-              <w:right w:val="single" w:sz="4" w:space="0" w:color="000000"/>
-            </w:tcBorders>
-          </w:tcPr>
-          <w:p>
-            <w:pPr>
-              <w:pStyle w:val="Normal"/>
-              <w:widowControl w:val="false"/>
-              <w:suppressAutoHyphens w:val="true"/>
-              <w:spacing w:lineRule="auto" w:line="240" w:before="0" w:after="0"/>
-              <w:jc w:val="left"/>
-              <w:rPr>
-                <w:rFonts w:ascii="Wingdings" w:hAnsi="Wingdings"/>
-              </w:rPr>
-            </w:pPr>
-            <w:r>
-              <w:rPr>
-                <w:rFonts w:ascii="Wingdings" w:hAnsi="Wingdings"/>
-              </w:rPr>
+            <w:tcW w:w="1712" w:type="dxa"/>
+            <w:tcBorders>
+              <w:top w:val="single" w:sz="4" w:space="0" w:color="000000"/>
+              <w:left w:val="single" w:sz="4" w:space="0" w:color="000000"/>
+              <w:bottom w:val="single" w:sz="4" w:space="0" w:color="000000"/>
+              <w:right w:val="single" w:sz="4" w:space="0" w:color="000000"/>
+            </w:tcBorders>
+            <w:shd w:fill="FF0000" w:val="clear"/>
+          </w:tcPr>
+          <w:p>
+            <w:pPr>
+              <w:pStyle w:val="Normal"/>
+              <w:widowControl w:val="false"/>
+              <w:suppressAutoHyphens w:val="true"/>
+              <w:spacing w:lineRule="auto" w:line="240" w:before="0" w:after="0"/>
+              <w:jc w:val="left"/>
+              <w:rPr>
+                <w:rFonts w:ascii="Wingdings" w:hAnsi="Wingdings"/>
+              </w:rPr>
+            </w:pPr>
+            <w:r>
+              <w:rPr>
+                <w:rFonts w:ascii="Wingdings" w:hAnsi="Wingdings"/>
+              </w:rPr>
+              <w:t>#6 no functionality</w:t>
             </w:r>
           </w:p>
         </w:tc>
@@ -3762,37 +3764,37 @@
               <w:bottom w:val="single" w:sz="4" w:space="0" w:color="000000"/>
               <w:right w:val="single" w:sz="4" w:space="0" w:color="000000"/>
             </w:tcBorders>
-            <w:shd w:fill="E8F2A1" w:val="clear"/>
-          </w:tcPr>
-          <w:p>
-            <w:pPr>
-              <w:pStyle w:val="Normal"/>
-              <w:widowControl w:val="false"/>
-              <w:suppressAutoHyphens w:val="true"/>
-              <w:spacing w:lineRule="auto" w:line="240" w:before="0" w:after="0"/>
-              <w:jc w:val="left"/>
-              <w:rPr>
-                <w:rFonts w:ascii="Calibri" w:hAnsi="Calibri" w:eastAsia="Calibri" w:cs="Arial"/>
-                <w:kern w:val="0"/>
-                <w:sz w:val="22"/>
-                <w:szCs w:val="22"/>
-                <w:lang w:val="de-DE" w:eastAsia="en-US" w:bidi="ar-SA"/>
-              </w:rPr>
-            </w:pPr>
-            <w:r>
-              <w:rPr>
-                <w:rFonts w:eastAsia="Calibri" w:cs="Arial"/>
-                <w:kern w:val="0"/>
-                <w:sz w:val="22"/>
-                <w:szCs w:val="22"/>
-                <w:lang w:val="de-DE" w:eastAsia="en-US" w:bidi="ar-SA"/>
-              </w:rPr>
-            </w:r>
-          </w:p>
-        </w:tc>
-        <w:tc>
-          <w:tcPr>
-            <w:tcW w:w="5053" w:type="dxa"/>
+            <w:shd w:fill="81D41A" w:val="clear"/>
+          </w:tcPr>
+          <w:p>
+            <w:pPr>
+              <w:pStyle w:val="Normal"/>
+              <w:widowControl w:val="false"/>
+              <w:suppressAutoHyphens w:val="true"/>
+              <w:spacing w:lineRule="auto" w:line="240" w:before="0" w:after="0"/>
+              <w:jc w:val="left"/>
+              <w:rPr>
+                <w:rFonts w:ascii="Calibri" w:hAnsi="Calibri" w:eastAsia="Calibri" w:cs="Arial"/>
+                <w:kern w:val="0"/>
+                <w:sz w:val="22"/>
+                <w:szCs w:val="22"/>
+                <w:lang w:val="de-DE" w:eastAsia="en-US" w:bidi="ar-SA"/>
+              </w:rPr>
+            </w:pPr>
+            <w:r>
+              <w:rPr>
+                <w:rFonts w:eastAsia="Calibri" w:cs="Arial"/>
+                <w:kern w:val="0"/>
+                <w:sz w:val="22"/>
+                <w:szCs w:val="22"/>
+                <w:lang w:val="de-DE" w:eastAsia="en-US" w:bidi="ar-SA"/>
+              </w:rPr>
+            </w:r>
+          </w:p>
+        </w:tc>
+        <w:tc>
+          <w:tcPr>
+            <w:tcW w:w="5055" w:type="dxa"/>
             <w:tcBorders>
               <w:top w:val="single" w:sz="4" w:space="0" w:color="000000"/>
               <w:left w:val="single" w:sz="4" w:space="0" w:color="000000"/>
@@ -3923,7 +3925,7 @@
               <w:left w:val="single" w:sz="4" w:space="0" w:color="000000"/>
               <w:bottom w:val="single" w:sz="4" w:space="0" w:color="000000"/>
             </w:tcBorders>
-            <w:shd w:fill="E8F2A1" w:val="clear"/>
+            <w:shd w:fill="81D41A" w:val="clear"/>
           </w:tcPr>
           <w:p>
             <w:pPr>
@@ -3978,29 +3980,31 @@
         </w:tc>
         <w:tc>
           <w:tcPr>
-            <w:tcW w:w="1714" w:type="dxa"/>
-            <w:tcBorders>
-              <w:top w:val="single" w:sz="4" w:space="0" w:color="000000"/>
-              <w:left w:val="single" w:sz="4" w:space="0" w:color="000000"/>
-              <w:bottom w:val="single" w:sz="4" w:space="0" w:color="000000"/>
-              <w:right w:val="single" w:sz="4" w:space="0" w:color="000000"/>
-            </w:tcBorders>
-          </w:tcPr>
-          <w:p>
-            <w:pPr>
-              <w:pStyle w:val="Normal"/>
-              <w:widowControl w:val="false"/>
-              <w:suppressAutoHyphens w:val="true"/>
-              <w:spacing w:lineRule="auto" w:line="240" w:before="0" w:after="0"/>
-              <w:jc w:val="left"/>
-              <w:rPr>
-                <w:rFonts w:ascii="Wingdings" w:hAnsi="Wingdings"/>
-              </w:rPr>
-            </w:pPr>
-            <w:r>
-              <w:rPr>
-                <w:rFonts w:ascii="Wingdings" w:hAnsi="Wingdings"/>
-              </w:rPr>
+            <w:tcW w:w="1712" w:type="dxa"/>
+            <w:tcBorders>
+              <w:top w:val="single" w:sz="4" w:space="0" w:color="000000"/>
+              <w:left w:val="single" w:sz="4" w:space="0" w:color="000000"/>
+              <w:bottom w:val="single" w:sz="4" w:space="0" w:color="000000"/>
+              <w:right w:val="single" w:sz="4" w:space="0" w:color="000000"/>
+            </w:tcBorders>
+            <w:shd w:fill="FF0000" w:val="clear"/>
+          </w:tcPr>
+          <w:p>
+            <w:pPr>
+              <w:pStyle w:val="Normal"/>
+              <w:widowControl w:val="false"/>
+              <w:suppressAutoHyphens w:val="true"/>
+              <w:spacing w:lineRule="auto" w:line="240" w:before="0" w:after="0"/>
+              <w:jc w:val="left"/>
+              <w:rPr>
+                <w:rFonts w:ascii="Wingdings" w:hAnsi="Wingdings"/>
+              </w:rPr>
+            </w:pPr>
+            <w:r>
+              <w:rPr>
+                <w:rFonts w:ascii="Wingdings" w:hAnsi="Wingdings"/>
+              </w:rPr>
+              <w:t>#6 no functionality</w:t>
             </w:r>
           </w:p>
         </w:tc>
@@ -4120,7 +4124,7 @@
         </w:tc>
         <w:tc>
           <w:tcPr>
-            <w:tcW w:w="5053" w:type="dxa"/>
+            <w:tcW w:w="5055" w:type="dxa"/>
             <w:tcBorders>
               <w:top w:val="single" w:sz="4" w:space="0" w:color="000000"/>
               <w:left w:val="single" w:sz="4" w:space="0" w:color="000000"/>
@@ -4254,7 +4258,7 @@
         </w:tc>
         <w:tc>
           <w:tcPr>
-            <w:tcW w:w="1714" w:type="dxa"/>
+            <w:tcW w:w="1712" w:type="dxa"/>
             <w:tcBorders>
               <w:top w:val="single" w:sz="4" w:space="0" w:color="000000"/>
               <w:left w:val="single" w:sz="4" w:space="0" w:color="000000"/>
@@ -4423,7 +4427,7 @@
         </w:tc>
         <w:tc>
           <w:tcPr>
-            <w:tcW w:w="5053" w:type="dxa"/>
+            <w:tcW w:w="5055" w:type="dxa"/>
             <w:tcBorders>
               <w:top w:val="single" w:sz="4" w:space="0" w:color="000000"/>
               <w:left w:val="single" w:sz="4" w:space="0" w:color="000000"/>
@@ -4557,7 +4561,7 @@
         </w:tc>
         <w:tc>
           <w:tcPr>
-            <w:tcW w:w="1714" w:type="dxa"/>
+            <w:tcW w:w="1712" w:type="dxa"/>
             <w:tcBorders>
               <w:top w:val="single" w:sz="4" w:space="0" w:color="000000"/>
               <w:left w:val="single" w:sz="4" w:space="0" w:color="000000"/>
@@ -4700,7 +4704,7 @@
         </w:tc>
         <w:tc>
           <w:tcPr>
-            <w:tcW w:w="5053" w:type="dxa"/>
+            <w:tcW w:w="5055" w:type="dxa"/>
             <w:tcBorders>
               <w:top w:val="single" w:sz="4" w:space="0" w:color="000000"/>
               <w:left w:val="single" w:sz="4" w:space="0" w:color="000000"/>
@@ -4834,7 +4838,7 @@
         </w:tc>
         <w:tc>
           <w:tcPr>
-            <w:tcW w:w="1714" w:type="dxa"/>
+            <w:tcW w:w="1712" w:type="dxa"/>
             <w:tcBorders>
               <w:top w:val="single" w:sz="4" w:space="0" w:color="000000"/>
               <w:left w:val="single" w:sz="4" w:space="0" w:color="000000"/>
@@ -4980,7 +4984,7 @@
         </w:tc>
         <w:tc>
           <w:tcPr>
-            <w:tcW w:w="5053" w:type="dxa"/>
+            <w:tcW w:w="5055" w:type="dxa"/>
             <w:tcBorders>
               <w:top w:val="single" w:sz="4" w:space="0" w:color="000000"/>
               <w:left w:val="single" w:sz="4" w:space="0" w:color="000000"/>
@@ -5110,7 +5114,7 @@
         </w:tc>
         <w:tc>
           <w:tcPr>
-            <w:tcW w:w="1714" w:type="dxa"/>
+            <w:tcW w:w="1712" w:type="dxa"/>
             <w:tcBorders>
               <w:top w:val="single" w:sz="4" w:space="0" w:color="000000"/>
               <w:left w:val="single" w:sz="4" w:space="0" w:color="000000"/>
@@ -5284,7 +5288,7 @@
         </w:tc>
         <w:tc>
           <w:tcPr>
-            <w:tcW w:w="5053" w:type="dxa"/>
+            <w:tcW w:w="5055" w:type="dxa"/>
             <w:tcBorders>
               <w:top w:val="single" w:sz="4" w:space="0" w:color="000000"/>
               <w:left w:val="single" w:sz="4" w:space="0" w:color="000000"/>
@@ -5423,7 +5427,7 @@
         </w:tc>
         <w:tc>
           <w:tcPr>
-            <w:tcW w:w="1714" w:type="dxa"/>
+            <w:tcW w:w="1712" w:type="dxa"/>
             <w:tcBorders>
               <w:top w:val="single" w:sz="4" w:space="0" w:color="000000"/>
               <w:left w:val="single" w:sz="4" w:space="0" w:color="000000"/>
@@ -5620,7 +5624,7 @@
         </w:tc>
         <w:tc>
           <w:tcPr>
-            <w:tcW w:w="5053" w:type="dxa"/>
+            <w:tcW w:w="5055" w:type="dxa"/>
             <w:tcBorders>
               <w:top w:val="single" w:sz="4" w:space="0" w:color="000000"/>
               <w:left w:val="single" w:sz="4" w:space="0" w:color="000000"/>
@@ -5759,7 +5763,7 @@
         </w:tc>
         <w:tc>
           <w:tcPr>
-            <w:tcW w:w="1714" w:type="dxa"/>
+            <w:tcW w:w="1712" w:type="dxa"/>
             <w:tcBorders>
               <w:top w:val="single" w:sz="4" w:space="0" w:color="000000"/>
               <w:left w:val="single" w:sz="4" w:space="0" w:color="000000"/>
@@ -5929,7 +5933,7 @@
         </w:tc>
         <w:tc>
           <w:tcPr>
-            <w:tcW w:w="5053" w:type="dxa"/>
+            <w:tcW w:w="5055" w:type="dxa"/>
             <w:tcBorders>
               <w:top w:val="single" w:sz="4" w:space="0" w:color="000000"/>
               <w:left w:val="single" w:sz="4" w:space="0" w:color="000000"/>
@@ -6059,7 +6063,7 @@
         </w:tc>
         <w:tc>
           <w:tcPr>
-            <w:tcW w:w="1714" w:type="dxa"/>
+            <w:tcW w:w="1712" w:type="dxa"/>
             <w:tcBorders>
               <w:top w:val="single" w:sz="4" w:space="0" w:color="000000"/>
               <w:left w:val="single" w:sz="4" w:space="0" w:color="000000"/>
@@ -6201,7 +6205,7 @@
         </w:tc>
         <w:tc>
           <w:tcPr>
-            <w:tcW w:w="5053" w:type="dxa"/>
+            <w:tcW w:w="5055" w:type="dxa"/>
             <w:tcBorders>
               <w:top w:val="single" w:sz="4" w:space="0" w:color="000000"/>
               <w:left w:val="single" w:sz="4" w:space="0" w:color="000000"/>
@@ -6362,7 +6366,7 @@
         </w:tc>
         <w:tc>
           <w:tcPr>
-            <w:tcW w:w="1714" w:type="dxa"/>
+            <w:tcW w:w="1712" w:type="dxa"/>
             <w:tcBorders>
               <w:top w:val="single" w:sz="4" w:space="0" w:color="000000"/>
               <w:left w:val="single" w:sz="4" w:space="0" w:color="000000"/>
@@ -6504,7 +6508,7 @@
         </w:tc>
         <w:tc>
           <w:tcPr>
-            <w:tcW w:w="5053" w:type="dxa"/>
+            <w:tcW w:w="5055" w:type="dxa"/>
             <w:tcBorders>
               <w:top w:val="single" w:sz="4" w:space="0" w:color="000000"/>
               <w:left w:val="single" w:sz="4" w:space="0" w:color="000000"/>
@@ -6665,7 +6669,7 @@
         </w:tc>
         <w:tc>
           <w:tcPr>
-            <w:tcW w:w="1714" w:type="dxa"/>
+            <w:tcW w:w="1712" w:type="dxa"/>
             <w:tcBorders>
               <w:top w:val="single" w:sz="4" w:space="0" w:color="000000"/>
               <w:left w:val="single" w:sz="4" w:space="0" w:color="000000"/>
@@ -6807,7 +6811,7 @@
         </w:tc>
         <w:tc>
           <w:tcPr>
-            <w:tcW w:w="5053" w:type="dxa"/>
+            <w:tcW w:w="5055" w:type="dxa"/>
             <w:tcBorders>
               <w:top w:val="single" w:sz="4" w:space="0" w:color="000000"/>
               <w:left w:val="single" w:sz="4" w:space="0" w:color="000000"/>
@@ -6938,7 +6942,7 @@
         </w:tc>
         <w:tc>
           <w:tcPr>
-            <w:tcW w:w="1714" w:type="dxa"/>
+            <w:tcW w:w="1712" w:type="dxa"/>
             <w:tcBorders>
               <w:top w:val="single" w:sz="4" w:space="0" w:color="000000"/>
               <w:left w:val="single" w:sz="4" w:space="0" w:color="000000"/>
@@ -7082,11 +7086,31 @@
               </w:rPr>
               <w:t>{play, pause, stop}</w:t>
             </w:r>
-          </w:p>
-        </w:tc>
-        <w:tc>
-          <w:tcPr>
-            <w:tcW w:w="5053" w:type="dxa"/>
+            <w:r>
+              <w:rPr>
+                <w:rFonts w:eastAsia="Calibri" w:cs="Arial"/>
+                <w:kern w:val="0"/>
+                <w:sz w:val="22"/>
+                <w:szCs w:val="22"/>
+                <w:lang w:val="de-DE" w:eastAsia="en-US" w:bidi="ar-SA"/>
+              </w:rPr>
+              <w:br/>
+            </w:r>
+            <w:r>
+              <w:rPr>
+                <w:rFonts w:eastAsia="Calibri" w:cs="Arial"/>
+                <w:kern w:val="0"/>
+                <w:sz w:val="22"/>
+                <w:szCs w:val="22"/>
+                <w:lang w:val="de-DE" w:eastAsia="en-US" w:bidi="ar-SA"/>
+              </w:rPr>
+              <w:br/>
+            </w:r>
+          </w:p>
+        </w:tc>
+        <w:tc>
+          <w:tcPr>
+            <w:tcW w:w="5055" w:type="dxa"/>
             <w:tcBorders>
               <w:top w:val="single" w:sz="4" w:space="0" w:color="000000"/>
               <w:left w:val="single" w:sz="4" w:space="0" w:color="000000"/>
@@ -7204,20 +7228,80 @@
               <w:spacing w:lineRule="auto" w:line="240" w:before="0" w:after="0"/>
               <w:jc w:val="left"/>
               <w:rPr>
-                <w:rFonts w:cs="Calibri"/>
-              </w:rPr>
-            </w:pPr>
-            <w:r>
-              <w:rPr>
-                <w:rFonts w:cs="Calibri"/>
-              </w:rPr>
-              <w:t>No response</w:t>
-            </w:r>
-          </w:p>
-        </w:tc>
-        <w:tc>
-          <w:tcPr>
-            <w:tcW w:w="1714" w:type="dxa"/>
+                <w:rFonts w:ascii="Calibri" w:hAnsi="Calibri" w:eastAsia="Calibri" w:cs="Arial"/>
+                <w:kern w:val="0"/>
+                <w:sz w:val="22"/>
+                <w:szCs w:val="22"/>
+                <w:lang w:val="de-DE" w:eastAsia="en-US" w:bidi="ar-SA"/>
+              </w:rPr>
+            </w:pPr>
+            <w:r>
+              <w:rPr>
+                <w:rFonts w:eastAsia="Calibri" w:cs="Arial"/>
+                <w:kern w:val="0"/>
+                <w:sz w:val="22"/>
+                <w:szCs w:val="22"/>
+                <w:lang w:val="de-DE" w:eastAsia="en-US" w:bidi="ar-SA"/>
+              </w:rPr>
+              <w:t>play = 0</w:t>
+            </w:r>
+          </w:p>
+          <w:p>
+            <w:pPr>
+              <w:pStyle w:val="Normal"/>
+              <w:widowControl w:val="false"/>
+              <w:suppressAutoHyphens w:val="true"/>
+              <w:spacing w:lineRule="auto" w:line="240" w:before="0" w:after="0"/>
+              <w:jc w:val="left"/>
+              <w:rPr>
+                <w:rFonts w:ascii="Calibri" w:hAnsi="Calibri" w:eastAsia="Calibri" w:cs="Arial"/>
+                <w:kern w:val="0"/>
+                <w:sz w:val="22"/>
+                <w:szCs w:val="22"/>
+                <w:lang w:val="de-DE" w:eastAsia="en-US" w:bidi="ar-SA"/>
+              </w:rPr>
+            </w:pPr>
+            <w:r>
+              <w:rPr>
+                <w:rFonts w:eastAsia="Calibri" w:cs="Arial"/>
+                <w:kern w:val="0"/>
+                <w:sz w:val="22"/>
+                <w:szCs w:val="22"/>
+                <w:lang w:val="de-DE" w:eastAsia="en-US" w:bidi="ar-SA"/>
+              </w:rPr>
+              <w:t>pause = 1</w:t>
+            </w:r>
+          </w:p>
+          <w:p>
+            <w:pPr>
+              <w:pStyle w:val="Normal"/>
+              <w:widowControl w:val="false"/>
+              <w:suppressAutoHyphens w:val="true"/>
+              <w:spacing w:lineRule="auto" w:line="240" w:before="0" w:after="0"/>
+              <w:jc w:val="left"/>
+              <w:rPr>
+                <w:rFonts w:ascii="Calibri" w:hAnsi="Calibri" w:eastAsia="Calibri" w:cs="Arial"/>
+                <w:kern w:val="0"/>
+                <w:sz w:val="22"/>
+                <w:szCs w:val="22"/>
+                <w:lang w:val="de-DE" w:eastAsia="en-US" w:bidi="ar-SA"/>
+              </w:rPr>
+            </w:pPr>
+            <w:r>
+              <w:rPr>
+                <w:rFonts w:eastAsia="Calibri" w:cs="Arial"/>
+                <w:kern w:val="0"/>
+                <w:sz w:val="22"/>
+                <w:szCs w:val="22"/>
+                <w:lang w:val="de-DE" w:eastAsia="en-US" w:bidi="ar-SA"/>
+              </w:rPr>
+              <w:t>stop = 2</w:t>
+            </w:r>
+          </w:p>
+        </w:tc>
+        <w:tc>
+          <w:tcPr>
+            <w:tcW w:w="1712" w:type="dxa"/>
             <w:tcBorders>
               <w:top w:val="single" w:sz="4" w:space="0" w:color="000000"/>
               <w:left w:val="single" w:sz="4" w:space="0" w:color="000000"/>
@@ -7366,7 +7450,7 @@
         </w:tc>
         <w:tc>
           <w:tcPr>
-            <w:tcW w:w="5053" w:type="dxa"/>
+            <w:tcW w:w="5055" w:type="dxa"/>
             <w:tcBorders>
               <w:top w:val="single" w:sz="4" w:space="0" w:color="000000"/>
               <w:left w:val="single" w:sz="4" w:space="0" w:color="000000"/>
@@ -7497,7 +7581,7 @@
         </w:tc>
         <w:tc>
           <w:tcPr>
-            <w:tcW w:w="1714" w:type="dxa"/>
+            <w:tcW w:w="1712" w:type="dxa"/>
             <w:tcBorders>
               <w:top w:val="single" w:sz="4" w:space="0" w:color="000000"/>
               <w:left w:val="single" w:sz="4" w:space="0" w:color="000000"/>
@@ -7641,7 +7725,7 @@
         </w:tc>
         <w:tc>
           <w:tcPr>
-            <w:tcW w:w="5053" w:type="dxa"/>
+            <w:tcW w:w="5055" w:type="dxa"/>
             <w:tcBorders>
               <w:top w:val="single" w:sz="4" w:space="0" w:color="000000"/>
               <w:left w:val="single" w:sz="4" w:space="0" w:color="000000"/>
@@ -7771,31 +7855,37 @@
         </w:tc>
         <w:tc>
           <w:tcPr>
-            <w:tcW w:w="1714" w:type="dxa"/>
-            <w:tcBorders>
-              <w:top w:val="single" w:sz="4" w:space="0" w:color="000000"/>
-              <w:left w:val="single" w:sz="4" w:space="0" w:color="000000"/>
-              <w:bottom w:val="single" w:sz="4" w:space="0" w:color="000000"/>
-              <w:right w:val="single" w:sz="4" w:space="0" w:color="000000"/>
-            </w:tcBorders>
-            <w:shd w:fill="F10D0C" w:val="clear"/>
-          </w:tcPr>
-          <w:p>
-            <w:pPr>
-              <w:pStyle w:val="Normal"/>
-              <w:widowControl w:val="false"/>
-              <w:suppressAutoHyphens w:val="true"/>
-              <w:spacing w:lineRule="auto" w:line="240" w:before="0" w:after="0"/>
-              <w:jc w:val="left"/>
-              <w:rPr>
-                <w:rFonts w:ascii="Wingdings" w:hAnsi="Wingdings"/>
-              </w:rPr>
-            </w:pPr>
-            <w:r>
-              <w:rPr>
-                <w:rFonts w:ascii="Wingdings" w:hAnsi="Wingdings"/>
-              </w:rPr>
-              <w:t>#17 wrong return value</w:t>
+            <w:tcW w:w="1712" w:type="dxa"/>
+            <w:tcBorders>
+              <w:top w:val="single" w:sz="4" w:space="0" w:color="000000"/>
+              <w:left w:val="single" w:sz="4" w:space="0" w:color="000000"/>
+              <w:bottom w:val="single" w:sz="4" w:space="0" w:color="000000"/>
+              <w:right w:val="single" w:sz="4" w:space="0" w:color="000000"/>
+            </w:tcBorders>
+            <w:shd w:fill="FFFFA6" w:val="clear"/>
+          </w:tcPr>
+          <w:p>
+            <w:pPr>
+              <w:pStyle w:val="Normal"/>
+              <w:widowControl w:val="false"/>
+              <w:suppressAutoHyphens w:val="true"/>
+              <w:spacing w:lineRule="auto" w:line="240" w:before="0" w:after="0"/>
+              <w:jc w:val="left"/>
+              <w:rPr>
+                <w:rFonts w:ascii="Wingdings" w:hAnsi="Wingdings"/>
+              </w:rPr>
+            </w:pPr>
+            <w:r>
+              <w:rPr>
+                <w:rFonts w:ascii="Wingdings" w:hAnsi="Wingdings"/>
+              </w:rPr>
+              <w:t xml:space="preserve">#17 </w:t>
+            </w:r>
+            <w:r>
+              <w:rPr>
+                <w:rFonts w:ascii="Wingdings" w:hAnsi="Wingdings"/>
+              </w:rPr>
+              <w:t>available</w:t>
             </w:r>
           </w:p>
         </w:tc>
@@ -7914,7 +8004,7 @@
         </w:tc>
         <w:tc>
           <w:tcPr>
-            <w:tcW w:w="5053" w:type="dxa"/>
+            <w:tcW w:w="5055" w:type="dxa"/>
             <w:tcBorders>
               <w:top w:val="single" w:sz="4" w:space="0" w:color="000000"/>
               <w:left w:val="single" w:sz="4" w:space="0" w:color="000000"/>
@@ -8044,7 +8134,7 @@
         </w:tc>
         <w:tc>
           <w:tcPr>
-            <w:tcW w:w="1714" w:type="dxa"/>
+            <w:tcW w:w="1712" w:type="dxa"/>
             <w:tcBorders>
               <w:top w:val="single" w:sz="4" w:space="0" w:color="000000"/>
               <w:left w:val="single" w:sz="4" w:space="0" w:color="000000"/>
@@ -8189,7 +8279,7 @@
         </w:tc>
         <w:tc>
           <w:tcPr>
-            <w:tcW w:w="5053" w:type="dxa"/>
+            <w:tcW w:w="5055" w:type="dxa"/>
             <w:tcBorders>
               <w:top w:val="single" w:sz="4" w:space="0" w:color="000000"/>
               <w:left w:val="single" w:sz="4" w:space="0" w:color="000000"/>
@@ -8319,7 +8409,7 @@
         </w:tc>
         <w:tc>
           <w:tcPr>
-            <w:tcW w:w="1714" w:type="dxa"/>
+            <w:tcW w:w="1712" w:type="dxa"/>
             <w:tcBorders>
               <w:top w:val="single" w:sz="4" w:space="0" w:color="000000"/>
               <w:left w:val="single" w:sz="4" w:space="0" w:color="000000"/>
@@ -8403,9 +8493,9 @@
       <w:tblGrid>
         <w:gridCol w:w="1327"/>
         <w:gridCol w:w="516"/>
+        <w:gridCol w:w="1988"/>
         <w:gridCol w:w="1989"/>
-        <w:gridCol w:w="1988"/>
-        <w:gridCol w:w="3163"/>
+        <w:gridCol w:w="3162"/>
         <w:gridCol w:w="7184"/>
       </w:tblGrid>
       <w:tr>
@@ -8485,47 +8575,47 @@
         </w:tc>
         <w:tc>
           <w:tcPr>
+            <w:tcW w:w="1988" w:type="dxa"/>
+            <w:tcBorders>
+              <w:top w:val="single" w:sz="4" w:space="0" w:color="000000"/>
+              <w:left w:val="single" w:sz="4" w:space="0" w:color="000000"/>
+              <w:bottom w:val="single" w:sz="4" w:space="0" w:color="000000"/>
+            </w:tcBorders>
+          </w:tcPr>
+          <w:p>
+            <w:pPr>
+              <w:pStyle w:val="Normal"/>
+              <w:widowControl w:val="false"/>
+              <w:suppressAutoHyphens w:val="true"/>
+              <w:spacing w:lineRule="auto" w:line="240" w:before="0" w:after="0"/>
+              <w:jc w:val="left"/>
+              <w:rPr>
+                <w:rFonts w:ascii="Calibri" w:hAnsi="Calibri" w:eastAsia="Calibri" w:cs="Arial"/>
+                <w:kern w:val="0"/>
+                <w:sz w:val="22"/>
+                <w:szCs w:val="22"/>
+                <w:lang w:val="de-DE" w:eastAsia="en-US" w:bidi="ar-SA"/>
+              </w:rPr>
+            </w:pPr>
+            <w:r>
+              <w:rPr>
+                <w:rFonts w:eastAsia="Calibri" w:cs="Arial"/>
+                <w:kern w:val="0"/>
+                <w:sz w:val="22"/>
+                <w:szCs w:val="22"/>
+                <w:lang w:val="de-DE" w:eastAsia="en-US" w:bidi="ar-SA"/>
+              </w:rPr>
+            </w:r>
+          </w:p>
+        </w:tc>
+        <w:tc>
+          <w:tcPr>
             <w:tcW w:w="1989" w:type="dxa"/>
             <w:tcBorders>
               <w:top w:val="single" w:sz="4" w:space="0" w:color="000000"/>
               <w:left w:val="single" w:sz="4" w:space="0" w:color="000000"/>
               <w:bottom w:val="single" w:sz="4" w:space="0" w:color="000000"/>
             </w:tcBorders>
-          </w:tcPr>
-          <w:p>
-            <w:pPr>
-              <w:pStyle w:val="Normal"/>
-              <w:widowControl w:val="false"/>
-              <w:suppressAutoHyphens w:val="true"/>
-              <w:spacing w:lineRule="auto" w:line="240" w:before="0" w:after="0"/>
-              <w:jc w:val="left"/>
-              <w:rPr>
-                <w:rFonts w:ascii="Calibri" w:hAnsi="Calibri" w:eastAsia="Calibri" w:cs="Arial"/>
-                <w:kern w:val="0"/>
-                <w:sz w:val="22"/>
-                <w:szCs w:val="22"/>
-                <w:lang w:val="de-DE" w:eastAsia="en-US" w:bidi="ar-SA"/>
-              </w:rPr>
-            </w:pPr>
-            <w:r>
-              <w:rPr>
-                <w:rFonts w:eastAsia="Calibri" w:cs="Arial"/>
-                <w:kern w:val="0"/>
-                <w:sz w:val="22"/>
-                <w:szCs w:val="22"/>
-                <w:lang w:val="de-DE" w:eastAsia="en-US" w:bidi="ar-SA"/>
-              </w:rPr>
-            </w:r>
-          </w:p>
-        </w:tc>
-        <w:tc>
-          <w:tcPr>
-            <w:tcW w:w="1988" w:type="dxa"/>
-            <w:tcBorders>
-              <w:top w:val="single" w:sz="4" w:space="0" w:color="000000"/>
-              <w:left w:val="single" w:sz="4" w:space="0" w:color="000000"/>
-              <w:bottom w:val="single" w:sz="4" w:space="0" w:color="000000"/>
-            </w:tcBorders>
             <w:shd w:fill="FFFFA6" w:val="clear"/>
           </w:tcPr>
           <w:p>
@@ -8557,7 +8647,7 @@
         </w:tc>
         <w:tc>
           <w:tcPr>
-            <w:tcW w:w="3163" w:type="dxa"/>
+            <w:tcW w:w="3162" w:type="dxa"/>
             <w:tcBorders>
               <w:top w:val="single" w:sz="4" w:space="0" w:color="000000"/>
               <w:left w:val="single" w:sz="4" w:space="0" w:color="000000"/>
@@ -8705,47 +8795,47 @@
         </w:tc>
         <w:tc>
           <w:tcPr>
+            <w:tcW w:w="1988" w:type="dxa"/>
+            <w:tcBorders>
+              <w:top w:val="single" w:sz="4" w:space="0" w:color="000000"/>
+              <w:left w:val="single" w:sz="4" w:space="0" w:color="000000"/>
+              <w:bottom w:val="single" w:sz="4" w:space="0" w:color="000000"/>
+            </w:tcBorders>
+          </w:tcPr>
+          <w:p>
+            <w:pPr>
+              <w:pStyle w:val="Normal"/>
+              <w:widowControl w:val="false"/>
+              <w:suppressAutoHyphens w:val="true"/>
+              <w:spacing w:lineRule="auto" w:line="240" w:before="0" w:after="0"/>
+              <w:jc w:val="left"/>
+              <w:rPr>
+                <w:rFonts w:ascii="Calibri" w:hAnsi="Calibri" w:eastAsia="Calibri" w:cs="Arial"/>
+                <w:kern w:val="0"/>
+                <w:sz w:val="22"/>
+                <w:szCs w:val="22"/>
+                <w:lang w:val="de-DE" w:eastAsia="en-US" w:bidi="ar-SA"/>
+              </w:rPr>
+            </w:pPr>
+            <w:r>
+              <w:rPr>
+                <w:rFonts w:eastAsia="Calibri" w:cs="Arial"/>
+                <w:kern w:val="0"/>
+                <w:sz w:val="22"/>
+                <w:szCs w:val="22"/>
+                <w:lang w:val="de-DE" w:eastAsia="en-US" w:bidi="ar-SA"/>
+              </w:rPr>
+            </w:r>
+          </w:p>
+        </w:tc>
+        <w:tc>
+          <w:tcPr>
             <w:tcW w:w="1989" w:type="dxa"/>
             <w:tcBorders>
               <w:top w:val="single" w:sz="4" w:space="0" w:color="000000"/>
               <w:left w:val="single" w:sz="4" w:space="0" w:color="000000"/>
               <w:bottom w:val="single" w:sz="4" w:space="0" w:color="000000"/>
             </w:tcBorders>
-          </w:tcPr>
-          <w:p>
-            <w:pPr>
-              <w:pStyle w:val="Normal"/>
-              <w:widowControl w:val="false"/>
-              <w:suppressAutoHyphens w:val="true"/>
-              <w:spacing w:lineRule="auto" w:line="240" w:before="0" w:after="0"/>
-              <w:jc w:val="left"/>
-              <w:rPr>
-                <w:rFonts w:ascii="Calibri" w:hAnsi="Calibri" w:eastAsia="Calibri" w:cs="Arial"/>
-                <w:kern w:val="0"/>
-                <w:sz w:val="22"/>
-                <w:szCs w:val="22"/>
-                <w:lang w:val="de-DE" w:eastAsia="en-US" w:bidi="ar-SA"/>
-              </w:rPr>
-            </w:pPr>
-            <w:r>
-              <w:rPr>
-                <w:rFonts w:eastAsia="Calibri" w:cs="Arial"/>
-                <w:kern w:val="0"/>
-                <w:sz w:val="22"/>
-                <w:szCs w:val="22"/>
-                <w:lang w:val="de-DE" w:eastAsia="en-US" w:bidi="ar-SA"/>
-              </w:rPr>
-            </w:r>
-          </w:p>
-        </w:tc>
-        <w:tc>
-          <w:tcPr>
-            <w:tcW w:w="1988" w:type="dxa"/>
-            <w:tcBorders>
-              <w:top w:val="single" w:sz="4" w:space="0" w:color="000000"/>
-              <w:left w:val="single" w:sz="4" w:space="0" w:color="000000"/>
-              <w:bottom w:val="single" w:sz="4" w:space="0" w:color="000000"/>
-            </w:tcBorders>
             <w:shd w:fill="FFFFA6" w:val="clear"/>
           </w:tcPr>
           <w:p>
@@ -8777,7 +8867,7 @@
         </w:tc>
         <w:tc>
           <w:tcPr>
-            <w:tcW w:w="3163" w:type="dxa"/>
+            <w:tcW w:w="3162" w:type="dxa"/>
             <w:tcBorders>
               <w:top w:val="single" w:sz="4" w:space="0" w:color="000000"/>
               <w:left w:val="single" w:sz="4" w:space="0" w:color="000000"/>
@@ -8927,6 +9017,42 @@
         </w:tc>
         <w:tc>
           <w:tcPr>
+            <w:tcW w:w="1988" w:type="dxa"/>
+            <w:tcBorders>
+              <w:top w:val="single" w:sz="4" w:space="0" w:color="000000"/>
+              <w:left w:val="single" w:sz="4" w:space="0" w:color="000000"/>
+              <w:bottom w:val="single" w:sz="4" w:space="0" w:color="000000"/>
+            </w:tcBorders>
+            <w:shd w:fill="81D41A" w:val="clear"/>
+          </w:tcPr>
+          <w:p>
+            <w:pPr>
+              <w:pStyle w:val="Normal"/>
+              <w:widowControl w:val="false"/>
+              <w:suppressAutoHyphens w:val="true"/>
+              <w:spacing w:lineRule="auto" w:line="240" w:before="0" w:after="0"/>
+              <w:jc w:val="left"/>
+              <w:rPr>
+                <w:rFonts w:ascii="Calibri" w:hAnsi="Calibri" w:eastAsia="Calibri" w:cs="Arial"/>
+                <w:kern w:val="0"/>
+                <w:sz w:val="22"/>
+                <w:szCs w:val="22"/>
+                <w:lang w:val="de-DE" w:eastAsia="en-US" w:bidi="ar-SA"/>
+              </w:rPr>
+            </w:pPr>
+            <w:r>
+              <w:rPr>
+                <w:rFonts w:eastAsia="Calibri" w:cs="Arial"/>
+                <w:kern w:val="0"/>
+                <w:sz w:val="22"/>
+                <w:szCs w:val="22"/>
+                <w:lang w:val="de-DE" w:eastAsia="en-US" w:bidi="ar-SA"/>
+              </w:rPr>
+            </w:r>
+          </w:p>
+        </w:tc>
+        <w:tc>
+          <w:tcPr>
             <w:tcW w:w="1989" w:type="dxa"/>
             <w:tcBorders>
               <w:top w:val="single" w:sz="4" w:space="0" w:color="000000"/>
@@ -8963,43 +9089,7 @@
         </w:tc>
         <w:tc>
           <w:tcPr>
-            <w:tcW w:w="1988" w:type="dxa"/>
-            <w:tcBorders>
-              <w:top w:val="single" w:sz="4" w:space="0" w:color="000000"/>
-              <w:left w:val="single" w:sz="4" w:space="0" w:color="000000"/>
-              <w:bottom w:val="single" w:sz="4" w:space="0" w:color="000000"/>
-            </w:tcBorders>
-            <w:shd w:fill="81D41A" w:val="clear"/>
-          </w:tcPr>
-          <w:p>
-            <w:pPr>
-              <w:pStyle w:val="Normal"/>
-              <w:widowControl w:val="false"/>
-              <w:suppressAutoHyphens w:val="true"/>
-              <w:spacing w:lineRule="auto" w:line="240" w:before="0" w:after="0"/>
-              <w:jc w:val="left"/>
-              <w:rPr>
-                <w:rFonts w:ascii="Calibri" w:hAnsi="Calibri" w:eastAsia="Calibri" w:cs="Arial"/>
-                <w:kern w:val="0"/>
-                <w:sz w:val="22"/>
-                <w:szCs w:val="22"/>
-                <w:lang w:val="de-DE" w:eastAsia="en-US" w:bidi="ar-SA"/>
-              </w:rPr>
-            </w:pPr>
-            <w:r>
-              <w:rPr>
-                <w:rFonts w:eastAsia="Calibri" w:cs="Arial"/>
-                <w:kern w:val="0"/>
-                <w:sz w:val="22"/>
-                <w:szCs w:val="22"/>
-                <w:lang w:val="de-DE" w:eastAsia="en-US" w:bidi="ar-SA"/>
-              </w:rPr>
-            </w:r>
-          </w:p>
-        </w:tc>
-        <w:tc>
-          <w:tcPr>
-            <w:tcW w:w="3163" w:type="dxa"/>
+            <w:tcW w:w="3162" w:type="dxa"/>
             <w:tcBorders>
               <w:top w:val="single" w:sz="4" w:space="0" w:color="000000"/>
               <w:left w:val="single" w:sz="4" w:space="0" w:color="000000"/>
@@ -9208,6 +9298,41 @@
         </w:tc>
         <w:tc>
           <w:tcPr>
+            <w:tcW w:w="1988" w:type="dxa"/>
+            <w:tcBorders>
+              <w:top w:val="single" w:sz="4" w:space="0" w:color="000000"/>
+              <w:left w:val="single" w:sz="4" w:space="0" w:color="000000"/>
+              <w:bottom w:val="single" w:sz="4" w:space="0" w:color="000000"/>
+            </w:tcBorders>
+          </w:tcPr>
+          <w:p>
+            <w:pPr>
+              <w:pStyle w:val="Normal"/>
+              <w:widowControl w:val="false"/>
+              <w:suppressAutoHyphens w:val="true"/>
+              <w:spacing w:lineRule="auto" w:line="240" w:before="0" w:after="0"/>
+              <w:jc w:val="left"/>
+              <w:rPr>
+                <w:rFonts w:ascii="Calibri" w:hAnsi="Calibri" w:eastAsia="Calibri" w:cs="Arial"/>
+                <w:kern w:val="0"/>
+                <w:sz w:val="22"/>
+                <w:szCs w:val="22"/>
+                <w:lang w:val="de-DE" w:eastAsia="en-US" w:bidi="ar-SA"/>
+              </w:rPr>
+            </w:pPr>
+            <w:r>
+              <w:rPr>
+                <w:rFonts w:eastAsia="Calibri" w:cs="Arial"/>
+                <w:kern w:val="0"/>
+                <w:sz w:val="22"/>
+                <w:szCs w:val="22"/>
+                <w:lang w:val="de-DE" w:eastAsia="en-US" w:bidi="ar-SA"/>
+              </w:rPr>
+            </w:r>
+          </w:p>
+        </w:tc>
+        <w:tc>
+          <w:tcPr>
             <w:tcW w:w="1989" w:type="dxa"/>
             <w:tcBorders>
               <w:top w:val="single" w:sz="4" w:space="0" w:color="000000"/>
@@ -9243,42 +9368,7 @@
         </w:tc>
         <w:tc>
           <w:tcPr>
-            <w:tcW w:w="1988" w:type="dxa"/>
-            <w:tcBorders>
-              <w:top w:val="single" w:sz="4" w:space="0" w:color="000000"/>
-              <w:left w:val="single" w:sz="4" w:space="0" w:color="000000"/>
-              <w:bottom w:val="single" w:sz="4" w:space="0" w:color="000000"/>
-            </w:tcBorders>
-          </w:tcPr>
-          <w:p>
-            <w:pPr>
-              <w:pStyle w:val="Normal"/>
-              <w:widowControl w:val="false"/>
-              <w:suppressAutoHyphens w:val="true"/>
-              <w:spacing w:lineRule="auto" w:line="240" w:before="0" w:after="0"/>
-              <w:jc w:val="left"/>
-              <w:rPr>
-                <w:rFonts w:ascii="Calibri" w:hAnsi="Calibri" w:eastAsia="Calibri" w:cs="Arial"/>
-                <w:kern w:val="0"/>
-                <w:sz w:val="22"/>
-                <w:szCs w:val="22"/>
-                <w:lang w:val="de-DE" w:eastAsia="en-US" w:bidi="ar-SA"/>
-              </w:rPr>
-            </w:pPr>
-            <w:r>
-              <w:rPr>
-                <w:rFonts w:eastAsia="Calibri" w:cs="Arial"/>
-                <w:kern w:val="0"/>
-                <w:sz w:val="22"/>
-                <w:szCs w:val="22"/>
-                <w:lang w:val="de-DE" w:eastAsia="en-US" w:bidi="ar-SA"/>
-              </w:rPr>
-            </w:r>
-          </w:p>
-        </w:tc>
-        <w:tc>
-          <w:tcPr>
-            <w:tcW w:w="3163" w:type="dxa"/>
+            <w:tcW w:w="3162" w:type="dxa"/>
             <w:tcBorders>
               <w:top w:val="single" w:sz="4" w:space="0" w:color="000000"/>
               <w:left w:val="single" w:sz="4" w:space="0" w:color="000000"/>
@@ -9419,6 +9509,41 @@
         </w:tc>
         <w:tc>
           <w:tcPr>
+            <w:tcW w:w="1988" w:type="dxa"/>
+            <w:tcBorders>
+              <w:top w:val="single" w:sz="4" w:space="0" w:color="000000"/>
+              <w:left w:val="single" w:sz="4" w:space="0" w:color="000000"/>
+              <w:bottom w:val="single" w:sz="4" w:space="0" w:color="000000"/>
+            </w:tcBorders>
+          </w:tcPr>
+          <w:p>
+            <w:pPr>
+              <w:pStyle w:val="Normal"/>
+              <w:widowControl w:val="false"/>
+              <w:suppressAutoHyphens w:val="true"/>
+              <w:spacing w:lineRule="auto" w:line="240" w:before="0" w:after="0"/>
+              <w:jc w:val="left"/>
+              <w:rPr>
+                <w:rFonts w:ascii="Calibri" w:hAnsi="Calibri" w:eastAsia="Calibri" w:cs="Arial"/>
+                <w:kern w:val="0"/>
+                <w:sz w:val="22"/>
+                <w:szCs w:val="22"/>
+                <w:lang w:val="de-DE" w:eastAsia="en-US" w:bidi="ar-SA"/>
+              </w:rPr>
+            </w:pPr>
+            <w:r>
+              <w:rPr>
+                <w:rFonts w:eastAsia="Calibri" w:cs="Arial"/>
+                <w:kern w:val="0"/>
+                <w:sz w:val="22"/>
+                <w:szCs w:val="22"/>
+                <w:lang w:val="de-DE" w:eastAsia="en-US" w:bidi="ar-SA"/>
+              </w:rPr>
+            </w:r>
+          </w:p>
+        </w:tc>
+        <w:tc>
+          <w:tcPr>
             <w:tcW w:w="1989" w:type="dxa"/>
             <w:tcBorders>
               <w:top w:val="single" w:sz="4" w:space="0" w:color="000000"/>
@@ -9454,42 +9579,7 @@
         </w:tc>
         <w:tc>
           <w:tcPr>
-            <w:tcW w:w="1988" w:type="dxa"/>
-            <w:tcBorders>
-              <w:top w:val="single" w:sz="4" w:space="0" w:color="000000"/>
-              <w:left w:val="single" w:sz="4" w:space="0" w:color="000000"/>
-              <w:bottom w:val="single" w:sz="4" w:space="0" w:color="000000"/>
-            </w:tcBorders>
-          </w:tcPr>
-          <w:p>
-            <w:pPr>
-              <w:pStyle w:val="Normal"/>
-              <w:widowControl w:val="false"/>
-              <w:suppressAutoHyphens w:val="true"/>
-              <w:spacing w:lineRule="auto" w:line="240" w:before="0" w:after="0"/>
-              <w:jc w:val="left"/>
-              <w:rPr>
-                <w:rFonts w:ascii="Calibri" w:hAnsi="Calibri" w:eastAsia="Calibri" w:cs="Arial"/>
-                <w:kern w:val="0"/>
-                <w:sz w:val="22"/>
-                <w:szCs w:val="22"/>
-                <w:lang w:val="de-DE" w:eastAsia="en-US" w:bidi="ar-SA"/>
-              </w:rPr>
-            </w:pPr>
-            <w:r>
-              <w:rPr>
-                <w:rFonts w:eastAsia="Calibri" w:cs="Arial"/>
-                <w:kern w:val="0"/>
-                <w:sz w:val="22"/>
-                <w:szCs w:val="22"/>
-                <w:lang w:val="de-DE" w:eastAsia="en-US" w:bidi="ar-SA"/>
-              </w:rPr>
-            </w:r>
-          </w:p>
-        </w:tc>
-        <w:tc>
-          <w:tcPr>
-            <w:tcW w:w="3163" w:type="dxa"/>
+            <w:tcW w:w="3162" w:type="dxa"/>
             <w:tcBorders>
               <w:top w:val="single" w:sz="4" w:space="0" w:color="000000"/>
               <w:left w:val="single" w:sz="4" w:space="0" w:color="000000"/>
@@ -10669,7 +10759,7 @@
     <w:pPr>
       <w:widowControl/>
       <w:suppressAutoHyphens w:val="true"/>
-      <w:overflowPunct w:val="false"/>
+      <w:overflowPunct w:val="true"/>
       <w:bidi w:val="0"/>
       <w:spacing w:lineRule="auto" w:line="276" w:before="0" w:after="200"/>
       <w:jc w:val="left"/>

</xml_diff>

<commit_message>
presentation_message_text and presentation_message_visible variables and feedback #2
</commit_message>
<xml_diff>
--- a/documents/SongBeamer_OSC.docx
+++ b/documents/SongBeamer_OSC.docx
@@ -19,11 +19,11 @@
         <w:gridCol w:w="3749"/>
         <w:gridCol w:w="1287"/>
         <w:gridCol w:w="3043"/>
-        <w:gridCol w:w="5053"/>
+        <w:gridCol w:w="5055"/>
         <w:gridCol w:w="1584"/>
         <w:gridCol w:w="2567"/>
         <w:gridCol w:w="2267"/>
-        <w:gridCol w:w="1714"/>
+        <w:gridCol w:w="1712"/>
       </w:tblGrid>
       <w:tr>
         <w:trPr/>
@@ -137,7 +137,7 @@
         </w:tc>
         <w:tc>
           <w:tcPr>
-            <w:tcW w:w="5053" w:type="dxa"/>
+            <w:tcW w:w="5055" w:type="dxa"/>
             <w:tcBorders>
               <w:top w:val="single" w:sz="4" w:space="0" w:color="000000"/>
               <w:left w:val="single" w:sz="4" w:space="0" w:color="000000"/>
@@ -273,7 +273,7 @@
         </w:tc>
         <w:tc>
           <w:tcPr>
-            <w:tcW w:w="1714" w:type="dxa"/>
+            <w:tcW w:w="1712" w:type="dxa"/>
             <w:tcBorders>
               <w:top w:val="single" w:sz="4" w:space="0" w:color="000000"/>
               <w:left w:val="single" w:sz="4" w:space="0" w:color="000000"/>
@@ -421,7 +421,7 @@
         </w:tc>
         <w:tc>
           <w:tcPr>
-            <w:tcW w:w="5053" w:type="dxa"/>
+            <w:tcW w:w="5055" w:type="dxa"/>
             <w:tcBorders>
               <w:top w:val="single" w:sz="4" w:space="0" w:color="000000"/>
               <w:left w:val="single" w:sz="4" w:space="0" w:color="000000"/>
@@ -533,7 +533,7 @@
               <w:left w:val="single" w:sz="4" w:space="0" w:color="000000"/>
               <w:bottom w:val="single" w:sz="4" w:space="0" w:color="000000"/>
             </w:tcBorders>
-            <w:shd w:fill="FFFFA6" w:val="clear"/>
+            <w:shd w:fill="81D41A" w:val="clear"/>
           </w:tcPr>
           <w:p>
             <w:pPr>
@@ -570,7 +570,7 @@
         </w:tc>
         <w:tc>
           <w:tcPr>
-            <w:tcW w:w="1714" w:type="dxa"/>
+            <w:tcW w:w="1712" w:type="dxa"/>
             <w:tcBorders>
               <w:top w:val="single" w:sz="4" w:space="0" w:color="000000"/>
               <w:left w:val="single" w:sz="4" w:space="0" w:color="000000"/>
@@ -721,7 +721,7 @@
         </w:tc>
         <w:tc>
           <w:tcPr>
-            <w:tcW w:w="5053" w:type="dxa"/>
+            <w:tcW w:w="5055" w:type="dxa"/>
             <w:tcBorders>
               <w:top w:val="single" w:sz="4" w:space="0" w:color="000000"/>
               <w:left w:val="single" w:sz="4" w:space="0" w:color="000000"/>
@@ -873,7 +873,7 @@
         </w:tc>
         <w:tc>
           <w:tcPr>
-            <w:tcW w:w="1714" w:type="dxa"/>
+            <w:tcW w:w="1712" w:type="dxa"/>
             <w:tcBorders>
               <w:top w:val="single" w:sz="4" w:space="0" w:color="000000"/>
               <w:left w:val="single" w:sz="4" w:space="0" w:color="000000"/>
@@ -1043,7 +1043,7 @@
         </w:tc>
         <w:tc>
           <w:tcPr>
-            <w:tcW w:w="5053" w:type="dxa"/>
+            <w:tcW w:w="5055" w:type="dxa"/>
             <w:tcBorders>
               <w:top w:val="single" w:sz="4" w:space="0" w:color="000000"/>
               <w:left w:val="single" w:sz="4" w:space="0" w:color="000000"/>
@@ -1175,7 +1175,7 @@
         </w:tc>
         <w:tc>
           <w:tcPr>
-            <w:tcW w:w="1714" w:type="dxa"/>
+            <w:tcW w:w="1712" w:type="dxa"/>
             <w:tcBorders>
               <w:top w:val="single" w:sz="4" w:space="0" w:color="000000"/>
               <w:left w:val="single" w:sz="4" w:space="0" w:color="000000"/>
@@ -1323,7 +1323,7 @@
         </w:tc>
         <w:tc>
           <w:tcPr>
-            <w:tcW w:w="5053" w:type="dxa"/>
+            <w:tcW w:w="5055" w:type="dxa"/>
             <w:tcBorders>
               <w:top w:val="single" w:sz="4" w:space="0" w:color="000000"/>
               <w:left w:val="single" w:sz="4" w:space="0" w:color="000000"/>
@@ -1452,7 +1452,7 @@
         </w:tc>
         <w:tc>
           <w:tcPr>
-            <w:tcW w:w="1714" w:type="dxa"/>
+            <w:tcW w:w="1712" w:type="dxa"/>
             <w:tcBorders>
               <w:top w:val="single" w:sz="4" w:space="0" w:color="000000"/>
               <w:left w:val="single" w:sz="4" w:space="0" w:color="000000"/>
@@ -1623,7 +1623,7 @@
         </w:tc>
         <w:tc>
           <w:tcPr>
-            <w:tcW w:w="5053" w:type="dxa"/>
+            <w:tcW w:w="5055" w:type="dxa"/>
             <w:tcBorders>
               <w:top w:val="single" w:sz="4" w:space="0" w:color="000000"/>
               <w:left w:val="single" w:sz="4" w:space="0" w:color="000000"/>
@@ -1762,7 +1762,7 @@
         </w:tc>
         <w:tc>
           <w:tcPr>
-            <w:tcW w:w="1714" w:type="dxa"/>
+            <w:tcW w:w="1712" w:type="dxa"/>
             <w:tcBorders>
               <w:top w:val="single" w:sz="4" w:space="0" w:color="000000"/>
               <w:left w:val="single" w:sz="4" w:space="0" w:color="000000"/>
@@ -1959,7 +1959,7 @@
         </w:tc>
         <w:tc>
           <w:tcPr>
-            <w:tcW w:w="5053" w:type="dxa"/>
+            <w:tcW w:w="5055" w:type="dxa"/>
             <w:tcBorders>
               <w:top w:val="single" w:sz="4" w:space="0" w:color="000000"/>
               <w:left w:val="single" w:sz="4" w:space="0" w:color="000000"/>
@@ -2098,7 +2098,7 @@
         </w:tc>
         <w:tc>
           <w:tcPr>
-            <w:tcW w:w="1714" w:type="dxa"/>
+            <w:tcW w:w="1712" w:type="dxa"/>
             <w:tcBorders>
               <w:top w:val="single" w:sz="4" w:space="0" w:color="000000"/>
               <w:left w:val="single" w:sz="4" w:space="0" w:color="000000"/>
@@ -2268,7 +2268,7 @@
         </w:tc>
         <w:tc>
           <w:tcPr>
-            <w:tcW w:w="5053" w:type="dxa"/>
+            <w:tcW w:w="5055" w:type="dxa"/>
             <w:tcBorders>
               <w:top w:val="single" w:sz="4" w:space="0" w:color="000000"/>
               <w:left w:val="single" w:sz="4" w:space="0" w:color="000000"/>
@@ -2403,7 +2403,7 @@
         </w:tc>
         <w:tc>
           <w:tcPr>
-            <w:tcW w:w="1714" w:type="dxa"/>
+            <w:tcW w:w="1712" w:type="dxa"/>
             <w:tcBorders>
               <w:top w:val="single" w:sz="4" w:space="0" w:color="000000"/>
               <w:left w:val="single" w:sz="4" w:space="0" w:color="000000"/>
@@ -2546,7 +2546,7 @@
         </w:tc>
         <w:tc>
           <w:tcPr>
-            <w:tcW w:w="5053" w:type="dxa"/>
+            <w:tcW w:w="5055" w:type="dxa"/>
             <w:tcBorders>
               <w:top w:val="single" w:sz="4" w:space="0" w:color="000000"/>
               <w:left w:val="single" w:sz="4" w:space="0" w:color="000000"/>
@@ -2676,7 +2676,7 @@
         </w:tc>
         <w:tc>
           <w:tcPr>
-            <w:tcW w:w="1714" w:type="dxa"/>
+            <w:tcW w:w="1712" w:type="dxa"/>
             <w:tcBorders>
               <w:top w:val="single" w:sz="4" w:space="0" w:color="000000"/>
               <w:left w:val="single" w:sz="4" w:space="0" w:color="000000"/>
@@ -2817,7 +2817,7 @@
         </w:tc>
         <w:tc>
           <w:tcPr>
-            <w:tcW w:w="5053" w:type="dxa"/>
+            <w:tcW w:w="5055" w:type="dxa"/>
             <w:tcBorders>
               <w:top w:val="single" w:sz="4" w:space="0" w:color="000000"/>
               <w:left w:val="single" w:sz="4" w:space="0" w:color="000000"/>
@@ -2947,7 +2947,7 @@
         </w:tc>
         <w:tc>
           <w:tcPr>
-            <w:tcW w:w="1714" w:type="dxa"/>
+            <w:tcW w:w="1712" w:type="dxa"/>
             <w:tcBorders>
               <w:top w:val="single" w:sz="4" w:space="0" w:color="000000"/>
               <w:left w:val="single" w:sz="4" w:space="0" w:color="000000"/>
@@ -3088,7 +3088,7 @@
         </w:tc>
         <w:tc>
           <w:tcPr>
-            <w:tcW w:w="5053" w:type="dxa"/>
+            <w:tcW w:w="5055" w:type="dxa"/>
             <w:tcBorders>
               <w:top w:val="single" w:sz="4" w:space="0" w:color="000000"/>
               <w:left w:val="single" w:sz="4" w:space="0" w:color="000000"/>
@@ -3368,7 +3368,7 @@
         </w:tc>
         <w:tc>
           <w:tcPr>
-            <w:tcW w:w="1714" w:type="dxa"/>
+            <w:tcW w:w="1712" w:type="dxa"/>
             <w:tcBorders>
               <w:top w:val="single" w:sz="4" w:space="0" w:color="000000"/>
               <w:left w:val="single" w:sz="4" w:space="0" w:color="000000"/>
@@ -3485,7 +3485,7 @@
               <w:bottom w:val="single" w:sz="4" w:space="0" w:color="000000"/>
               <w:right w:val="single" w:sz="4" w:space="0" w:color="000000"/>
             </w:tcBorders>
-            <w:shd w:fill="E8F2A1" w:val="clear"/>
+            <w:shd w:fill="81D41A" w:val="clear"/>
           </w:tcPr>
           <w:p>
             <w:pPr>
@@ -3516,7 +3516,7 @@
         </w:tc>
         <w:tc>
           <w:tcPr>
-            <w:tcW w:w="5053" w:type="dxa"/>
+            <w:tcW w:w="5055" w:type="dxa"/>
             <w:tcBorders>
               <w:top w:val="single" w:sz="4" w:space="0" w:color="000000"/>
               <w:left w:val="single" w:sz="4" w:space="0" w:color="000000"/>
@@ -3595,24 +3595,24 @@
               <w:left w:val="single" w:sz="4" w:space="0" w:color="000000"/>
               <w:bottom w:val="single" w:sz="4" w:space="0" w:color="000000"/>
             </w:tcBorders>
-            <w:shd w:fill="E8F2A1" w:val="clear"/>
-          </w:tcPr>
-          <w:p>
-            <w:pPr>
-              <w:pStyle w:val="Normal"/>
-              <w:widowControl w:val="false"/>
-              <w:suppressAutoHyphens w:val="true"/>
-              <w:spacing w:lineRule="auto" w:line="240" w:before="0" w:after="0"/>
-              <w:jc w:val="left"/>
-              <w:rPr>
-                <w:rFonts w:ascii="Wingdings" w:hAnsi="Wingdings"/>
-              </w:rPr>
-            </w:pPr>
-            <w:r>
-              <w:rPr>
-                <w:rFonts w:ascii="Wingdings" w:hAnsi="Wingdings"/>
-              </w:rPr>
-              <w:t>presentation_language_primary</w:t>
+            <w:shd w:fill="81D41A" w:val="clear"/>
+          </w:tcPr>
+          <w:p>
+            <w:pPr>
+              <w:pStyle w:val="Normal"/>
+              <w:widowControl w:val="false"/>
+              <w:suppressAutoHyphens w:val="true"/>
+              <w:spacing w:lineRule="auto" w:line="240" w:before="0" w:after="0"/>
+              <w:jc w:val="left"/>
+              <w:rPr>
+                <w:rFonts w:ascii="Wingdings" w:hAnsi="Wingdings"/>
+              </w:rPr>
+            </w:pPr>
+            <w:r>
+              <w:rPr>
+                <w:rFonts w:ascii="Wingdings" w:hAnsi="Wingdings"/>
+              </w:rPr>
+              <w:t>presentation_language</w:t>
             </w:r>
           </w:p>
         </w:tc>
@@ -3650,29 +3650,31 @@
         </w:tc>
         <w:tc>
           <w:tcPr>
-            <w:tcW w:w="1714" w:type="dxa"/>
-            <w:tcBorders>
-              <w:top w:val="single" w:sz="4" w:space="0" w:color="000000"/>
-              <w:left w:val="single" w:sz="4" w:space="0" w:color="000000"/>
-              <w:bottom w:val="single" w:sz="4" w:space="0" w:color="000000"/>
-              <w:right w:val="single" w:sz="4" w:space="0" w:color="000000"/>
-            </w:tcBorders>
-          </w:tcPr>
-          <w:p>
-            <w:pPr>
-              <w:pStyle w:val="Normal"/>
-              <w:widowControl w:val="false"/>
-              <w:suppressAutoHyphens w:val="true"/>
-              <w:spacing w:lineRule="auto" w:line="240" w:before="0" w:after="0"/>
-              <w:jc w:val="left"/>
-              <w:rPr>
-                <w:rFonts w:ascii="Wingdings" w:hAnsi="Wingdings"/>
-              </w:rPr>
-            </w:pPr>
-            <w:r>
-              <w:rPr>
-                <w:rFonts w:ascii="Wingdings" w:hAnsi="Wingdings"/>
-              </w:rPr>
+            <w:tcW w:w="1712" w:type="dxa"/>
+            <w:tcBorders>
+              <w:top w:val="single" w:sz="4" w:space="0" w:color="000000"/>
+              <w:left w:val="single" w:sz="4" w:space="0" w:color="000000"/>
+              <w:bottom w:val="single" w:sz="4" w:space="0" w:color="000000"/>
+              <w:right w:val="single" w:sz="4" w:space="0" w:color="000000"/>
+            </w:tcBorders>
+            <w:shd w:fill="FF0000" w:val="clear"/>
+          </w:tcPr>
+          <w:p>
+            <w:pPr>
+              <w:pStyle w:val="Normal"/>
+              <w:widowControl w:val="false"/>
+              <w:suppressAutoHyphens w:val="true"/>
+              <w:spacing w:lineRule="auto" w:line="240" w:before="0" w:after="0"/>
+              <w:jc w:val="left"/>
+              <w:rPr>
+                <w:rFonts w:ascii="Wingdings" w:hAnsi="Wingdings"/>
+              </w:rPr>
+            </w:pPr>
+            <w:r>
+              <w:rPr>
+                <w:rFonts w:ascii="Wingdings" w:hAnsi="Wingdings"/>
+              </w:rPr>
+              <w:t>#6 no functionality</w:t>
             </w:r>
           </w:p>
         </w:tc>
@@ -3762,37 +3764,37 @@
               <w:bottom w:val="single" w:sz="4" w:space="0" w:color="000000"/>
               <w:right w:val="single" w:sz="4" w:space="0" w:color="000000"/>
             </w:tcBorders>
-            <w:shd w:fill="E8F2A1" w:val="clear"/>
-          </w:tcPr>
-          <w:p>
-            <w:pPr>
-              <w:pStyle w:val="Normal"/>
-              <w:widowControl w:val="false"/>
-              <w:suppressAutoHyphens w:val="true"/>
-              <w:spacing w:lineRule="auto" w:line="240" w:before="0" w:after="0"/>
-              <w:jc w:val="left"/>
-              <w:rPr>
-                <w:rFonts w:ascii="Calibri" w:hAnsi="Calibri" w:eastAsia="Calibri" w:cs="Arial"/>
-                <w:kern w:val="0"/>
-                <w:sz w:val="22"/>
-                <w:szCs w:val="22"/>
-                <w:lang w:val="de-DE" w:eastAsia="en-US" w:bidi="ar-SA"/>
-              </w:rPr>
-            </w:pPr>
-            <w:r>
-              <w:rPr>
-                <w:rFonts w:eastAsia="Calibri" w:cs="Arial"/>
-                <w:kern w:val="0"/>
-                <w:sz w:val="22"/>
-                <w:szCs w:val="22"/>
-                <w:lang w:val="de-DE" w:eastAsia="en-US" w:bidi="ar-SA"/>
-              </w:rPr>
-            </w:r>
-          </w:p>
-        </w:tc>
-        <w:tc>
-          <w:tcPr>
-            <w:tcW w:w="5053" w:type="dxa"/>
+            <w:shd w:fill="81D41A" w:val="clear"/>
+          </w:tcPr>
+          <w:p>
+            <w:pPr>
+              <w:pStyle w:val="Normal"/>
+              <w:widowControl w:val="false"/>
+              <w:suppressAutoHyphens w:val="true"/>
+              <w:spacing w:lineRule="auto" w:line="240" w:before="0" w:after="0"/>
+              <w:jc w:val="left"/>
+              <w:rPr>
+                <w:rFonts w:ascii="Calibri" w:hAnsi="Calibri" w:eastAsia="Calibri" w:cs="Arial"/>
+                <w:kern w:val="0"/>
+                <w:sz w:val="22"/>
+                <w:szCs w:val="22"/>
+                <w:lang w:val="de-DE" w:eastAsia="en-US" w:bidi="ar-SA"/>
+              </w:rPr>
+            </w:pPr>
+            <w:r>
+              <w:rPr>
+                <w:rFonts w:eastAsia="Calibri" w:cs="Arial"/>
+                <w:kern w:val="0"/>
+                <w:sz w:val="22"/>
+                <w:szCs w:val="22"/>
+                <w:lang w:val="de-DE" w:eastAsia="en-US" w:bidi="ar-SA"/>
+              </w:rPr>
+            </w:r>
+          </w:p>
+        </w:tc>
+        <w:tc>
+          <w:tcPr>
+            <w:tcW w:w="5055" w:type="dxa"/>
             <w:tcBorders>
               <w:top w:val="single" w:sz="4" w:space="0" w:color="000000"/>
               <w:left w:val="single" w:sz="4" w:space="0" w:color="000000"/>
@@ -3923,7 +3925,7 @@
               <w:left w:val="single" w:sz="4" w:space="0" w:color="000000"/>
               <w:bottom w:val="single" w:sz="4" w:space="0" w:color="000000"/>
             </w:tcBorders>
-            <w:shd w:fill="E8F2A1" w:val="clear"/>
+            <w:shd w:fill="81D41A" w:val="clear"/>
           </w:tcPr>
           <w:p>
             <w:pPr>
@@ -3978,29 +3980,31 @@
         </w:tc>
         <w:tc>
           <w:tcPr>
-            <w:tcW w:w="1714" w:type="dxa"/>
-            <w:tcBorders>
-              <w:top w:val="single" w:sz="4" w:space="0" w:color="000000"/>
-              <w:left w:val="single" w:sz="4" w:space="0" w:color="000000"/>
-              <w:bottom w:val="single" w:sz="4" w:space="0" w:color="000000"/>
-              <w:right w:val="single" w:sz="4" w:space="0" w:color="000000"/>
-            </w:tcBorders>
-          </w:tcPr>
-          <w:p>
-            <w:pPr>
-              <w:pStyle w:val="Normal"/>
-              <w:widowControl w:val="false"/>
-              <w:suppressAutoHyphens w:val="true"/>
-              <w:spacing w:lineRule="auto" w:line="240" w:before="0" w:after="0"/>
-              <w:jc w:val="left"/>
-              <w:rPr>
-                <w:rFonts w:ascii="Wingdings" w:hAnsi="Wingdings"/>
-              </w:rPr>
-            </w:pPr>
-            <w:r>
-              <w:rPr>
-                <w:rFonts w:ascii="Wingdings" w:hAnsi="Wingdings"/>
-              </w:rPr>
+            <w:tcW w:w="1712" w:type="dxa"/>
+            <w:tcBorders>
+              <w:top w:val="single" w:sz="4" w:space="0" w:color="000000"/>
+              <w:left w:val="single" w:sz="4" w:space="0" w:color="000000"/>
+              <w:bottom w:val="single" w:sz="4" w:space="0" w:color="000000"/>
+              <w:right w:val="single" w:sz="4" w:space="0" w:color="000000"/>
+            </w:tcBorders>
+            <w:shd w:fill="FF0000" w:val="clear"/>
+          </w:tcPr>
+          <w:p>
+            <w:pPr>
+              <w:pStyle w:val="Normal"/>
+              <w:widowControl w:val="false"/>
+              <w:suppressAutoHyphens w:val="true"/>
+              <w:spacing w:lineRule="auto" w:line="240" w:before="0" w:after="0"/>
+              <w:jc w:val="left"/>
+              <w:rPr>
+                <w:rFonts w:ascii="Wingdings" w:hAnsi="Wingdings"/>
+              </w:rPr>
+            </w:pPr>
+            <w:r>
+              <w:rPr>
+                <w:rFonts w:ascii="Wingdings" w:hAnsi="Wingdings"/>
+              </w:rPr>
+              <w:t>#6 no functionality</w:t>
             </w:r>
           </w:p>
         </w:tc>
@@ -4090,37 +4094,37 @@
               <w:bottom w:val="single" w:sz="4" w:space="0" w:color="000000"/>
               <w:right w:val="single" w:sz="4" w:space="0" w:color="000000"/>
             </w:tcBorders>
-            <w:shd w:fill="E8F2A1" w:val="clear"/>
-          </w:tcPr>
-          <w:p>
-            <w:pPr>
-              <w:pStyle w:val="Normal"/>
-              <w:widowControl w:val="false"/>
-              <w:suppressAutoHyphens w:val="true"/>
-              <w:spacing w:lineRule="auto" w:line="240" w:before="0" w:after="0"/>
-              <w:jc w:val="left"/>
-              <w:rPr>
-                <w:rFonts w:ascii="Calibri" w:hAnsi="Calibri" w:eastAsia="Calibri" w:cs="Arial"/>
-                <w:kern w:val="0"/>
-                <w:sz w:val="22"/>
-                <w:szCs w:val="22"/>
-                <w:lang w:val="de-DE" w:eastAsia="en-US" w:bidi="ar-SA"/>
-              </w:rPr>
-            </w:pPr>
-            <w:r>
-              <w:rPr>
-                <w:rFonts w:eastAsia="Calibri" w:cs="Arial"/>
-                <w:kern w:val="0"/>
-                <w:sz w:val="22"/>
-                <w:szCs w:val="22"/>
-                <w:lang w:val="de-DE" w:eastAsia="en-US" w:bidi="ar-SA"/>
-              </w:rPr>
-            </w:r>
-          </w:p>
-        </w:tc>
-        <w:tc>
-          <w:tcPr>
-            <w:tcW w:w="5053" w:type="dxa"/>
+            <w:shd w:fill="81D41A" w:val="clear"/>
+          </w:tcPr>
+          <w:p>
+            <w:pPr>
+              <w:pStyle w:val="Normal"/>
+              <w:widowControl w:val="false"/>
+              <w:suppressAutoHyphens w:val="true"/>
+              <w:spacing w:lineRule="auto" w:line="240" w:before="0" w:after="0"/>
+              <w:jc w:val="left"/>
+              <w:rPr>
+                <w:rFonts w:ascii="Calibri" w:hAnsi="Calibri" w:eastAsia="Calibri" w:cs="Arial"/>
+                <w:kern w:val="0"/>
+                <w:sz w:val="22"/>
+                <w:szCs w:val="22"/>
+                <w:lang w:val="de-DE" w:eastAsia="en-US" w:bidi="ar-SA"/>
+              </w:rPr>
+            </w:pPr>
+            <w:r>
+              <w:rPr>
+                <w:rFonts w:eastAsia="Calibri" w:cs="Arial"/>
+                <w:kern w:val="0"/>
+                <w:sz w:val="22"/>
+                <w:szCs w:val="22"/>
+                <w:lang w:val="de-DE" w:eastAsia="en-US" w:bidi="ar-SA"/>
+              </w:rPr>
+            </w:r>
+          </w:p>
+        </w:tc>
+        <w:tc>
+          <w:tcPr>
+            <w:tcW w:w="5055" w:type="dxa"/>
             <w:tcBorders>
               <w:top w:val="single" w:sz="4" w:space="0" w:color="000000"/>
               <w:left w:val="single" w:sz="4" w:space="0" w:color="000000"/>
@@ -4199,24 +4203,24 @@
               <w:left w:val="single" w:sz="4" w:space="0" w:color="000000"/>
               <w:bottom w:val="single" w:sz="4" w:space="0" w:color="000000"/>
             </w:tcBorders>
-            <w:shd w:fill="E8F2A1" w:val="clear"/>
-          </w:tcPr>
-          <w:p>
-            <w:pPr>
-              <w:pStyle w:val="Normal"/>
-              <w:widowControl w:val="false"/>
-              <w:suppressAutoHyphens w:val="true"/>
-              <w:spacing w:lineRule="auto" w:line="240" w:before="0" w:after="0"/>
-              <w:jc w:val="left"/>
-              <w:rPr>
-                <w:rFonts w:ascii="Wingdings" w:hAnsi="Wingdings"/>
-              </w:rPr>
-            </w:pPr>
-            <w:r>
-              <w:rPr>
-                <w:rFonts w:ascii="Wingdings" w:hAnsi="Wingdings"/>
-              </w:rPr>
-              <w:t>presentation_message_text</w:t>
+            <w:shd w:fill="81D41A" w:val="clear"/>
+          </w:tcPr>
+          <w:p>
+            <w:pPr>
+              <w:pStyle w:val="Normal"/>
+              <w:widowControl w:val="false"/>
+              <w:suppressAutoHyphens w:val="true"/>
+              <w:spacing w:lineRule="auto" w:line="240" w:before="0" w:after="0"/>
+              <w:jc w:val="left"/>
+              <w:rPr>
+                <w:rFonts w:ascii="Wingdings" w:hAnsi="Wingdings"/>
+              </w:rPr>
+            </w:pPr>
+            <w:r>
+              <w:rPr>
+                <w:rFonts w:ascii="Wingdings" w:hAnsi="Wingdings"/>
+              </w:rPr>
+              <w:t>presentation_message</w:t>
             </w:r>
           </w:p>
         </w:tc>
@@ -4228,6 +4232,7 @@
               <w:left w:val="single" w:sz="4" w:space="0" w:color="000000"/>
               <w:bottom w:val="single" w:sz="4" w:space="0" w:color="000000"/>
             </w:tcBorders>
+            <w:shd w:fill="FFFFA6" w:val="clear"/>
           </w:tcPr>
           <w:p>
             <w:pPr>
@@ -4254,29 +4259,31 @@
         </w:tc>
         <w:tc>
           <w:tcPr>
-            <w:tcW w:w="1714" w:type="dxa"/>
-            <w:tcBorders>
-              <w:top w:val="single" w:sz="4" w:space="0" w:color="000000"/>
-              <w:left w:val="single" w:sz="4" w:space="0" w:color="000000"/>
-              <w:bottom w:val="single" w:sz="4" w:space="0" w:color="000000"/>
-              <w:right w:val="single" w:sz="4" w:space="0" w:color="000000"/>
-            </w:tcBorders>
-          </w:tcPr>
-          <w:p>
-            <w:pPr>
-              <w:pStyle w:val="Normal"/>
-              <w:widowControl w:val="false"/>
-              <w:suppressAutoHyphens w:val="true"/>
-              <w:spacing w:lineRule="auto" w:line="240" w:before="0" w:after="0"/>
-              <w:jc w:val="left"/>
-              <w:rPr>
-                <w:rFonts w:ascii="Wingdings" w:hAnsi="Wingdings"/>
-              </w:rPr>
-            </w:pPr>
-            <w:r>
-              <w:rPr>
-                <w:rFonts w:ascii="Wingdings" w:hAnsi="Wingdings"/>
-              </w:rPr>
+            <w:tcW w:w="1712" w:type="dxa"/>
+            <w:tcBorders>
+              <w:top w:val="single" w:sz="4" w:space="0" w:color="000000"/>
+              <w:left w:val="single" w:sz="4" w:space="0" w:color="000000"/>
+              <w:bottom w:val="single" w:sz="4" w:space="0" w:color="000000"/>
+              <w:right w:val="single" w:sz="4" w:space="0" w:color="000000"/>
+            </w:tcBorders>
+            <w:shd w:fill="FFFFA6" w:val="clear"/>
+          </w:tcPr>
+          <w:p>
+            <w:pPr>
+              <w:pStyle w:val="Normal"/>
+              <w:widowControl w:val="false"/>
+              <w:suppressAutoHyphens w:val="true"/>
+              <w:spacing w:lineRule="auto" w:line="240" w:before="0" w:after="0"/>
+              <w:jc w:val="left"/>
+              <w:rPr>
+                <w:rFonts w:ascii="Wingdings" w:hAnsi="Wingdings"/>
+              </w:rPr>
+            </w:pPr>
+            <w:r>
+              <w:rPr>
+                <w:rFonts w:ascii="Wingdings" w:hAnsi="Wingdings"/>
+              </w:rPr>
+              <w:t>#2 no response but updates</w:t>
             </w:r>
           </w:p>
         </w:tc>
@@ -4366,7 +4373,7 @@
               <w:bottom w:val="single" w:sz="4" w:space="0" w:color="000000"/>
               <w:right w:val="single" w:sz="4" w:space="0" w:color="000000"/>
             </w:tcBorders>
-            <w:shd w:fill="E8F2A1" w:val="clear"/>
+            <w:shd w:fill="81D41A" w:val="clear"/>
           </w:tcPr>
           <w:p>
             <w:pPr>
@@ -4423,7 +4430,7 @@
         </w:tc>
         <w:tc>
           <w:tcPr>
-            <w:tcW w:w="5053" w:type="dxa"/>
+            <w:tcW w:w="5055" w:type="dxa"/>
             <w:tcBorders>
               <w:top w:val="single" w:sz="4" w:space="0" w:color="000000"/>
               <w:left w:val="single" w:sz="4" w:space="0" w:color="000000"/>
@@ -4502,24 +4509,24 @@
               <w:left w:val="single" w:sz="4" w:space="0" w:color="000000"/>
               <w:bottom w:val="single" w:sz="4" w:space="0" w:color="000000"/>
             </w:tcBorders>
-            <w:shd w:fill="E8F2A1" w:val="clear"/>
-          </w:tcPr>
-          <w:p>
-            <w:pPr>
-              <w:pStyle w:val="Normal"/>
-              <w:widowControl w:val="false"/>
-              <w:suppressAutoHyphens w:val="true"/>
-              <w:spacing w:lineRule="auto" w:line="240" w:before="0" w:after="0"/>
-              <w:jc w:val="left"/>
-              <w:rPr>
-                <w:rFonts w:ascii="Wingdings" w:hAnsi="Wingdings"/>
-              </w:rPr>
-            </w:pPr>
-            <w:r>
-              <w:rPr>
-                <w:rFonts w:ascii="Wingdings" w:hAnsi="Wingdings"/>
-              </w:rPr>
-              <w:t>presentation_message_visible</w:t>
+            <w:shd w:fill="81D41A" w:val="clear"/>
+          </w:tcPr>
+          <w:p>
+            <w:pPr>
+              <w:pStyle w:val="Normal"/>
+              <w:widowControl w:val="false"/>
+              <w:suppressAutoHyphens w:val="true"/>
+              <w:spacing w:lineRule="auto" w:line="240" w:before="0" w:after="0"/>
+              <w:jc w:val="left"/>
+              <w:rPr>
+                <w:rFonts w:ascii="Wingdings" w:hAnsi="Wingdings"/>
+              </w:rPr>
+            </w:pPr>
+            <w:r>
+              <w:rPr>
+                <w:rFonts w:ascii="Wingdings" w:hAnsi="Wingdings"/>
+              </w:rPr>
+              <w:t>presentation_message</w:t>
             </w:r>
           </w:p>
         </w:tc>
@@ -4531,6 +4538,7 @@
               <w:left w:val="single" w:sz="4" w:space="0" w:color="000000"/>
               <w:bottom w:val="single" w:sz="4" w:space="0" w:color="000000"/>
             </w:tcBorders>
+            <w:shd w:fill="FFFFA6" w:val="clear"/>
           </w:tcPr>
           <w:p>
             <w:pPr>
@@ -4557,29 +4565,31 @@
         </w:tc>
         <w:tc>
           <w:tcPr>
-            <w:tcW w:w="1714" w:type="dxa"/>
-            <w:tcBorders>
-              <w:top w:val="single" w:sz="4" w:space="0" w:color="000000"/>
-              <w:left w:val="single" w:sz="4" w:space="0" w:color="000000"/>
-              <w:bottom w:val="single" w:sz="4" w:space="0" w:color="000000"/>
-              <w:right w:val="single" w:sz="4" w:space="0" w:color="000000"/>
-            </w:tcBorders>
-          </w:tcPr>
-          <w:p>
-            <w:pPr>
-              <w:pStyle w:val="Normal"/>
-              <w:widowControl w:val="false"/>
-              <w:suppressAutoHyphens w:val="true"/>
-              <w:spacing w:lineRule="auto" w:line="240" w:before="0" w:after="0"/>
-              <w:jc w:val="left"/>
-              <w:rPr>
-                <w:rFonts w:ascii="Wingdings" w:hAnsi="Wingdings"/>
-              </w:rPr>
-            </w:pPr>
-            <w:r>
-              <w:rPr>
-                <w:rFonts w:ascii="Wingdings" w:hAnsi="Wingdings"/>
-              </w:rPr>
+            <w:tcW w:w="1712" w:type="dxa"/>
+            <w:tcBorders>
+              <w:top w:val="single" w:sz="4" w:space="0" w:color="000000"/>
+              <w:left w:val="single" w:sz="4" w:space="0" w:color="000000"/>
+              <w:bottom w:val="single" w:sz="4" w:space="0" w:color="000000"/>
+              <w:right w:val="single" w:sz="4" w:space="0" w:color="000000"/>
+            </w:tcBorders>
+            <w:shd w:fill="FFFFA6" w:val="clear"/>
+          </w:tcPr>
+          <w:p>
+            <w:pPr>
+              <w:pStyle w:val="Normal"/>
+              <w:widowControl w:val="false"/>
+              <w:suppressAutoHyphens w:val="true"/>
+              <w:spacing w:lineRule="auto" w:line="240" w:before="0" w:after="0"/>
+              <w:jc w:val="left"/>
+              <w:rPr>
+                <w:rFonts w:ascii="Wingdings" w:hAnsi="Wingdings"/>
+              </w:rPr>
+            </w:pPr>
+            <w:r>
+              <w:rPr>
+                <w:rFonts w:ascii="Wingdings" w:hAnsi="Wingdings"/>
+              </w:rPr>
+              <w:t>#2 no response but updates</w:t>
             </w:r>
           </w:p>
         </w:tc>
@@ -4700,7 +4710,7 @@
         </w:tc>
         <w:tc>
           <w:tcPr>
-            <w:tcW w:w="5053" w:type="dxa"/>
+            <w:tcW w:w="5055" w:type="dxa"/>
             <w:tcBorders>
               <w:top w:val="single" w:sz="4" w:space="0" w:color="000000"/>
               <w:left w:val="single" w:sz="4" w:space="0" w:color="000000"/>
@@ -4834,7 +4844,7 @@
         </w:tc>
         <w:tc>
           <w:tcPr>
-            <w:tcW w:w="1714" w:type="dxa"/>
+            <w:tcW w:w="1712" w:type="dxa"/>
             <w:tcBorders>
               <w:top w:val="single" w:sz="4" w:space="0" w:color="000000"/>
               <w:left w:val="single" w:sz="4" w:space="0" w:color="000000"/>
@@ -4980,7 +4990,7 @@
         </w:tc>
         <w:tc>
           <w:tcPr>
-            <w:tcW w:w="5053" w:type="dxa"/>
+            <w:tcW w:w="5055" w:type="dxa"/>
             <w:tcBorders>
               <w:top w:val="single" w:sz="4" w:space="0" w:color="000000"/>
               <w:left w:val="single" w:sz="4" w:space="0" w:color="000000"/>
@@ -5110,7 +5120,7 @@
         </w:tc>
         <w:tc>
           <w:tcPr>
-            <w:tcW w:w="1714" w:type="dxa"/>
+            <w:tcW w:w="1712" w:type="dxa"/>
             <w:tcBorders>
               <w:top w:val="single" w:sz="4" w:space="0" w:color="000000"/>
               <w:left w:val="single" w:sz="4" w:space="0" w:color="000000"/>
@@ -5284,7 +5294,7 @@
         </w:tc>
         <w:tc>
           <w:tcPr>
-            <w:tcW w:w="5053" w:type="dxa"/>
+            <w:tcW w:w="5055" w:type="dxa"/>
             <w:tcBorders>
               <w:top w:val="single" w:sz="4" w:space="0" w:color="000000"/>
               <w:left w:val="single" w:sz="4" w:space="0" w:color="000000"/>
@@ -5423,7 +5433,7 @@
         </w:tc>
         <w:tc>
           <w:tcPr>
-            <w:tcW w:w="1714" w:type="dxa"/>
+            <w:tcW w:w="1712" w:type="dxa"/>
             <w:tcBorders>
               <w:top w:val="single" w:sz="4" w:space="0" w:color="000000"/>
               <w:left w:val="single" w:sz="4" w:space="0" w:color="000000"/>
@@ -5620,7 +5630,7 @@
         </w:tc>
         <w:tc>
           <w:tcPr>
-            <w:tcW w:w="5053" w:type="dxa"/>
+            <w:tcW w:w="5055" w:type="dxa"/>
             <w:tcBorders>
               <w:top w:val="single" w:sz="4" w:space="0" w:color="000000"/>
               <w:left w:val="single" w:sz="4" w:space="0" w:color="000000"/>
@@ -5759,7 +5769,7 @@
         </w:tc>
         <w:tc>
           <w:tcPr>
-            <w:tcW w:w="1714" w:type="dxa"/>
+            <w:tcW w:w="1712" w:type="dxa"/>
             <w:tcBorders>
               <w:top w:val="single" w:sz="4" w:space="0" w:color="000000"/>
               <w:left w:val="single" w:sz="4" w:space="0" w:color="000000"/>
@@ -5929,7 +5939,7 @@
         </w:tc>
         <w:tc>
           <w:tcPr>
-            <w:tcW w:w="5053" w:type="dxa"/>
+            <w:tcW w:w="5055" w:type="dxa"/>
             <w:tcBorders>
               <w:top w:val="single" w:sz="4" w:space="0" w:color="000000"/>
               <w:left w:val="single" w:sz="4" w:space="0" w:color="000000"/>
@@ -6059,7 +6069,7 @@
         </w:tc>
         <w:tc>
           <w:tcPr>
-            <w:tcW w:w="1714" w:type="dxa"/>
+            <w:tcW w:w="1712" w:type="dxa"/>
             <w:tcBorders>
               <w:top w:val="single" w:sz="4" w:space="0" w:color="000000"/>
               <w:left w:val="single" w:sz="4" w:space="0" w:color="000000"/>
@@ -6201,7 +6211,7 @@
         </w:tc>
         <w:tc>
           <w:tcPr>
-            <w:tcW w:w="5053" w:type="dxa"/>
+            <w:tcW w:w="5055" w:type="dxa"/>
             <w:tcBorders>
               <w:top w:val="single" w:sz="4" w:space="0" w:color="000000"/>
               <w:left w:val="single" w:sz="4" w:space="0" w:color="000000"/>
@@ -6362,7 +6372,7 @@
         </w:tc>
         <w:tc>
           <w:tcPr>
-            <w:tcW w:w="1714" w:type="dxa"/>
+            <w:tcW w:w="1712" w:type="dxa"/>
             <w:tcBorders>
               <w:top w:val="single" w:sz="4" w:space="0" w:color="000000"/>
               <w:left w:val="single" w:sz="4" w:space="0" w:color="000000"/>
@@ -6504,7 +6514,7 @@
         </w:tc>
         <w:tc>
           <w:tcPr>
-            <w:tcW w:w="5053" w:type="dxa"/>
+            <w:tcW w:w="5055" w:type="dxa"/>
             <w:tcBorders>
               <w:top w:val="single" w:sz="4" w:space="0" w:color="000000"/>
               <w:left w:val="single" w:sz="4" w:space="0" w:color="000000"/>
@@ -6665,7 +6675,7 @@
         </w:tc>
         <w:tc>
           <w:tcPr>
-            <w:tcW w:w="1714" w:type="dxa"/>
+            <w:tcW w:w="1712" w:type="dxa"/>
             <w:tcBorders>
               <w:top w:val="single" w:sz="4" w:space="0" w:color="000000"/>
               <w:left w:val="single" w:sz="4" w:space="0" w:color="000000"/>
@@ -6807,7 +6817,7 @@
         </w:tc>
         <w:tc>
           <w:tcPr>
-            <w:tcW w:w="5053" w:type="dxa"/>
+            <w:tcW w:w="5055" w:type="dxa"/>
             <w:tcBorders>
               <w:top w:val="single" w:sz="4" w:space="0" w:color="000000"/>
               <w:left w:val="single" w:sz="4" w:space="0" w:color="000000"/>
@@ -6938,7 +6948,7 @@
         </w:tc>
         <w:tc>
           <w:tcPr>
-            <w:tcW w:w="1714" w:type="dxa"/>
+            <w:tcW w:w="1712" w:type="dxa"/>
             <w:tcBorders>
               <w:top w:val="single" w:sz="4" w:space="0" w:color="000000"/>
               <w:left w:val="single" w:sz="4" w:space="0" w:color="000000"/>
@@ -7082,11 +7092,31 @@
               </w:rPr>
               <w:t>{play, pause, stop}</w:t>
             </w:r>
-          </w:p>
-        </w:tc>
-        <w:tc>
-          <w:tcPr>
-            <w:tcW w:w="5053" w:type="dxa"/>
+            <w:r>
+              <w:rPr>
+                <w:rFonts w:eastAsia="Calibri" w:cs="Arial"/>
+                <w:kern w:val="0"/>
+                <w:sz w:val="22"/>
+                <w:szCs w:val="22"/>
+                <w:lang w:val="de-DE" w:eastAsia="en-US" w:bidi="ar-SA"/>
+              </w:rPr>
+              <w:br/>
+            </w:r>
+            <w:r>
+              <w:rPr>
+                <w:rFonts w:eastAsia="Calibri" w:cs="Arial"/>
+                <w:kern w:val="0"/>
+                <w:sz w:val="22"/>
+                <w:szCs w:val="22"/>
+                <w:lang w:val="de-DE" w:eastAsia="en-US" w:bidi="ar-SA"/>
+              </w:rPr>
+              <w:br/>
+            </w:r>
+          </w:p>
+        </w:tc>
+        <w:tc>
+          <w:tcPr>
+            <w:tcW w:w="5055" w:type="dxa"/>
             <w:tcBorders>
               <w:top w:val="single" w:sz="4" w:space="0" w:color="000000"/>
               <w:left w:val="single" w:sz="4" w:space="0" w:color="000000"/>
@@ -7204,20 +7234,80 @@
               <w:spacing w:lineRule="auto" w:line="240" w:before="0" w:after="0"/>
               <w:jc w:val="left"/>
               <w:rPr>
-                <w:rFonts w:cs="Calibri"/>
-              </w:rPr>
-            </w:pPr>
-            <w:r>
-              <w:rPr>
-                <w:rFonts w:cs="Calibri"/>
-              </w:rPr>
-              <w:t>No response</w:t>
-            </w:r>
-          </w:p>
-        </w:tc>
-        <w:tc>
-          <w:tcPr>
-            <w:tcW w:w="1714" w:type="dxa"/>
+                <w:rFonts w:ascii="Calibri" w:hAnsi="Calibri" w:eastAsia="Calibri" w:cs="Arial"/>
+                <w:kern w:val="0"/>
+                <w:sz w:val="22"/>
+                <w:szCs w:val="22"/>
+                <w:lang w:val="de-DE" w:eastAsia="en-US" w:bidi="ar-SA"/>
+              </w:rPr>
+            </w:pPr>
+            <w:r>
+              <w:rPr>
+                <w:rFonts w:eastAsia="Calibri" w:cs="Arial"/>
+                <w:kern w:val="0"/>
+                <w:sz w:val="22"/>
+                <w:szCs w:val="22"/>
+                <w:lang w:val="de-DE" w:eastAsia="en-US" w:bidi="ar-SA"/>
+              </w:rPr>
+              <w:t>play = 0</w:t>
+            </w:r>
+          </w:p>
+          <w:p>
+            <w:pPr>
+              <w:pStyle w:val="Normal"/>
+              <w:widowControl w:val="false"/>
+              <w:suppressAutoHyphens w:val="true"/>
+              <w:spacing w:lineRule="auto" w:line="240" w:before="0" w:after="0"/>
+              <w:jc w:val="left"/>
+              <w:rPr>
+                <w:rFonts w:ascii="Calibri" w:hAnsi="Calibri" w:eastAsia="Calibri" w:cs="Arial"/>
+                <w:kern w:val="0"/>
+                <w:sz w:val="22"/>
+                <w:szCs w:val="22"/>
+                <w:lang w:val="de-DE" w:eastAsia="en-US" w:bidi="ar-SA"/>
+              </w:rPr>
+            </w:pPr>
+            <w:r>
+              <w:rPr>
+                <w:rFonts w:eastAsia="Calibri" w:cs="Arial"/>
+                <w:kern w:val="0"/>
+                <w:sz w:val="22"/>
+                <w:szCs w:val="22"/>
+                <w:lang w:val="de-DE" w:eastAsia="en-US" w:bidi="ar-SA"/>
+              </w:rPr>
+              <w:t>pause = 1</w:t>
+            </w:r>
+          </w:p>
+          <w:p>
+            <w:pPr>
+              <w:pStyle w:val="Normal"/>
+              <w:widowControl w:val="false"/>
+              <w:suppressAutoHyphens w:val="true"/>
+              <w:spacing w:lineRule="auto" w:line="240" w:before="0" w:after="0"/>
+              <w:jc w:val="left"/>
+              <w:rPr>
+                <w:rFonts w:ascii="Calibri" w:hAnsi="Calibri" w:eastAsia="Calibri" w:cs="Arial"/>
+                <w:kern w:val="0"/>
+                <w:sz w:val="22"/>
+                <w:szCs w:val="22"/>
+                <w:lang w:val="de-DE" w:eastAsia="en-US" w:bidi="ar-SA"/>
+              </w:rPr>
+            </w:pPr>
+            <w:r>
+              <w:rPr>
+                <w:rFonts w:eastAsia="Calibri" w:cs="Arial"/>
+                <w:kern w:val="0"/>
+                <w:sz w:val="22"/>
+                <w:szCs w:val="22"/>
+                <w:lang w:val="de-DE" w:eastAsia="en-US" w:bidi="ar-SA"/>
+              </w:rPr>
+              <w:t>stop = 2</w:t>
+            </w:r>
+          </w:p>
+        </w:tc>
+        <w:tc>
+          <w:tcPr>
+            <w:tcW w:w="1712" w:type="dxa"/>
             <w:tcBorders>
               <w:top w:val="single" w:sz="4" w:space="0" w:color="000000"/>
               <w:left w:val="single" w:sz="4" w:space="0" w:color="000000"/>
@@ -7366,7 +7456,7 @@
         </w:tc>
         <w:tc>
           <w:tcPr>
-            <w:tcW w:w="5053" w:type="dxa"/>
+            <w:tcW w:w="5055" w:type="dxa"/>
             <w:tcBorders>
               <w:top w:val="single" w:sz="4" w:space="0" w:color="000000"/>
               <w:left w:val="single" w:sz="4" w:space="0" w:color="000000"/>
@@ -7497,7 +7587,7 @@
         </w:tc>
         <w:tc>
           <w:tcPr>
-            <w:tcW w:w="1714" w:type="dxa"/>
+            <w:tcW w:w="1712" w:type="dxa"/>
             <w:tcBorders>
               <w:top w:val="single" w:sz="4" w:space="0" w:color="000000"/>
               <w:left w:val="single" w:sz="4" w:space="0" w:color="000000"/>
@@ -7641,7 +7731,7 @@
         </w:tc>
         <w:tc>
           <w:tcPr>
-            <w:tcW w:w="5053" w:type="dxa"/>
+            <w:tcW w:w="5055" w:type="dxa"/>
             <w:tcBorders>
               <w:top w:val="single" w:sz="4" w:space="0" w:color="000000"/>
               <w:left w:val="single" w:sz="4" w:space="0" w:color="000000"/>
@@ -7771,31 +7861,37 @@
         </w:tc>
         <w:tc>
           <w:tcPr>
-            <w:tcW w:w="1714" w:type="dxa"/>
-            <w:tcBorders>
-              <w:top w:val="single" w:sz="4" w:space="0" w:color="000000"/>
-              <w:left w:val="single" w:sz="4" w:space="0" w:color="000000"/>
-              <w:bottom w:val="single" w:sz="4" w:space="0" w:color="000000"/>
-              <w:right w:val="single" w:sz="4" w:space="0" w:color="000000"/>
-            </w:tcBorders>
-            <w:shd w:fill="F10D0C" w:val="clear"/>
-          </w:tcPr>
-          <w:p>
-            <w:pPr>
-              <w:pStyle w:val="Normal"/>
-              <w:widowControl w:val="false"/>
-              <w:suppressAutoHyphens w:val="true"/>
-              <w:spacing w:lineRule="auto" w:line="240" w:before="0" w:after="0"/>
-              <w:jc w:val="left"/>
-              <w:rPr>
-                <w:rFonts w:ascii="Wingdings" w:hAnsi="Wingdings"/>
-              </w:rPr>
-            </w:pPr>
-            <w:r>
-              <w:rPr>
-                <w:rFonts w:ascii="Wingdings" w:hAnsi="Wingdings"/>
-              </w:rPr>
-              <w:t>#17 wrong return value</w:t>
+            <w:tcW w:w="1712" w:type="dxa"/>
+            <w:tcBorders>
+              <w:top w:val="single" w:sz="4" w:space="0" w:color="000000"/>
+              <w:left w:val="single" w:sz="4" w:space="0" w:color="000000"/>
+              <w:bottom w:val="single" w:sz="4" w:space="0" w:color="000000"/>
+              <w:right w:val="single" w:sz="4" w:space="0" w:color="000000"/>
+            </w:tcBorders>
+            <w:shd w:fill="FFFFA6" w:val="clear"/>
+          </w:tcPr>
+          <w:p>
+            <w:pPr>
+              <w:pStyle w:val="Normal"/>
+              <w:widowControl w:val="false"/>
+              <w:suppressAutoHyphens w:val="true"/>
+              <w:spacing w:lineRule="auto" w:line="240" w:before="0" w:after="0"/>
+              <w:jc w:val="left"/>
+              <w:rPr>
+                <w:rFonts w:ascii="Wingdings" w:hAnsi="Wingdings"/>
+              </w:rPr>
+            </w:pPr>
+            <w:r>
+              <w:rPr>
+                <w:rFonts w:ascii="Wingdings" w:hAnsi="Wingdings"/>
+              </w:rPr>
+              <w:t xml:space="preserve">#17 </w:t>
+            </w:r>
+            <w:r>
+              <w:rPr>
+                <w:rFonts w:ascii="Wingdings" w:hAnsi="Wingdings"/>
+              </w:rPr>
+              <w:t>available</w:t>
             </w:r>
           </w:p>
         </w:tc>
@@ -7914,7 +8010,7 @@
         </w:tc>
         <w:tc>
           <w:tcPr>
-            <w:tcW w:w="5053" w:type="dxa"/>
+            <w:tcW w:w="5055" w:type="dxa"/>
             <w:tcBorders>
               <w:top w:val="single" w:sz="4" w:space="0" w:color="000000"/>
               <w:left w:val="single" w:sz="4" w:space="0" w:color="000000"/>
@@ -8044,7 +8140,7 @@
         </w:tc>
         <w:tc>
           <w:tcPr>
-            <w:tcW w:w="1714" w:type="dxa"/>
+            <w:tcW w:w="1712" w:type="dxa"/>
             <w:tcBorders>
               <w:top w:val="single" w:sz="4" w:space="0" w:color="000000"/>
               <w:left w:val="single" w:sz="4" w:space="0" w:color="000000"/>
@@ -8189,7 +8285,7 @@
         </w:tc>
         <w:tc>
           <w:tcPr>
-            <w:tcW w:w="5053" w:type="dxa"/>
+            <w:tcW w:w="5055" w:type="dxa"/>
             <w:tcBorders>
               <w:top w:val="single" w:sz="4" w:space="0" w:color="000000"/>
               <w:left w:val="single" w:sz="4" w:space="0" w:color="000000"/>
@@ -8319,7 +8415,7 @@
         </w:tc>
         <w:tc>
           <w:tcPr>
-            <w:tcW w:w="1714" w:type="dxa"/>
+            <w:tcW w:w="1712" w:type="dxa"/>
             <w:tcBorders>
               <w:top w:val="single" w:sz="4" w:space="0" w:color="000000"/>
               <w:left w:val="single" w:sz="4" w:space="0" w:color="000000"/>
@@ -8403,9 +8499,9 @@
       <w:tblGrid>
         <w:gridCol w:w="1327"/>
         <w:gridCol w:w="516"/>
+        <w:gridCol w:w="1988"/>
         <w:gridCol w:w="1989"/>
-        <w:gridCol w:w="1988"/>
-        <w:gridCol w:w="3163"/>
+        <w:gridCol w:w="3162"/>
         <w:gridCol w:w="7184"/>
       </w:tblGrid>
       <w:tr>
@@ -8485,47 +8581,47 @@
         </w:tc>
         <w:tc>
           <w:tcPr>
+            <w:tcW w:w="1988" w:type="dxa"/>
+            <w:tcBorders>
+              <w:top w:val="single" w:sz="4" w:space="0" w:color="000000"/>
+              <w:left w:val="single" w:sz="4" w:space="0" w:color="000000"/>
+              <w:bottom w:val="single" w:sz="4" w:space="0" w:color="000000"/>
+            </w:tcBorders>
+          </w:tcPr>
+          <w:p>
+            <w:pPr>
+              <w:pStyle w:val="Normal"/>
+              <w:widowControl w:val="false"/>
+              <w:suppressAutoHyphens w:val="true"/>
+              <w:spacing w:lineRule="auto" w:line="240" w:before="0" w:after="0"/>
+              <w:jc w:val="left"/>
+              <w:rPr>
+                <w:rFonts w:ascii="Calibri" w:hAnsi="Calibri" w:eastAsia="Calibri" w:cs="Arial"/>
+                <w:kern w:val="0"/>
+                <w:sz w:val="22"/>
+                <w:szCs w:val="22"/>
+                <w:lang w:val="de-DE" w:eastAsia="en-US" w:bidi="ar-SA"/>
+              </w:rPr>
+            </w:pPr>
+            <w:r>
+              <w:rPr>
+                <w:rFonts w:eastAsia="Calibri" w:cs="Arial"/>
+                <w:kern w:val="0"/>
+                <w:sz w:val="22"/>
+                <w:szCs w:val="22"/>
+                <w:lang w:val="de-DE" w:eastAsia="en-US" w:bidi="ar-SA"/>
+              </w:rPr>
+            </w:r>
+          </w:p>
+        </w:tc>
+        <w:tc>
+          <w:tcPr>
             <w:tcW w:w="1989" w:type="dxa"/>
             <w:tcBorders>
               <w:top w:val="single" w:sz="4" w:space="0" w:color="000000"/>
               <w:left w:val="single" w:sz="4" w:space="0" w:color="000000"/>
               <w:bottom w:val="single" w:sz="4" w:space="0" w:color="000000"/>
             </w:tcBorders>
-          </w:tcPr>
-          <w:p>
-            <w:pPr>
-              <w:pStyle w:val="Normal"/>
-              <w:widowControl w:val="false"/>
-              <w:suppressAutoHyphens w:val="true"/>
-              <w:spacing w:lineRule="auto" w:line="240" w:before="0" w:after="0"/>
-              <w:jc w:val="left"/>
-              <w:rPr>
-                <w:rFonts w:ascii="Calibri" w:hAnsi="Calibri" w:eastAsia="Calibri" w:cs="Arial"/>
-                <w:kern w:val="0"/>
-                <w:sz w:val="22"/>
-                <w:szCs w:val="22"/>
-                <w:lang w:val="de-DE" w:eastAsia="en-US" w:bidi="ar-SA"/>
-              </w:rPr>
-            </w:pPr>
-            <w:r>
-              <w:rPr>
-                <w:rFonts w:eastAsia="Calibri" w:cs="Arial"/>
-                <w:kern w:val="0"/>
-                <w:sz w:val="22"/>
-                <w:szCs w:val="22"/>
-                <w:lang w:val="de-DE" w:eastAsia="en-US" w:bidi="ar-SA"/>
-              </w:rPr>
-            </w:r>
-          </w:p>
-        </w:tc>
-        <w:tc>
-          <w:tcPr>
-            <w:tcW w:w="1988" w:type="dxa"/>
-            <w:tcBorders>
-              <w:top w:val="single" w:sz="4" w:space="0" w:color="000000"/>
-              <w:left w:val="single" w:sz="4" w:space="0" w:color="000000"/>
-              <w:bottom w:val="single" w:sz="4" w:space="0" w:color="000000"/>
-            </w:tcBorders>
             <w:shd w:fill="FFFFA6" w:val="clear"/>
           </w:tcPr>
           <w:p>
@@ -8557,7 +8653,7 @@
         </w:tc>
         <w:tc>
           <w:tcPr>
-            <w:tcW w:w="3163" w:type="dxa"/>
+            <w:tcW w:w="3162" w:type="dxa"/>
             <w:tcBorders>
               <w:top w:val="single" w:sz="4" w:space="0" w:color="000000"/>
               <w:left w:val="single" w:sz="4" w:space="0" w:color="000000"/>
@@ -8705,47 +8801,47 @@
         </w:tc>
         <w:tc>
           <w:tcPr>
+            <w:tcW w:w="1988" w:type="dxa"/>
+            <w:tcBorders>
+              <w:top w:val="single" w:sz="4" w:space="0" w:color="000000"/>
+              <w:left w:val="single" w:sz="4" w:space="0" w:color="000000"/>
+              <w:bottom w:val="single" w:sz="4" w:space="0" w:color="000000"/>
+            </w:tcBorders>
+          </w:tcPr>
+          <w:p>
+            <w:pPr>
+              <w:pStyle w:val="Normal"/>
+              <w:widowControl w:val="false"/>
+              <w:suppressAutoHyphens w:val="true"/>
+              <w:spacing w:lineRule="auto" w:line="240" w:before="0" w:after="0"/>
+              <w:jc w:val="left"/>
+              <w:rPr>
+                <w:rFonts w:ascii="Calibri" w:hAnsi="Calibri" w:eastAsia="Calibri" w:cs="Arial"/>
+                <w:kern w:val="0"/>
+                <w:sz w:val="22"/>
+                <w:szCs w:val="22"/>
+                <w:lang w:val="de-DE" w:eastAsia="en-US" w:bidi="ar-SA"/>
+              </w:rPr>
+            </w:pPr>
+            <w:r>
+              <w:rPr>
+                <w:rFonts w:eastAsia="Calibri" w:cs="Arial"/>
+                <w:kern w:val="0"/>
+                <w:sz w:val="22"/>
+                <w:szCs w:val="22"/>
+                <w:lang w:val="de-DE" w:eastAsia="en-US" w:bidi="ar-SA"/>
+              </w:rPr>
+            </w:r>
+          </w:p>
+        </w:tc>
+        <w:tc>
+          <w:tcPr>
             <w:tcW w:w="1989" w:type="dxa"/>
             <w:tcBorders>
               <w:top w:val="single" w:sz="4" w:space="0" w:color="000000"/>
               <w:left w:val="single" w:sz="4" w:space="0" w:color="000000"/>
               <w:bottom w:val="single" w:sz="4" w:space="0" w:color="000000"/>
             </w:tcBorders>
-          </w:tcPr>
-          <w:p>
-            <w:pPr>
-              <w:pStyle w:val="Normal"/>
-              <w:widowControl w:val="false"/>
-              <w:suppressAutoHyphens w:val="true"/>
-              <w:spacing w:lineRule="auto" w:line="240" w:before="0" w:after="0"/>
-              <w:jc w:val="left"/>
-              <w:rPr>
-                <w:rFonts w:ascii="Calibri" w:hAnsi="Calibri" w:eastAsia="Calibri" w:cs="Arial"/>
-                <w:kern w:val="0"/>
-                <w:sz w:val="22"/>
-                <w:szCs w:val="22"/>
-                <w:lang w:val="de-DE" w:eastAsia="en-US" w:bidi="ar-SA"/>
-              </w:rPr>
-            </w:pPr>
-            <w:r>
-              <w:rPr>
-                <w:rFonts w:eastAsia="Calibri" w:cs="Arial"/>
-                <w:kern w:val="0"/>
-                <w:sz w:val="22"/>
-                <w:szCs w:val="22"/>
-                <w:lang w:val="de-DE" w:eastAsia="en-US" w:bidi="ar-SA"/>
-              </w:rPr>
-            </w:r>
-          </w:p>
-        </w:tc>
-        <w:tc>
-          <w:tcPr>
-            <w:tcW w:w="1988" w:type="dxa"/>
-            <w:tcBorders>
-              <w:top w:val="single" w:sz="4" w:space="0" w:color="000000"/>
-              <w:left w:val="single" w:sz="4" w:space="0" w:color="000000"/>
-              <w:bottom w:val="single" w:sz="4" w:space="0" w:color="000000"/>
-            </w:tcBorders>
             <w:shd w:fill="FFFFA6" w:val="clear"/>
           </w:tcPr>
           <w:p>
@@ -8777,7 +8873,7 @@
         </w:tc>
         <w:tc>
           <w:tcPr>
-            <w:tcW w:w="3163" w:type="dxa"/>
+            <w:tcW w:w="3162" w:type="dxa"/>
             <w:tcBorders>
               <w:top w:val="single" w:sz="4" w:space="0" w:color="000000"/>
               <w:left w:val="single" w:sz="4" w:space="0" w:color="000000"/>
@@ -8927,6 +9023,42 @@
         </w:tc>
         <w:tc>
           <w:tcPr>
+            <w:tcW w:w="1988" w:type="dxa"/>
+            <w:tcBorders>
+              <w:top w:val="single" w:sz="4" w:space="0" w:color="000000"/>
+              <w:left w:val="single" w:sz="4" w:space="0" w:color="000000"/>
+              <w:bottom w:val="single" w:sz="4" w:space="0" w:color="000000"/>
+            </w:tcBorders>
+            <w:shd w:fill="81D41A" w:val="clear"/>
+          </w:tcPr>
+          <w:p>
+            <w:pPr>
+              <w:pStyle w:val="Normal"/>
+              <w:widowControl w:val="false"/>
+              <w:suppressAutoHyphens w:val="true"/>
+              <w:spacing w:lineRule="auto" w:line="240" w:before="0" w:after="0"/>
+              <w:jc w:val="left"/>
+              <w:rPr>
+                <w:rFonts w:ascii="Calibri" w:hAnsi="Calibri" w:eastAsia="Calibri" w:cs="Arial"/>
+                <w:kern w:val="0"/>
+                <w:sz w:val="22"/>
+                <w:szCs w:val="22"/>
+                <w:lang w:val="de-DE" w:eastAsia="en-US" w:bidi="ar-SA"/>
+              </w:rPr>
+            </w:pPr>
+            <w:r>
+              <w:rPr>
+                <w:rFonts w:eastAsia="Calibri" w:cs="Arial"/>
+                <w:kern w:val="0"/>
+                <w:sz w:val="22"/>
+                <w:szCs w:val="22"/>
+                <w:lang w:val="de-DE" w:eastAsia="en-US" w:bidi="ar-SA"/>
+              </w:rPr>
+            </w:r>
+          </w:p>
+        </w:tc>
+        <w:tc>
+          <w:tcPr>
             <w:tcW w:w="1989" w:type="dxa"/>
             <w:tcBorders>
               <w:top w:val="single" w:sz="4" w:space="0" w:color="000000"/>
@@ -8963,43 +9095,7 @@
         </w:tc>
         <w:tc>
           <w:tcPr>
-            <w:tcW w:w="1988" w:type="dxa"/>
-            <w:tcBorders>
-              <w:top w:val="single" w:sz="4" w:space="0" w:color="000000"/>
-              <w:left w:val="single" w:sz="4" w:space="0" w:color="000000"/>
-              <w:bottom w:val="single" w:sz="4" w:space="0" w:color="000000"/>
-            </w:tcBorders>
-            <w:shd w:fill="81D41A" w:val="clear"/>
-          </w:tcPr>
-          <w:p>
-            <w:pPr>
-              <w:pStyle w:val="Normal"/>
-              <w:widowControl w:val="false"/>
-              <w:suppressAutoHyphens w:val="true"/>
-              <w:spacing w:lineRule="auto" w:line="240" w:before="0" w:after="0"/>
-              <w:jc w:val="left"/>
-              <w:rPr>
-                <w:rFonts w:ascii="Calibri" w:hAnsi="Calibri" w:eastAsia="Calibri" w:cs="Arial"/>
-                <w:kern w:val="0"/>
-                <w:sz w:val="22"/>
-                <w:szCs w:val="22"/>
-                <w:lang w:val="de-DE" w:eastAsia="en-US" w:bidi="ar-SA"/>
-              </w:rPr>
-            </w:pPr>
-            <w:r>
-              <w:rPr>
-                <w:rFonts w:eastAsia="Calibri" w:cs="Arial"/>
-                <w:kern w:val="0"/>
-                <w:sz w:val="22"/>
-                <w:szCs w:val="22"/>
-                <w:lang w:val="de-DE" w:eastAsia="en-US" w:bidi="ar-SA"/>
-              </w:rPr>
-            </w:r>
-          </w:p>
-        </w:tc>
-        <w:tc>
-          <w:tcPr>
-            <w:tcW w:w="3163" w:type="dxa"/>
+            <w:tcW w:w="3162" w:type="dxa"/>
             <w:tcBorders>
               <w:top w:val="single" w:sz="4" w:space="0" w:color="000000"/>
               <w:left w:val="single" w:sz="4" w:space="0" w:color="000000"/>
@@ -9208,6 +9304,41 @@
         </w:tc>
         <w:tc>
           <w:tcPr>
+            <w:tcW w:w="1988" w:type="dxa"/>
+            <w:tcBorders>
+              <w:top w:val="single" w:sz="4" w:space="0" w:color="000000"/>
+              <w:left w:val="single" w:sz="4" w:space="0" w:color="000000"/>
+              <w:bottom w:val="single" w:sz="4" w:space="0" w:color="000000"/>
+            </w:tcBorders>
+          </w:tcPr>
+          <w:p>
+            <w:pPr>
+              <w:pStyle w:val="Normal"/>
+              <w:widowControl w:val="false"/>
+              <w:suppressAutoHyphens w:val="true"/>
+              <w:spacing w:lineRule="auto" w:line="240" w:before="0" w:after="0"/>
+              <w:jc w:val="left"/>
+              <w:rPr>
+                <w:rFonts w:ascii="Calibri" w:hAnsi="Calibri" w:eastAsia="Calibri" w:cs="Arial"/>
+                <w:kern w:val="0"/>
+                <w:sz w:val="22"/>
+                <w:szCs w:val="22"/>
+                <w:lang w:val="de-DE" w:eastAsia="en-US" w:bidi="ar-SA"/>
+              </w:rPr>
+            </w:pPr>
+            <w:r>
+              <w:rPr>
+                <w:rFonts w:eastAsia="Calibri" w:cs="Arial"/>
+                <w:kern w:val="0"/>
+                <w:sz w:val="22"/>
+                <w:szCs w:val="22"/>
+                <w:lang w:val="de-DE" w:eastAsia="en-US" w:bidi="ar-SA"/>
+              </w:rPr>
+            </w:r>
+          </w:p>
+        </w:tc>
+        <w:tc>
+          <w:tcPr>
             <w:tcW w:w="1989" w:type="dxa"/>
             <w:tcBorders>
               <w:top w:val="single" w:sz="4" w:space="0" w:color="000000"/>
@@ -9243,42 +9374,7 @@
         </w:tc>
         <w:tc>
           <w:tcPr>
-            <w:tcW w:w="1988" w:type="dxa"/>
-            <w:tcBorders>
-              <w:top w:val="single" w:sz="4" w:space="0" w:color="000000"/>
-              <w:left w:val="single" w:sz="4" w:space="0" w:color="000000"/>
-              <w:bottom w:val="single" w:sz="4" w:space="0" w:color="000000"/>
-            </w:tcBorders>
-          </w:tcPr>
-          <w:p>
-            <w:pPr>
-              <w:pStyle w:val="Normal"/>
-              <w:widowControl w:val="false"/>
-              <w:suppressAutoHyphens w:val="true"/>
-              <w:spacing w:lineRule="auto" w:line="240" w:before="0" w:after="0"/>
-              <w:jc w:val="left"/>
-              <w:rPr>
-                <w:rFonts w:ascii="Calibri" w:hAnsi="Calibri" w:eastAsia="Calibri" w:cs="Arial"/>
-                <w:kern w:val="0"/>
-                <w:sz w:val="22"/>
-                <w:szCs w:val="22"/>
-                <w:lang w:val="de-DE" w:eastAsia="en-US" w:bidi="ar-SA"/>
-              </w:rPr>
-            </w:pPr>
-            <w:r>
-              <w:rPr>
-                <w:rFonts w:eastAsia="Calibri" w:cs="Arial"/>
-                <w:kern w:val="0"/>
-                <w:sz w:val="22"/>
-                <w:szCs w:val="22"/>
-                <w:lang w:val="de-DE" w:eastAsia="en-US" w:bidi="ar-SA"/>
-              </w:rPr>
-            </w:r>
-          </w:p>
-        </w:tc>
-        <w:tc>
-          <w:tcPr>
-            <w:tcW w:w="3163" w:type="dxa"/>
+            <w:tcW w:w="3162" w:type="dxa"/>
             <w:tcBorders>
               <w:top w:val="single" w:sz="4" w:space="0" w:color="000000"/>
               <w:left w:val="single" w:sz="4" w:space="0" w:color="000000"/>
@@ -9419,6 +9515,41 @@
         </w:tc>
         <w:tc>
           <w:tcPr>
+            <w:tcW w:w="1988" w:type="dxa"/>
+            <w:tcBorders>
+              <w:top w:val="single" w:sz="4" w:space="0" w:color="000000"/>
+              <w:left w:val="single" w:sz="4" w:space="0" w:color="000000"/>
+              <w:bottom w:val="single" w:sz="4" w:space="0" w:color="000000"/>
+            </w:tcBorders>
+          </w:tcPr>
+          <w:p>
+            <w:pPr>
+              <w:pStyle w:val="Normal"/>
+              <w:widowControl w:val="false"/>
+              <w:suppressAutoHyphens w:val="true"/>
+              <w:spacing w:lineRule="auto" w:line="240" w:before="0" w:after="0"/>
+              <w:jc w:val="left"/>
+              <w:rPr>
+                <w:rFonts w:ascii="Calibri" w:hAnsi="Calibri" w:eastAsia="Calibri" w:cs="Arial"/>
+                <w:kern w:val="0"/>
+                <w:sz w:val="22"/>
+                <w:szCs w:val="22"/>
+                <w:lang w:val="de-DE" w:eastAsia="en-US" w:bidi="ar-SA"/>
+              </w:rPr>
+            </w:pPr>
+            <w:r>
+              <w:rPr>
+                <w:rFonts w:eastAsia="Calibri" w:cs="Arial"/>
+                <w:kern w:val="0"/>
+                <w:sz w:val="22"/>
+                <w:szCs w:val="22"/>
+                <w:lang w:val="de-DE" w:eastAsia="en-US" w:bidi="ar-SA"/>
+              </w:rPr>
+            </w:r>
+          </w:p>
+        </w:tc>
+        <w:tc>
+          <w:tcPr>
             <w:tcW w:w="1989" w:type="dxa"/>
             <w:tcBorders>
               <w:top w:val="single" w:sz="4" w:space="0" w:color="000000"/>
@@ -9454,42 +9585,7 @@
         </w:tc>
         <w:tc>
           <w:tcPr>
-            <w:tcW w:w="1988" w:type="dxa"/>
-            <w:tcBorders>
-              <w:top w:val="single" w:sz="4" w:space="0" w:color="000000"/>
-              <w:left w:val="single" w:sz="4" w:space="0" w:color="000000"/>
-              <w:bottom w:val="single" w:sz="4" w:space="0" w:color="000000"/>
-            </w:tcBorders>
-          </w:tcPr>
-          <w:p>
-            <w:pPr>
-              <w:pStyle w:val="Normal"/>
-              <w:widowControl w:val="false"/>
-              <w:suppressAutoHyphens w:val="true"/>
-              <w:spacing w:lineRule="auto" w:line="240" w:before="0" w:after="0"/>
-              <w:jc w:val="left"/>
-              <w:rPr>
-                <w:rFonts w:ascii="Calibri" w:hAnsi="Calibri" w:eastAsia="Calibri" w:cs="Arial"/>
-                <w:kern w:val="0"/>
-                <w:sz w:val="22"/>
-                <w:szCs w:val="22"/>
-                <w:lang w:val="de-DE" w:eastAsia="en-US" w:bidi="ar-SA"/>
-              </w:rPr>
-            </w:pPr>
-            <w:r>
-              <w:rPr>
-                <w:rFonts w:eastAsia="Calibri" w:cs="Arial"/>
-                <w:kern w:val="0"/>
-                <w:sz w:val="22"/>
-                <w:szCs w:val="22"/>
-                <w:lang w:val="de-DE" w:eastAsia="en-US" w:bidi="ar-SA"/>
-              </w:rPr>
-            </w:r>
-          </w:p>
-        </w:tc>
-        <w:tc>
-          <w:tcPr>
-            <w:tcW w:w="3163" w:type="dxa"/>
+            <w:tcW w:w="3162" w:type="dxa"/>
             <w:tcBorders>
               <w:top w:val="single" w:sz="4" w:space="0" w:color="000000"/>
               <w:left w:val="single" w:sz="4" w:space="0" w:color="000000"/>
@@ -10669,7 +10765,7 @@
     <w:pPr>
       <w:widowControl/>
       <w:suppressAutoHyphens w:val="true"/>
-      <w:overflowPunct w:val="false"/>
+      <w:overflowPunct w:val="true"/>
       <w:bidi w:val="0"/>
       <w:spacing w:lineRule="auto" w:line="276" w:before="0" w:after="200"/>
       <w:jc w:val="left"/>

</xml_diff>

<commit_message>
implement /playlist/itemindex feedback and variable #23 + workarounds for ##22/28
</commit_message>
<xml_diff>
--- a/documents/SongBeamer_OSC.docx
+++ b/documents/SongBeamer_OSC.docx
@@ -19,11 +19,11 @@
         <w:gridCol w:w="3749"/>
         <w:gridCol w:w="1287"/>
         <w:gridCol w:w="3043"/>
-        <w:gridCol w:w="5053"/>
+        <w:gridCol w:w="5055"/>
         <w:gridCol w:w="1584"/>
         <w:gridCol w:w="2567"/>
         <w:gridCol w:w="2267"/>
-        <w:gridCol w:w="1714"/>
+        <w:gridCol w:w="1712"/>
       </w:tblGrid>
       <w:tr>
         <w:trPr/>
@@ -137,7 +137,7 @@
         </w:tc>
         <w:tc>
           <w:tcPr>
-            <w:tcW w:w="5053" w:type="dxa"/>
+            <w:tcW w:w="5055" w:type="dxa"/>
             <w:tcBorders>
               <w:top w:val="single" w:sz="4" w:space="0" w:color="000000"/>
               <w:left w:val="single" w:sz="4" w:space="0" w:color="000000"/>
@@ -273,7 +273,7 @@
         </w:tc>
         <w:tc>
           <w:tcPr>
-            <w:tcW w:w="1714" w:type="dxa"/>
+            <w:tcW w:w="1712" w:type="dxa"/>
             <w:tcBorders>
               <w:top w:val="single" w:sz="4" w:space="0" w:color="000000"/>
               <w:left w:val="single" w:sz="4" w:space="0" w:color="000000"/>
@@ -421,7 +421,7 @@
         </w:tc>
         <w:tc>
           <w:tcPr>
-            <w:tcW w:w="5053" w:type="dxa"/>
+            <w:tcW w:w="5055" w:type="dxa"/>
             <w:tcBorders>
               <w:top w:val="single" w:sz="4" w:space="0" w:color="000000"/>
               <w:left w:val="single" w:sz="4" w:space="0" w:color="000000"/>
@@ -533,7 +533,7 @@
               <w:left w:val="single" w:sz="4" w:space="0" w:color="000000"/>
               <w:bottom w:val="single" w:sz="4" w:space="0" w:color="000000"/>
             </w:tcBorders>
-            <w:shd w:fill="FFFFA6" w:val="clear"/>
+            <w:shd w:fill="81D41A" w:val="clear"/>
           </w:tcPr>
           <w:p>
             <w:pPr>
@@ -570,7 +570,7 @@
         </w:tc>
         <w:tc>
           <w:tcPr>
-            <w:tcW w:w="1714" w:type="dxa"/>
+            <w:tcW w:w="1712" w:type="dxa"/>
             <w:tcBorders>
               <w:top w:val="single" w:sz="4" w:space="0" w:color="000000"/>
               <w:left w:val="single" w:sz="4" w:space="0" w:color="000000"/>
@@ -721,7 +721,7 @@
         </w:tc>
         <w:tc>
           <w:tcPr>
-            <w:tcW w:w="5053" w:type="dxa"/>
+            <w:tcW w:w="5055" w:type="dxa"/>
             <w:tcBorders>
               <w:top w:val="single" w:sz="4" w:space="0" w:color="000000"/>
               <w:left w:val="single" w:sz="4" w:space="0" w:color="000000"/>
@@ -873,7 +873,7 @@
         </w:tc>
         <w:tc>
           <w:tcPr>
-            <w:tcW w:w="1714" w:type="dxa"/>
+            <w:tcW w:w="1712" w:type="dxa"/>
             <w:tcBorders>
               <w:top w:val="single" w:sz="4" w:space="0" w:color="000000"/>
               <w:left w:val="single" w:sz="4" w:space="0" w:color="000000"/>
@@ -1043,7 +1043,7 @@
         </w:tc>
         <w:tc>
           <w:tcPr>
-            <w:tcW w:w="5053" w:type="dxa"/>
+            <w:tcW w:w="5055" w:type="dxa"/>
             <w:tcBorders>
               <w:top w:val="single" w:sz="4" w:space="0" w:color="000000"/>
               <w:left w:val="single" w:sz="4" w:space="0" w:color="000000"/>
@@ -1175,7 +1175,7 @@
         </w:tc>
         <w:tc>
           <w:tcPr>
-            <w:tcW w:w="1714" w:type="dxa"/>
+            <w:tcW w:w="1712" w:type="dxa"/>
             <w:tcBorders>
               <w:top w:val="single" w:sz="4" w:space="0" w:color="000000"/>
               <w:left w:val="single" w:sz="4" w:space="0" w:color="000000"/>
@@ -1323,7 +1323,7 @@
         </w:tc>
         <w:tc>
           <w:tcPr>
-            <w:tcW w:w="5053" w:type="dxa"/>
+            <w:tcW w:w="5055" w:type="dxa"/>
             <w:tcBorders>
               <w:top w:val="single" w:sz="4" w:space="0" w:color="000000"/>
               <w:left w:val="single" w:sz="4" w:space="0" w:color="000000"/>
@@ -1452,7 +1452,7 @@
         </w:tc>
         <w:tc>
           <w:tcPr>
-            <w:tcW w:w="1714" w:type="dxa"/>
+            <w:tcW w:w="1712" w:type="dxa"/>
             <w:tcBorders>
               <w:top w:val="single" w:sz="4" w:space="0" w:color="000000"/>
               <w:left w:val="single" w:sz="4" w:space="0" w:color="000000"/>
@@ -1623,7 +1623,7 @@
         </w:tc>
         <w:tc>
           <w:tcPr>
-            <w:tcW w:w="5053" w:type="dxa"/>
+            <w:tcW w:w="5055" w:type="dxa"/>
             <w:tcBorders>
               <w:top w:val="single" w:sz="4" w:space="0" w:color="000000"/>
               <w:left w:val="single" w:sz="4" w:space="0" w:color="000000"/>
@@ -1762,7 +1762,7 @@
         </w:tc>
         <w:tc>
           <w:tcPr>
-            <w:tcW w:w="1714" w:type="dxa"/>
+            <w:tcW w:w="1712" w:type="dxa"/>
             <w:tcBorders>
               <w:top w:val="single" w:sz="4" w:space="0" w:color="000000"/>
               <w:left w:val="single" w:sz="4" w:space="0" w:color="000000"/>
@@ -1959,7 +1959,7 @@
         </w:tc>
         <w:tc>
           <w:tcPr>
-            <w:tcW w:w="5053" w:type="dxa"/>
+            <w:tcW w:w="5055" w:type="dxa"/>
             <w:tcBorders>
               <w:top w:val="single" w:sz="4" w:space="0" w:color="000000"/>
               <w:left w:val="single" w:sz="4" w:space="0" w:color="000000"/>
@@ -2098,7 +2098,7 @@
         </w:tc>
         <w:tc>
           <w:tcPr>
-            <w:tcW w:w="1714" w:type="dxa"/>
+            <w:tcW w:w="1712" w:type="dxa"/>
             <w:tcBorders>
               <w:top w:val="single" w:sz="4" w:space="0" w:color="000000"/>
               <w:left w:val="single" w:sz="4" w:space="0" w:color="000000"/>
@@ -2268,7 +2268,7 @@
         </w:tc>
         <w:tc>
           <w:tcPr>
-            <w:tcW w:w="5053" w:type="dxa"/>
+            <w:tcW w:w="5055" w:type="dxa"/>
             <w:tcBorders>
               <w:top w:val="single" w:sz="4" w:space="0" w:color="000000"/>
               <w:left w:val="single" w:sz="4" w:space="0" w:color="000000"/>
@@ -2403,7 +2403,7 @@
         </w:tc>
         <w:tc>
           <w:tcPr>
-            <w:tcW w:w="1714" w:type="dxa"/>
+            <w:tcW w:w="1712" w:type="dxa"/>
             <w:tcBorders>
               <w:top w:val="single" w:sz="4" w:space="0" w:color="000000"/>
               <w:left w:val="single" w:sz="4" w:space="0" w:color="000000"/>
@@ -2546,7 +2546,7 @@
         </w:tc>
         <w:tc>
           <w:tcPr>
-            <w:tcW w:w="5053" w:type="dxa"/>
+            <w:tcW w:w="5055" w:type="dxa"/>
             <w:tcBorders>
               <w:top w:val="single" w:sz="4" w:space="0" w:color="000000"/>
               <w:left w:val="single" w:sz="4" w:space="0" w:color="000000"/>
@@ -2676,7 +2676,7 @@
         </w:tc>
         <w:tc>
           <w:tcPr>
-            <w:tcW w:w="1714" w:type="dxa"/>
+            <w:tcW w:w="1712" w:type="dxa"/>
             <w:tcBorders>
               <w:top w:val="single" w:sz="4" w:space="0" w:color="000000"/>
               <w:left w:val="single" w:sz="4" w:space="0" w:color="000000"/>
@@ -2817,7 +2817,7 @@
         </w:tc>
         <w:tc>
           <w:tcPr>
-            <w:tcW w:w="5053" w:type="dxa"/>
+            <w:tcW w:w="5055" w:type="dxa"/>
             <w:tcBorders>
               <w:top w:val="single" w:sz="4" w:space="0" w:color="000000"/>
               <w:left w:val="single" w:sz="4" w:space="0" w:color="000000"/>
@@ -2947,7 +2947,7 @@
         </w:tc>
         <w:tc>
           <w:tcPr>
-            <w:tcW w:w="1714" w:type="dxa"/>
+            <w:tcW w:w="1712" w:type="dxa"/>
             <w:tcBorders>
               <w:top w:val="single" w:sz="4" w:space="0" w:color="000000"/>
               <w:left w:val="single" w:sz="4" w:space="0" w:color="000000"/>
@@ -3088,7 +3088,7 @@
         </w:tc>
         <w:tc>
           <w:tcPr>
-            <w:tcW w:w="5053" w:type="dxa"/>
+            <w:tcW w:w="5055" w:type="dxa"/>
             <w:tcBorders>
               <w:top w:val="single" w:sz="4" w:space="0" w:color="000000"/>
               <w:left w:val="single" w:sz="4" w:space="0" w:color="000000"/>
@@ -3368,7 +3368,7 @@
         </w:tc>
         <w:tc>
           <w:tcPr>
-            <w:tcW w:w="1714" w:type="dxa"/>
+            <w:tcW w:w="1712" w:type="dxa"/>
             <w:tcBorders>
               <w:top w:val="single" w:sz="4" w:space="0" w:color="000000"/>
               <w:left w:val="single" w:sz="4" w:space="0" w:color="000000"/>
@@ -3485,7 +3485,7 @@
               <w:bottom w:val="single" w:sz="4" w:space="0" w:color="000000"/>
               <w:right w:val="single" w:sz="4" w:space="0" w:color="000000"/>
             </w:tcBorders>
-            <w:shd w:fill="E8F2A1" w:val="clear"/>
+            <w:shd w:fill="81D41A" w:val="clear"/>
           </w:tcPr>
           <w:p>
             <w:pPr>
@@ -3516,7 +3516,7 @@
         </w:tc>
         <w:tc>
           <w:tcPr>
-            <w:tcW w:w="5053" w:type="dxa"/>
+            <w:tcW w:w="5055" w:type="dxa"/>
             <w:tcBorders>
               <w:top w:val="single" w:sz="4" w:space="0" w:color="000000"/>
               <w:left w:val="single" w:sz="4" w:space="0" w:color="000000"/>
@@ -3595,24 +3595,24 @@
               <w:left w:val="single" w:sz="4" w:space="0" w:color="000000"/>
               <w:bottom w:val="single" w:sz="4" w:space="0" w:color="000000"/>
             </w:tcBorders>
-            <w:shd w:fill="E8F2A1" w:val="clear"/>
-          </w:tcPr>
-          <w:p>
-            <w:pPr>
-              <w:pStyle w:val="Normal"/>
-              <w:widowControl w:val="false"/>
-              <w:suppressAutoHyphens w:val="true"/>
-              <w:spacing w:lineRule="auto" w:line="240" w:before="0" w:after="0"/>
-              <w:jc w:val="left"/>
-              <w:rPr>
-                <w:rFonts w:ascii="Wingdings" w:hAnsi="Wingdings"/>
-              </w:rPr>
-            </w:pPr>
-            <w:r>
-              <w:rPr>
-                <w:rFonts w:ascii="Wingdings" w:hAnsi="Wingdings"/>
-              </w:rPr>
-              <w:t>presentation_language_primary</w:t>
+            <w:shd w:fill="81D41A" w:val="clear"/>
+          </w:tcPr>
+          <w:p>
+            <w:pPr>
+              <w:pStyle w:val="Normal"/>
+              <w:widowControl w:val="false"/>
+              <w:suppressAutoHyphens w:val="true"/>
+              <w:spacing w:lineRule="auto" w:line="240" w:before="0" w:after="0"/>
+              <w:jc w:val="left"/>
+              <w:rPr>
+                <w:rFonts w:ascii="Wingdings" w:hAnsi="Wingdings"/>
+              </w:rPr>
+            </w:pPr>
+            <w:r>
+              <w:rPr>
+                <w:rFonts w:ascii="Wingdings" w:hAnsi="Wingdings"/>
+              </w:rPr>
+              <w:t>presentation_language</w:t>
             </w:r>
           </w:p>
         </w:tc>
@@ -3650,29 +3650,31 @@
         </w:tc>
         <w:tc>
           <w:tcPr>
-            <w:tcW w:w="1714" w:type="dxa"/>
-            <w:tcBorders>
-              <w:top w:val="single" w:sz="4" w:space="0" w:color="000000"/>
-              <w:left w:val="single" w:sz="4" w:space="0" w:color="000000"/>
-              <w:bottom w:val="single" w:sz="4" w:space="0" w:color="000000"/>
-              <w:right w:val="single" w:sz="4" w:space="0" w:color="000000"/>
-            </w:tcBorders>
-          </w:tcPr>
-          <w:p>
-            <w:pPr>
-              <w:pStyle w:val="Normal"/>
-              <w:widowControl w:val="false"/>
-              <w:suppressAutoHyphens w:val="true"/>
-              <w:spacing w:lineRule="auto" w:line="240" w:before="0" w:after="0"/>
-              <w:jc w:val="left"/>
-              <w:rPr>
-                <w:rFonts w:ascii="Wingdings" w:hAnsi="Wingdings"/>
-              </w:rPr>
-            </w:pPr>
-            <w:r>
-              <w:rPr>
-                <w:rFonts w:ascii="Wingdings" w:hAnsi="Wingdings"/>
-              </w:rPr>
+            <w:tcW w:w="1712" w:type="dxa"/>
+            <w:tcBorders>
+              <w:top w:val="single" w:sz="4" w:space="0" w:color="000000"/>
+              <w:left w:val="single" w:sz="4" w:space="0" w:color="000000"/>
+              <w:bottom w:val="single" w:sz="4" w:space="0" w:color="000000"/>
+              <w:right w:val="single" w:sz="4" w:space="0" w:color="000000"/>
+            </w:tcBorders>
+            <w:shd w:fill="FF0000" w:val="clear"/>
+          </w:tcPr>
+          <w:p>
+            <w:pPr>
+              <w:pStyle w:val="Normal"/>
+              <w:widowControl w:val="false"/>
+              <w:suppressAutoHyphens w:val="true"/>
+              <w:spacing w:lineRule="auto" w:line="240" w:before="0" w:after="0"/>
+              <w:jc w:val="left"/>
+              <w:rPr>
+                <w:rFonts w:ascii="Wingdings" w:hAnsi="Wingdings"/>
+              </w:rPr>
+            </w:pPr>
+            <w:r>
+              <w:rPr>
+                <w:rFonts w:ascii="Wingdings" w:hAnsi="Wingdings"/>
+              </w:rPr>
+              <w:t>#6 no functionality</w:t>
             </w:r>
           </w:p>
         </w:tc>
@@ -3762,37 +3764,37 @@
               <w:bottom w:val="single" w:sz="4" w:space="0" w:color="000000"/>
               <w:right w:val="single" w:sz="4" w:space="0" w:color="000000"/>
             </w:tcBorders>
-            <w:shd w:fill="E8F2A1" w:val="clear"/>
-          </w:tcPr>
-          <w:p>
-            <w:pPr>
-              <w:pStyle w:val="Normal"/>
-              <w:widowControl w:val="false"/>
-              <w:suppressAutoHyphens w:val="true"/>
-              <w:spacing w:lineRule="auto" w:line="240" w:before="0" w:after="0"/>
-              <w:jc w:val="left"/>
-              <w:rPr>
-                <w:rFonts w:ascii="Calibri" w:hAnsi="Calibri" w:eastAsia="Calibri" w:cs="Arial"/>
-                <w:kern w:val="0"/>
-                <w:sz w:val="22"/>
-                <w:szCs w:val="22"/>
-                <w:lang w:val="de-DE" w:eastAsia="en-US" w:bidi="ar-SA"/>
-              </w:rPr>
-            </w:pPr>
-            <w:r>
-              <w:rPr>
-                <w:rFonts w:eastAsia="Calibri" w:cs="Arial"/>
-                <w:kern w:val="0"/>
-                <w:sz w:val="22"/>
-                <w:szCs w:val="22"/>
-                <w:lang w:val="de-DE" w:eastAsia="en-US" w:bidi="ar-SA"/>
-              </w:rPr>
-            </w:r>
-          </w:p>
-        </w:tc>
-        <w:tc>
-          <w:tcPr>
-            <w:tcW w:w="5053" w:type="dxa"/>
+            <w:shd w:fill="81D41A" w:val="clear"/>
+          </w:tcPr>
+          <w:p>
+            <w:pPr>
+              <w:pStyle w:val="Normal"/>
+              <w:widowControl w:val="false"/>
+              <w:suppressAutoHyphens w:val="true"/>
+              <w:spacing w:lineRule="auto" w:line="240" w:before="0" w:after="0"/>
+              <w:jc w:val="left"/>
+              <w:rPr>
+                <w:rFonts w:ascii="Calibri" w:hAnsi="Calibri" w:eastAsia="Calibri" w:cs="Arial"/>
+                <w:kern w:val="0"/>
+                <w:sz w:val="22"/>
+                <w:szCs w:val="22"/>
+                <w:lang w:val="de-DE" w:eastAsia="en-US" w:bidi="ar-SA"/>
+              </w:rPr>
+            </w:pPr>
+            <w:r>
+              <w:rPr>
+                <w:rFonts w:eastAsia="Calibri" w:cs="Arial"/>
+                <w:kern w:val="0"/>
+                <w:sz w:val="22"/>
+                <w:szCs w:val="22"/>
+                <w:lang w:val="de-DE" w:eastAsia="en-US" w:bidi="ar-SA"/>
+              </w:rPr>
+            </w:r>
+          </w:p>
+        </w:tc>
+        <w:tc>
+          <w:tcPr>
+            <w:tcW w:w="5055" w:type="dxa"/>
             <w:tcBorders>
               <w:top w:val="single" w:sz="4" w:space="0" w:color="000000"/>
               <w:left w:val="single" w:sz="4" w:space="0" w:color="000000"/>
@@ -3923,7 +3925,7 @@
               <w:left w:val="single" w:sz="4" w:space="0" w:color="000000"/>
               <w:bottom w:val="single" w:sz="4" w:space="0" w:color="000000"/>
             </w:tcBorders>
-            <w:shd w:fill="E8F2A1" w:val="clear"/>
+            <w:shd w:fill="81D41A" w:val="clear"/>
           </w:tcPr>
           <w:p>
             <w:pPr>
@@ -3978,29 +3980,31 @@
         </w:tc>
         <w:tc>
           <w:tcPr>
-            <w:tcW w:w="1714" w:type="dxa"/>
-            <w:tcBorders>
-              <w:top w:val="single" w:sz="4" w:space="0" w:color="000000"/>
-              <w:left w:val="single" w:sz="4" w:space="0" w:color="000000"/>
-              <w:bottom w:val="single" w:sz="4" w:space="0" w:color="000000"/>
-              <w:right w:val="single" w:sz="4" w:space="0" w:color="000000"/>
-            </w:tcBorders>
-          </w:tcPr>
-          <w:p>
-            <w:pPr>
-              <w:pStyle w:val="Normal"/>
-              <w:widowControl w:val="false"/>
-              <w:suppressAutoHyphens w:val="true"/>
-              <w:spacing w:lineRule="auto" w:line="240" w:before="0" w:after="0"/>
-              <w:jc w:val="left"/>
-              <w:rPr>
-                <w:rFonts w:ascii="Wingdings" w:hAnsi="Wingdings"/>
-              </w:rPr>
-            </w:pPr>
-            <w:r>
-              <w:rPr>
-                <w:rFonts w:ascii="Wingdings" w:hAnsi="Wingdings"/>
-              </w:rPr>
+            <w:tcW w:w="1712" w:type="dxa"/>
+            <w:tcBorders>
+              <w:top w:val="single" w:sz="4" w:space="0" w:color="000000"/>
+              <w:left w:val="single" w:sz="4" w:space="0" w:color="000000"/>
+              <w:bottom w:val="single" w:sz="4" w:space="0" w:color="000000"/>
+              <w:right w:val="single" w:sz="4" w:space="0" w:color="000000"/>
+            </w:tcBorders>
+            <w:shd w:fill="FF0000" w:val="clear"/>
+          </w:tcPr>
+          <w:p>
+            <w:pPr>
+              <w:pStyle w:val="Normal"/>
+              <w:widowControl w:val="false"/>
+              <w:suppressAutoHyphens w:val="true"/>
+              <w:spacing w:lineRule="auto" w:line="240" w:before="0" w:after="0"/>
+              <w:jc w:val="left"/>
+              <w:rPr>
+                <w:rFonts w:ascii="Wingdings" w:hAnsi="Wingdings"/>
+              </w:rPr>
+            </w:pPr>
+            <w:r>
+              <w:rPr>
+                <w:rFonts w:ascii="Wingdings" w:hAnsi="Wingdings"/>
+              </w:rPr>
+              <w:t>#6 no functionality</w:t>
             </w:r>
           </w:p>
         </w:tc>
@@ -4090,37 +4094,37 @@
               <w:bottom w:val="single" w:sz="4" w:space="0" w:color="000000"/>
               <w:right w:val="single" w:sz="4" w:space="0" w:color="000000"/>
             </w:tcBorders>
-            <w:shd w:fill="E8F2A1" w:val="clear"/>
-          </w:tcPr>
-          <w:p>
-            <w:pPr>
-              <w:pStyle w:val="Normal"/>
-              <w:widowControl w:val="false"/>
-              <w:suppressAutoHyphens w:val="true"/>
-              <w:spacing w:lineRule="auto" w:line="240" w:before="0" w:after="0"/>
-              <w:jc w:val="left"/>
-              <w:rPr>
-                <w:rFonts w:ascii="Calibri" w:hAnsi="Calibri" w:eastAsia="Calibri" w:cs="Arial"/>
-                <w:kern w:val="0"/>
-                <w:sz w:val="22"/>
-                <w:szCs w:val="22"/>
-                <w:lang w:val="de-DE" w:eastAsia="en-US" w:bidi="ar-SA"/>
-              </w:rPr>
-            </w:pPr>
-            <w:r>
-              <w:rPr>
-                <w:rFonts w:eastAsia="Calibri" w:cs="Arial"/>
-                <w:kern w:val="0"/>
-                <w:sz w:val="22"/>
-                <w:szCs w:val="22"/>
-                <w:lang w:val="de-DE" w:eastAsia="en-US" w:bidi="ar-SA"/>
-              </w:rPr>
-            </w:r>
-          </w:p>
-        </w:tc>
-        <w:tc>
-          <w:tcPr>
-            <w:tcW w:w="5053" w:type="dxa"/>
+            <w:shd w:fill="81D41A" w:val="clear"/>
+          </w:tcPr>
+          <w:p>
+            <w:pPr>
+              <w:pStyle w:val="Normal"/>
+              <w:widowControl w:val="false"/>
+              <w:suppressAutoHyphens w:val="true"/>
+              <w:spacing w:lineRule="auto" w:line="240" w:before="0" w:after="0"/>
+              <w:jc w:val="left"/>
+              <w:rPr>
+                <w:rFonts w:ascii="Calibri" w:hAnsi="Calibri" w:eastAsia="Calibri" w:cs="Arial"/>
+                <w:kern w:val="0"/>
+                <w:sz w:val="22"/>
+                <w:szCs w:val="22"/>
+                <w:lang w:val="de-DE" w:eastAsia="en-US" w:bidi="ar-SA"/>
+              </w:rPr>
+            </w:pPr>
+            <w:r>
+              <w:rPr>
+                <w:rFonts w:eastAsia="Calibri" w:cs="Arial"/>
+                <w:kern w:val="0"/>
+                <w:sz w:val="22"/>
+                <w:szCs w:val="22"/>
+                <w:lang w:val="de-DE" w:eastAsia="en-US" w:bidi="ar-SA"/>
+              </w:rPr>
+            </w:r>
+          </w:p>
+        </w:tc>
+        <w:tc>
+          <w:tcPr>
+            <w:tcW w:w="5055" w:type="dxa"/>
             <w:tcBorders>
               <w:top w:val="single" w:sz="4" w:space="0" w:color="000000"/>
               <w:left w:val="single" w:sz="4" w:space="0" w:color="000000"/>
@@ -4199,24 +4203,24 @@
               <w:left w:val="single" w:sz="4" w:space="0" w:color="000000"/>
               <w:bottom w:val="single" w:sz="4" w:space="0" w:color="000000"/>
             </w:tcBorders>
-            <w:shd w:fill="E8F2A1" w:val="clear"/>
-          </w:tcPr>
-          <w:p>
-            <w:pPr>
-              <w:pStyle w:val="Normal"/>
-              <w:widowControl w:val="false"/>
-              <w:suppressAutoHyphens w:val="true"/>
-              <w:spacing w:lineRule="auto" w:line="240" w:before="0" w:after="0"/>
-              <w:jc w:val="left"/>
-              <w:rPr>
-                <w:rFonts w:ascii="Wingdings" w:hAnsi="Wingdings"/>
-              </w:rPr>
-            </w:pPr>
-            <w:r>
-              <w:rPr>
-                <w:rFonts w:ascii="Wingdings" w:hAnsi="Wingdings"/>
-              </w:rPr>
-              <w:t>presentation_message_text</w:t>
+            <w:shd w:fill="81D41A" w:val="clear"/>
+          </w:tcPr>
+          <w:p>
+            <w:pPr>
+              <w:pStyle w:val="Normal"/>
+              <w:widowControl w:val="false"/>
+              <w:suppressAutoHyphens w:val="true"/>
+              <w:spacing w:lineRule="auto" w:line="240" w:before="0" w:after="0"/>
+              <w:jc w:val="left"/>
+              <w:rPr>
+                <w:rFonts w:ascii="Wingdings" w:hAnsi="Wingdings"/>
+              </w:rPr>
+            </w:pPr>
+            <w:r>
+              <w:rPr>
+                <w:rFonts w:ascii="Wingdings" w:hAnsi="Wingdings"/>
+              </w:rPr>
+              <w:t>presentation_message</w:t>
             </w:r>
           </w:p>
         </w:tc>
@@ -4228,6 +4232,7 @@
               <w:left w:val="single" w:sz="4" w:space="0" w:color="000000"/>
               <w:bottom w:val="single" w:sz="4" w:space="0" w:color="000000"/>
             </w:tcBorders>
+            <w:shd w:fill="FFFFA6" w:val="clear"/>
           </w:tcPr>
           <w:p>
             <w:pPr>
@@ -4254,29 +4259,31 @@
         </w:tc>
         <w:tc>
           <w:tcPr>
-            <w:tcW w:w="1714" w:type="dxa"/>
-            <w:tcBorders>
-              <w:top w:val="single" w:sz="4" w:space="0" w:color="000000"/>
-              <w:left w:val="single" w:sz="4" w:space="0" w:color="000000"/>
-              <w:bottom w:val="single" w:sz="4" w:space="0" w:color="000000"/>
-              <w:right w:val="single" w:sz="4" w:space="0" w:color="000000"/>
-            </w:tcBorders>
-          </w:tcPr>
-          <w:p>
-            <w:pPr>
-              <w:pStyle w:val="Normal"/>
-              <w:widowControl w:val="false"/>
-              <w:suppressAutoHyphens w:val="true"/>
-              <w:spacing w:lineRule="auto" w:line="240" w:before="0" w:after="0"/>
-              <w:jc w:val="left"/>
-              <w:rPr>
-                <w:rFonts w:ascii="Wingdings" w:hAnsi="Wingdings"/>
-              </w:rPr>
-            </w:pPr>
-            <w:r>
-              <w:rPr>
-                <w:rFonts w:ascii="Wingdings" w:hAnsi="Wingdings"/>
-              </w:rPr>
+            <w:tcW w:w="1712" w:type="dxa"/>
+            <w:tcBorders>
+              <w:top w:val="single" w:sz="4" w:space="0" w:color="000000"/>
+              <w:left w:val="single" w:sz="4" w:space="0" w:color="000000"/>
+              <w:bottom w:val="single" w:sz="4" w:space="0" w:color="000000"/>
+              <w:right w:val="single" w:sz="4" w:space="0" w:color="000000"/>
+            </w:tcBorders>
+            <w:shd w:fill="FFFFA6" w:val="clear"/>
+          </w:tcPr>
+          <w:p>
+            <w:pPr>
+              <w:pStyle w:val="Normal"/>
+              <w:widowControl w:val="false"/>
+              <w:suppressAutoHyphens w:val="true"/>
+              <w:spacing w:lineRule="auto" w:line="240" w:before="0" w:after="0"/>
+              <w:jc w:val="left"/>
+              <w:rPr>
+                <w:rFonts w:ascii="Wingdings" w:hAnsi="Wingdings"/>
+              </w:rPr>
+            </w:pPr>
+            <w:r>
+              <w:rPr>
+                <w:rFonts w:ascii="Wingdings" w:hAnsi="Wingdings"/>
+              </w:rPr>
+              <w:t>#2 no response but updates</w:t>
             </w:r>
           </w:p>
         </w:tc>
@@ -4366,7 +4373,7 @@
               <w:bottom w:val="single" w:sz="4" w:space="0" w:color="000000"/>
               <w:right w:val="single" w:sz="4" w:space="0" w:color="000000"/>
             </w:tcBorders>
-            <w:shd w:fill="E8F2A1" w:val="clear"/>
+            <w:shd w:fill="81D41A" w:val="clear"/>
           </w:tcPr>
           <w:p>
             <w:pPr>
@@ -4423,7 +4430,7 @@
         </w:tc>
         <w:tc>
           <w:tcPr>
-            <w:tcW w:w="5053" w:type="dxa"/>
+            <w:tcW w:w="5055" w:type="dxa"/>
             <w:tcBorders>
               <w:top w:val="single" w:sz="4" w:space="0" w:color="000000"/>
               <w:left w:val="single" w:sz="4" w:space="0" w:color="000000"/>
@@ -4502,24 +4509,24 @@
               <w:left w:val="single" w:sz="4" w:space="0" w:color="000000"/>
               <w:bottom w:val="single" w:sz="4" w:space="0" w:color="000000"/>
             </w:tcBorders>
-            <w:shd w:fill="E8F2A1" w:val="clear"/>
-          </w:tcPr>
-          <w:p>
-            <w:pPr>
-              <w:pStyle w:val="Normal"/>
-              <w:widowControl w:val="false"/>
-              <w:suppressAutoHyphens w:val="true"/>
-              <w:spacing w:lineRule="auto" w:line="240" w:before="0" w:after="0"/>
-              <w:jc w:val="left"/>
-              <w:rPr>
-                <w:rFonts w:ascii="Wingdings" w:hAnsi="Wingdings"/>
-              </w:rPr>
-            </w:pPr>
-            <w:r>
-              <w:rPr>
-                <w:rFonts w:ascii="Wingdings" w:hAnsi="Wingdings"/>
-              </w:rPr>
-              <w:t>presentation_message_visible</w:t>
+            <w:shd w:fill="81D41A" w:val="clear"/>
+          </w:tcPr>
+          <w:p>
+            <w:pPr>
+              <w:pStyle w:val="Normal"/>
+              <w:widowControl w:val="false"/>
+              <w:suppressAutoHyphens w:val="true"/>
+              <w:spacing w:lineRule="auto" w:line="240" w:before="0" w:after="0"/>
+              <w:jc w:val="left"/>
+              <w:rPr>
+                <w:rFonts w:ascii="Wingdings" w:hAnsi="Wingdings"/>
+              </w:rPr>
+            </w:pPr>
+            <w:r>
+              <w:rPr>
+                <w:rFonts w:ascii="Wingdings" w:hAnsi="Wingdings"/>
+              </w:rPr>
+              <w:t>presentation_message</w:t>
             </w:r>
           </w:p>
         </w:tc>
@@ -4531,6 +4538,7 @@
               <w:left w:val="single" w:sz="4" w:space="0" w:color="000000"/>
               <w:bottom w:val="single" w:sz="4" w:space="0" w:color="000000"/>
             </w:tcBorders>
+            <w:shd w:fill="FFFFA6" w:val="clear"/>
           </w:tcPr>
           <w:p>
             <w:pPr>
@@ -4557,29 +4565,31 @@
         </w:tc>
         <w:tc>
           <w:tcPr>
-            <w:tcW w:w="1714" w:type="dxa"/>
-            <w:tcBorders>
-              <w:top w:val="single" w:sz="4" w:space="0" w:color="000000"/>
-              <w:left w:val="single" w:sz="4" w:space="0" w:color="000000"/>
-              <w:bottom w:val="single" w:sz="4" w:space="0" w:color="000000"/>
-              <w:right w:val="single" w:sz="4" w:space="0" w:color="000000"/>
-            </w:tcBorders>
-          </w:tcPr>
-          <w:p>
-            <w:pPr>
-              <w:pStyle w:val="Normal"/>
-              <w:widowControl w:val="false"/>
-              <w:suppressAutoHyphens w:val="true"/>
-              <w:spacing w:lineRule="auto" w:line="240" w:before="0" w:after="0"/>
-              <w:jc w:val="left"/>
-              <w:rPr>
-                <w:rFonts w:ascii="Wingdings" w:hAnsi="Wingdings"/>
-              </w:rPr>
-            </w:pPr>
-            <w:r>
-              <w:rPr>
-                <w:rFonts w:ascii="Wingdings" w:hAnsi="Wingdings"/>
-              </w:rPr>
+            <w:tcW w:w="1712" w:type="dxa"/>
+            <w:tcBorders>
+              <w:top w:val="single" w:sz="4" w:space="0" w:color="000000"/>
+              <w:left w:val="single" w:sz="4" w:space="0" w:color="000000"/>
+              <w:bottom w:val="single" w:sz="4" w:space="0" w:color="000000"/>
+              <w:right w:val="single" w:sz="4" w:space="0" w:color="000000"/>
+            </w:tcBorders>
+            <w:shd w:fill="FFFFA6" w:val="clear"/>
+          </w:tcPr>
+          <w:p>
+            <w:pPr>
+              <w:pStyle w:val="Normal"/>
+              <w:widowControl w:val="false"/>
+              <w:suppressAutoHyphens w:val="true"/>
+              <w:spacing w:lineRule="auto" w:line="240" w:before="0" w:after="0"/>
+              <w:jc w:val="left"/>
+              <w:rPr>
+                <w:rFonts w:ascii="Wingdings" w:hAnsi="Wingdings"/>
+              </w:rPr>
+            </w:pPr>
+            <w:r>
+              <w:rPr>
+                <w:rFonts w:ascii="Wingdings" w:hAnsi="Wingdings"/>
+              </w:rPr>
+              <w:t>#2 no response but updates</w:t>
             </w:r>
           </w:p>
         </w:tc>
@@ -4669,7 +4679,7 @@
               <w:bottom w:val="single" w:sz="4" w:space="0" w:color="000000"/>
               <w:right w:val="single" w:sz="4" w:space="0" w:color="000000"/>
             </w:tcBorders>
-            <w:shd w:fill="E8F2A1" w:val="clear"/>
+            <w:shd w:fill="81D41A" w:val="clear"/>
           </w:tcPr>
           <w:p>
             <w:pPr>
@@ -4700,7 +4710,7 @@
         </w:tc>
         <w:tc>
           <w:tcPr>
-            <w:tcW w:w="5053" w:type="dxa"/>
+            <w:tcW w:w="5055" w:type="dxa"/>
             <w:tcBorders>
               <w:top w:val="single" w:sz="4" w:space="0" w:color="000000"/>
               <w:left w:val="single" w:sz="4" w:space="0" w:color="000000"/>
@@ -4779,7 +4789,7 @@
               <w:left w:val="single" w:sz="4" w:space="0" w:color="000000"/>
               <w:bottom w:val="single" w:sz="4" w:space="0" w:color="000000"/>
             </w:tcBorders>
-            <w:shd w:fill="E8F2A1" w:val="clear"/>
+            <w:shd w:fill="81D41A" w:val="clear"/>
           </w:tcPr>
           <w:p>
             <w:pPr>
@@ -4808,39 +4818,7 @@
               <w:left w:val="single" w:sz="4" w:space="0" w:color="000000"/>
               <w:bottom w:val="single" w:sz="4" w:space="0" w:color="000000"/>
             </w:tcBorders>
-          </w:tcPr>
-          <w:p>
-            <w:pPr>
-              <w:pStyle w:val="Normal"/>
-              <w:widowControl w:val="false"/>
-              <w:suppressAutoHyphens w:val="true"/>
-              <w:spacing w:lineRule="auto" w:line="240" w:before="0" w:after="0"/>
-              <w:jc w:val="left"/>
-              <w:rPr>
-                <w:rFonts w:ascii="Wingdings" w:hAnsi="Wingdings"/>
-              </w:rPr>
-            </w:pPr>
-            <w:r>
-              <w:rPr>
-                <w:rFonts w:eastAsia="Calibri" w:cs="Arial"/>
-                <w:kern w:val="0"/>
-                <w:sz w:val="22"/>
-                <w:szCs w:val="22"/>
-                <w:lang w:val="de-DE" w:eastAsia="en-US" w:bidi="ar-SA"/>
-              </w:rPr>
-              <w:t>No response</w:t>
-            </w:r>
-          </w:p>
-        </w:tc>
-        <w:tc>
-          <w:tcPr>
-            <w:tcW w:w="1714" w:type="dxa"/>
-            <w:tcBorders>
-              <w:top w:val="single" w:sz="4" w:space="0" w:color="000000"/>
-              <w:left w:val="single" w:sz="4" w:space="0" w:color="000000"/>
-              <w:bottom w:val="single" w:sz="4" w:space="0" w:color="000000"/>
-              <w:right w:val="single" w:sz="4" w:space="0" w:color="000000"/>
-            </w:tcBorders>
+            <w:shd w:fill="81D41A" w:val="clear"/>
           </w:tcPr>
           <w:p>
             <w:pPr>
@@ -4861,7 +4839,43 @@
                 <w:szCs w:val="22"/>
                 <w:lang w:val="de-DE" w:eastAsia="en-US" w:bidi="ar-SA"/>
               </w:rPr>
-              <w:t>ü</w:t>
+              <w:t>0 based index</w:t>
+              <w:br/>
+              <w:t>feedback as +1</w:t>
+            </w:r>
+          </w:p>
+        </w:tc>
+        <w:tc>
+          <w:tcPr>
+            <w:tcW w:w="1712" w:type="dxa"/>
+            <w:tcBorders>
+              <w:top w:val="single" w:sz="4" w:space="0" w:color="000000"/>
+              <w:left w:val="single" w:sz="4" w:space="0" w:color="000000"/>
+              <w:bottom w:val="single" w:sz="4" w:space="0" w:color="000000"/>
+              <w:right w:val="single" w:sz="4" w:space="0" w:color="000000"/>
+            </w:tcBorders>
+            <w:shd w:fill="81D41A" w:val="clear"/>
+          </w:tcPr>
+          <w:p>
+            <w:pPr>
+              <w:pStyle w:val="Normal"/>
+              <w:widowControl w:val="false"/>
+              <w:suppressAutoHyphens w:val="true"/>
+              <w:spacing w:lineRule="auto" w:line="240" w:before="0" w:after="0"/>
+              <w:jc w:val="left"/>
+              <w:rPr>
+                <w:rFonts w:ascii="Wingdings" w:hAnsi="Wingdings"/>
+              </w:rPr>
+            </w:pPr>
+            <w:r>
+              <w:rPr>
+                <w:rFonts w:eastAsia="Calibri" w:cs="Arial" w:ascii="Wingdings" w:hAnsi="Wingdings"/>
+                <w:kern w:val="0"/>
+                <w:sz w:val="22"/>
+                <w:szCs w:val="22"/>
+                <w:lang w:val="de-DE" w:eastAsia="en-US" w:bidi="ar-SA"/>
+              </w:rPr>
+              <w:t>V2.0.0</w:t>
             </w:r>
           </w:p>
         </w:tc>
@@ -4980,7 +4994,7 @@
         </w:tc>
         <w:tc>
           <w:tcPr>
-            <w:tcW w:w="5053" w:type="dxa"/>
+            <w:tcW w:w="5055" w:type="dxa"/>
             <w:tcBorders>
               <w:top w:val="single" w:sz="4" w:space="0" w:color="000000"/>
               <w:left w:val="single" w:sz="4" w:space="0" w:color="000000"/>
@@ -5110,7 +5124,7 @@
         </w:tc>
         <w:tc>
           <w:tcPr>
-            <w:tcW w:w="1714" w:type="dxa"/>
+            <w:tcW w:w="1712" w:type="dxa"/>
             <w:tcBorders>
               <w:top w:val="single" w:sz="4" w:space="0" w:color="000000"/>
               <w:left w:val="single" w:sz="4" w:space="0" w:color="000000"/>
@@ -5284,7 +5298,7 @@
         </w:tc>
         <w:tc>
           <w:tcPr>
-            <w:tcW w:w="5053" w:type="dxa"/>
+            <w:tcW w:w="5055" w:type="dxa"/>
             <w:tcBorders>
               <w:top w:val="single" w:sz="4" w:space="0" w:color="000000"/>
               <w:left w:val="single" w:sz="4" w:space="0" w:color="000000"/>
@@ -5423,7 +5437,7 @@
         </w:tc>
         <w:tc>
           <w:tcPr>
-            <w:tcW w:w="1714" w:type="dxa"/>
+            <w:tcW w:w="1712" w:type="dxa"/>
             <w:tcBorders>
               <w:top w:val="single" w:sz="4" w:space="0" w:color="000000"/>
               <w:left w:val="single" w:sz="4" w:space="0" w:color="000000"/>
@@ -5620,7 +5634,7 @@
         </w:tc>
         <w:tc>
           <w:tcPr>
-            <w:tcW w:w="5053" w:type="dxa"/>
+            <w:tcW w:w="5055" w:type="dxa"/>
             <w:tcBorders>
               <w:top w:val="single" w:sz="4" w:space="0" w:color="000000"/>
               <w:left w:val="single" w:sz="4" w:space="0" w:color="000000"/>
@@ -5759,7 +5773,7 @@
         </w:tc>
         <w:tc>
           <w:tcPr>
-            <w:tcW w:w="1714" w:type="dxa"/>
+            <w:tcW w:w="1712" w:type="dxa"/>
             <w:tcBorders>
               <w:top w:val="single" w:sz="4" w:space="0" w:color="000000"/>
               <w:left w:val="single" w:sz="4" w:space="0" w:color="000000"/>
@@ -5929,7 +5943,7 @@
         </w:tc>
         <w:tc>
           <w:tcPr>
-            <w:tcW w:w="5053" w:type="dxa"/>
+            <w:tcW w:w="5055" w:type="dxa"/>
             <w:tcBorders>
               <w:top w:val="single" w:sz="4" w:space="0" w:color="000000"/>
               <w:left w:val="single" w:sz="4" w:space="0" w:color="000000"/>
@@ -6059,7 +6073,7 @@
         </w:tc>
         <w:tc>
           <w:tcPr>
-            <w:tcW w:w="1714" w:type="dxa"/>
+            <w:tcW w:w="1712" w:type="dxa"/>
             <w:tcBorders>
               <w:top w:val="single" w:sz="4" w:space="0" w:color="000000"/>
               <w:left w:val="single" w:sz="4" w:space="0" w:color="000000"/>
@@ -6201,7 +6215,7 @@
         </w:tc>
         <w:tc>
           <w:tcPr>
-            <w:tcW w:w="5053" w:type="dxa"/>
+            <w:tcW w:w="5055" w:type="dxa"/>
             <w:tcBorders>
               <w:top w:val="single" w:sz="4" w:space="0" w:color="000000"/>
               <w:left w:val="single" w:sz="4" w:space="0" w:color="000000"/>
@@ -6362,7 +6376,7 @@
         </w:tc>
         <w:tc>
           <w:tcPr>
-            <w:tcW w:w="1714" w:type="dxa"/>
+            <w:tcW w:w="1712" w:type="dxa"/>
             <w:tcBorders>
               <w:top w:val="single" w:sz="4" w:space="0" w:color="000000"/>
               <w:left w:val="single" w:sz="4" w:space="0" w:color="000000"/>
@@ -6504,7 +6518,7 @@
         </w:tc>
         <w:tc>
           <w:tcPr>
-            <w:tcW w:w="5053" w:type="dxa"/>
+            <w:tcW w:w="5055" w:type="dxa"/>
             <w:tcBorders>
               <w:top w:val="single" w:sz="4" w:space="0" w:color="000000"/>
               <w:left w:val="single" w:sz="4" w:space="0" w:color="000000"/>
@@ -6665,7 +6679,7 @@
         </w:tc>
         <w:tc>
           <w:tcPr>
-            <w:tcW w:w="1714" w:type="dxa"/>
+            <w:tcW w:w="1712" w:type="dxa"/>
             <w:tcBorders>
               <w:top w:val="single" w:sz="4" w:space="0" w:color="000000"/>
               <w:left w:val="single" w:sz="4" w:space="0" w:color="000000"/>
@@ -6807,7 +6821,7 @@
         </w:tc>
         <w:tc>
           <w:tcPr>
-            <w:tcW w:w="5053" w:type="dxa"/>
+            <w:tcW w:w="5055" w:type="dxa"/>
             <w:tcBorders>
               <w:top w:val="single" w:sz="4" w:space="0" w:color="000000"/>
               <w:left w:val="single" w:sz="4" w:space="0" w:color="000000"/>
@@ -6938,7 +6952,7 @@
         </w:tc>
         <w:tc>
           <w:tcPr>
-            <w:tcW w:w="1714" w:type="dxa"/>
+            <w:tcW w:w="1712" w:type="dxa"/>
             <w:tcBorders>
               <w:top w:val="single" w:sz="4" w:space="0" w:color="000000"/>
               <w:left w:val="single" w:sz="4" w:space="0" w:color="000000"/>
@@ -7082,11 +7096,31 @@
               </w:rPr>
               <w:t>{play, pause, stop}</w:t>
             </w:r>
-          </w:p>
-        </w:tc>
-        <w:tc>
-          <w:tcPr>
-            <w:tcW w:w="5053" w:type="dxa"/>
+            <w:r>
+              <w:rPr>
+                <w:rFonts w:eastAsia="Calibri" w:cs="Arial"/>
+                <w:kern w:val="0"/>
+                <w:sz w:val="22"/>
+                <w:szCs w:val="22"/>
+                <w:lang w:val="de-DE" w:eastAsia="en-US" w:bidi="ar-SA"/>
+              </w:rPr>
+              <w:br/>
+            </w:r>
+            <w:r>
+              <w:rPr>
+                <w:rFonts w:eastAsia="Calibri" w:cs="Arial"/>
+                <w:kern w:val="0"/>
+                <w:sz w:val="22"/>
+                <w:szCs w:val="22"/>
+                <w:lang w:val="de-DE" w:eastAsia="en-US" w:bidi="ar-SA"/>
+              </w:rPr>
+              <w:br/>
+            </w:r>
+          </w:p>
+        </w:tc>
+        <w:tc>
+          <w:tcPr>
+            <w:tcW w:w="5055" w:type="dxa"/>
             <w:tcBorders>
               <w:top w:val="single" w:sz="4" w:space="0" w:color="000000"/>
               <w:left w:val="single" w:sz="4" w:space="0" w:color="000000"/>
@@ -7204,20 +7238,80 @@
               <w:spacing w:lineRule="auto" w:line="240" w:before="0" w:after="0"/>
               <w:jc w:val="left"/>
               <w:rPr>
-                <w:rFonts w:cs="Calibri"/>
-              </w:rPr>
-            </w:pPr>
-            <w:r>
-              <w:rPr>
-                <w:rFonts w:cs="Calibri"/>
-              </w:rPr>
-              <w:t>No response</w:t>
-            </w:r>
-          </w:p>
-        </w:tc>
-        <w:tc>
-          <w:tcPr>
-            <w:tcW w:w="1714" w:type="dxa"/>
+                <w:rFonts w:ascii="Calibri" w:hAnsi="Calibri" w:eastAsia="Calibri" w:cs="Arial"/>
+                <w:kern w:val="0"/>
+                <w:sz w:val="22"/>
+                <w:szCs w:val="22"/>
+                <w:lang w:val="de-DE" w:eastAsia="en-US" w:bidi="ar-SA"/>
+              </w:rPr>
+            </w:pPr>
+            <w:r>
+              <w:rPr>
+                <w:rFonts w:eastAsia="Calibri" w:cs="Arial"/>
+                <w:kern w:val="0"/>
+                <w:sz w:val="22"/>
+                <w:szCs w:val="22"/>
+                <w:lang w:val="de-DE" w:eastAsia="en-US" w:bidi="ar-SA"/>
+              </w:rPr>
+              <w:t>play = 0</w:t>
+            </w:r>
+          </w:p>
+          <w:p>
+            <w:pPr>
+              <w:pStyle w:val="Normal"/>
+              <w:widowControl w:val="false"/>
+              <w:suppressAutoHyphens w:val="true"/>
+              <w:spacing w:lineRule="auto" w:line="240" w:before="0" w:after="0"/>
+              <w:jc w:val="left"/>
+              <w:rPr>
+                <w:rFonts w:ascii="Calibri" w:hAnsi="Calibri" w:eastAsia="Calibri" w:cs="Arial"/>
+                <w:kern w:val="0"/>
+                <w:sz w:val="22"/>
+                <w:szCs w:val="22"/>
+                <w:lang w:val="de-DE" w:eastAsia="en-US" w:bidi="ar-SA"/>
+              </w:rPr>
+            </w:pPr>
+            <w:r>
+              <w:rPr>
+                <w:rFonts w:eastAsia="Calibri" w:cs="Arial"/>
+                <w:kern w:val="0"/>
+                <w:sz w:val="22"/>
+                <w:szCs w:val="22"/>
+                <w:lang w:val="de-DE" w:eastAsia="en-US" w:bidi="ar-SA"/>
+              </w:rPr>
+              <w:t>pause = 1</w:t>
+            </w:r>
+          </w:p>
+          <w:p>
+            <w:pPr>
+              <w:pStyle w:val="Normal"/>
+              <w:widowControl w:val="false"/>
+              <w:suppressAutoHyphens w:val="true"/>
+              <w:spacing w:lineRule="auto" w:line="240" w:before="0" w:after="0"/>
+              <w:jc w:val="left"/>
+              <w:rPr>
+                <w:rFonts w:ascii="Calibri" w:hAnsi="Calibri" w:eastAsia="Calibri" w:cs="Arial"/>
+                <w:kern w:val="0"/>
+                <w:sz w:val="22"/>
+                <w:szCs w:val="22"/>
+                <w:lang w:val="de-DE" w:eastAsia="en-US" w:bidi="ar-SA"/>
+              </w:rPr>
+            </w:pPr>
+            <w:r>
+              <w:rPr>
+                <w:rFonts w:eastAsia="Calibri" w:cs="Arial"/>
+                <w:kern w:val="0"/>
+                <w:sz w:val="22"/>
+                <w:szCs w:val="22"/>
+                <w:lang w:val="de-DE" w:eastAsia="en-US" w:bidi="ar-SA"/>
+              </w:rPr>
+              <w:t>stop = 2</w:t>
+            </w:r>
+          </w:p>
+        </w:tc>
+        <w:tc>
+          <w:tcPr>
+            <w:tcW w:w="1712" w:type="dxa"/>
             <w:tcBorders>
               <w:top w:val="single" w:sz="4" w:space="0" w:color="000000"/>
               <w:left w:val="single" w:sz="4" w:space="0" w:color="000000"/>
@@ -7366,7 +7460,7 @@
         </w:tc>
         <w:tc>
           <w:tcPr>
-            <w:tcW w:w="5053" w:type="dxa"/>
+            <w:tcW w:w="5055" w:type="dxa"/>
             <w:tcBorders>
               <w:top w:val="single" w:sz="4" w:space="0" w:color="000000"/>
               <w:left w:val="single" w:sz="4" w:space="0" w:color="000000"/>
@@ -7497,7 +7591,7 @@
         </w:tc>
         <w:tc>
           <w:tcPr>
-            <w:tcW w:w="1714" w:type="dxa"/>
+            <w:tcW w:w="1712" w:type="dxa"/>
             <w:tcBorders>
               <w:top w:val="single" w:sz="4" w:space="0" w:color="000000"/>
               <w:left w:val="single" w:sz="4" w:space="0" w:color="000000"/>
@@ -7641,7 +7735,7 @@
         </w:tc>
         <w:tc>
           <w:tcPr>
-            <w:tcW w:w="5053" w:type="dxa"/>
+            <w:tcW w:w="5055" w:type="dxa"/>
             <w:tcBorders>
               <w:top w:val="single" w:sz="4" w:space="0" w:color="000000"/>
               <w:left w:val="single" w:sz="4" w:space="0" w:color="000000"/>
@@ -7771,31 +7865,37 @@
         </w:tc>
         <w:tc>
           <w:tcPr>
-            <w:tcW w:w="1714" w:type="dxa"/>
-            <w:tcBorders>
-              <w:top w:val="single" w:sz="4" w:space="0" w:color="000000"/>
-              <w:left w:val="single" w:sz="4" w:space="0" w:color="000000"/>
-              <w:bottom w:val="single" w:sz="4" w:space="0" w:color="000000"/>
-              <w:right w:val="single" w:sz="4" w:space="0" w:color="000000"/>
-            </w:tcBorders>
-            <w:shd w:fill="F10D0C" w:val="clear"/>
-          </w:tcPr>
-          <w:p>
-            <w:pPr>
-              <w:pStyle w:val="Normal"/>
-              <w:widowControl w:val="false"/>
-              <w:suppressAutoHyphens w:val="true"/>
-              <w:spacing w:lineRule="auto" w:line="240" w:before="0" w:after="0"/>
-              <w:jc w:val="left"/>
-              <w:rPr>
-                <w:rFonts w:ascii="Wingdings" w:hAnsi="Wingdings"/>
-              </w:rPr>
-            </w:pPr>
-            <w:r>
-              <w:rPr>
-                <w:rFonts w:ascii="Wingdings" w:hAnsi="Wingdings"/>
-              </w:rPr>
-              <w:t>#17 wrong return value</w:t>
+            <w:tcW w:w="1712" w:type="dxa"/>
+            <w:tcBorders>
+              <w:top w:val="single" w:sz="4" w:space="0" w:color="000000"/>
+              <w:left w:val="single" w:sz="4" w:space="0" w:color="000000"/>
+              <w:bottom w:val="single" w:sz="4" w:space="0" w:color="000000"/>
+              <w:right w:val="single" w:sz="4" w:space="0" w:color="000000"/>
+            </w:tcBorders>
+            <w:shd w:fill="FFFFA6" w:val="clear"/>
+          </w:tcPr>
+          <w:p>
+            <w:pPr>
+              <w:pStyle w:val="Normal"/>
+              <w:widowControl w:val="false"/>
+              <w:suppressAutoHyphens w:val="true"/>
+              <w:spacing w:lineRule="auto" w:line="240" w:before="0" w:after="0"/>
+              <w:jc w:val="left"/>
+              <w:rPr>
+                <w:rFonts w:ascii="Wingdings" w:hAnsi="Wingdings"/>
+              </w:rPr>
+            </w:pPr>
+            <w:r>
+              <w:rPr>
+                <w:rFonts w:ascii="Wingdings" w:hAnsi="Wingdings"/>
+              </w:rPr>
+              <w:t xml:space="preserve">#17 </w:t>
+            </w:r>
+            <w:r>
+              <w:rPr>
+                <w:rFonts w:ascii="Wingdings" w:hAnsi="Wingdings"/>
+              </w:rPr>
+              <w:t>available</w:t>
             </w:r>
           </w:p>
         </w:tc>
@@ -7914,7 +8014,7 @@
         </w:tc>
         <w:tc>
           <w:tcPr>
-            <w:tcW w:w="5053" w:type="dxa"/>
+            <w:tcW w:w="5055" w:type="dxa"/>
             <w:tcBorders>
               <w:top w:val="single" w:sz="4" w:space="0" w:color="000000"/>
               <w:left w:val="single" w:sz="4" w:space="0" w:color="000000"/>
@@ -8044,7 +8144,7 @@
         </w:tc>
         <w:tc>
           <w:tcPr>
-            <w:tcW w:w="1714" w:type="dxa"/>
+            <w:tcW w:w="1712" w:type="dxa"/>
             <w:tcBorders>
               <w:top w:val="single" w:sz="4" w:space="0" w:color="000000"/>
               <w:left w:val="single" w:sz="4" w:space="0" w:color="000000"/>
@@ -8189,7 +8289,7 @@
         </w:tc>
         <w:tc>
           <w:tcPr>
-            <w:tcW w:w="5053" w:type="dxa"/>
+            <w:tcW w:w="5055" w:type="dxa"/>
             <w:tcBorders>
               <w:top w:val="single" w:sz="4" w:space="0" w:color="000000"/>
               <w:left w:val="single" w:sz="4" w:space="0" w:color="000000"/>
@@ -8319,7 +8419,7 @@
         </w:tc>
         <w:tc>
           <w:tcPr>
-            <w:tcW w:w="1714" w:type="dxa"/>
+            <w:tcW w:w="1712" w:type="dxa"/>
             <w:tcBorders>
               <w:top w:val="single" w:sz="4" w:space="0" w:color="000000"/>
               <w:left w:val="single" w:sz="4" w:space="0" w:color="000000"/>
@@ -8403,9 +8503,9 @@
       <w:tblGrid>
         <w:gridCol w:w="1327"/>
         <w:gridCol w:w="516"/>
+        <w:gridCol w:w="1988"/>
         <w:gridCol w:w="1989"/>
-        <w:gridCol w:w="1988"/>
-        <w:gridCol w:w="3163"/>
+        <w:gridCol w:w="3162"/>
         <w:gridCol w:w="7184"/>
       </w:tblGrid>
       <w:tr>
@@ -8485,47 +8585,47 @@
         </w:tc>
         <w:tc>
           <w:tcPr>
+            <w:tcW w:w="1988" w:type="dxa"/>
+            <w:tcBorders>
+              <w:top w:val="single" w:sz="4" w:space="0" w:color="000000"/>
+              <w:left w:val="single" w:sz="4" w:space="0" w:color="000000"/>
+              <w:bottom w:val="single" w:sz="4" w:space="0" w:color="000000"/>
+            </w:tcBorders>
+          </w:tcPr>
+          <w:p>
+            <w:pPr>
+              <w:pStyle w:val="Normal"/>
+              <w:widowControl w:val="false"/>
+              <w:suppressAutoHyphens w:val="true"/>
+              <w:spacing w:lineRule="auto" w:line="240" w:before="0" w:after="0"/>
+              <w:jc w:val="left"/>
+              <w:rPr>
+                <w:rFonts w:ascii="Calibri" w:hAnsi="Calibri" w:eastAsia="Calibri" w:cs="Arial"/>
+                <w:kern w:val="0"/>
+                <w:sz w:val="22"/>
+                <w:szCs w:val="22"/>
+                <w:lang w:val="de-DE" w:eastAsia="en-US" w:bidi="ar-SA"/>
+              </w:rPr>
+            </w:pPr>
+            <w:r>
+              <w:rPr>
+                <w:rFonts w:eastAsia="Calibri" w:cs="Arial"/>
+                <w:kern w:val="0"/>
+                <w:sz w:val="22"/>
+                <w:szCs w:val="22"/>
+                <w:lang w:val="de-DE" w:eastAsia="en-US" w:bidi="ar-SA"/>
+              </w:rPr>
+            </w:r>
+          </w:p>
+        </w:tc>
+        <w:tc>
+          <w:tcPr>
             <w:tcW w:w="1989" w:type="dxa"/>
             <w:tcBorders>
               <w:top w:val="single" w:sz="4" w:space="0" w:color="000000"/>
               <w:left w:val="single" w:sz="4" w:space="0" w:color="000000"/>
               <w:bottom w:val="single" w:sz="4" w:space="0" w:color="000000"/>
             </w:tcBorders>
-          </w:tcPr>
-          <w:p>
-            <w:pPr>
-              <w:pStyle w:val="Normal"/>
-              <w:widowControl w:val="false"/>
-              <w:suppressAutoHyphens w:val="true"/>
-              <w:spacing w:lineRule="auto" w:line="240" w:before="0" w:after="0"/>
-              <w:jc w:val="left"/>
-              <w:rPr>
-                <w:rFonts w:ascii="Calibri" w:hAnsi="Calibri" w:eastAsia="Calibri" w:cs="Arial"/>
-                <w:kern w:val="0"/>
-                <w:sz w:val="22"/>
-                <w:szCs w:val="22"/>
-                <w:lang w:val="de-DE" w:eastAsia="en-US" w:bidi="ar-SA"/>
-              </w:rPr>
-            </w:pPr>
-            <w:r>
-              <w:rPr>
-                <w:rFonts w:eastAsia="Calibri" w:cs="Arial"/>
-                <w:kern w:val="0"/>
-                <w:sz w:val="22"/>
-                <w:szCs w:val="22"/>
-                <w:lang w:val="de-DE" w:eastAsia="en-US" w:bidi="ar-SA"/>
-              </w:rPr>
-            </w:r>
-          </w:p>
-        </w:tc>
-        <w:tc>
-          <w:tcPr>
-            <w:tcW w:w="1988" w:type="dxa"/>
-            <w:tcBorders>
-              <w:top w:val="single" w:sz="4" w:space="0" w:color="000000"/>
-              <w:left w:val="single" w:sz="4" w:space="0" w:color="000000"/>
-              <w:bottom w:val="single" w:sz="4" w:space="0" w:color="000000"/>
-            </w:tcBorders>
             <w:shd w:fill="FFFFA6" w:val="clear"/>
           </w:tcPr>
           <w:p>
@@ -8557,7 +8657,7 @@
         </w:tc>
         <w:tc>
           <w:tcPr>
-            <w:tcW w:w="3163" w:type="dxa"/>
+            <w:tcW w:w="3162" w:type="dxa"/>
             <w:tcBorders>
               <w:top w:val="single" w:sz="4" w:space="0" w:color="000000"/>
               <w:left w:val="single" w:sz="4" w:space="0" w:color="000000"/>
@@ -8705,47 +8805,47 @@
         </w:tc>
         <w:tc>
           <w:tcPr>
+            <w:tcW w:w="1988" w:type="dxa"/>
+            <w:tcBorders>
+              <w:top w:val="single" w:sz="4" w:space="0" w:color="000000"/>
+              <w:left w:val="single" w:sz="4" w:space="0" w:color="000000"/>
+              <w:bottom w:val="single" w:sz="4" w:space="0" w:color="000000"/>
+            </w:tcBorders>
+          </w:tcPr>
+          <w:p>
+            <w:pPr>
+              <w:pStyle w:val="Normal"/>
+              <w:widowControl w:val="false"/>
+              <w:suppressAutoHyphens w:val="true"/>
+              <w:spacing w:lineRule="auto" w:line="240" w:before="0" w:after="0"/>
+              <w:jc w:val="left"/>
+              <w:rPr>
+                <w:rFonts w:ascii="Calibri" w:hAnsi="Calibri" w:eastAsia="Calibri" w:cs="Arial"/>
+                <w:kern w:val="0"/>
+                <w:sz w:val="22"/>
+                <w:szCs w:val="22"/>
+                <w:lang w:val="de-DE" w:eastAsia="en-US" w:bidi="ar-SA"/>
+              </w:rPr>
+            </w:pPr>
+            <w:r>
+              <w:rPr>
+                <w:rFonts w:eastAsia="Calibri" w:cs="Arial"/>
+                <w:kern w:val="0"/>
+                <w:sz w:val="22"/>
+                <w:szCs w:val="22"/>
+                <w:lang w:val="de-DE" w:eastAsia="en-US" w:bidi="ar-SA"/>
+              </w:rPr>
+            </w:r>
+          </w:p>
+        </w:tc>
+        <w:tc>
+          <w:tcPr>
             <w:tcW w:w="1989" w:type="dxa"/>
             <w:tcBorders>
               <w:top w:val="single" w:sz="4" w:space="0" w:color="000000"/>
               <w:left w:val="single" w:sz="4" w:space="0" w:color="000000"/>
               <w:bottom w:val="single" w:sz="4" w:space="0" w:color="000000"/>
             </w:tcBorders>
-          </w:tcPr>
-          <w:p>
-            <w:pPr>
-              <w:pStyle w:val="Normal"/>
-              <w:widowControl w:val="false"/>
-              <w:suppressAutoHyphens w:val="true"/>
-              <w:spacing w:lineRule="auto" w:line="240" w:before="0" w:after="0"/>
-              <w:jc w:val="left"/>
-              <w:rPr>
-                <w:rFonts w:ascii="Calibri" w:hAnsi="Calibri" w:eastAsia="Calibri" w:cs="Arial"/>
-                <w:kern w:val="0"/>
-                <w:sz w:val="22"/>
-                <w:szCs w:val="22"/>
-                <w:lang w:val="de-DE" w:eastAsia="en-US" w:bidi="ar-SA"/>
-              </w:rPr>
-            </w:pPr>
-            <w:r>
-              <w:rPr>
-                <w:rFonts w:eastAsia="Calibri" w:cs="Arial"/>
-                <w:kern w:val="0"/>
-                <w:sz w:val="22"/>
-                <w:szCs w:val="22"/>
-                <w:lang w:val="de-DE" w:eastAsia="en-US" w:bidi="ar-SA"/>
-              </w:rPr>
-            </w:r>
-          </w:p>
-        </w:tc>
-        <w:tc>
-          <w:tcPr>
-            <w:tcW w:w="1988" w:type="dxa"/>
-            <w:tcBorders>
-              <w:top w:val="single" w:sz="4" w:space="0" w:color="000000"/>
-              <w:left w:val="single" w:sz="4" w:space="0" w:color="000000"/>
-              <w:bottom w:val="single" w:sz="4" w:space="0" w:color="000000"/>
-            </w:tcBorders>
             <w:shd w:fill="FFFFA6" w:val="clear"/>
           </w:tcPr>
           <w:p>
@@ -8777,7 +8877,7 @@
         </w:tc>
         <w:tc>
           <w:tcPr>
-            <w:tcW w:w="3163" w:type="dxa"/>
+            <w:tcW w:w="3162" w:type="dxa"/>
             <w:tcBorders>
               <w:top w:val="single" w:sz="4" w:space="0" w:color="000000"/>
               <w:left w:val="single" w:sz="4" w:space="0" w:color="000000"/>
@@ -8927,6 +9027,42 @@
         </w:tc>
         <w:tc>
           <w:tcPr>
+            <w:tcW w:w="1988" w:type="dxa"/>
+            <w:tcBorders>
+              <w:top w:val="single" w:sz="4" w:space="0" w:color="000000"/>
+              <w:left w:val="single" w:sz="4" w:space="0" w:color="000000"/>
+              <w:bottom w:val="single" w:sz="4" w:space="0" w:color="000000"/>
+            </w:tcBorders>
+            <w:shd w:fill="81D41A" w:val="clear"/>
+          </w:tcPr>
+          <w:p>
+            <w:pPr>
+              <w:pStyle w:val="Normal"/>
+              <w:widowControl w:val="false"/>
+              <w:suppressAutoHyphens w:val="true"/>
+              <w:spacing w:lineRule="auto" w:line="240" w:before="0" w:after="0"/>
+              <w:jc w:val="left"/>
+              <w:rPr>
+                <w:rFonts w:ascii="Calibri" w:hAnsi="Calibri" w:eastAsia="Calibri" w:cs="Arial"/>
+                <w:kern w:val="0"/>
+                <w:sz w:val="22"/>
+                <w:szCs w:val="22"/>
+                <w:lang w:val="de-DE" w:eastAsia="en-US" w:bidi="ar-SA"/>
+              </w:rPr>
+            </w:pPr>
+            <w:r>
+              <w:rPr>
+                <w:rFonts w:eastAsia="Calibri" w:cs="Arial"/>
+                <w:kern w:val="0"/>
+                <w:sz w:val="22"/>
+                <w:szCs w:val="22"/>
+                <w:lang w:val="de-DE" w:eastAsia="en-US" w:bidi="ar-SA"/>
+              </w:rPr>
+            </w:r>
+          </w:p>
+        </w:tc>
+        <w:tc>
+          <w:tcPr>
             <w:tcW w:w="1989" w:type="dxa"/>
             <w:tcBorders>
               <w:top w:val="single" w:sz="4" w:space="0" w:color="000000"/>
@@ -8963,43 +9099,7 @@
         </w:tc>
         <w:tc>
           <w:tcPr>
-            <w:tcW w:w="1988" w:type="dxa"/>
-            <w:tcBorders>
-              <w:top w:val="single" w:sz="4" w:space="0" w:color="000000"/>
-              <w:left w:val="single" w:sz="4" w:space="0" w:color="000000"/>
-              <w:bottom w:val="single" w:sz="4" w:space="0" w:color="000000"/>
-            </w:tcBorders>
-            <w:shd w:fill="81D41A" w:val="clear"/>
-          </w:tcPr>
-          <w:p>
-            <w:pPr>
-              <w:pStyle w:val="Normal"/>
-              <w:widowControl w:val="false"/>
-              <w:suppressAutoHyphens w:val="true"/>
-              <w:spacing w:lineRule="auto" w:line="240" w:before="0" w:after="0"/>
-              <w:jc w:val="left"/>
-              <w:rPr>
-                <w:rFonts w:ascii="Calibri" w:hAnsi="Calibri" w:eastAsia="Calibri" w:cs="Arial"/>
-                <w:kern w:val="0"/>
-                <w:sz w:val="22"/>
-                <w:szCs w:val="22"/>
-                <w:lang w:val="de-DE" w:eastAsia="en-US" w:bidi="ar-SA"/>
-              </w:rPr>
-            </w:pPr>
-            <w:r>
-              <w:rPr>
-                <w:rFonts w:eastAsia="Calibri" w:cs="Arial"/>
-                <w:kern w:val="0"/>
-                <w:sz w:val="22"/>
-                <w:szCs w:val="22"/>
-                <w:lang w:val="de-DE" w:eastAsia="en-US" w:bidi="ar-SA"/>
-              </w:rPr>
-            </w:r>
-          </w:p>
-        </w:tc>
-        <w:tc>
-          <w:tcPr>
-            <w:tcW w:w="3163" w:type="dxa"/>
+            <w:tcW w:w="3162" w:type="dxa"/>
             <w:tcBorders>
               <w:top w:val="single" w:sz="4" w:space="0" w:color="000000"/>
               <w:left w:val="single" w:sz="4" w:space="0" w:color="000000"/>
@@ -9208,6 +9308,41 @@
         </w:tc>
         <w:tc>
           <w:tcPr>
+            <w:tcW w:w="1988" w:type="dxa"/>
+            <w:tcBorders>
+              <w:top w:val="single" w:sz="4" w:space="0" w:color="000000"/>
+              <w:left w:val="single" w:sz="4" w:space="0" w:color="000000"/>
+              <w:bottom w:val="single" w:sz="4" w:space="0" w:color="000000"/>
+            </w:tcBorders>
+          </w:tcPr>
+          <w:p>
+            <w:pPr>
+              <w:pStyle w:val="Normal"/>
+              <w:widowControl w:val="false"/>
+              <w:suppressAutoHyphens w:val="true"/>
+              <w:spacing w:lineRule="auto" w:line="240" w:before="0" w:after="0"/>
+              <w:jc w:val="left"/>
+              <w:rPr>
+                <w:rFonts w:ascii="Calibri" w:hAnsi="Calibri" w:eastAsia="Calibri" w:cs="Arial"/>
+                <w:kern w:val="0"/>
+                <w:sz w:val="22"/>
+                <w:szCs w:val="22"/>
+                <w:lang w:val="de-DE" w:eastAsia="en-US" w:bidi="ar-SA"/>
+              </w:rPr>
+            </w:pPr>
+            <w:r>
+              <w:rPr>
+                <w:rFonts w:eastAsia="Calibri" w:cs="Arial"/>
+                <w:kern w:val="0"/>
+                <w:sz w:val="22"/>
+                <w:szCs w:val="22"/>
+                <w:lang w:val="de-DE" w:eastAsia="en-US" w:bidi="ar-SA"/>
+              </w:rPr>
+            </w:r>
+          </w:p>
+        </w:tc>
+        <w:tc>
+          <w:tcPr>
             <w:tcW w:w="1989" w:type="dxa"/>
             <w:tcBorders>
               <w:top w:val="single" w:sz="4" w:space="0" w:color="000000"/>
@@ -9243,42 +9378,7 @@
         </w:tc>
         <w:tc>
           <w:tcPr>
-            <w:tcW w:w="1988" w:type="dxa"/>
-            <w:tcBorders>
-              <w:top w:val="single" w:sz="4" w:space="0" w:color="000000"/>
-              <w:left w:val="single" w:sz="4" w:space="0" w:color="000000"/>
-              <w:bottom w:val="single" w:sz="4" w:space="0" w:color="000000"/>
-            </w:tcBorders>
-          </w:tcPr>
-          <w:p>
-            <w:pPr>
-              <w:pStyle w:val="Normal"/>
-              <w:widowControl w:val="false"/>
-              <w:suppressAutoHyphens w:val="true"/>
-              <w:spacing w:lineRule="auto" w:line="240" w:before="0" w:after="0"/>
-              <w:jc w:val="left"/>
-              <w:rPr>
-                <w:rFonts w:ascii="Calibri" w:hAnsi="Calibri" w:eastAsia="Calibri" w:cs="Arial"/>
-                <w:kern w:val="0"/>
-                <w:sz w:val="22"/>
-                <w:szCs w:val="22"/>
-                <w:lang w:val="de-DE" w:eastAsia="en-US" w:bidi="ar-SA"/>
-              </w:rPr>
-            </w:pPr>
-            <w:r>
-              <w:rPr>
-                <w:rFonts w:eastAsia="Calibri" w:cs="Arial"/>
-                <w:kern w:val="0"/>
-                <w:sz w:val="22"/>
-                <w:szCs w:val="22"/>
-                <w:lang w:val="de-DE" w:eastAsia="en-US" w:bidi="ar-SA"/>
-              </w:rPr>
-            </w:r>
-          </w:p>
-        </w:tc>
-        <w:tc>
-          <w:tcPr>
-            <w:tcW w:w="3163" w:type="dxa"/>
+            <w:tcW w:w="3162" w:type="dxa"/>
             <w:tcBorders>
               <w:top w:val="single" w:sz="4" w:space="0" w:color="000000"/>
               <w:left w:val="single" w:sz="4" w:space="0" w:color="000000"/>
@@ -9419,6 +9519,41 @@
         </w:tc>
         <w:tc>
           <w:tcPr>
+            <w:tcW w:w="1988" w:type="dxa"/>
+            <w:tcBorders>
+              <w:top w:val="single" w:sz="4" w:space="0" w:color="000000"/>
+              <w:left w:val="single" w:sz="4" w:space="0" w:color="000000"/>
+              <w:bottom w:val="single" w:sz="4" w:space="0" w:color="000000"/>
+            </w:tcBorders>
+          </w:tcPr>
+          <w:p>
+            <w:pPr>
+              <w:pStyle w:val="Normal"/>
+              <w:widowControl w:val="false"/>
+              <w:suppressAutoHyphens w:val="true"/>
+              <w:spacing w:lineRule="auto" w:line="240" w:before="0" w:after="0"/>
+              <w:jc w:val="left"/>
+              <w:rPr>
+                <w:rFonts w:ascii="Calibri" w:hAnsi="Calibri" w:eastAsia="Calibri" w:cs="Arial"/>
+                <w:kern w:val="0"/>
+                <w:sz w:val="22"/>
+                <w:szCs w:val="22"/>
+                <w:lang w:val="de-DE" w:eastAsia="en-US" w:bidi="ar-SA"/>
+              </w:rPr>
+            </w:pPr>
+            <w:r>
+              <w:rPr>
+                <w:rFonts w:eastAsia="Calibri" w:cs="Arial"/>
+                <w:kern w:val="0"/>
+                <w:sz w:val="22"/>
+                <w:szCs w:val="22"/>
+                <w:lang w:val="de-DE" w:eastAsia="en-US" w:bidi="ar-SA"/>
+              </w:rPr>
+            </w:r>
+          </w:p>
+        </w:tc>
+        <w:tc>
+          <w:tcPr>
             <w:tcW w:w="1989" w:type="dxa"/>
             <w:tcBorders>
               <w:top w:val="single" w:sz="4" w:space="0" w:color="000000"/>
@@ -9454,42 +9589,7 @@
         </w:tc>
         <w:tc>
           <w:tcPr>
-            <w:tcW w:w="1988" w:type="dxa"/>
-            <w:tcBorders>
-              <w:top w:val="single" w:sz="4" w:space="0" w:color="000000"/>
-              <w:left w:val="single" w:sz="4" w:space="0" w:color="000000"/>
-              <w:bottom w:val="single" w:sz="4" w:space="0" w:color="000000"/>
-            </w:tcBorders>
-          </w:tcPr>
-          <w:p>
-            <w:pPr>
-              <w:pStyle w:val="Normal"/>
-              <w:widowControl w:val="false"/>
-              <w:suppressAutoHyphens w:val="true"/>
-              <w:spacing w:lineRule="auto" w:line="240" w:before="0" w:after="0"/>
-              <w:jc w:val="left"/>
-              <w:rPr>
-                <w:rFonts w:ascii="Calibri" w:hAnsi="Calibri" w:eastAsia="Calibri" w:cs="Arial"/>
-                <w:kern w:val="0"/>
-                <w:sz w:val="22"/>
-                <w:szCs w:val="22"/>
-                <w:lang w:val="de-DE" w:eastAsia="en-US" w:bidi="ar-SA"/>
-              </w:rPr>
-            </w:pPr>
-            <w:r>
-              <w:rPr>
-                <w:rFonts w:eastAsia="Calibri" w:cs="Arial"/>
-                <w:kern w:val="0"/>
-                <w:sz w:val="22"/>
-                <w:szCs w:val="22"/>
-                <w:lang w:val="de-DE" w:eastAsia="en-US" w:bidi="ar-SA"/>
-              </w:rPr>
-            </w:r>
-          </w:p>
-        </w:tc>
-        <w:tc>
-          <w:tcPr>
-            <w:tcW w:w="3163" w:type="dxa"/>
+            <w:tcW w:w="3162" w:type="dxa"/>
             <w:tcBorders>
               <w:top w:val="single" w:sz="4" w:space="0" w:color="000000"/>
               <w:left w:val="single" w:sz="4" w:space="0" w:color="000000"/>
@@ -10669,7 +10769,7 @@
     <w:pPr>
       <w:widowControl/>
       <w:suppressAutoHyphens w:val="true"/>
-      <w:overflowPunct w:val="false"/>
+      <w:overflowPunct w:val="true"/>
       <w:bidi w:val="0"/>
       <w:spacing w:lineRule="auto" w:line="276" w:before="0" w:after="200"/>
       <w:jc w:val="left"/>

</xml_diff>

<commit_message>
status document after merges
</commit_message>
<xml_diff>
--- a/documents/SongBeamer_OSC.docx
+++ b/documents/SongBeamer_OSC.docx
@@ -1203,7 +1203,17 @@
                 <w:szCs w:val="22"/>
                 <w:lang w:val="de-DE" w:eastAsia="en-US" w:bidi="ar-SA"/>
               </w:rPr>
-              <w:t>V2.0.0</w:t>
+              <w:t xml:space="preserve">V2.0.0 </w:t>
+            </w:r>
+            <w:r>
+              <w:rPr>
+                <w:rFonts w:eastAsia="Calibri" w:cs="Arial" w:ascii="Wingdings" w:hAnsi="Wingdings"/>
+                <w:kern w:val="0"/>
+                <w:sz w:val="22"/>
+                <w:szCs w:val="22"/>
+                <w:lang w:val="de-DE" w:eastAsia="en-US" w:bidi="ar-SA"/>
+              </w:rPr>
+              <w:t>inkl. Var and feedback</w:t>
             </w:r>
           </w:p>
         </w:tc>
@@ -4094,7 +4104,7 @@
               <w:bottom w:val="single" w:sz="4" w:space="0" w:color="000000"/>
               <w:right w:val="single" w:sz="4" w:space="0" w:color="000000"/>
             </w:tcBorders>
-            <w:shd w:fill="E8F2A1" w:val="clear"/>
+            <w:shd w:fill="81D41A" w:val="clear"/>
           </w:tcPr>
           <w:p>
             <w:pPr>
@@ -4203,24 +4213,24 @@
               <w:left w:val="single" w:sz="4" w:space="0" w:color="000000"/>
               <w:bottom w:val="single" w:sz="4" w:space="0" w:color="000000"/>
             </w:tcBorders>
-            <w:shd w:fill="E8F2A1" w:val="clear"/>
-          </w:tcPr>
-          <w:p>
-            <w:pPr>
-              <w:pStyle w:val="Normal"/>
-              <w:widowControl w:val="false"/>
-              <w:suppressAutoHyphens w:val="true"/>
-              <w:spacing w:lineRule="auto" w:line="240" w:before="0" w:after="0"/>
-              <w:jc w:val="left"/>
-              <w:rPr>
-                <w:rFonts w:ascii="Wingdings" w:hAnsi="Wingdings"/>
-              </w:rPr>
-            </w:pPr>
-            <w:r>
-              <w:rPr>
-                <w:rFonts w:ascii="Wingdings" w:hAnsi="Wingdings"/>
-              </w:rPr>
-              <w:t>presentation_message_text</w:t>
+            <w:shd w:fill="81D41A" w:val="clear"/>
+          </w:tcPr>
+          <w:p>
+            <w:pPr>
+              <w:pStyle w:val="Normal"/>
+              <w:widowControl w:val="false"/>
+              <w:suppressAutoHyphens w:val="true"/>
+              <w:spacing w:lineRule="auto" w:line="240" w:before="0" w:after="0"/>
+              <w:jc w:val="left"/>
+              <w:rPr>
+                <w:rFonts w:ascii="Wingdings" w:hAnsi="Wingdings"/>
+              </w:rPr>
+            </w:pPr>
+            <w:r>
+              <w:rPr>
+                <w:rFonts w:ascii="Wingdings" w:hAnsi="Wingdings"/>
+              </w:rPr>
+              <w:t>presentation_message</w:t>
             </w:r>
           </w:p>
         </w:tc>
@@ -4232,6 +4242,7 @@
               <w:left w:val="single" w:sz="4" w:space="0" w:color="000000"/>
               <w:bottom w:val="single" w:sz="4" w:space="0" w:color="000000"/>
             </w:tcBorders>
+            <w:shd w:fill="FFFFA6" w:val="clear"/>
           </w:tcPr>
           <w:p>
             <w:pPr>
@@ -4265,22 +4276,24 @@
               <w:bottom w:val="single" w:sz="4" w:space="0" w:color="000000"/>
               <w:right w:val="single" w:sz="4" w:space="0" w:color="000000"/>
             </w:tcBorders>
-          </w:tcPr>
-          <w:p>
-            <w:pPr>
-              <w:pStyle w:val="Normal"/>
-              <w:widowControl w:val="false"/>
-              <w:suppressAutoHyphens w:val="true"/>
-              <w:spacing w:lineRule="auto" w:line="240" w:before="0" w:after="0"/>
-              <w:jc w:val="left"/>
-              <w:rPr>
-                <w:rFonts w:ascii="Wingdings" w:hAnsi="Wingdings"/>
-              </w:rPr>
-            </w:pPr>
-            <w:r>
-              <w:rPr>
-                <w:rFonts w:ascii="Wingdings" w:hAnsi="Wingdings"/>
-              </w:rPr>
+            <w:shd w:fill="FFFFA6" w:val="clear"/>
+          </w:tcPr>
+          <w:p>
+            <w:pPr>
+              <w:pStyle w:val="Normal"/>
+              <w:widowControl w:val="false"/>
+              <w:suppressAutoHyphens w:val="true"/>
+              <w:spacing w:lineRule="auto" w:line="240" w:before="0" w:after="0"/>
+              <w:jc w:val="left"/>
+              <w:rPr>
+                <w:rFonts w:ascii="Wingdings" w:hAnsi="Wingdings"/>
+              </w:rPr>
+            </w:pPr>
+            <w:r>
+              <w:rPr>
+                <w:rFonts w:ascii="Wingdings" w:hAnsi="Wingdings"/>
+              </w:rPr>
+              <w:t>#2 no response but updates</w:t>
             </w:r>
           </w:p>
         </w:tc>
@@ -4370,7 +4383,7 @@
               <w:bottom w:val="single" w:sz="4" w:space="0" w:color="000000"/>
               <w:right w:val="single" w:sz="4" w:space="0" w:color="000000"/>
             </w:tcBorders>
-            <w:shd w:fill="E8F2A1" w:val="clear"/>
+            <w:shd w:fill="81D41A" w:val="clear"/>
           </w:tcPr>
           <w:p>
             <w:pPr>
@@ -4506,24 +4519,24 @@
               <w:left w:val="single" w:sz="4" w:space="0" w:color="000000"/>
               <w:bottom w:val="single" w:sz="4" w:space="0" w:color="000000"/>
             </w:tcBorders>
-            <w:shd w:fill="E8F2A1" w:val="clear"/>
-          </w:tcPr>
-          <w:p>
-            <w:pPr>
-              <w:pStyle w:val="Normal"/>
-              <w:widowControl w:val="false"/>
-              <w:suppressAutoHyphens w:val="true"/>
-              <w:spacing w:lineRule="auto" w:line="240" w:before="0" w:after="0"/>
-              <w:jc w:val="left"/>
-              <w:rPr>
-                <w:rFonts w:ascii="Wingdings" w:hAnsi="Wingdings"/>
-              </w:rPr>
-            </w:pPr>
-            <w:r>
-              <w:rPr>
-                <w:rFonts w:ascii="Wingdings" w:hAnsi="Wingdings"/>
-              </w:rPr>
-              <w:t>presentation_message_visible</w:t>
+            <w:shd w:fill="81D41A" w:val="clear"/>
+          </w:tcPr>
+          <w:p>
+            <w:pPr>
+              <w:pStyle w:val="Normal"/>
+              <w:widowControl w:val="false"/>
+              <w:suppressAutoHyphens w:val="true"/>
+              <w:spacing w:lineRule="auto" w:line="240" w:before="0" w:after="0"/>
+              <w:jc w:val="left"/>
+              <w:rPr>
+                <w:rFonts w:ascii="Wingdings" w:hAnsi="Wingdings"/>
+              </w:rPr>
+            </w:pPr>
+            <w:r>
+              <w:rPr>
+                <w:rFonts w:ascii="Wingdings" w:hAnsi="Wingdings"/>
+              </w:rPr>
+              <w:t>presentation_message</w:t>
             </w:r>
           </w:p>
         </w:tc>
@@ -4535,6 +4548,7 @@
               <w:left w:val="single" w:sz="4" w:space="0" w:color="000000"/>
               <w:bottom w:val="single" w:sz="4" w:space="0" w:color="000000"/>
             </w:tcBorders>
+            <w:shd w:fill="FFFFA6" w:val="clear"/>
           </w:tcPr>
           <w:p>
             <w:pPr>
@@ -4568,22 +4582,24 @@
               <w:bottom w:val="single" w:sz="4" w:space="0" w:color="000000"/>
               <w:right w:val="single" w:sz="4" w:space="0" w:color="000000"/>
             </w:tcBorders>
-          </w:tcPr>
-          <w:p>
-            <w:pPr>
-              <w:pStyle w:val="Normal"/>
-              <w:widowControl w:val="false"/>
-              <w:suppressAutoHyphens w:val="true"/>
-              <w:spacing w:lineRule="auto" w:line="240" w:before="0" w:after="0"/>
-              <w:jc w:val="left"/>
-              <w:rPr>
-                <w:rFonts w:ascii="Wingdings" w:hAnsi="Wingdings"/>
-              </w:rPr>
-            </w:pPr>
-            <w:r>
-              <w:rPr>
-                <w:rFonts w:ascii="Wingdings" w:hAnsi="Wingdings"/>
-              </w:rPr>
+            <w:shd w:fill="FFFFA6" w:val="clear"/>
+          </w:tcPr>
+          <w:p>
+            <w:pPr>
+              <w:pStyle w:val="Normal"/>
+              <w:widowControl w:val="false"/>
+              <w:suppressAutoHyphens w:val="true"/>
+              <w:spacing w:lineRule="auto" w:line="240" w:before="0" w:after="0"/>
+              <w:jc w:val="left"/>
+              <w:rPr>
+                <w:rFonts w:ascii="Wingdings" w:hAnsi="Wingdings"/>
+              </w:rPr>
+            </w:pPr>
+            <w:r>
+              <w:rPr>
+                <w:rFonts w:ascii="Wingdings" w:hAnsi="Wingdings"/>
+              </w:rPr>
+              <w:t>#2 no response but updates</w:t>
             </w:r>
           </w:p>
         </w:tc>
@@ -4673,7 +4689,7 @@
               <w:bottom w:val="single" w:sz="4" w:space="0" w:color="000000"/>
               <w:right w:val="single" w:sz="4" w:space="0" w:color="000000"/>
             </w:tcBorders>
-            <w:shd w:fill="E8F2A1" w:val="clear"/>
+            <w:shd w:fill="81D41A" w:val="clear"/>
           </w:tcPr>
           <w:p>
             <w:pPr>
@@ -4783,7 +4799,7 @@
               <w:left w:val="single" w:sz="4" w:space="0" w:color="000000"/>
               <w:bottom w:val="single" w:sz="4" w:space="0" w:color="000000"/>
             </w:tcBorders>
-            <w:shd w:fill="E8F2A1" w:val="clear"/>
+            <w:shd w:fill="81D41A" w:val="clear"/>
           </w:tcPr>
           <w:p>
             <w:pPr>
@@ -4812,27 +4828,30 @@
               <w:left w:val="single" w:sz="4" w:space="0" w:color="000000"/>
               <w:bottom w:val="single" w:sz="4" w:space="0" w:color="000000"/>
             </w:tcBorders>
-          </w:tcPr>
-          <w:p>
-            <w:pPr>
-              <w:pStyle w:val="Normal"/>
-              <w:widowControl w:val="false"/>
-              <w:suppressAutoHyphens w:val="true"/>
-              <w:spacing w:lineRule="auto" w:line="240" w:before="0" w:after="0"/>
-              <w:jc w:val="left"/>
-              <w:rPr>
-                <w:rFonts w:ascii="Wingdings" w:hAnsi="Wingdings"/>
-              </w:rPr>
-            </w:pPr>
-            <w:r>
-              <w:rPr>
-                <w:rFonts w:eastAsia="Calibri" w:cs="Arial"/>
-                <w:kern w:val="0"/>
-                <w:sz w:val="22"/>
-                <w:szCs w:val="22"/>
-                <w:lang w:val="de-DE" w:eastAsia="en-US" w:bidi="ar-SA"/>
-              </w:rPr>
-              <w:t>No response</w:t>
+            <w:shd w:fill="81D41A" w:val="clear"/>
+          </w:tcPr>
+          <w:p>
+            <w:pPr>
+              <w:pStyle w:val="Normal"/>
+              <w:widowControl w:val="false"/>
+              <w:suppressAutoHyphens w:val="true"/>
+              <w:spacing w:lineRule="auto" w:line="240" w:before="0" w:after="0"/>
+              <w:jc w:val="left"/>
+              <w:rPr>
+                <w:rFonts w:ascii="Wingdings" w:hAnsi="Wingdings"/>
+              </w:rPr>
+            </w:pPr>
+            <w:r>
+              <w:rPr>
+                <w:rFonts w:eastAsia="Calibri" w:cs="Arial" w:ascii="Wingdings" w:hAnsi="Wingdings"/>
+                <w:kern w:val="0"/>
+                <w:sz w:val="22"/>
+                <w:szCs w:val="22"/>
+                <w:lang w:val="de-DE" w:eastAsia="en-US" w:bidi="ar-SA"/>
+              </w:rPr>
+              <w:t>0 based index</w:t>
+              <w:br/>
+              <w:t>feedback as +1</w:t>
             </w:r>
           </w:p>
         </w:tc>
@@ -4845,6 +4864,7 @@
               <w:bottom w:val="single" w:sz="4" w:space="0" w:color="000000"/>
               <w:right w:val="single" w:sz="4" w:space="0" w:color="000000"/>
             </w:tcBorders>
+            <w:shd w:fill="81D41A" w:val="clear"/>
           </w:tcPr>
           <w:p>
             <w:pPr>
@@ -4865,7 +4885,7 @@
                 <w:szCs w:val="22"/>
                 <w:lang w:val="de-DE" w:eastAsia="en-US" w:bidi="ar-SA"/>
               </w:rPr>
-              <w:t>ü</w:t>
+              <w:t>V2.0.0</w:t>
             </w:r>
           </w:p>
         </w:tc>

</xml_diff>

<commit_message>
feat: implemented /stage/message/text (#75)
</commit_message>
<xml_diff>
--- a/documents/SongBeamer_OSC.docx
+++ b/documents/SongBeamer_OSC.docx
@@ -1,6 +1,6 @@
 
 <file path=word/document.xml><?xml version="1.0" encoding="utf-8"?>
-<w:document xmlns:wpc="http://schemas.microsoft.com/office/word/2010/wordprocessingCanvas" xmlns:cx="http://schemas.microsoft.com/office/drawing/2014/chartex" xmlns:cx1="http://schemas.microsoft.com/office/drawing/2015/9/8/chartex" xmlns:cx2="http://schemas.microsoft.com/office/drawing/2015/10/21/chartex" xmlns:cx3="http://schemas.microsoft.com/office/drawing/2016/5/9/chartex" xmlns:cx4="http://schemas.microsoft.com/office/drawing/2016/5/10/chartex" xmlns:cx5="http://schemas.microsoft.com/office/drawing/2016/5/11/chartex" xmlns:cx6="http://schemas.microsoft.com/office/drawing/2016/5/12/chartex" xmlns:cx7="http://schemas.microsoft.com/office/drawing/2016/5/13/chartex" xmlns:cx8="http://schemas.microsoft.com/office/drawing/2016/5/14/chartex" xmlns:mc="http://schemas.openxmlformats.org/markup-compatibility/2006" xmlns:aink="http://schemas.microsoft.com/office/drawing/2016/ink" xmlns:am3d="http://schemas.microsoft.com/office/drawing/2017/model3d" xmlns:o="urn:schemas-microsoft-com:office:office" xmlns:oel="http://schemas.microsoft.com/office/2019/extlst" xmlns:r="http://schemas.openxmlformats.org/officeDocument/2006/relationships" xmlns:m="http://schemas.openxmlformats.org/officeDocument/2006/math" xmlns:v="urn:schemas-microsoft-com:vml" xmlns:wp14="http://schemas.microsoft.com/office/word/2010/wordprocessingDrawing" xmlns:wp="http://schemas.openxmlformats.org/drawingml/2006/wordprocessingDrawing" xmlns:w10="urn:schemas-microsoft-com:office:word" xmlns:w="http://schemas.openxmlformats.org/wordprocessingml/2006/main" xmlns:w14="http://schemas.microsoft.com/office/word/2010/wordml" xmlns:w15="http://schemas.microsoft.com/office/word/2012/wordml" xmlns:w16cex="http://schemas.microsoft.com/office/word/2018/wordml/cex" xmlns:w16cid="http://schemas.microsoft.com/office/word/2016/wordml/cid" xmlns:w16="http://schemas.microsoft.com/office/word/2018/wordml" xmlns:w16du="http://schemas.microsoft.com/office/word/2023/wordml/word16du" xmlns:w16sdtdh="http://schemas.microsoft.com/office/word/2020/wordml/sdtdatahash" xmlns:w16se="http://schemas.microsoft.com/office/word/2015/wordml/symex" xmlns:wpg="http://schemas.microsoft.com/office/word/2010/wordprocessingGroup" xmlns:wpi="http://schemas.microsoft.com/office/word/2010/wordprocessingInk" xmlns:wne="http://schemas.microsoft.com/office/word/2006/wordml" xmlns:wps="http://schemas.microsoft.com/office/word/2010/wordprocessingShape" mc:Ignorable="w14 w15 w16se w16cid w16 w16cex w16sdtdh w16du wp14">
+<w:document xmlns:wpc="http://schemas.microsoft.com/office/word/2010/wordprocessingCanvas" xmlns:cx="http://schemas.microsoft.com/office/drawing/2014/chartex" xmlns:cx1="http://schemas.microsoft.com/office/drawing/2015/9/8/chartex" xmlns:cx2="http://schemas.microsoft.com/office/drawing/2015/10/21/chartex" xmlns:cx3="http://schemas.microsoft.com/office/drawing/2016/5/9/chartex" xmlns:cx4="http://schemas.microsoft.com/office/drawing/2016/5/10/chartex" xmlns:cx5="http://schemas.microsoft.com/office/drawing/2016/5/11/chartex" xmlns:cx6="http://schemas.microsoft.com/office/drawing/2016/5/12/chartex" xmlns:cx7="http://schemas.microsoft.com/office/drawing/2016/5/13/chartex" xmlns:cx8="http://schemas.microsoft.com/office/drawing/2016/5/14/chartex" xmlns:mc="http://schemas.openxmlformats.org/markup-compatibility/2006" xmlns:aink="http://schemas.microsoft.com/office/drawing/2016/ink" xmlns:am3d="http://schemas.microsoft.com/office/drawing/2017/model3d" xmlns:o="urn:schemas-microsoft-com:office:office" xmlns:oel="http://schemas.microsoft.com/office/2019/extlst" xmlns:r="http://schemas.openxmlformats.org/officeDocument/2006/relationships" xmlns:m="http://schemas.openxmlformats.org/officeDocument/2006/math" xmlns:v="urn:schemas-microsoft-com:vml" xmlns:wp14="http://schemas.microsoft.com/office/word/2010/wordprocessingDrawing" xmlns:wp="http://schemas.openxmlformats.org/drawingml/2006/wordprocessingDrawing" xmlns:w10="urn:schemas-microsoft-com:office:word" xmlns:w="http://schemas.openxmlformats.org/wordprocessingml/2006/main" xmlns:w14="http://schemas.microsoft.com/office/word/2010/wordml" xmlns:w15="http://schemas.microsoft.com/office/word/2012/wordml" xmlns:w16cex="http://schemas.microsoft.com/office/word/2018/wordml/cex" xmlns:w16cid="http://schemas.microsoft.com/office/word/2016/wordml/cid" xmlns:w16="http://schemas.microsoft.com/office/word/2018/wordml" xmlns:w16du="http://schemas.microsoft.com/office/word/2023/wordml/word16du" xmlns:w16sdtdh="http://schemas.microsoft.com/office/word/2020/wordml/sdtdatahash" xmlns:w16sdtfl="http://schemas.microsoft.com/office/word/2024/wordml/sdtformatlock" xmlns:w16se="http://schemas.microsoft.com/office/word/2015/wordml/symex" xmlns:wpg="http://schemas.microsoft.com/office/word/2010/wordprocessingGroup" xmlns:wpi="http://schemas.microsoft.com/office/word/2010/wordprocessingInk" xmlns:wne="http://schemas.microsoft.com/office/word/2006/wordml" xmlns:wps="http://schemas.microsoft.com/office/word/2010/wordprocessingShape" mc:Ignorable="w14 w15 w16se w16cid w16 w16cex w16sdtdh w16sdtfl w16du wp14">
   <w:body>
     <w:tbl>
       <w:tblPr>
@@ -9,55 +9,74 @@
         <w:tblLook w:val="04A0" w:firstRow="1" w:lastRow="0" w:firstColumn="1" w:lastColumn="0" w:noHBand="0" w:noVBand="1"/>
       </w:tblPr>
       <w:tblGrid>
-        <w:gridCol w:w="3681"/>
-        <w:gridCol w:w="1088"/>
-        <w:gridCol w:w="2504"/>
-        <w:gridCol w:w="3598"/>
-        <w:gridCol w:w="2344"/>
-        <w:gridCol w:w="1062"/>
+        <w:gridCol w:w="3382"/>
+        <w:gridCol w:w="1060"/>
+        <w:gridCol w:w="2288"/>
+        <w:gridCol w:w="3309"/>
+        <w:gridCol w:w="2141"/>
+        <w:gridCol w:w="1061"/>
+        <w:gridCol w:w="1036"/>
       </w:tblGrid>
       <w:tr>
         <w:tc>
           <w:tcPr>
-            <w:tcW w:w="1289" w:type="pct"/>
-          </w:tcPr>
-          <w:p>
-            <w:pPr>
-              <w:rPr>
-                <w:noProof/>
-              </w:rPr>
-            </w:pPr>
-          </w:p>
-        </w:tc>
-        <w:tc>
-          <w:tcPr>
-            <w:tcW w:w="381" w:type="pct"/>
-          </w:tcPr>
-          <w:p>
-            <w:pPr>
-              <w:rPr>
-                <w:noProof/>
-              </w:rPr>
-            </w:pPr>
-          </w:p>
-        </w:tc>
-        <w:tc>
-          <w:tcPr>
-            <w:tcW w:w="877" w:type="pct"/>
+            <w:tcW w:w="1189" w:type="pct"/>
+          </w:tcPr>
+          <w:p>
+            <w:pPr>
+              <w:rPr>
+                <w:noProof/>
+              </w:rPr>
+            </w:pPr>
+          </w:p>
+        </w:tc>
+        <w:tc>
+          <w:tcPr>
+            <w:tcW w:w="345" w:type="pct"/>
+          </w:tcPr>
+          <w:p>
+            <w:pPr>
+              <w:rPr>
+                <w:noProof/>
+              </w:rPr>
+            </w:pPr>
+          </w:p>
+        </w:tc>
+        <w:tc>
+          <w:tcPr>
+            <w:tcW w:w="806" w:type="pct"/>
           </w:tcPr>
           <w:p/>
         </w:tc>
         <w:tc>
           <w:tcPr>
-            <w:tcW w:w="1260" w:type="pct"/>
+            <w:tcW w:w="1163" w:type="pct"/>
           </w:tcPr>
           <w:p/>
         </w:tc>
         <w:tc>
           <w:tcPr>
-            <w:tcW w:w="821" w:type="pct"/>
+            <w:tcW w:w="754" w:type="pct"/>
           </w:tcPr>
           <w:p/>
+        </w:tc>
+        <w:tc>
+          <w:tcPr>
+            <w:tcW w:w="372" w:type="pct"/>
+          </w:tcPr>
+          <w:p>
+            <w:pPr>
+              <w:rPr>
+                <w:rFonts w:cstheme="minorHAnsi"/>
+              </w:rPr>
+            </w:pPr>
+            <w:r>
+              <w:rPr>
+                <w:rFonts w:cstheme="minorHAnsi"/>
+              </w:rPr>
+              <w:t>Version</w:t>
+            </w:r>
+          </w:p>
         </w:tc>
         <w:tc>
           <w:tcPr>
@@ -81,7 +100,7 @@
       <w:tr>
         <w:tc>
           <w:tcPr>
-            <w:tcW w:w="1289" w:type="pct"/>
+            <w:tcW w:w="1189" w:type="pct"/>
           </w:tcPr>
           <w:p>
             <w:pPr>
@@ -99,7 +118,7 @@
         </w:tc>
         <w:tc>
           <w:tcPr>
-            <w:tcW w:w="381" w:type="pct"/>
+            <w:tcW w:w="345" w:type="pct"/>
           </w:tcPr>
           <w:p>
             <w:pPr>
@@ -117,7 +136,7 @@
         </w:tc>
         <w:tc>
           <w:tcPr>
-            <w:tcW w:w="877" w:type="pct"/>
+            <w:tcW w:w="806" w:type="pct"/>
           </w:tcPr>
           <w:p>
             <w:r>
@@ -151,7 +170,7 @@
         </w:tc>
         <w:tc>
           <w:tcPr>
-            <w:tcW w:w="1260" w:type="pct"/>
+            <w:tcW w:w="1163" w:type="pct"/>
           </w:tcPr>
           <w:p>
             <w:r>
@@ -161,9 +180,21 @@
         </w:tc>
         <w:tc>
           <w:tcPr>
-            <w:tcW w:w="821" w:type="pct"/>
+            <w:tcW w:w="754" w:type="pct"/>
           </w:tcPr>
           <w:p/>
+        </w:tc>
+        <w:tc>
+          <w:tcPr>
+            <w:tcW w:w="372" w:type="pct"/>
+          </w:tcPr>
+          <w:p>
+            <w:pPr>
+              <w:rPr>
+                <w:rFonts w:ascii="Wingdings" w:hAnsi="Wingdings"/>
+              </w:rPr>
+            </w:pPr>
+          </w:p>
         </w:tc>
         <w:tc>
           <w:tcPr>
@@ -187,7 +218,7 @@
       <w:tr>
         <w:tc>
           <w:tcPr>
-            <w:tcW w:w="1289" w:type="pct"/>
+            <w:tcW w:w="1189" w:type="pct"/>
           </w:tcPr>
           <w:p>
             <w:pPr>
@@ -205,7 +236,7 @@
         </w:tc>
         <w:tc>
           <w:tcPr>
-            <w:tcW w:w="381" w:type="pct"/>
+            <w:tcW w:w="345" w:type="pct"/>
           </w:tcPr>
           <w:p>
             <w:pPr>
@@ -223,7 +254,7 @@
         </w:tc>
         <w:tc>
           <w:tcPr>
-            <w:tcW w:w="877" w:type="pct"/>
+            <w:tcW w:w="806" w:type="pct"/>
           </w:tcPr>
           <w:p>
             <w:r>
@@ -233,7 +264,7 @@
         </w:tc>
         <w:tc>
           <w:tcPr>
-            <w:tcW w:w="1260" w:type="pct"/>
+            <w:tcW w:w="1163" w:type="pct"/>
           </w:tcPr>
           <w:p>
             <w:r>
@@ -243,9 +274,21 @@
         </w:tc>
         <w:tc>
           <w:tcPr>
-            <w:tcW w:w="821" w:type="pct"/>
+            <w:tcW w:w="754" w:type="pct"/>
           </w:tcPr>
           <w:p/>
+        </w:tc>
+        <w:tc>
+          <w:tcPr>
+            <w:tcW w:w="372" w:type="pct"/>
+          </w:tcPr>
+          <w:p>
+            <w:pPr>
+              <w:rPr>
+                <w:rFonts w:ascii="Wingdings" w:hAnsi="Wingdings"/>
+              </w:rPr>
+            </w:pPr>
+          </w:p>
         </w:tc>
         <w:tc>
           <w:tcPr>
@@ -269,7 +312,7 @@
       <w:tr>
         <w:tc>
           <w:tcPr>
-            <w:tcW w:w="1289" w:type="pct"/>
+            <w:tcW w:w="1189" w:type="pct"/>
           </w:tcPr>
           <w:p>
             <w:pPr>
@@ -287,7 +330,7 @@
         </w:tc>
         <w:tc>
           <w:tcPr>
-            <w:tcW w:w="381" w:type="pct"/>
+            <w:tcW w:w="345" w:type="pct"/>
           </w:tcPr>
           <w:p>
             <w:pPr>
@@ -305,13 +348,13 @@
         </w:tc>
         <w:tc>
           <w:tcPr>
-            <w:tcW w:w="877" w:type="pct"/>
+            <w:tcW w:w="806" w:type="pct"/>
           </w:tcPr>
           <w:p/>
         </w:tc>
         <w:tc>
           <w:tcPr>
-            <w:tcW w:w="1260" w:type="pct"/>
+            <w:tcW w:w="1163" w:type="pct"/>
           </w:tcPr>
           <w:p>
             <w:r>
@@ -321,7 +364,7 @@
         </w:tc>
         <w:tc>
           <w:tcPr>
-            <w:tcW w:w="821" w:type="pct"/>
+            <w:tcW w:w="754" w:type="pct"/>
           </w:tcPr>
           <w:p>
             <w:proofErr w:type="spellStart"/>
@@ -329,6 +372,18 @@
               <w:t>readonly</w:t>
             </w:r>
             <w:proofErr w:type="spellEnd"/>
+          </w:p>
+        </w:tc>
+        <w:tc>
+          <w:tcPr>
+            <w:tcW w:w="372" w:type="pct"/>
+          </w:tcPr>
+          <w:p>
+            <w:pPr>
+              <w:rPr>
+                <w:rFonts w:ascii="Wingdings" w:hAnsi="Wingdings"/>
+              </w:rPr>
+            </w:pPr>
           </w:p>
         </w:tc>
         <w:tc>
@@ -353,7 +408,7 @@
       <w:tr>
         <w:tc>
           <w:tcPr>
-            <w:tcW w:w="1289" w:type="pct"/>
+            <w:tcW w:w="1189" w:type="pct"/>
           </w:tcPr>
           <w:p>
             <w:pPr>
@@ -371,7 +426,7 @@
         </w:tc>
         <w:tc>
           <w:tcPr>
-            <w:tcW w:w="381" w:type="pct"/>
+            <w:tcW w:w="345" w:type="pct"/>
           </w:tcPr>
           <w:p>
             <w:pPr>
@@ -389,7 +444,7 @@
         </w:tc>
         <w:tc>
           <w:tcPr>
-            <w:tcW w:w="877" w:type="pct"/>
+            <w:tcW w:w="806" w:type="pct"/>
           </w:tcPr>
           <w:p>
             <w:r>
@@ -407,15 +462,33 @@
         </w:tc>
         <w:tc>
           <w:tcPr>
-            <w:tcW w:w="1260" w:type="pct"/>
+            <w:tcW w:w="1163" w:type="pct"/>
           </w:tcPr>
           <w:p/>
         </w:tc>
         <w:tc>
           <w:tcPr>
-            <w:tcW w:w="821" w:type="pct"/>
-          </w:tcPr>
-          <w:p/>
+            <w:tcW w:w="754" w:type="pct"/>
+          </w:tcPr>
+          <w:p>
+            <w:proofErr w:type="spellStart"/>
+            <w:r>
+              <w:t>readonly</w:t>
+            </w:r>
+            <w:proofErr w:type="spellEnd"/>
+          </w:p>
+        </w:tc>
+        <w:tc>
+          <w:tcPr>
+            <w:tcW w:w="372" w:type="pct"/>
+          </w:tcPr>
+          <w:p>
+            <w:pPr>
+              <w:rPr>
+                <w:rFonts w:ascii="Wingdings" w:hAnsi="Wingdings"/>
+              </w:rPr>
+            </w:pPr>
+          </w:p>
         </w:tc>
         <w:tc>
           <w:tcPr>
@@ -433,130 +506,111 @@
       <w:tr>
         <w:tc>
           <w:tcPr>
-            <w:tcW w:w="1289" w:type="pct"/>
-          </w:tcPr>
-          <w:p>
-            <w:pPr>
-              <w:rPr>
-                <w:noProof/>
-              </w:rPr>
-            </w:pPr>
-            <w:r>
-              <w:rPr>
-                <w:noProof/>
-              </w:rPr>
-              <w:t>/presentation/nextpage</w:t>
-            </w:r>
-          </w:p>
-        </w:tc>
-        <w:tc>
-          <w:tcPr>
-            <w:tcW w:w="381" w:type="pct"/>
-          </w:tcPr>
-          <w:p>
-            <w:pPr>
-              <w:rPr>
-                <w:noProof/>
-              </w:rPr>
-            </w:pPr>
-            <w:r>
-              <w:rPr>
-                <w:noProof/>
-              </w:rPr>
-              <w:t>int</w:t>
-            </w:r>
-          </w:p>
-        </w:tc>
-        <w:tc>
-          <w:tcPr>
-            <w:tcW w:w="877" w:type="pct"/>
-          </w:tcPr>
-          <w:p>
-            <w:r>
-              <w:t xml:space="preserve">0: </w:t>
-            </w:r>
+            <w:tcW w:w="1189" w:type="pct"/>
+          </w:tcPr>
+          <w:p>
+            <w:pPr>
+              <w:rPr>
+                <w:noProof/>
+              </w:rPr>
+            </w:pPr>
+            <w:r>
+              <w:rPr>
+                <w:noProof/>
+              </w:rPr>
+              <w:t>/presentation/pages/**/preview</w:t>
+            </w:r>
+          </w:p>
+        </w:tc>
+        <w:tc>
+          <w:tcPr>
+            <w:tcW w:w="345" w:type="pct"/>
+          </w:tcPr>
+          <w:p>
+            <w:pPr>
+              <w:rPr>
+                <w:noProof/>
+              </w:rPr>
+            </w:pPr>
+            <w:r>
+              <w:rPr>
+                <w:noProof/>
+              </w:rPr>
+              <w:t>binary</w:t>
+            </w:r>
+          </w:p>
+        </w:tc>
+        <w:tc>
+          <w:tcPr>
+            <w:tcW w:w="806" w:type="pct"/>
+          </w:tcPr>
+          <w:p/>
+        </w:tc>
+        <w:tc>
+          <w:tcPr>
+            <w:tcW w:w="1163" w:type="pct"/>
+          </w:tcPr>
+          <w:p/>
+        </w:tc>
+        <w:tc>
+          <w:tcPr>
+            <w:tcW w:w="754" w:type="pct"/>
+          </w:tcPr>
+          <w:p>
             <w:proofErr w:type="spellStart"/>
             <w:r>
-              <w:t>no-op</w:t>
+              <w:t>readonly</w:t>
             </w:r>
             <w:proofErr w:type="spellEnd"/>
           </w:p>
-          <w:p>
-            <w:r>
-              <w:t xml:space="preserve">1: </w:t>
-            </w:r>
-            <w:proofErr w:type="spellStart"/>
-            <w:r>
-              <w:t>execute</w:t>
-            </w:r>
-            <w:proofErr w:type="spellEnd"/>
-            <w:r>
-              <w:t xml:space="preserve"> </w:t>
-            </w:r>
-            <w:proofErr w:type="spellStart"/>
-            <w:r>
-              <w:t>command</w:t>
-            </w:r>
-            <w:proofErr w:type="spellEnd"/>
-          </w:p>
-        </w:tc>
-        <w:tc>
-          <w:tcPr>
-            <w:tcW w:w="1260" w:type="pct"/>
-          </w:tcPr>
-          <w:p>
-            <w:r>
-              <w:t>Gehe zu nächster Seite</w:t>
-            </w:r>
-          </w:p>
-        </w:tc>
-        <w:tc>
-          <w:tcPr>
-            <w:tcW w:w="821" w:type="pct"/>
-          </w:tcPr>
-          <w:p/>
-        </w:tc>
-        <w:tc>
-          <w:tcPr>
-            <w:tcW w:w="372" w:type="pct"/>
-          </w:tcPr>
-          <w:p>
-            <w:pPr>
-              <w:rPr>
-                <w:rFonts w:ascii="Wingdings" w:hAnsi="Wingdings"/>
-              </w:rPr>
-            </w:pPr>
-            <w:r>
-              <w:rPr>
-                <w:rFonts w:ascii="Wingdings" w:hAnsi="Wingdings"/>
-              </w:rPr>
-              <w:t>ü</w:t>
-            </w:r>
+        </w:tc>
+        <w:tc>
+          <w:tcPr>
+            <w:tcW w:w="372" w:type="pct"/>
+          </w:tcPr>
+          <w:p>
+            <w:pPr>
+              <w:rPr>
+                <w:rFonts w:ascii="Wingdings" w:hAnsi="Wingdings"/>
+              </w:rPr>
+            </w:pPr>
+          </w:p>
+        </w:tc>
+        <w:tc>
+          <w:tcPr>
+            <w:tcW w:w="372" w:type="pct"/>
+          </w:tcPr>
+          <w:p>
+            <w:pPr>
+              <w:rPr>
+                <w:rFonts w:ascii="Wingdings" w:hAnsi="Wingdings"/>
+              </w:rPr>
+            </w:pPr>
           </w:p>
         </w:tc>
       </w:tr>
       <w:tr>
         <w:tc>
           <w:tcPr>
-            <w:tcW w:w="1289" w:type="pct"/>
-          </w:tcPr>
-          <w:p>
-            <w:pPr>
-              <w:rPr>
-                <w:noProof/>
-              </w:rPr>
-            </w:pPr>
-            <w:r>
-              <w:rPr>
-                <w:noProof/>
-              </w:rPr>
-              <w:t>/presentation/prevpage</w:t>
-            </w:r>
-          </w:p>
-        </w:tc>
-        <w:tc>
-          <w:tcPr>
-            <w:tcW w:w="381" w:type="pct"/>
+            <w:tcW w:w="1189" w:type="pct"/>
+          </w:tcPr>
+          <w:p>
+            <w:pPr>
+              <w:rPr>
+                <w:noProof/>
+              </w:rPr>
+            </w:pPr>
+            <w:r>
+              <w:rPr>
+                <w:noProof/>
+              </w:rPr>
+              <w:t>/presentation/nextpage</w:t>
+            </w:r>
+          </w:p>
+        </w:tc>
+        <w:tc>
+          <w:tcPr>
+            <w:tcW w:w="345" w:type="pct"/>
           </w:tcPr>
           <w:p>
             <w:pPr>
@@ -574,7 +628,7 @@
         </w:tc>
         <w:tc>
           <w:tcPr>
-            <w:tcW w:w="877" w:type="pct"/>
+            <w:tcW w:w="806" w:type="pct"/>
           </w:tcPr>
           <w:p>
             <w:r>
@@ -607,19 +661,31 @@
         </w:tc>
         <w:tc>
           <w:tcPr>
-            <w:tcW w:w="1260" w:type="pct"/>
-          </w:tcPr>
-          <w:p>
-            <w:r>
-              <w:t>Gehe zu voriger Seite</w:t>
-            </w:r>
-          </w:p>
-        </w:tc>
-        <w:tc>
-          <w:tcPr>
-            <w:tcW w:w="821" w:type="pct"/>
+            <w:tcW w:w="1163" w:type="pct"/>
+          </w:tcPr>
+          <w:p>
+            <w:r>
+              <w:t>Gehe zu nächster Seite</w:t>
+            </w:r>
+          </w:p>
+        </w:tc>
+        <w:tc>
+          <w:tcPr>
+            <w:tcW w:w="754" w:type="pct"/>
           </w:tcPr>
           <w:p/>
+        </w:tc>
+        <w:tc>
+          <w:tcPr>
+            <w:tcW w:w="372" w:type="pct"/>
+          </w:tcPr>
+          <w:p>
+            <w:pPr>
+              <w:rPr>
+                <w:rFonts w:ascii="Wingdings" w:hAnsi="Wingdings"/>
+              </w:rPr>
+            </w:pPr>
+          </w:p>
         </w:tc>
         <w:tc>
           <w:tcPr>
@@ -643,102 +709,116 @@
       <w:tr>
         <w:tc>
           <w:tcPr>
-            <w:tcW w:w="1289" w:type="pct"/>
-          </w:tcPr>
-          <w:p>
-            <w:pPr>
-              <w:rPr>
-                <w:noProof/>
-              </w:rPr>
-            </w:pPr>
-            <w:r>
-              <w:rPr>
-                <w:noProof/>
-              </w:rPr>
-              <w:t>/presentation/pagecaption</w:t>
-            </w:r>
-          </w:p>
-        </w:tc>
-        <w:tc>
-          <w:tcPr>
-            <w:tcW w:w="381" w:type="pct"/>
-          </w:tcPr>
-          <w:p>
-            <w:pPr>
-              <w:rPr>
-                <w:noProof/>
-              </w:rPr>
-            </w:pPr>
-            <w:r>
-              <w:rPr>
-                <w:noProof/>
-              </w:rPr>
-              <w:t>string</w:t>
-            </w:r>
-          </w:p>
-        </w:tc>
-        <w:tc>
-          <w:tcPr>
-            <w:tcW w:w="877" w:type="pct"/>
-          </w:tcPr>
-          <w:p>
-            <w:r>
-              <w:t>Page Caption</w:t>
-            </w:r>
-          </w:p>
-        </w:tc>
-        <w:tc>
-          <w:tcPr>
-            <w:tcW w:w="1260" w:type="pct"/>
-          </w:tcPr>
-          <w:p>
-            <w:r>
-              <w:t xml:space="preserve">Aktueller </w:t>
-            </w:r>
-            <w:r>
-              <w:t xml:space="preserve">Versmarker / </w:t>
-            </w:r>
-            <w:r>
-              <w:t xml:space="preserve">Titel der Seite (z.B. </w:t>
-            </w:r>
-            <w:r>
-              <w:t>Vers</w:t>
-            </w:r>
-            <w:r>
-              <w:t xml:space="preserve"> 1)</w:t>
-            </w:r>
-          </w:p>
-        </w:tc>
-        <w:tc>
-          <w:tcPr>
-            <w:tcW w:w="821" w:type="pct"/>
-          </w:tcPr>
-          <w:p>
-            <w:r>
-              <w:t>Read/</w:t>
+            <w:tcW w:w="1189" w:type="pct"/>
+          </w:tcPr>
+          <w:p>
+            <w:pPr>
+              <w:rPr>
+                <w:noProof/>
+              </w:rPr>
+            </w:pPr>
+            <w:r>
+              <w:rPr>
+                <w:noProof/>
+              </w:rPr>
+              <w:t>/presentation/prevpage</w:t>
+            </w:r>
+          </w:p>
+        </w:tc>
+        <w:tc>
+          <w:tcPr>
+            <w:tcW w:w="345" w:type="pct"/>
+          </w:tcPr>
+          <w:p>
+            <w:pPr>
+              <w:rPr>
+                <w:noProof/>
+              </w:rPr>
+            </w:pPr>
+            <w:r>
+              <w:rPr>
+                <w:noProof/>
+              </w:rPr>
+              <w:t>int</w:t>
+            </w:r>
+          </w:p>
+        </w:tc>
+        <w:tc>
+          <w:tcPr>
+            <w:tcW w:w="806" w:type="pct"/>
+          </w:tcPr>
+          <w:p>
+            <w:r>
+              <w:t xml:space="preserve">0: </w:t>
             </w:r>
             <w:proofErr w:type="spellStart"/>
             <w:r>
-              <w:t>write</w:t>
+              <w:t>no-op</w:t>
             </w:r>
             <w:proofErr w:type="spellEnd"/>
           </w:p>
-        </w:tc>
-        <w:tc>
-          <w:tcPr>
-            <w:tcW w:w="372" w:type="pct"/>
-          </w:tcPr>
-          <w:p>
-            <w:pPr>
-              <w:rPr>
-                <w:rFonts w:cstheme="minorHAnsi"/>
-              </w:rPr>
-            </w:pPr>
-            <w:r>
-              <w:rPr>
-                <w:rFonts w:cstheme="minorHAnsi"/>
-              </w:rPr>
-              <w:t>6.04</w:t>
+          <w:p>
+            <w:r>
+              <w:t xml:space="preserve">1: </w:t>
+            </w:r>
+            <w:proofErr w:type="spellStart"/>
+            <w:r>
+              <w:t>execute</w:t>
+            </w:r>
+            <w:proofErr w:type="spellEnd"/>
+            <w:r>
+              <w:t xml:space="preserve"> </w:t>
+            </w:r>
+            <w:proofErr w:type="spellStart"/>
+            <w:r>
+              <w:t>command</w:t>
+            </w:r>
+            <w:proofErr w:type="spellEnd"/>
+          </w:p>
+        </w:tc>
+        <w:tc>
+          <w:tcPr>
+            <w:tcW w:w="1163" w:type="pct"/>
+          </w:tcPr>
+          <w:p>
+            <w:r>
+              <w:t>Gehe zu voriger Seite</w:t>
+            </w:r>
+          </w:p>
+        </w:tc>
+        <w:tc>
+          <w:tcPr>
+            <w:tcW w:w="754" w:type="pct"/>
+          </w:tcPr>
+          <w:p/>
+        </w:tc>
+        <w:tc>
+          <w:tcPr>
+            <w:tcW w:w="372" w:type="pct"/>
+          </w:tcPr>
+          <w:p>
+            <w:pPr>
+              <w:rPr>
+                <w:rFonts w:ascii="Wingdings" w:hAnsi="Wingdings"/>
+              </w:rPr>
+            </w:pPr>
+          </w:p>
+        </w:tc>
+        <w:tc>
+          <w:tcPr>
+            <w:tcW w:w="372" w:type="pct"/>
+          </w:tcPr>
+          <w:p>
+            <w:pPr>
+              <w:rPr>
+                <w:rFonts w:ascii="Wingdings" w:hAnsi="Wingdings"/>
+              </w:rPr>
+            </w:pPr>
+            <w:r>
+              <w:rPr>
+                <w:rFonts w:ascii="Wingdings" w:hAnsi="Wingdings"/>
+              </w:rPr>
+              <w:t>ü</w:t>
             </w:r>
           </w:p>
         </w:tc>
@@ -746,25 +826,25 @@
       <w:tr>
         <w:tc>
           <w:tcPr>
-            <w:tcW w:w="1289" w:type="pct"/>
-          </w:tcPr>
-          <w:p>
-            <w:pPr>
-              <w:rPr>
-                <w:noProof/>
-              </w:rPr>
-            </w:pPr>
-            <w:r>
-              <w:rPr>
-                <w:noProof/>
-              </w:rPr>
-              <w:t>/presentation/text</w:t>
-            </w:r>
-          </w:p>
-        </w:tc>
-        <w:tc>
-          <w:tcPr>
-            <w:tcW w:w="381" w:type="pct"/>
+            <w:tcW w:w="1189" w:type="pct"/>
+          </w:tcPr>
+          <w:p>
+            <w:pPr>
+              <w:rPr>
+                <w:noProof/>
+              </w:rPr>
+            </w:pPr>
+            <w:r>
+              <w:rPr>
+                <w:noProof/>
+              </w:rPr>
+              <w:t>/presentation/pagecaption</w:t>
+            </w:r>
+          </w:p>
+        </w:tc>
+        <w:tc>
+          <w:tcPr>
+            <w:tcW w:w="345" w:type="pct"/>
           </w:tcPr>
           <w:p>
             <w:pPr>
@@ -782,72 +862,98 @@
         </w:tc>
         <w:tc>
           <w:tcPr>
-            <w:tcW w:w="877" w:type="pct"/>
-          </w:tcPr>
-          <w:p/>
-        </w:tc>
-        <w:tc>
-          <w:tcPr>
-            <w:tcW w:w="1260" w:type="pct"/>
-          </w:tcPr>
-          <w:p>
-            <w:r>
-              <w:t>Aktuell angezeigter (Song-)</w:t>
+            <w:tcW w:w="806" w:type="pct"/>
+          </w:tcPr>
+          <w:p>
+            <w:r>
+              <w:t>Page Caption</w:t>
+            </w:r>
+          </w:p>
+        </w:tc>
+        <w:tc>
+          <w:tcPr>
+            <w:tcW w:w="1163" w:type="pct"/>
+          </w:tcPr>
+          <w:p>
+            <w:r>
+              <w:t>Aktueller Versmarker / Titel der Seite (z.B. Vers 1)</w:t>
+            </w:r>
+          </w:p>
+        </w:tc>
+        <w:tc>
+          <w:tcPr>
+            <w:tcW w:w="754" w:type="pct"/>
+          </w:tcPr>
+          <w:p>
+            <w:r>
+              <w:t>Read/</w:t>
             </w:r>
             <w:proofErr w:type="spellStart"/>
             <w:r>
-              <w:t>text</w:t>
+              <w:t>write</w:t>
             </w:r>
             <w:proofErr w:type="spellEnd"/>
           </w:p>
         </w:tc>
         <w:tc>
           <w:tcPr>
-            <w:tcW w:w="821" w:type="pct"/>
-          </w:tcPr>
-          <w:p>
-            <w:proofErr w:type="spellStart"/>
-            <w:r>
-              <w:t>readonly</w:t>
-            </w:r>
-            <w:proofErr w:type="spellEnd"/>
-          </w:p>
-        </w:tc>
-        <w:tc>
-          <w:tcPr>
-            <w:tcW w:w="372" w:type="pct"/>
-          </w:tcPr>
-          <w:p>
-            <w:pPr>
-              <w:rPr>
-                <w:rFonts w:ascii="Wingdings" w:hAnsi="Wingdings"/>
-              </w:rPr>
-            </w:pPr>
+            <w:tcW w:w="372" w:type="pct"/>
+          </w:tcPr>
+          <w:p>
+            <w:pPr>
+              <w:rPr>
+                <w:rFonts w:cstheme="minorHAnsi"/>
+              </w:rPr>
+            </w:pPr>
+            <w:r>
+              <w:rPr>
+                <w:rFonts w:cstheme="minorHAnsi"/>
+              </w:rPr>
+              <w:t>6.04</w:t>
+            </w:r>
+          </w:p>
+        </w:tc>
+        <w:tc>
+          <w:tcPr>
+            <w:tcW w:w="372" w:type="pct"/>
+          </w:tcPr>
+          <w:p>
+            <w:pPr>
+              <w:rPr>
+                <w:rFonts w:cstheme="minorHAnsi"/>
+              </w:rPr>
+            </w:pPr>
+            <w:r>
+              <w:rPr>
+                <w:rFonts w:ascii="Wingdings" w:hAnsi="Wingdings"/>
+              </w:rPr>
+              <w:t>ü</w:t>
+            </w:r>
           </w:p>
         </w:tc>
       </w:tr>
       <w:tr>
         <w:tc>
           <w:tcPr>
-            <w:tcW w:w="1289" w:type="pct"/>
-          </w:tcPr>
-          <w:p>
-            <w:pPr>
-              <w:rPr>
-                <w:noProof/>
-              </w:rPr>
-            </w:pPr>
-            <w:r>
-              <w:rPr>
-                <w:noProof/>
-              </w:rPr>
-              <w:t>/presentation/copyrighttext</w:t>
-            </w:r>
-          </w:p>
-        </w:tc>
-        <w:tc>
-          <w:tcPr>
-            <w:tcW w:w="381" w:type="pct"/>
+            <w:tcW w:w="1189" w:type="pct"/>
+          </w:tcPr>
+          <w:p>
+            <w:pPr>
+              <w:rPr>
+                <w:noProof/>
+              </w:rPr>
+            </w:pPr>
+            <w:r>
+              <w:rPr>
+                <w:noProof/>
+              </w:rPr>
+              <w:t>/presentation/text</w:t>
+            </w:r>
+          </w:p>
+        </w:tc>
+        <w:tc>
+          <w:tcPr>
+            <w:tcW w:w="345" w:type="pct"/>
           </w:tcPr>
           <w:p>
             <w:pPr>
@@ -865,30 +971,47 @@
         </w:tc>
         <w:tc>
           <w:tcPr>
-            <w:tcW w:w="877" w:type="pct"/>
+            <w:tcW w:w="806" w:type="pct"/>
           </w:tcPr>
           <w:p/>
         </w:tc>
         <w:tc>
           <w:tcPr>
-            <w:tcW w:w="1260" w:type="pct"/>
-          </w:tcPr>
-          <w:p>
-            <w:r>
-              <w:t>Aktueller Copyrighttext</w:t>
-            </w:r>
-          </w:p>
-        </w:tc>
-        <w:tc>
-          <w:tcPr>
-            <w:tcW w:w="821" w:type="pct"/>
-          </w:tcPr>
-          <w:p>
+            <w:tcW w:w="1163" w:type="pct"/>
+          </w:tcPr>
+          <w:p>
+            <w:r>
+              <w:t>Aktuell angezeigter (Song-)</w:t>
+            </w:r>
             <w:proofErr w:type="spellStart"/>
             <w:r>
+              <w:t>text</w:t>
+            </w:r>
+            <w:proofErr w:type="spellEnd"/>
+          </w:p>
+        </w:tc>
+        <w:tc>
+          <w:tcPr>
+            <w:tcW w:w="754" w:type="pct"/>
+          </w:tcPr>
+          <w:p>
+            <w:proofErr w:type="spellStart"/>
+            <w:r>
               <w:t>readonly</w:t>
             </w:r>
             <w:proofErr w:type="spellEnd"/>
+          </w:p>
+        </w:tc>
+        <w:tc>
+          <w:tcPr>
+            <w:tcW w:w="372" w:type="pct"/>
+          </w:tcPr>
+          <w:p>
+            <w:pPr>
+              <w:rPr>
+                <w:rFonts w:ascii="Wingdings" w:hAnsi="Wingdings"/>
+              </w:rPr>
+            </w:pPr>
           </w:p>
         </w:tc>
         <w:tc>
@@ -907,25 +1030,25 @@
       <w:tr>
         <w:tc>
           <w:tcPr>
-            <w:tcW w:w="1289" w:type="pct"/>
-          </w:tcPr>
-          <w:p>
-            <w:pPr>
-              <w:rPr>
-                <w:noProof/>
-              </w:rPr>
-            </w:pPr>
-            <w:r>
-              <w:rPr>
-                <w:noProof/>
-              </w:rPr>
-              <w:t>/presentation/filename</w:t>
-            </w:r>
-          </w:p>
-        </w:tc>
-        <w:tc>
-          <w:tcPr>
-            <w:tcW w:w="381" w:type="pct"/>
+            <w:tcW w:w="1189" w:type="pct"/>
+          </w:tcPr>
+          <w:p>
+            <w:pPr>
+              <w:rPr>
+                <w:noProof/>
+              </w:rPr>
+            </w:pPr>
+            <w:r>
+              <w:rPr>
+                <w:noProof/>
+              </w:rPr>
+              <w:t>/presentation/copyrighttext</w:t>
+            </w:r>
+          </w:p>
+        </w:tc>
+        <w:tc>
+          <w:tcPr>
+            <w:tcW w:w="345" w:type="pct"/>
           </w:tcPr>
           <w:p>
             <w:pPr>
@@ -943,23 +1066,23 @@
         </w:tc>
         <w:tc>
           <w:tcPr>
-            <w:tcW w:w="877" w:type="pct"/>
+            <w:tcW w:w="806" w:type="pct"/>
           </w:tcPr>
           <w:p/>
         </w:tc>
         <w:tc>
           <w:tcPr>
-            <w:tcW w:w="1260" w:type="pct"/>
-          </w:tcPr>
-          <w:p>
-            <w:r>
-              <w:t>Aktuelle Dateiname</w:t>
-            </w:r>
-          </w:p>
-        </w:tc>
-        <w:tc>
-          <w:tcPr>
-            <w:tcW w:w="821" w:type="pct"/>
+            <w:tcW w:w="1163" w:type="pct"/>
+          </w:tcPr>
+          <w:p>
+            <w:r>
+              <w:t>Aktueller Copyrighttext</w:t>
+            </w:r>
+          </w:p>
+        </w:tc>
+        <w:tc>
+          <w:tcPr>
+            <w:tcW w:w="754" w:type="pct"/>
           </w:tcPr>
           <w:p>
             <w:proofErr w:type="spellStart"/>
@@ -979,93 +1102,113 @@
                 <w:rFonts w:ascii="Wingdings" w:hAnsi="Wingdings"/>
               </w:rPr>
             </w:pPr>
-            <w:r>
-              <w:rPr>
-                <w:rFonts w:ascii="Wingdings" w:hAnsi="Wingdings"/>
-              </w:rPr>
-              <w:t>ü</w:t>
-            </w:r>
+          </w:p>
+        </w:tc>
+        <w:tc>
+          <w:tcPr>
+            <w:tcW w:w="372" w:type="pct"/>
+          </w:tcPr>
+          <w:p>
+            <w:pPr>
+              <w:rPr>
+                <w:rFonts w:ascii="Wingdings" w:hAnsi="Wingdings"/>
+              </w:rPr>
+            </w:pPr>
           </w:p>
         </w:tc>
       </w:tr>
       <w:tr>
         <w:tc>
           <w:tcPr>
-            <w:tcW w:w="1289" w:type="pct"/>
-          </w:tcPr>
-          <w:p>
-            <w:pPr>
-              <w:rPr>
-                <w:noProof/>
-              </w:rPr>
-            </w:pPr>
-            <w:r>
-              <w:rPr>
-                <w:noProof/>
-              </w:rPr>
-              <w:t>/presentation/primarylanguage</w:t>
-            </w:r>
-          </w:p>
-        </w:tc>
-        <w:tc>
-          <w:tcPr>
-            <w:tcW w:w="381" w:type="pct"/>
-          </w:tcPr>
-          <w:p>
-            <w:pPr>
-              <w:rPr>
-                <w:noProof/>
-              </w:rPr>
-            </w:pPr>
-            <w:r>
-              <w:rPr>
-                <w:noProof/>
-              </w:rPr>
-              <w:t>byte</w:t>
-            </w:r>
-          </w:p>
-        </w:tc>
-        <w:tc>
-          <w:tcPr>
-            <w:tcW w:w="877" w:type="pct"/>
-          </w:tcPr>
-          <w:p>
-            <w:r>
-              <w:t>1..4</w:t>
-            </w:r>
-          </w:p>
-        </w:tc>
-        <w:tc>
-          <w:tcPr>
-            <w:tcW w:w="1260" w:type="pct"/>
-          </w:tcPr>
-          <w:p>
-            <w:r>
-              <w:t>Sprache die als erstes gezeigt wird</w:t>
-            </w:r>
-          </w:p>
-        </w:tc>
-        <w:tc>
-          <w:tcPr>
-            <w:tcW w:w="821" w:type="pct"/>
+            <w:tcW w:w="1189" w:type="pct"/>
+          </w:tcPr>
+          <w:p>
+            <w:pPr>
+              <w:rPr>
+                <w:noProof/>
+              </w:rPr>
+            </w:pPr>
+            <w:r>
+              <w:rPr>
+                <w:noProof/>
+              </w:rPr>
+              <w:t>/presentation/filename</w:t>
+            </w:r>
+          </w:p>
+        </w:tc>
+        <w:tc>
+          <w:tcPr>
+            <w:tcW w:w="345" w:type="pct"/>
+          </w:tcPr>
+          <w:p>
+            <w:pPr>
+              <w:rPr>
+                <w:noProof/>
+              </w:rPr>
+            </w:pPr>
+            <w:r>
+              <w:rPr>
+                <w:noProof/>
+              </w:rPr>
+              <w:t>string</w:t>
+            </w:r>
+          </w:p>
+        </w:tc>
+        <w:tc>
+          <w:tcPr>
+            <w:tcW w:w="806" w:type="pct"/>
           </w:tcPr>
           <w:p/>
         </w:tc>
         <w:tc>
           <w:tcPr>
-            <w:tcW w:w="372" w:type="pct"/>
-          </w:tcPr>
-          <w:p>
-            <w:pPr>
-              <w:rPr>
-                <w:rFonts w:ascii="Wingdings" w:hAnsi="Wingdings"/>
-              </w:rPr>
-            </w:pPr>
-            <w:r>
-              <w:rPr>
-                <w:rFonts w:cstheme="minorHAnsi"/>
-              </w:rPr>
-              <w:t>6.09i</w:t>
+            <w:tcW w:w="1163" w:type="pct"/>
+          </w:tcPr>
+          <w:p>
+            <w:r>
+              <w:t>Aktuelle Dateiname</w:t>
+            </w:r>
+          </w:p>
+        </w:tc>
+        <w:tc>
+          <w:tcPr>
+            <w:tcW w:w="754" w:type="pct"/>
+          </w:tcPr>
+          <w:p>
+            <w:proofErr w:type="spellStart"/>
+            <w:r>
+              <w:t>readonly</w:t>
+            </w:r>
+            <w:proofErr w:type="spellEnd"/>
+          </w:p>
+        </w:tc>
+        <w:tc>
+          <w:tcPr>
+            <w:tcW w:w="372" w:type="pct"/>
+          </w:tcPr>
+          <w:p>
+            <w:pPr>
+              <w:rPr>
+                <w:rFonts w:ascii="Wingdings" w:hAnsi="Wingdings"/>
+              </w:rPr>
+            </w:pPr>
+          </w:p>
+        </w:tc>
+        <w:tc>
+          <w:tcPr>
+            <w:tcW w:w="372" w:type="pct"/>
+          </w:tcPr>
+          <w:p>
+            <w:pPr>
+              <w:rPr>
+                <w:rFonts w:ascii="Wingdings" w:hAnsi="Wingdings"/>
+              </w:rPr>
+            </w:pPr>
+            <w:r>
+              <w:rPr>
+                <w:rFonts w:ascii="Wingdings" w:hAnsi="Wingdings"/>
+              </w:rPr>
+              <w:t>ü</w:t>
             </w:r>
           </w:p>
         </w:tc>
@@ -1073,93 +1216,99 @@
       <w:tr>
         <w:tc>
           <w:tcPr>
-            <w:tcW w:w="1289" w:type="pct"/>
-          </w:tcPr>
-          <w:p>
-            <w:pPr>
-              <w:rPr>
-                <w:noProof/>
-              </w:rPr>
-            </w:pPr>
-            <w:r>
-              <w:rPr>
-                <w:noProof/>
-              </w:rPr>
-              <w:t>/presentation/language</w:t>
-            </w:r>
-            <w:r>
-              <w:rPr>
-                <w:noProof/>
-              </w:rPr>
-              <w:t>s</w:t>
-            </w:r>
-          </w:p>
-        </w:tc>
-        <w:tc>
-          <w:tcPr>
-            <w:tcW w:w="381" w:type="pct"/>
-          </w:tcPr>
-          <w:p>
-            <w:pPr>
-              <w:rPr>
-                <w:noProof/>
-              </w:rPr>
-            </w:pPr>
-            <w:r>
-              <w:rPr>
-                <w:noProof/>
-              </w:rPr>
-              <w:t>string</w:t>
-            </w:r>
-          </w:p>
-        </w:tc>
-        <w:tc>
-          <w:tcPr>
-            <w:tcW w:w="877" w:type="pct"/>
+            <w:tcW w:w="1189" w:type="pct"/>
+          </w:tcPr>
+          <w:p>
+            <w:pPr>
+              <w:rPr>
+                <w:noProof/>
+              </w:rPr>
+            </w:pPr>
+            <w:r>
+              <w:rPr>
+                <w:noProof/>
+              </w:rPr>
+              <w:t>/presentation/primarylanguage</w:t>
+            </w:r>
+          </w:p>
+        </w:tc>
+        <w:tc>
+          <w:tcPr>
+            <w:tcW w:w="345" w:type="pct"/>
+          </w:tcPr>
+          <w:p>
+            <w:pPr>
+              <w:rPr>
+                <w:noProof/>
+              </w:rPr>
+            </w:pPr>
+            <w:r>
+              <w:rPr>
+                <w:noProof/>
+              </w:rPr>
+              <w:t>byte</w:t>
+            </w:r>
+          </w:p>
+        </w:tc>
+        <w:tc>
+          <w:tcPr>
+            <w:tcW w:w="806" w:type="pct"/>
+          </w:tcPr>
+          <w:p>
+            <w:r>
+              <w:t>1..4</w:t>
+            </w:r>
+          </w:p>
+        </w:tc>
+        <w:tc>
+          <w:tcPr>
+            <w:tcW w:w="1163" w:type="pct"/>
+          </w:tcPr>
+          <w:p>
+            <w:r>
+              <w:t>Sprache, die als erstes gezeigt wird</w:t>
+            </w:r>
+          </w:p>
+        </w:tc>
+        <w:tc>
+          <w:tcPr>
+            <w:tcW w:w="754" w:type="pct"/>
           </w:tcPr>
           <w:p/>
         </w:tc>
         <w:tc>
           <w:tcPr>
-            <w:tcW w:w="1260" w:type="pct"/>
-          </w:tcPr>
-          <w:p>
-            <w:r>
-              <w:t>Angezeigte Sprachen</w:t>
-            </w:r>
-          </w:p>
-          <w:p>
-            <w:r>
-              <w:t>kein Wert = „Alle“</w:t>
-            </w:r>
-          </w:p>
-          <w:p>
-            <w:r>
-              <w:t>Ansonsten eine beliebige Kombination aus 1234</w:t>
-            </w:r>
-          </w:p>
-        </w:tc>
-        <w:tc>
-          <w:tcPr>
-            <w:tcW w:w="821" w:type="pct"/>
-          </w:tcPr>
-          <w:p/>
-        </w:tc>
-        <w:tc>
-          <w:tcPr>
-            <w:tcW w:w="372" w:type="pct"/>
-          </w:tcPr>
-          <w:p>
-            <w:pPr>
-              <w:rPr>
-                <w:rFonts w:ascii="Wingdings" w:hAnsi="Wingdings"/>
-              </w:rPr>
-            </w:pPr>
-            <w:r>
+            <w:tcW w:w="372" w:type="pct"/>
+          </w:tcPr>
+          <w:p>
+            <w:pPr>
               <w:rPr>
                 <w:rFonts w:cstheme="minorHAnsi"/>
               </w:rPr>
+            </w:pPr>
+            <w:r>
+              <w:rPr>
+                <w:rFonts w:cstheme="minorHAnsi"/>
+              </w:rPr>
               <w:t>6.09i</w:t>
+            </w:r>
+          </w:p>
+        </w:tc>
+        <w:tc>
+          <w:tcPr>
+            <w:tcW w:w="372" w:type="pct"/>
+          </w:tcPr>
+          <w:p>
+            <w:pPr>
+              <w:rPr>
+                <w:rFonts w:ascii="Wingdings" w:hAnsi="Wingdings"/>
+              </w:rPr>
+            </w:pPr>
+            <w:r>
+              <w:rPr>
+                <w:rFonts w:ascii="Wingdings" w:hAnsi="Wingdings"/>
+              </w:rPr>
+              <w:t>ü</w:t>
             </w:r>
           </w:p>
         </w:tc>
@@ -1167,25 +1316,25 @@
       <w:tr>
         <w:tc>
           <w:tcPr>
-            <w:tcW w:w="1289" w:type="pct"/>
-          </w:tcPr>
-          <w:p>
-            <w:pPr>
-              <w:rPr>
-                <w:noProof/>
-              </w:rPr>
-            </w:pPr>
-            <w:r>
-              <w:rPr>
-                <w:noProof/>
-              </w:rPr>
-              <w:t>/presentation/message/text</w:t>
-            </w:r>
-          </w:p>
-        </w:tc>
-        <w:tc>
-          <w:tcPr>
-            <w:tcW w:w="381" w:type="pct"/>
+            <w:tcW w:w="1189" w:type="pct"/>
+          </w:tcPr>
+          <w:p>
+            <w:pPr>
+              <w:rPr>
+                <w:noProof/>
+              </w:rPr>
+            </w:pPr>
+            <w:r>
+              <w:rPr>
+                <w:noProof/>
+              </w:rPr>
+              <w:t>/presentation/languages</w:t>
+            </w:r>
+          </w:p>
+        </w:tc>
+        <w:tc>
+          <w:tcPr>
+            <w:tcW w:w="345" w:type="pct"/>
           </w:tcPr>
           <w:p>
             <w:pPr>
@@ -1203,23 +1352,33 @@
         </w:tc>
         <w:tc>
           <w:tcPr>
-            <w:tcW w:w="877" w:type="pct"/>
+            <w:tcW w:w="806" w:type="pct"/>
           </w:tcPr>
           <w:p/>
         </w:tc>
         <w:tc>
           <w:tcPr>
-            <w:tcW w:w="1260" w:type="pct"/>
-          </w:tcPr>
-          <w:p>
-            <w:r>
-              <w:t>Mitteilung an die Versammlung Nachricht</w:t>
-            </w:r>
-          </w:p>
-        </w:tc>
-        <w:tc>
-          <w:tcPr>
-            <w:tcW w:w="821" w:type="pct"/>
+            <w:tcW w:w="1163" w:type="pct"/>
+          </w:tcPr>
+          <w:p>
+            <w:r>
+              <w:t>Angezeigte Sprachen</w:t>
+            </w:r>
+          </w:p>
+          <w:p>
+            <w:r>
+              <w:t>kein Wert = „Alle“</w:t>
+            </w:r>
+          </w:p>
+          <w:p>
+            <w:r>
+              <w:t>Ansonsten eine beliebige Kombination aus 1234</w:t>
+            </w:r>
+          </w:p>
+        </w:tc>
+        <w:tc>
+          <w:tcPr>
+            <w:tcW w:w="754" w:type="pct"/>
           </w:tcPr>
           <w:p/>
         </w:tc>
@@ -1230,82 +1389,97 @@
           <w:p>
             <w:pPr>
               <w:rPr>
-                <w:rFonts w:ascii="Wingdings" w:hAnsi="Wingdings"/>
-              </w:rPr>
-            </w:pPr>
+                <w:rFonts w:cstheme="minorHAnsi"/>
+              </w:rPr>
+            </w:pPr>
+            <w:r>
+              <w:rPr>
+                <w:rFonts w:cstheme="minorHAnsi"/>
+              </w:rPr>
+              <w:t>6.09i</w:t>
+            </w:r>
+          </w:p>
+        </w:tc>
+        <w:tc>
+          <w:tcPr>
+            <w:tcW w:w="372" w:type="pct"/>
+          </w:tcPr>
+          <w:p>
+            <w:pPr>
+              <w:rPr>
+                <w:rFonts w:ascii="Wingdings" w:hAnsi="Wingdings"/>
+              </w:rPr>
+            </w:pPr>
+            <w:r>
+              <w:rPr>
+                <w:rFonts w:ascii="Wingdings" w:hAnsi="Wingdings"/>
+              </w:rPr>
+              <w:t>ü</w:t>
+            </w:r>
           </w:p>
         </w:tc>
       </w:tr>
       <w:tr>
         <w:tc>
           <w:tcPr>
-            <w:tcW w:w="1289" w:type="pct"/>
-          </w:tcPr>
-          <w:p>
-            <w:pPr>
-              <w:rPr>
-                <w:noProof/>
-              </w:rPr>
-            </w:pPr>
-            <w:r>
-              <w:rPr>
-                <w:noProof/>
-              </w:rPr>
-              <w:t>/presentation/message/visible</w:t>
-            </w:r>
-          </w:p>
-        </w:tc>
-        <w:tc>
-          <w:tcPr>
-            <w:tcW w:w="381" w:type="pct"/>
-          </w:tcPr>
-          <w:p>
-            <w:pPr>
-              <w:rPr>
-                <w:noProof/>
-              </w:rPr>
-            </w:pPr>
-            <w:r>
-              <w:rPr>
-                <w:noProof/>
-              </w:rPr>
-              <w:t>bool</w:t>
-            </w:r>
-          </w:p>
-        </w:tc>
-        <w:tc>
-          <w:tcPr>
-            <w:tcW w:w="877" w:type="pct"/>
-          </w:tcPr>
-          <w:p>
-            <w:r>
-              <w:t>0: nicht sichtbar</w:t>
-            </w:r>
-          </w:p>
-          <w:p>
-            <w:r>
-              <w:t>1: sichtbar</w:t>
-            </w:r>
-          </w:p>
-        </w:tc>
-        <w:tc>
-          <w:tcPr>
-            <w:tcW w:w="1260" w:type="pct"/>
-          </w:tcPr>
-          <w:p>
-            <w:r>
-              <w:t>Mitteilung an die Versammlung zeigen</w:t>
-            </w:r>
-          </w:p>
-        </w:tc>
-        <w:tc>
-          <w:tcPr>
-            <w:tcW w:w="821" w:type="pct"/>
+            <w:tcW w:w="1189" w:type="pct"/>
+          </w:tcPr>
+          <w:p>
+            <w:pPr>
+              <w:rPr>
+                <w:noProof/>
+              </w:rPr>
+            </w:pPr>
+            <w:r>
+              <w:rPr>
+                <w:noProof/>
+              </w:rPr>
+              <w:t>/presentation/message/text</w:t>
+            </w:r>
+          </w:p>
+        </w:tc>
+        <w:tc>
+          <w:tcPr>
+            <w:tcW w:w="345" w:type="pct"/>
+          </w:tcPr>
+          <w:p>
+            <w:pPr>
+              <w:rPr>
+                <w:noProof/>
+              </w:rPr>
+            </w:pPr>
+            <w:r>
+              <w:rPr>
+                <w:noProof/>
+              </w:rPr>
+              <w:t>string</w:t>
+            </w:r>
+          </w:p>
+        </w:tc>
+        <w:tc>
+          <w:tcPr>
+            <w:tcW w:w="806" w:type="pct"/>
           </w:tcPr>
           <w:p/>
         </w:tc>
         <w:tc>
           <w:tcPr>
+            <w:tcW w:w="1163" w:type="pct"/>
+          </w:tcPr>
+          <w:p>
+            <w:r>
+              <w:t>Mitteilung an die Versammlung Nachricht</w:t>
+            </w:r>
+          </w:p>
+        </w:tc>
+        <w:tc>
+          <w:tcPr>
+            <w:tcW w:w="754" w:type="pct"/>
+          </w:tcPr>
+          <w:p/>
+        </w:tc>
+        <w:tc>
+          <w:tcPr>
             <w:tcW w:w="372" w:type="pct"/>
           </w:tcPr>
           <w:p>
@@ -1318,7 +1492,25 @@
               <w:rPr>
                 <w:rFonts w:cstheme="minorHAnsi"/>
               </w:rPr>
-              <w:t>readonly</w:t>
+              <w:t>6.10a</w:t>
+            </w:r>
+          </w:p>
+        </w:tc>
+        <w:tc>
+          <w:tcPr>
+            <w:tcW w:w="372" w:type="pct"/>
+          </w:tcPr>
+          <w:p>
+            <w:pPr>
+              <w:rPr>
+                <w:rFonts w:ascii="Wingdings" w:hAnsi="Wingdings"/>
+              </w:rPr>
+            </w:pPr>
+            <w:r>
+              <w:rPr>
+                <w:rFonts w:ascii="Wingdings" w:hAnsi="Wingdings"/>
+              </w:rPr>
+              <w:t>ü</w:t>
             </w:r>
           </w:p>
         </w:tc>
@@ -1326,25 +1518,25 @@
       <w:tr>
         <w:tc>
           <w:tcPr>
-            <w:tcW w:w="1289" w:type="pct"/>
-          </w:tcPr>
-          <w:p>
-            <w:pPr>
-              <w:rPr>
-                <w:noProof/>
-              </w:rPr>
-            </w:pPr>
-            <w:r>
-              <w:rPr>
-                <w:noProof/>
-              </w:rPr>
-              <w:t>/presentation/permanentblack</w:t>
-            </w:r>
-          </w:p>
-        </w:tc>
-        <w:tc>
-          <w:tcPr>
-            <w:tcW w:w="381" w:type="pct"/>
+            <w:tcW w:w="1189" w:type="pct"/>
+          </w:tcPr>
+          <w:p>
+            <w:pPr>
+              <w:rPr>
+                <w:noProof/>
+              </w:rPr>
+            </w:pPr>
+            <w:r>
+              <w:rPr>
+                <w:noProof/>
+              </w:rPr>
+              <w:t>/presentation/message/visible</w:t>
+            </w:r>
+          </w:p>
+        </w:tc>
+        <w:tc>
+          <w:tcPr>
+            <w:tcW w:w="345" w:type="pct"/>
           </w:tcPr>
           <w:p>
             <w:pPr>
@@ -1362,28 +1554,37 @@
         </w:tc>
         <w:tc>
           <w:tcPr>
-            <w:tcW w:w="877" w:type="pct"/>
+            <w:tcW w:w="806" w:type="pct"/>
+          </w:tcPr>
+          <w:p>
+            <w:r>
+              <w:t>0: nicht sichtbar</w:t>
+            </w:r>
+          </w:p>
+          <w:p>
+            <w:r>
+              <w:t>1: sichtbar</w:t>
+            </w:r>
+          </w:p>
+        </w:tc>
+        <w:tc>
+          <w:tcPr>
+            <w:tcW w:w="1163" w:type="pct"/>
+          </w:tcPr>
+          <w:p>
+            <w:r>
+              <w:t>Mitteilung an die Versammlung zeigen</w:t>
+            </w:r>
+          </w:p>
+        </w:tc>
+        <w:tc>
+          <w:tcPr>
+            <w:tcW w:w="754" w:type="pct"/>
           </w:tcPr>
           <w:p/>
         </w:tc>
         <w:tc>
           <w:tcPr>
-            <w:tcW w:w="1260" w:type="pct"/>
-          </w:tcPr>
-          <w:p>
-            <w:r>
-              <w:t>Präsentation auf blank schalten</w:t>
-            </w:r>
-          </w:p>
-        </w:tc>
-        <w:tc>
-          <w:tcPr>
-            <w:tcW w:w="821" w:type="pct"/>
-          </w:tcPr>
-          <w:p/>
-        </w:tc>
-        <w:tc>
-          <w:tcPr>
             <w:tcW w:w="372" w:type="pct"/>
           </w:tcPr>
           <w:p>
@@ -1396,7 +1597,25 @@
               <w:rPr>
                 <w:rFonts w:cstheme="minorHAnsi"/>
               </w:rPr>
-              <w:t>6.09i</w:t>
+              <w:t>6.10a</w:t>
+            </w:r>
+          </w:p>
+        </w:tc>
+        <w:tc>
+          <w:tcPr>
+            <w:tcW w:w="372" w:type="pct"/>
+          </w:tcPr>
+          <w:p>
+            <w:pPr>
+              <w:rPr>
+                <w:rFonts w:ascii="Wingdings" w:hAnsi="Wingdings"/>
+              </w:rPr>
+            </w:pPr>
+            <w:r>
+              <w:rPr>
+                <w:rFonts w:ascii="Wingdings" w:hAnsi="Wingdings"/>
+              </w:rPr>
+              <w:t>ü</w:t>
             </w:r>
           </w:p>
         </w:tc>
@@ -1404,74 +1623,88 @@
       <w:tr>
         <w:tc>
           <w:tcPr>
-            <w:tcW w:w="1289" w:type="pct"/>
-          </w:tcPr>
-          <w:p>
-            <w:pPr>
-              <w:rPr>
-                <w:noProof/>
-              </w:rPr>
-            </w:pPr>
-            <w:r>
-              <w:rPr>
-                <w:noProof/>
-              </w:rPr>
-              <w:t>/playlist/itemindex</w:t>
-            </w:r>
-          </w:p>
-        </w:tc>
-        <w:tc>
-          <w:tcPr>
-            <w:tcW w:w="381" w:type="pct"/>
-          </w:tcPr>
-          <w:p>
-            <w:pPr>
-              <w:rPr>
-                <w:noProof/>
-              </w:rPr>
-            </w:pPr>
-            <w:r>
-              <w:rPr>
-                <w:noProof/>
-              </w:rPr>
-              <w:t>int</w:t>
-            </w:r>
-          </w:p>
-        </w:tc>
-        <w:tc>
-          <w:tcPr>
-            <w:tcW w:w="877" w:type="pct"/>
-          </w:tcPr>
-          <w:p>
-            <w:r>
-              <w:t>0..32767</w:t>
-            </w:r>
-          </w:p>
-        </w:tc>
-        <w:tc>
-          <w:tcPr>
-            <w:tcW w:w="1260" w:type="pct"/>
-          </w:tcPr>
-          <w:p>
-            <w:r>
-              <w:t>Ausgewählter Eintrag im Ablaufplan</w:t>
-            </w:r>
-          </w:p>
-        </w:tc>
-        <w:tc>
-          <w:tcPr>
-            <w:tcW w:w="821" w:type="pct"/>
+            <w:tcW w:w="1189" w:type="pct"/>
+          </w:tcPr>
+          <w:p>
+            <w:pPr>
+              <w:rPr>
+                <w:noProof/>
+              </w:rPr>
+            </w:pPr>
+            <w:r>
+              <w:rPr>
+                <w:noProof/>
+              </w:rPr>
+              <w:t>/presentation/permanentblack</w:t>
+            </w:r>
+          </w:p>
+        </w:tc>
+        <w:tc>
+          <w:tcPr>
+            <w:tcW w:w="345" w:type="pct"/>
+          </w:tcPr>
+          <w:p>
+            <w:pPr>
+              <w:rPr>
+                <w:noProof/>
+              </w:rPr>
+            </w:pPr>
+            <w:r>
+              <w:rPr>
+                <w:noProof/>
+              </w:rPr>
+              <w:t>bool</w:t>
+            </w:r>
+          </w:p>
+        </w:tc>
+        <w:tc>
+          <w:tcPr>
+            <w:tcW w:w="806" w:type="pct"/>
           </w:tcPr>
           <w:p/>
         </w:tc>
         <w:tc>
           <w:tcPr>
-            <w:tcW w:w="372" w:type="pct"/>
-          </w:tcPr>
-          <w:p>
-            <w:pPr>
-              <w:rPr>
-                <w:rFonts w:ascii="Wingdings" w:hAnsi="Wingdings"/>
+            <w:tcW w:w="1163" w:type="pct"/>
+          </w:tcPr>
+          <w:p>
+            <w:r>
+              <w:t>Präsentation dauerhaft auf schwarz schalten</w:t>
+            </w:r>
+          </w:p>
+        </w:tc>
+        <w:tc>
+          <w:tcPr>
+            <w:tcW w:w="754" w:type="pct"/>
+          </w:tcPr>
+          <w:p/>
+        </w:tc>
+        <w:tc>
+          <w:tcPr>
+            <w:tcW w:w="372" w:type="pct"/>
+          </w:tcPr>
+          <w:p>
+            <w:pPr>
+              <w:rPr>
+                <w:rFonts w:cstheme="minorHAnsi"/>
+              </w:rPr>
+            </w:pPr>
+            <w:r>
+              <w:rPr>
+                <w:rFonts w:cstheme="minorHAnsi"/>
+              </w:rPr>
+              <w:t>6.09i</w:t>
+            </w:r>
+          </w:p>
+        </w:tc>
+        <w:tc>
+          <w:tcPr>
+            <w:tcW w:w="372" w:type="pct"/>
+          </w:tcPr>
+          <w:p>
+            <w:pPr>
+              <w:rPr>
+                <w:rFonts w:cstheme="minorHAnsi"/>
               </w:rPr>
             </w:pPr>
             <w:r>
@@ -1486,25 +1719,31 @@
       <w:tr>
         <w:tc>
           <w:tcPr>
-            <w:tcW w:w="1289" w:type="pct"/>
-          </w:tcPr>
-          <w:p>
-            <w:pPr>
-              <w:rPr>
-                <w:noProof/>
-              </w:rPr>
-            </w:pPr>
-            <w:r>
-              <w:rPr>
-                <w:noProof/>
-              </w:rPr>
-              <w:t>/playlist/filename</w:t>
-            </w:r>
-          </w:p>
-        </w:tc>
-        <w:tc>
-          <w:tcPr>
-            <w:tcW w:w="381" w:type="pct"/>
+            <w:tcW w:w="1189" w:type="pct"/>
+          </w:tcPr>
+          <w:p>
+            <w:pPr>
+              <w:rPr>
+                <w:noProof/>
+              </w:rPr>
+            </w:pPr>
+            <w:r>
+              <w:rPr>
+                <w:noProof/>
+              </w:rPr>
+              <w:t>/stage/layout</w:t>
+            </w:r>
+            <w:r>
+              <w:rPr>
+                <w:noProof/>
+              </w:rPr>
+              <w:t>/name</w:t>
+            </w:r>
+          </w:p>
+        </w:tc>
+        <w:tc>
+          <w:tcPr>
+            <w:tcW w:w="345" w:type="pct"/>
           </w:tcPr>
           <w:p>
             <w:pPr>
@@ -1522,40 +1761,99 @@
         </w:tc>
         <w:tc>
           <w:tcPr>
-            <w:tcW w:w="877" w:type="pct"/>
+            <w:tcW w:w="806" w:type="pct"/>
+          </w:tcPr>
+          <w:p>
+            <w:r>
+              <w:t>Name vom Layout</w:t>
+            </w:r>
+          </w:p>
+        </w:tc>
+        <w:tc>
+          <w:tcPr>
+            <w:tcW w:w="1163" w:type="pct"/>
+          </w:tcPr>
+          <w:p>
+            <w:r>
+              <w:t>Stage Monitor Layout laden</w:t>
+            </w:r>
+          </w:p>
+          <w:p>
+            <w:r>
+              <w:t>Send</w:t>
+            </w:r>
+            <w:r>
+              <w:t xml:space="preserve"> „</w:t>
+            </w:r>
+            <w:proofErr w:type="spellStart"/>
+            <w:r>
+              <w:t>StageMonitor</w:t>
+            </w:r>
+            <w:proofErr w:type="spellEnd"/>
+            <w:r>
+              <w:t xml:space="preserve">“ </w:t>
+            </w:r>
+            <w:proofErr w:type="spellStart"/>
+            <w:r>
+              <w:t>for</w:t>
+            </w:r>
+            <w:proofErr w:type="spellEnd"/>
+            <w:r>
+              <w:t xml:space="preserve"> </w:t>
+            </w:r>
+            <w:proofErr w:type="spellStart"/>
+            <w:r>
+              <w:t>default</w:t>
+            </w:r>
+            <w:proofErr w:type="spellEnd"/>
+            <w:r>
+              <w:t xml:space="preserve"> </w:t>
+            </w:r>
+            <w:proofErr w:type="spellStart"/>
+            <w:r>
+              <w:t>layout</w:t>
+            </w:r>
+            <w:proofErr w:type="spellEnd"/>
+          </w:p>
+          <w:p>
+            <w:r>
+              <w:lastRenderedPageBreak/>
+              <w:t>Entspricht dem Dateinamen vom Layout, aber ohne Dateiendung.</w:t>
+            </w:r>
+          </w:p>
+        </w:tc>
+        <w:tc>
+          <w:tcPr>
+            <w:tcW w:w="754" w:type="pct"/>
           </w:tcPr>
           <w:p/>
         </w:tc>
         <w:tc>
           <w:tcPr>
-            <w:tcW w:w="1260" w:type="pct"/>
-          </w:tcPr>
-          <w:p>
-            <w:r>
-              <w:t>Dateiname Ablaufplan</w:t>
-            </w:r>
-          </w:p>
-        </w:tc>
-        <w:tc>
-          <w:tcPr>
-            <w:tcW w:w="821" w:type="pct"/>
-          </w:tcPr>
-          <w:p>
-            <w:proofErr w:type="spellStart"/>
-            <w:r>
-              <w:t>readonly</w:t>
-            </w:r>
-            <w:proofErr w:type="spellEnd"/>
-          </w:p>
-        </w:tc>
-        <w:tc>
-          <w:tcPr>
-            <w:tcW w:w="372" w:type="pct"/>
-          </w:tcPr>
-          <w:p>
-            <w:pPr>
-              <w:rPr>
-                <w:rFonts w:ascii="Wingdings" w:hAnsi="Wingdings"/>
+            <w:tcW w:w="372" w:type="pct"/>
+          </w:tcPr>
+          <w:p>
+            <w:pPr>
+              <w:rPr>
+                <w:rFonts w:cstheme="minorHAnsi"/>
+              </w:rPr>
+            </w:pPr>
+            <w:r>
+              <w:rPr>
+                <w:rFonts w:cstheme="minorHAnsi"/>
+              </w:rPr>
+              <w:t>6.10a</w:t>
+            </w:r>
+          </w:p>
+        </w:tc>
+        <w:tc>
+          <w:tcPr>
+            <w:tcW w:w="372" w:type="pct"/>
+          </w:tcPr>
+          <w:p>
+            <w:pPr>
+              <w:rPr>
+                <w:rFonts w:cstheme="minorHAnsi"/>
               </w:rPr>
             </w:pPr>
             <w:r>
@@ -1570,86 +1868,77 @@
       <w:tr>
         <w:tc>
           <w:tcPr>
-            <w:tcW w:w="1289" w:type="pct"/>
-          </w:tcPr>
-          <w:p>
-            <w:pPr>
-              <w:rPr>
-                <w:noProof/>
-              </w:rPr>
-            </w:pPr>
-            <w:r>
-              <w:rPr>
-                <w:noProof/>
-              </w:rPr>
-              <w:t>/playlist/next</w:t>
-            </w:r>
-          </w:p>
-        </w:tc>
-        <w:tc>
-          <w:tcPr>
-            <w:tcW w:w="381" w:type="pct"/>
-          </w:tcPr>
-          <w:p>
-            <w:pPr>
-              <w:rPr>
-                <w:noProof/>
-              </w:rPr>
-            </w:pPr>
-            <w:r>
-              <w:rPr>
-                <w:noProof/>
-              </w:rPr>
-              <w:t>int</w:t>
-            </w:r>
-          </w:p>
-        </w:tc>
-        <w:tc>
-          <w:tcPr>
-            <w:tcW w:w="877" w:type="pct"/>
-          </w:tcPr>
-          <w:p>
-            <w:r>
-              <w:t xml:space="preserve">0: </w:t>
-            </w:r>
-            <w:proofErr w:type="spellStart"/>
-            <w:r>
-              <w:t>no-op</w:t>
-            </w:r>
-            <w:proofErr w:type="spellEnd"/>
-          </w:p>
-          <w:p>
-            <w:r>
-              <w:t xml:space="preserve">1: </w:t>
-            </w:r>
-            <w:proofErr w:type="spellStart"/>
-            <w:r>
-              <w:t>execute</w:t>
-            </w:r>
-            <w:proofErr w:type="spellEnd"/>
+            <w:tcW w:w="1189" w:type="pct"/>
+          </w:tcPr>
+          <w:p>
+            <w:pPr>
+              <w:rPr>
+                <w:noProof/>
+              </w:rPr>
+            </w:pPr>
+            <w:r>
+              <w:rPr>
+                <w:noProof/>
+              </w:rPr>
+              <w:t>/stage/</w:t>
+            </w:r>
+            <w:r>
+              <w:rPr>
+                <w:noProof/>
+              </w:rPr>
+              <w:t>layout/timer</w:t>
+            </w:r>
+            <w:r>
+              <w:rPr>
+                <w:noProof/>
+              </w:rPr>
+              <w:t>init</w:t>
+            </w:r>
+          </w:p>
+        </w:tc>
+        <w:tc>
+          <w:tcPr>
+            <w:tcW w:w="345" w:type="pct"/>
+          </w:tcPr>
+          <w:p>
+            <w:pPr>
+              <w:rPr>
+                <w:noProof/>
+              </w:rPr>
+            </w:pPr>
+            <w:r>
+              <w:rPr>
+                <w:noProof/>
+              </w:rPr>
+              <w:t>timecode</w:t>
+            </w:r>
+          </w:p>
+        </w:tc>
+        <w:tc>
+          <w:tcPr>
+            <w:tcW w:w="806" w:type="pct"/>
+          </w:tcPr>
+          <w:p/>
+        </w:tc>
+        <w:tc>
+          <w:tcPr>
+            <w:tcW w:w="1163" w:type="pct"/>
+          </w:tcPr>
+          <w:p>
+            <w:r>
+              <w:t>Initialw</w:t>
+            </w:r>
+            <w:r>
+              <w:t>ert für Countdown, …</w:t>
+            </w:r>
             <w:r>
               <w:t xml:space="preserve"> </w:t>
             </w:r>
-            <w:proofErr w:type="spellStart"/>
-            <w:r>
-              <w:t>command</w:t>
-            </w:r>
-            <w:proofErr w:type="spellEnd"/>
-          </w:p>
-        </w:tc>
-        <w:tc>
-          <w:tcPr>
-            <w:tcW w:w="1260" w:type="pct"/>
-          </w:tcPr>
-          <w:p>
-            <w:r>
-              <w:t>Gehe zu nächstem Eintrag im Ablaufplan</w:t>
-            </w:r>
-          </w:p>
-        </w:tc>
-        <w:tc>
-          <w:tcPr>
-            <w:tcW w:w="821" w:type="pct"/>
+          </w:p>
+        </w:tc>
+        <w:tc>
+          <w:tcPr>
+            <w:tcW w:w="754" w:type="pct"/>
           </w:tcPr>
           <w:p/>
         </w:tc>
@@ -1660,7 +1949,25 @@
           <w:p>
             <w:pPr>
               <w:rPr>
-                <w:rFonts w:ascii="Wingdings" w:hAnsi="Wingdings"/>
+                <w:rFonts w:cstheme="minorHAnsi"/>
+              </w:rPr>
+            </w:pPr>
+            <w:r>
+              <w:rPr>
+                <w:rFonts w:cstheme="minorHAnsi"/>
+              </w:rPr>
+              <w:t>6.10a</w:t>
+            </w:r>
+          </w:p>
+        </w:tc>
+        <w:tc>
+          <w:tcPr>
+            <w:tcW w:w="372" w:type="pct"/>
+          </w:tcPr>
+          <w:p>
+            <w:pPr>
+              <w:rPr>
+                <w:rFonts w:cstheme="minorHAnsi"/>
               </w:rPr>
             </w:pPr>
             <w:r>
@@ -1675,88 +1982,98 @@
       <w:tr>
         <w:tc>
           <w:tcPr>
-            <w:tcW w:w="1289" w:type="pct"/>
-          </w:tcPr>
-          <w:p>
-            <w:pPr>
-              <w:rPr>
-                <w:noProof/>
-              </w:rPr>
-            </w:pPr>
-            <w:r>
-              <w:rPr>
-                <w:noProof/>
-              </w:rPr>
-              <w:t>/playlist/previous</w:t>
-            </w:r>
-          </w:p>
-        </w:tc>
-        <w:tc>
-          <w:tcPr>
-            <w:tcW w:w="381" w:type="pct"/>
-          </w:tcPr>
-          <w:p>
-            <w:pPr>
-              <w:rPr>
-                <w:noProof/>
-              </w:rPr>
-            </w:pPr>
-            <w:r>
-              <w:rPr>
-                <w:noProof/>
-              </w:rPr>
-              <w:t>int</w:t>
-            </w:r>
-          </w:p>
-        </w:tc>
-        <w:tc>
-          <w:tcPr>
-            <w:tcW w:w="877" w:type="pct"/>
-          </w:tcPr>
-          <w:p>
-            <w:r>
-              <w:t xml:space="preserve">0: </w:t>
+            <w:tcW w:w="1189" w:type="pct"/>
+          </w:tcPr>
+          <w:p>
+            <w:pPr>
+              <w:rPr>
+                <w:noProof/>
+              </w:rPr>
+            </w:pPr>
+            <w:r>
+              <w:rPr>
+                <w:noProof/>
+              </w:rPr>
+              <w:t>/stage/message</w:t>
+            </w:r>
+          </w:p>
+        </w:tc>
+        <w:tc>
+          <w:tcPr>
+            <w:tcW w:w="345" w:type="pct"/>
+          </w:tcPr>
+          <w:p>
+            <w:pPr>
+              <w:rPr>
+                <w:noProof/>
+              </w:rPr>
+            </w:pPr>
+            <w:r>
+              <w:rPr>
+                <w:noProof/>
+              </w:rPr>
+              <w:t>string</w:t>
+            </w:r>
+          </w:p>
+        </w:tc>
+        <w:tc>
+          <w:tcPr>
+            <w:tcW w:w="806" w:type="pct"/>
+          </w:tcPr>
+          <w:p>
+            <w:r>
+              <w:t>Text, der gezeigt werden soll</w:t>
+            </w:r>
+          </w:p>
+        </w:tc>
+        <w:tc>
+          <w:tcPr>
+            <w:tcW w:w="1163" w:type="pct"/>
+          </w:tcPr>
+          <w:p>
+            <w:r>
+              <w:t>Mitteilung an die Stage</w:t>
+            </w:r>
+            <w:r>
+              <w:t>.</w:t>
+            </w:r>
+          </w:p>
+          <w:p>
+            <w:r>
+              <w:t>Löschen mit leerem String.</w:t>
+            </w:r>
+          </w:p>
+          <w:p>
+            <w:r>
+              <w:t xml:space="preserve">Funktioniert nur, wenn im Layout eine </w:t>
             </w:r>
             <w:proofErr w:type="spellStart"/>
             <w:r>
-              <w:t>no-op</w:t>
+              <w:t>Textbox</w:t>
             </w:r>
             <w:proofErr w:type="spellEnd"/>
-          </w:p>
-          <w:p>
-            <w:r>
-              <w:t xml:space="preserve">1: </w:t>
-            </w:r>
-            <w:proofErr w:type="spellStart"/>
-            <w:r>
-              <w:t>execute</w:t>
-            </w:r>
-            <w:proofErr w:type="spellEnd"/>
-            <w:r>
-              <w:t xml:space="preserve"> </w:t>
-            </w:r>
-            <w:proofErr w:type="spellStart"/>
-            <w:r>
-              <w:t>command</w:t>
-            </w:r>
-            <w:proofErr w:type="spellEnd"/>
-          </w:p>
-        </w:tc>
-        <w:tc>
-          <w:tcPr>
-            <w:tcW w:w="1260" w:type="pct"/>
-          </w:tcPr>
-          <w:p>
-            <w:r>
-              <w:t>Gehe zu vorigem Eintrag im Ablaufplan</w:t>
-            </w:r>
-          </w:p>
-        </w:tc>
-        <w:tc>
-          <w:tcPr>
-            <w:tcW w:w="821" w:type="pct"/>
+            <w:r>
+              <w:t xml:space="preserve"> dafür definiert wurde.</w:t>
+            </w:r>
+          </w:p>
+        </w:tc>
+        <w:tc>
+          <w:tcPr>
+            <w:tcW w:w="754" w:type="pct"/>
           </w:tcPr>
           <w:p/>
+        </w:tc>
+        <w:tc>
+          <w:tcPr>
+            <w:tcW w:w="372" w:type="pct"/>
+          </w:tcPr>
+          <w:p>
+            <w:pPr>
+              <w:rPr>
+                <w:rFonts w:cstheme="minorHAnsi"/>
+              </w:rPr>
+            </w:pPr>
+          </w:p>
         </w:tc>
         <w:tc>
           <w:tcPr>
@@ -1780,26 +2097,25 @@
       <w:tr>
         <w:tc>
           <w:tcPr>
-            <w:tcW w:w="1289" w:type="pct"/>
-          </w:tcPr>
-          <w:p>
-            <w:pPr>
-              <w:rPr>
-                <w:noProof/>
-              </w:rPr>
-            </w:pPr>
-            <w:r>
-              <w:rPr>
-                <w:noProof/>
-              </w:rPr>
-              <w:lastRenderedPageBreak/>
-              <w:t>/playlist/count</w:t>
-            </w:r>
-          </w:p>
-        </w:tc>
-        <w:tc>
-          <w:tcPr>
-            <w:tcW w:w="381" w:type="pct"/>
+            <w:tcW w:w="1189" w:type="pct"/>
+          </w:tcPr>
+          <w:p>
+            <w:pPr>
+              <w:rPr>
+                <w:noProof/>
+              </w:rPr>
+            </w:pPr>
+            <w:r>
+              <w:rPr>
+                <w:noProof/>
+              </w:rPr>
+              <w:t>/playlist/itemindex</w:t>
+            </w:r>
+          </w:p>
+        </w:tc>
+        <w:tc>
+          <w:tcPr>
+            <w:tcW w:w="345" w:type="pct"/>
           </w:tcPr>
           <w:p>
             <w:pPr>
@@ -1817,30 +2133,40 @@
         </w:tc>
         <w:tc>
           <w:tcPr>
-            <w:tcW w:w="877" w:type="pct"/>
+            <w:tcW w:w="806" w:type="pct"/>
+          </w:tcPr>
+          <w:p>
+            <w:r>
+              <w:t>0..32767</w:t>
+            </w:r>
+          </w:p>
+        </w:tc>
+        <w:tc>
+          <w:tcPr>
+            <w:tcW w:w="1163" w:type="pct"/>
+          </w:tcPr>
+          <w:p>
+            <w:r>
+              <w:t>Ausgewählter Eintrag im Ablaufplan</w:t>
+            </w:r>
+          </w:p>
+        </w:tc>
+        <w:tc>
+          <w:tcPr>
+            <w:tcW w:w="754" w:type="pct"/>
           </w:tcPr>
           <w:p/>
         </w:tc>
         <w:tc>
           <w:tcPr>
-            <w:tcW w:w="1260" w:type="pct"/>
-          </w:tcPr>
-          <w:p>
-            <w:r>
-              <w:t>Anzahl Einträge im Ablaufplan</w:t>
-            </w:r>
-          </w:p>
-        </w:tc>
-        <w:tc>
-          <w:tcPr>
-            <w:tcW w:w="821" w:type="pct"/>
-          </w:tcPr>
-          <w:p>
-            <w:proofErr w:type="spellStart"/>
-            <w:r>
-              <w:t>readonly</w:t>
-            </w:r>
-            <w:proofErr w:type="spellEnd"/>
+            <w:tcW w:w="372" w:type="pct"/>
+          </w:tcPr>
+          <w:p>
+            <w:pPr>
+              <w:rPr>
+                <w:rFonts w:ascii="Wingdings" w:hAnsi="Wingdings"/>
+              </w:rPr>
+            </w:pPr>
           </w:p>
         </w:tc>
         <w:tc>
@@ -1865,25 +2191,25 @@
       <w:tr>
         <w:tc>
           <w:tcPr>
-            <w:tcW w:w="1289" w:type="pct"/>
-          </w:tcPr>
-          <w:p>
-            <w:pPr>
-              <w:rPr>
-                <w:noProof/>
-              </w:rPr>
-            </w:pPr>
-            <w:r>
-              <w:rPr>
-                <w:noProof/>
-              </w:rPr>
-              <w:t>/playlist/items/**/caption</w:t>
-            </w:r>
-          </w:p>
-        </w:tc>
-        <w:tc>
-          <w:tcPr>
-            <w:tcW w:w="381" w:type="pct"/>
+            <w:tcW w:w="1189" w:type="pct"/>
+          </w:tcPr>
+          <w:p>
+            <w:pPr>
+              <w:rPr>
+                <w:noProof/>
+              </w:rPr>
+            </w:pPr>
+            <w:r>
+              <w:rPr>
+                <w:noProof/>
+              </w:rPr>
+              <w:t>/playlist/filename</w:t>
+            </w:r>
+          </w:p>
+        </w:tc>
+        <w:tc>
+          <w:tcPr>
+            <w:tcW w:w="345" w:type="pct"/>
           </w:tcPr>
           <w:p>
             <w:pPr>
@@ -1901,35 +2227,23 @@
         </w:tc>
         <w:tc>
           <w:tcPr>
-            <w:tcW w:w="877" w:type="pct"/>
-          </w:tcPr>
-          <w:p>
-            <w:r>
-              <w:t xml:space="preserve">** = </w:t>
-            </w:r>
-            <w:proofErr w:type="gramStart"/>
-            <w:r>
-              <w:t>0..</w:t>
-            </w:r>
-            <w:proofErr w:type="gramEnd"/>
-            <w:r>
-              <w:t>MaxInt</w:t>
-            </w:r>
-          </w:p>
-        </w:tc>
-        <w:tc>
-          <w:tcPr>
-            <w:tcW w:w="1260" w:type="pct"/>
-          </w:tcPr>
-          <w:p>
-            <w:r>
-              <w:t>Titel Eintrag ** im Ablaufplan</w:t>
-            </w:r>
-          </w:p>
-        </w:tc>
-        <w:tc>
-          <w:tcPr>
-            <w:tcW w:w="821" w:type="pct"/>
+            <w:tcW w:w="806" w:type="pct"/>
+          </w:tcPr>
+          <w:p/>
+        </w:tc>
+        <w:tc>
+          <w:tcPr>
+            <w:tcW w:w="1163" w:type="pct"/>
+          </w:tcPr>
+          <w:p>
+            <w:r>
+              <w:t>Dateiname Ablaufplan</w:t>
+            </w:r>
+          </w:p>
+        </w:tc>
+        <w:tc>
+          <w:tcPr>
+            <w:tcW w:w="754" w:type="pct"/>
           </w:tcPr>
           <w:p>
             <w:proofErr w:type="spellStart"/>
@@ -1937,24 +2251,18 @@
               <w:t>readonly</w:t>
             </w:r>
             <w:proofErr w:type="spellEnd"/>
-            <w:r>
-              <w:t xml:space="preserve">, </w:t>
-            </w:r>
-          </w:p>
-          <w:p>
-            <w:proofErr w:type="spellStart"/>
-            <w:r>
-              <w:t>no</w:t>
-            </w:r>
-            <w:proofErr w:type="spellEnd"/>
-            <w:r>
-              <w:t xml:space="preserve"> </w:t>
-            </w:r>
-            <w:proofErr w:type="spellStart"/>
-            <w:r>
-              <w:t>subscription</w:t>
-            </w:r>
-            <w:proofErr w:type="spellEnd"/>
+          </w:p>
+        </w:tc>
+        <w:tc>
+          <w:tcPr>
+            <w:tcW w:w="372" w:type="pct"/>
+          </w:tcPr>
+          <w:p>
+            <w:pPr>
+              <w:rPr>
+                <w:rFonts w:ascii="Wingdings" w:hAnsi="Wingdings"/>
+              </w:rPr>
+            </w:pPr>
           </w:p>
         </w:tc>
         <w:tc>
@@ -1979,86 +2287,61 @@
       <w:tr>
         <w:tc>
           <w:tcPr>
-            <w:tcW w:w="1289" w:type="pct"/>
-          </w:tcPr>
-          <w:p>
-            <w:pPr>
-              <w:rPr>
-                <w:noProof/>
-              </w:rPr>
-            </w:pPr>
-            <w:r>
-              <w:rPr>
-                <w:noProof/>
-              </w:rPr>
-              <w:t>/playlist/items/**/filename</w:t>
-            </w:r>
-          </w:p>
-        </w:tc>
-        <w:tc>
-          <w:tcPr>
-            <w:tcW w:w="381" w:type="pct"/>
-          </w:tcPr>
-          <w:p>
-            <w:pPr>
-              <w:rPr>
-                <w:noProof/>
-              </w:rPr>
-            </w:pPr>
-            <w:r>
-              <w:rPr>
-                <w:noProof/>
-              </w:rPr>
-              <w:t>string</w:t>
-            </w:r>
-          </w:p>
-        </w:tc>
-        <w:tc>
-          <w:tcPr>
-            <w:tcW w:w="877" w:type="pct"/>
-          </w:tcPr>
-          <w:p>
-            <w:r>
-              <w:t xml:space="preserve">** = </w:t>
-            </w:r>
-            <w:proofErr w:type="gramStart"/>
-            <w:r>
-              <w:t>0..</w:t>
-            </w:r>
-            <w:proofErr w:type="gramEnd"/>
-            <w:r>
-              <w:t>MaxInt</w:t>
-            </w:r>
-          </w:p>
-        </w:tc>
-        <w:tc>
-          <w:tcPr>
-            <w:tcW w:w="1260" w:type="pct"/>
-          </w:tcPr>
-          <w:p>
-            <w:r>
-              <w:t>Dateiname Eintrag ** im Ablaufplan</w:t>
-            </w:r>
-          </w:p>
-        </w:tc>
-        <w:tc>
-          <w:tcPr>
-            <w:tcW w:w="821" w:type="pct"/>
-          </w:tcPr>
-          <w:p>
+            <w:tcW w:w="1189" w:type="pct"/>
+          </w:tcPr>
+          <w:p>
+            <w:pPr>
+              <w:rPr>
+                <w:noProof/>
+              </w:rPr>
+            </w:pPr>
+            <w:r>
+              <w:rPr>
+                <w:noProof/>
+              </w:rPr>
+              <w:t>/playlist/next</w:t>
+            </w:r>
+          </w:p>
+        </w:tc>
+        <w:tc>
+          <w:tcPr>
+            <w:tcW w:w="345" w:type="pct"/>
+          </w:tcPr>
+          <w:p>
+            <w:pPr>
+              <w:rPr>
+                <w:noProof/>
+              </w:rPr>
+            </w:pPr>
+            <w:r>
+              <w:rPr>
+                <w:noProof/>
+              </w:rPr>
+              <w:t>int</w:t>
+            </w:r>
+          </w:p>
+        </w:tc>
+        <w:tc>
+          <w:tcPr>
+            <w:tcW w:w="806" w:type="pct"/>
+          </w:tcPr>
+          <w:p>
+            <w:r>
+              <w:t xml:space="preserve">0: </w:t>
+            </w:r>
             <w:proofErr w:type="spellStart"/>
             <w:r>
-              <w:t>readonly</w:t>
+              <w:t>no-op</w:t>
             </w:r>
             <w:proofErr w:type="spellEnd"/>
-            <w:r>
-              <w:t xml:space="preserve">, </w:t>
-            </w:r>
-          </w:p>
-          <w:p>
+          </w:p>
+          <w:p>
+            <w:r>
+              <w:t xml:space="preserve">1: </w:t>
+            </w:r>
             <w:proofErr w:type="spellStart"/>
             <w:r>
-              <w:t>no</w:t>
+              <w:t>execute</w:t>
             </w:r>
             <w:proofErr w:type="spellEnd"/>
             <w:r>
@@ -2066,9 +2349,37 @@
             </w:r>
             <w:proofErr w:type="spellStart"/>
             <w:r>
-              <w:t>subscription</w:t>
+              <w:t>command</w:t>
             </w:r>
             <w:proofErr w:type="spellEnd"/>
+          </w:p>
+        </w:tc>
+        <w:tc>
+          <w:tcPr>
+            <w:tcW w:w="1163" w:type="pct"/>
+          </w:tcPr>
+          <w:p>
+            <w:r>
+              <w:t>Gehe zu nächstem Eintrag im Ablaufplan</w:t>
+            </w:r>
+          </w:p>
+        </w:tc>
+        <w:tc>
+          <w:tcPr>
+            <w:tcW w:w="754" w:type="pct"/>
+          </w:tcPr>
+          <w:p/>
+        </w:tc>
+        <w:tc>
+          <w:tcPr>
+            <w:tcW w:w="372" w:type="pct"/>
+          </w:tcPr>
+          <w:p>
+            <w:pPr>
+              <w:rPr>
+                <w:rFonts w:ascii="Wingdings" w:hAnsi="Wingdings"/>
+              </w:rPr>
+            </w:pPr>
           </w:p>
         </w:tc>
         <w:tc>
@@ -2093,25 +2404,25 @@
       <w:tr>
         <w:tc>
           <w:tcPr>
-            <w:tcW w:w="1289" w:type="pct"/>
-          </w:tcPr>
-          <w:p>
-            <w:pPr>
-              <w:rPr>
-                <w:noProof/>
-              </w:rPr>
-            </w:pPr>
-            <w:r>
-              <w:rPr>
-                <w:noProof/>
-              </w:rPr>
-              <w:t>/playlist/changed</w:t>
-            </w:r>
-          </w:p>
-        </w:tc>
-        <w:tc>
-          <w:tcPr>
-            <w:tcW w:w="381" w:type="pct"/>
+            <w:tcW w:w="1189" w:type="pct"/>
+          </w:tcPr>
+          <w:p>
+            <w:pPr>
+              <w:rPr>
+                <w:noProof/>
+              </w:rPr>
+            </w:pPr>
+            <w:r>
+              <w:rPr>
+                <w:noProof/>
+              </w:rPr>
+              <w:t>/playlist/previous</w:t>
+            </w:r>
+          </w:p>
+        </w:tc>
+        <w:tc>
+          <w:tcPr>
+            <w:tcW w:w="345" w:type="pct"/>
           </w:tcPr>
           <w:p>
             <w:pPr>
@@ -2129,8 +2440,18 @@
         </w:tc>
         <w:tc>
           <w:tcPr>
-            <w:tcW w:w="877" w:type="pct"/>
-          </w:tcPr>
+            <w:tcW w:w="806" w:type="pct"/>
+          </w:tcPr>
+          <w:p>
+            <w:r>
+              <w:t xml:space="preserve">0: </w:t>
+            </w:r>
+            <w:proofErr w:type="spellStart"/>
+            <w:r>
+              <w:t>no-op</w:t>
+            </w:r>
+            <w:proofErr w:type="spellEnd"/>
+          </w:p>
           <w:p>
             <w:r>
               <w:t xml:space="preserve">1: </w:t>
@@ -2152,35 +2473,30 @@
         </w:tc>
         <w:tc>
           <w:tcPr>
-            <w:tcW w:w="1260" w:type="pct"/>
-          </w:tcPr>
-          <w:p>
-            <w:r>
-              <w:t>Ablaufplaneinträge wurden geändert</w:t>
-            </w:r>
-          </w:p>
-        </w:tc>
-        <w:tc>
-          <w:tcPr>
-            <w:tcW w:w="821" w:type="pct"/>
-          </w:tcPr>
-          <w:p>
-            <w:proofErr w:type="spellStart"/>
-            <w:r>
-              <w:t>only</w:t>
-            </w:r>
-            <w:proofErr w:type="spellEnd"/>
-            <w:r>
-              <w:t xml:space="preserve"> </w:t>
-            </w:r>
-            <w:proofErr w:type="spellStart"/>
-            <w:r>
-              <w:t>subscri</w:t>
-            </w:r>
-            <w:r>
-              <w:t>ption</w:t>
-            </w:r>
-            <w:proofErr w:type="spellEnd"/>
+            <w:tcW w:w="1163" w:type="pct"/>
+          </w:tcPr>
+          <w:p>
+            <w:r>
+              <w:t>Gehe zu vorigem Eintrag im Ablaufplan</w:t>
+            </w:r>
+          </w:p>
+        </w:tc>
+        <w:tc>
+          <w:tcPr>
+            <w:tcW w:w="754" w:type="pct"/>
+          </w:tcPr>
+          <w:p/>
+        </w:tc>
+        <w:tc>
+          <w:tcPr>
+            <w:tcW w:w="372" w:type="pct"/>
+          </w:tcPr>
+          <w:p>
+            <w:pPr>
+              <w:rPr>
+                <w:rFonts w:ascii="Wingdings" w:hAnsi="Wingdings"/>
+              </w:rPr>
+            </w:pPr>
           </w:p>
         </w:tc>
         <w:tc>
@@ -2205,7 +2521,476 @@
       <w:tr>
         <w:tc>
           <w:tcPr>
-            <w:tcW w:w="1289" w:type="pct"/>
+            <w:tcW w:w="1189" w:type="pct"/>
+          </w:tcPr>
+          <w:p>
+            <w:pPr>
+              <w:rPr>
+                <w:noProof/>
+              </w:rPr>
+            </w:pPr>
+            <w:r>
+              <w:rPr>
+                <w:noProof/>
+              </w:rPr>
+              <w:t>/playlist/count</w:t>
+            </w:r>
+          </w:p>
+        </w:tc>
+        <w:tc>
+          <w:tcPr>
+            <w:tcW w:w="345" w:type="pct"/>
+          </w:tcPr>
+          <w:p>
+            <w:pPr>
+              <w:rPr>
+                <w:noProof/>
+              </w:rPr>
+            </w:pPr>
+            <w:r>
+              <w:rPr>
+                <w:noProof/>
+              </w:rPr>
+              <w:t>int</w:t>
+            </w:r>
+          </w:p>
+        </w:tc>
+        <w:tc>
+          <w:tcPr>
+            <w:tcW w:w="806" w:type="pct"/>
+          </w:tcPr>
+          <w:p/>
+        </w:tc>
+        <w:tc>
+          <w:tcPr>
+            <w:tcW w:w="1163" w:type="pct"/>
+          </w:tcPr>
+          <w:p>
+            <w:r>
+              <w:t>Anzahl Einträge im Ablaufplan</w:t>
+            </w:r>
+          </w:p>
+        </w:tc>
+        <w:tc>
+          <w:tcPr>
+            <w:tcW w:w="754" w:type="pct"/>
+          </w:tcPr>
+          <w:p>
+            <w:proofErr w:type="spellStart"/>
+            <w:r>
+              <w:t>readonly</w:t>
+            </w:r>
+            <w:proofErr w:type="spellEnd"/>
+          </w:p>
+        </w:tc>
+        <w:tc>
+          <w:tcPr>
+            <w:tcW w:w="372" w:type="pct"/>
+          </w:tcPr>
+          <w:p>
+            <w:pPr>
+              <w:rPr>
+                <w:rFonts w:ascii="Wingdings" w:hAnsi="Wingdings"/>
+              </w:rPr>
+            </w:pPr>
+          </w:p>
+        </w:tc>
+        <w:tc>
+          <w:tcPr>
+            <w:tcW w:w="372" w:type="pct"/>
+          </w:tcPr>
+          <w:p>
+            <w:pPr>
+              <w:rPr>
+                <w:rFonts w:ascii="Wingdings" w:hAnsi="Wingdings"/>
+              </w:rPr>
+            </w:pPr>
+            <w:r>
+              <w:rPr>
+                <w:rFonts w:ascii="Wingdings" w:hAnsi="Wingdings"/>
+              </w:rPr>
+              <w:t>ü</w:t>
+            </w:r>
+          </w:p>
+        </w:tc>
+      </w:tr>
+      <w:tr>
+        <w:tc>
+          <w:tcPr>
+            <w:tcW w:w="1189" w:type="pct"/>
+          </w:tcPr>
+          <w:p>
+            <w:pPr>
+              <w:rPr>
+                <w:noProof/>
+              </w:rPr>
+            </w:pPr>
+            <w:r>
+              <w:rPr>
+                <w:noProof/>
+              </w:rPr>
+              <w:t>/playlist/items/**/caption</w:t>
+            </w:r>
+          </w:p>
+        </w:tc>
+        <w:tc>
+          <w:tcPr>
+            <w:tcW w:w="345" w:type="pct"/>
+          </w:tcPr>
+          <w:p>
+            <w:pPr>
+              <w:rPr>
+                <w:noProof/>
+              </w:rPr>
+            </w:pPr>
+            <w:r>
+              <w:rPr>
+                <w:noProof/>
+              </w:rPr>
+              <w:t>string</w:t>
+            </w:r>
+          </w:p>
+        </w:tc>
+        <w:tc>
+          <w:tcPr>
+            <w:tcW w:w="806" w:type="pct"/>
+          </w:tcPr>
+          <w:p>
+            <w:r>
+              <w:t xml:space="preserve">** = </w:t>
+            </w:r>
+            <w:proofErr w:type="gramStart"/>
+            <w:r>
+              <w:t>0..</w:t>
+            </w:r>
+            <w:proofErr w:type="gramEnd"/>
+            <w:r>
+              <w:t>MaxInt</w:t>
+            </w:r>
+          </w:p>
+        </w:tc>
+        <w:tc>
+          <w:tcPr>
+            <w:tcW w:w="1163" w:type="pct"/>
+          </w:tcPr>
+          <w:p>
+            <w:r>
+              <w:t>Titel Eintrag ** im Ablaufplan</w:t>
+            </w:r>
+          </w:p>
+        </w:tc>
+        <w:tc>
+          <w:tcPr>
+            <w:tcW w:w="754" w:type="pct"/>
+          </w:tcPr>
+          <w:p>
+            <w:proofErr w:type="spellStart"/>
+            <w:r>
+              <w:t>readonly</w:t>
+            </w:r>
+            <w:proofErr w:type="spellEnd"/>
+            <w:r>
+              <w:t xml:space="preserve">, </w:t>
+            </w:r>
+          </w:p>
+          <w:p>
+            <w:proofErr w:type="spellStart"/>
+            <w:r>
+              <w:t>no</w:t>
+            </w:r>
+            <w:proofErr w:type="spellEnd"/>
+            <w:r>
+              <w:t xml:space="preserve"> </w:t>
+            </w:r>
+            <w:proofErr w:type="spellStart"/>
+            <w:r>
+              <w:t>subscription</w:t>
+            </w:r>
+            <w:proofErr w:type="spellEnd"/>
+          </w:p>
+        </w:tc>
+        <w:tc>
+          <w:tcPr>
+            <w:tcW w:w="372" w:type="pct"/>
+          </w:tcPr>
+          <w:p>
+            <w:pPr>
+              <w:rPr>
+                <w:rFonts w:ascii="Wingdings" w:hAnsi="Wingdings"/>
+              </w:rPr>
+            </w:pPr>
+          </w:p>
+        </w:tc>
+        <w:tc>
+          <w:tcPr>
+            <w:tcW w:w="372" w:type="pct"/>
+          </w:tcPr>
+          <w:p>
+            <w:pPr>
+              <w:rPr>
+                <w:rFonts w:ascii="Wingdings" w:hAnsi="Wingdings"/>
+              </w:rPr>
+            </w:pPr>
+            <w:r>
+              <w:rPr>
+                <w:rFonts w:ascii="Wingdings" w:hAnsi="Wingdings"/>
+              </w:rPr>
+              <w:t>ü</w:t>
+            </w:r>
+          </w:p>
+        </w:tc>
+      </w:tr>
+      <w:tr>
+        <w:tc>
+          <w:tcPr>
+            <w:tcW w:w="1189" w:type="pct"/>
+          </w:tcPr>
+          <w:p>
+            <w:pPr>
+              <w:rPr>
+                <w:noProof/>
+              </w:rPr>
+            </w:pPr>
+            <w:r>
+              <w:rPr>
+                <w:noProof/>
+              </w:rPr>
+              <w:t>/playlist/items/**/filename</w:t>
+            </w:r>
+          </w:p>
+        </w:tc>
+        <w:tc>
+          <w:tcPr>
+            <w:tcW w:w="345" w:type="pct"/>
+          </w:tcPr>
+          <w:p>
+            <w:pPr>
+              <w:rPr>
+                <w:noProof/>
+              </w:rPr>
+            </w:pPr>
+            <w:r>
+              <w:rPr>
+                <w:noProof/>
+              </w:rPr>
+              <w:t>string</w:t>
+            </w:r>
+          </w:p>
+        </w:tc>
+        <w:tc>
+          <w:tcPr>
+            <w:tcW w:w="806" w:type="pct"/>
+          </w:tcPr>
+          <w:p>
+            <w:r>
+              <w:t xml:space="preserve">** = </w:t>
+            </w:r>
+            <w:proofErr w:type="gramStart"/>
+            <w:r>
+              <w:t>0..</w:t>
+            </w:r>
+            <w:proofErr w:type="gramEnd"/>
+            <w:r>
+              <w:t>MaxInt</w:t>
+            </w:r>
+          </w:p>
+        </w:tc>
+        <w:tc>
+          <w:tcPr>
+            <w:tcW w:w="1163" w:type="pct"/>
+          </w:tcPr>
+          <w:p>
+            <w:r>
+              <w:t>Dateiname Eintrag ** im Ablaufplan</w:t>
+            </w:r>
+          </w:p>
+        </w:tc>
+        <w:tc>
+          <w:tcPr>
+            <w:tcW w:w="754" w:type="pct"/>
+          </w:tcPr>
+          <w:p>
+            <w:proofErr w:type="spellStart"/>
+            <w:r>
+              <w:t>readonly</w:t>
+            </w:r>
+            <w:proofErr w:type="spellEnd"/>
+            <w:r>
+              <w:t xml:space="preserve">, </w:t>
+            </w:r>
+          </w:p>
+          <w:p>
+            <w:proofErr w:type="spellStart"/>
+            <w:r>
+              <w:t>no</w:t>
+            </w:r>
+            <w:proofErr w:type="spellEnd"/>
+            <w:r>
+              <w:t xml:space="preserve"> </w:t>
+            </w:r>
+            <w:proofErr w:type="spellStart"/>
+            <w:r>
+              <w:t>subscription</w:t>
+            </w:r>
+            <w:proofErr w:type="spellEnd"/>
+          </w:p>
+        </w:tc>
+        <w:tc>
+          <w:tcPr>
+            <w:tcW w:w="372" w:type="pct"/>
+          </w:tcPr>
+          <w:p>
+            <w:pPr>
+              <w:rPr>
+                <w:rFonts w:ascii="Wingdings" w:hAnsi="Wingdings"/>
+              </w:rPr>
+            </w:pPr>
+          </w:p>
+        </w:tc>
+        <w:tc>
+          <w:tcPr>
+            <w:tcW w:w="372" w:type="pct"/>
+          </w:tcPr>
+          <w:p>
+            <w:pPr>
+              <w:rPr>
+                <w:rFonts w:ascii="Wingdings" w:hAnsi="Wingdings"/>
+              </w:rPr>
+            </w:pPr>
+            <w:r>
+              <w:rPr>
+                <w:rFonts w:ascii="Wingdings" w:hAnsi="Wingdings"/>
+              </w:rPr>
+              <w:t>ü</w:t>
+            </w:r>
+          </w:p>
+        </w:tc>
+      </w:tr>
+      <w:tr>
+        <w:tc>
+          <w:tcPr>
+            <w:tcW w:w="1189" w:type="pct"/>
+          </w:tcPr>
+          <w:p>
+            <w:pPr>
+              <w:rPr>
+                <w:noProof/>
+              </w:rPr>
+            </w:pPr>
+            <w:r>
+              <w:rPr>
+                <w:noProof/>
+              </w:rPr>
+              <w:t>/playlist/changed</w:t>
+            </w:r>
+          </w:p>
+        </w:tc>
+        <w:tc>
+          <w:tcPr>
+            <w:tcW w:w="345" w:type="pct"/>
+          </w:tcPr>
+          <w:p>
+            <w:pPr>
+              <w:rPr>
+                <w:noProof/>
+              </w:rPr>
+            </w:pPr>
+            <w:r>
+              <w:rPr>
+                <w:noProof/>
+              </w:rPr>
+              <w:t>int</w:t>
+            </w:r>
+          </w:p>
+        </w:tc>
+        <w:tc>
+          <w:tcPr>
+            <w:tcW w:w="806" w:type="pct"/>
+          </w:tcPr>
+          <w:p>
+            <w:r>
+              <w:t xml:space="preserve">1: </w:t>
+            </w:r>
+            <w:proofErr w:type="spellStart"/>
+            <w:r>
+              <w:t>execute</w:t>
+            </w:r>
+            <w:proofErr w:type="spellEnd"/>
+            <w:r>
+              <w:t xml:space="preserve"> </w:t>
+            </w:r>
+            <w:proofErr w:type="spellStart"/>
+            <w:r>
+              <w:t>command</w:t>
+            </w:r>
+            <w:proofErr w:type="spellEnd"/>
+          </w:p>
+        </w:tc>
+        <w:tc>
+          <w:tcPr>
+            <w:tcW w:w="1163" w:type="pct"/>
+          </w:tcPr>
+          <w:p>
+            <w:r>
+              <w:t>Ablaufplaneinträge wurden geändert</w:t>
+            </w:r>
+          </w:p>
+        </w:tc>
+        <w:tc>
+          <w:tcPr>
+            <w:tcW w:w="754" w:type="pct"/>
+          </w:tcPr>
+          <w:p>
+            <w:proofErr w:type="spellStart"/>
+            <w:r>
+              <w:t>only</w:t>
+            </w:r>
+            <w:proofErr w:type="spellEnd"/>
+            <w:r>
+              <w:t xml:space="preserve"> </w:t>
+            </w:r>
+            <w:proofErr w:type="spellStart"/>
+            <w:r>
+              <w:t>subscription</w:t>
+            </w:r>
+            <w:proofErr w:type="spellEnd"/>
+          </w:p>
+        </w:tc>
+        <w:tc>
+          <w:tcPr>
+            <w:tcW w:w="372" w:type="pct"/>
+          </w:tcPr>
+          <w:p>
+            <w:pPr>
+              <w:rPr>
+                <w:rFonts w:ascii="Wingdings" w:hAnsi="Wingdings"/>
+              </w:rPr>
+            </w:pPr>
+          </w:p>
+        </w:tc>
+        <w:tc>
+          <w:tcPr>
+            <w:tcW w:w="372" w:type="pct"/>
+          </w:tcPr>
+          <w:p>
+            <w:pPr>
+              <w:rPr>
+                <w:rFonts w:ascii="Wingdings" w:hAnsi="Wingdings"/>
+              </w:rPr>
+            </w:pPr>
+            <w:r>
+              <w:rPr>
+                <w:rFonts w:ascii="Wingdings" w:hAnsi="Wingdings"/>
+              </w:rPr>
+              <w:t>ü</w:t>
+            </w:r>
+          </w:p>
+        </w:tc>
+      </w:tr>
+      <w:tr>
+        <w:tc>
+          <w:tcPr>
+            <w:tcW w:w="1189" w:type="pct"/>
           </w:tcPr>
           <w:p>
             <w:pPr>
@@ -2223,7 +3008,7 @@
         </w:tc>
         <w:tc>
           <w:tcPr>
-            <w:tcW w:w="381" w:type="pct"/>
+            <w:tcW w:w="345" w:type="pct"/>
           </w:tcPr>
           <w:p>
             <w:pPr>
@@ -2241,7 +3026,7 @@
         </w:tc>
         <w:tc>
           <w:tcPr>
-            <w:tcW w:w="877" w:type="pct"/>
+            <w:tcW w:w="806" w:type="pct"/>
           </w:tcPr>
           <w:p>
             <w:r>
@@ -2250,10 +3035,7 @@
             <w:proofErr w:type="spellStart"/>
             <w:proofErr w:type="gramStart"/>
             <w:r>
-              <w:t>stop,</w:t>
-            </w:r>
-            <w:r>
-              <w:t>play</w:t>
+              <w:t>stop,play</w:t>
             </w:r>
             <w:proofErr w:type="spellEnd"/>
             <w:proofErr w:type="gramEnd"/>
@@ -2264,7 +3046,7 @@
         </w:tc>
         <w:tc>
           <w:tcPr>
-            <w:tcW w:w="1260" w:type="pct"/>
+            <w:tcW w:w="1163" w:type="pct"/>
           </w:tcPr>
           <w:p>
             <w:r>
@@ -2274,7 +3056,7 @@
         </w:tc>
         <w:tc>
           <w:tcPr>
-            <w:tcW w:w="821" w:type="pct"/>
+            <w:tcW w:w="754" w:type="pct"/>
           </w:tcPr>
           <w:p/>
         </w:tc>
@@ -2306,6 +3088,24 @@
                 <w:rFonts w:cstheme="minorHAnsi"/>
               </w:rPr>
               <w:t>Geändert in 6.04c!</w:t>
+            </w:r>
+          </w:p>
+        </w:tc>
+        <w:tc>
+          <w:tcPr>
+            <w:tcW w:w="372" w:type="pct"/>
+          </w:tcPr>
+          <w:p>
+            <w:pPr>
+              <w:rPr>
+                <w:rFonts w:cstheme="minorHAnsi"/>
+              </w:rPr>
+            </w:pPr>
+            <w:r>
+              <w:rPr>
+                <w:rFonts w:ascii="Wingdings" w:hAnsi="Wingdings"/>
+              </w:rPr>
+              <w:t>ü</w:t>
             </w:r>
           </w:p>
         </w:tc>
@@ -2313,7 +3113,7 @@
       <w:tr>
         <w:tc>
           <w:tcPr>
-            <w:tcW w:w="1289" w:type="pct"/>
+            <w:tcW w:w="1189" w:type="pct"/>
           </w:tcPr>
           <w:p>
             <w:pPr>
@@ -2331,7 +3131,7 @@
         </w:tc>
         <w:tc>
           <w:tcPr>
-            <w:tcW w:w="381" w:type="pct"/>
+            <w:tcW w:w="345" w:type="pct"/>
           </w:tcPr>
           <w:p>
             <w:pPr>
@@ -2349,7 +3149,7 @@
         </w:tc>
         <w:tc>
           <w:tcPr>
-            <w:tcW w:w="877" w:type="pct"/>
+            <w:tcW w:w="806" w:type="pct"/>
           </w:tcPr>
           <w:p>
             <w:r>
@@ -2359,7 +3159,7 @@
         </w:tc>
         <w:tc>
           <w:tcPr>
-            <w:tcW w:w="1260" w:type="pct"/>
+            <w:tcW w:w="1163" w:type="pct"/>
           </w:tcPr>
           <w:p>
             <w:proofErr w:type="gramStart"/>
@@ -2371,7 +3171,7 @@
         </w:tc>
         <w:tc>
           <w:tcPr>
-            <w:tcW w:w="821" w:type="pct"/>
+            <w:tcW w:w="754" w:type="pct"/>
           </w:tcPr>
           <w:p/>
         </w:tc>
@@ -2396,6 +3196,24 @@
                 <w:rFonts w:cstheme="minorHAnsi"/>
               </w:rPr>
               <w:t>g</w:t>
+            </w:r>
+          </w:p>
+        </w:tc>
+        <w:tc>
+          <w:tcPr>
+            <w:tcW w:w="372" w:type="pct"/>
+          </w:tcPr>
+          <w:p>
+            <w:pPr>
+              <w:rPr>
+                <w:rFonts w:cstheme="minorHAnsi"/>
+              </w:rPr>
+            </w:pPr>
+            <w:r>
+              <w:rPr>
+                <w:rFonts w:ascii="Wingdings" w:hAnsi="Wingdings"/>
+              </w:rPr>
+              <w:t>ü</w:t>
             </w:r>
           </w:p>
         </w:tc>
@@ -2403,7 +3221,7 @@
       <w:tr>
         <w:tc>
           <w:tcPr>
-            <w:tcW w:w="1289" w:type="pct"/>
+            <w:tcW w:w="1189" w:type="pct"/>
           </w:tcPr>
           <w:p>
             <w:pPr>
@@ -2421,7 +3239,7 @@
         </w:tc>
         <w:tc>
           <w:tcPr>
-            <w:tcW w:w="381" w:type="pct"/>
+            <w:tcW w:w="345" w:type="pct"/>
           </w:tcPr>
           <w:p>
             <w:pPr>
@@ -2439,7 +3257,7 @@
         </w:tc>
         <w:tc>
           <w:tcPr>
-            <w:tcW w:w="877" w:type="pct"/>
+            <w:tcW w:w="806" w:type="pct"/>
           </w:tcPr>
           <w:p>
             <w:r>
@@ -2449,7 +3267,7 @@
         </w:tc>
         <w:tc>
           <w:tcPr>
-            <w:tcW w:w="1260" w:type="pct"/>
+            <w:tcW w:w="1163" w:type="pct"/>
           </w:tcPr>
           <w:p>
             <w:proofErr w:type="gramStart"/>
@@ -2461,7 +3279,7 @@
         </w:tc>
         <w:tc>
           <w:tcPr>
-            <w:tcW w:w="821" w:type="pct"/>
+            <w:tcW w:w="754" w:type="pct"/>
           </w:tcPr>
           <w:p>
             <w:proofErr w:type="spellStart"/>
@@ -2505,6 +3323,24 @@
                 <w:rFonts w:cstheme="minorHAnsi"/>
               </w:rPr>
               <w:t>Geändert in 6.09g</w:t>
+            </w:r>
+          </w:p>
+        </w:tc>
+        <w:tc>
+          <w:tcPr>
+            <w:tcW w:w="372" w:type="pct"/>
+          </w:tcPr>
+          <w:p>
+            <w:pPr>
+              <w:rPr>
+                <w:rFonts w:cstheme="minorHAnsi"/>
+              </w:rPr>
+            </w:pPr>
+            <w:r>
+              <w:rPr>
+                <w:rFonts w:ascii="Wingdings" w:hAnsi="Wingdings"/>
+              </w:rPr>
+              <w:t>ü</w:t>
             </w:r>
           </w:p>
         </w:tc>
@@ -2512,7 +3348,7 @@
       <w:tr>
         <w:tc>
           <w:tcPr>
-            <w:tcW w:w="1289" w:type="pct"/>
+            <w:tcW w:w="1189" w:type="pct"/>
           </w:tcPr>
           <w:p>
             <w:pPr>
@@ -2530,7 +3366,7 @@
         </w:tc>
         <w:tc>
           <w:tcPr>
-            <w:tcW w:w="381" w:type="pct"/>
+            <w:tcW w:w="345" w:type="pct"/>
           </w:tcPr>
           <w:p>
             <w:pPr>
@@ -2548,13 +3384,13 @@
         </w:tc>
         <w:tc>
           <w:tcPr>
-            <w:tcW w:w="877" w:type="pct"/>
+            <w:tcW w:w="806" w:type="pct"/>
           </w:tcPr>
           <w:p/>
         </w:tc>
         <w:tc>
           <w:tcPr>
-            <w:tcW w:w="1260" w:type="pct"/>
+            <w:tcW w:w="1163" w:type="pct"/>
           </w:tcPr>
           <w:p>
             <w:proofErr w:type="gramStart"/>
@@ -2566,7 +3402,7 @@
         </w:tc>
         <w:tc>
           <w:tcPr>
-            <w:tcW w:w="821" w:type="pct"/>
+            <w:tcW w:w="754" w:type="pct"/>
           </w:tcPr>
           <w:p>
             <w:proofErr w:type="spellStart"/>
@@ -2583,6 +3419,19 @@
           <w:p>
             <w:r>
               <w:t>6.09g</w:t>
+            </w:r>
+          </w:p>
+        </w:tc>
+        <w:tc>
+          <w:tcPr>
+            <w:tcW w:w="372" w:type="pct"/>
+          </w:tcPr>
+          <w:p>
+            <w:r>
+              <w:rPr>
+                <w:rFonts w:ascii="Wingdings" w:hAnsi="Wingdings"/>
+              </w:rPr>
+              <w:t>ü</w:t>
             </w:r>
           </w:p>
         </w:tc>
@@ -2590,7 +3439,7 @@
       <w:tr>
         <w:tc>
           <w:tcPr>
-            <w:tcW w:w="1289" w:type="pct"/>
+            <w:tcW w:w="1189" w:type="pct"/>
           </w:tcPr>
           <w:p>
             <w:pPr>
@@ -2608,7 +3457,7 @@
         </w:tc>
         <w:tc>
           <w:tcPr>
-            <w:tcW w:w="381" w:type="pct"/>
+            <w:tcW w:w="345" w:type="pct"/>
           </w:tcPr>
           <w:p>
             <w:pPr>
@@ -2626,7 +3475,7 @@
         </w:tc>
         <w:tc>
           <w:tcPr>
-            <w:tcW w:w="877" w:type="pct"/>
+            <w:tcW w:w="806" w:type="pct"/>
           </w:tcPr>
           <w:p>
             <w:r>
@@ -2646,7 +3495,7 @@
         </w:tc>
         <w:tc>
           <w:tcPr>
-            <w:tcW w:w="1260" w:type="pct"/>
+            <w:tcW w:w="1163" w:type="pct"/>
           </w:tcPr>
           <w:p>
             <w:r>
@@ -2656,7 +3505,7 @@
         </w:tc>
         <w:tc>
           <w:tcPr>
-            <w:tcW w:w="821" w:type="pct"/>
+            <w:tcW w:w="754" w:type="pct"/>
           </w:tcPr>
           <w:p/>
         </w:tc>
@@ -2667,13 +3516,13 @@
           <w:p>
             <w:pPr>
               <w:rPr>
-                <w:rFonts w:ascii="Wingdings" w:hAnsi="Wingdings"/>
-              </w:rPr>
-            </w:pPr>
-            <w:r>
-              <w:rPr>
                 <w:rFonts w:cstheme="minorHAnsi"/>
               </w:rPr>
+            </w:pPr>
+            <w:r>
+              <w:rPr>
+                <w:rFonts w:cstheme="minorHAnsi"/>
+              </w:rPr>
               <w:t>6.04</w:t>
             </w:r>
             <w:r>
@@ -2681,6 +3530,24 @@
                 <w:rFonts w:cstheme="minorHAnsi"/>
               </w:rPr>
               <w:t>c</w:t>
+            </w:r>
+          </w:p>
+        </w:tc>
+        <w:tc>
+          <w:tcPr>
+            <w:tcW w:w="372" w:type="pct"/>
+          </w:tcPr>
+          <w:p>
+            <w:pPr>
+              <w:rPr>
+                <w:rFonts w:ascii="Wingdings" w:hAnsi="Wingdings"/>
+              </w:rPr>
+            </w:pPr>
+            <w:r>
+              <w:rPr>
+                <w:rFonts w:ascii="Wingdings" w:hAnsi="Wingdings"/>
+              </w:rPr>
+              <w:t>ü</w:t>
             </w:r>
           </w:p>
         </w:tc>
@@ -2689,6 +3556,7 @@
     <w:p/>
     <w:p>
       <w:r>
+        <w:lastRenderedPageBreak/>
         <w:t>Allgemeine Kommandos (Funktionsweise wie beim X32 Mischpult)</w:t>
       </w:r>
       <w:r>
@@ -2941,6 +3809,75 @@
           </w:p>
         </w:tc>
       </w:tr>
+      <w:tr>
+        <w:tc>
+          <w:tcPr>
+            <w:tcW w:w="2369" w:type="dxa"/>
+          </w:tcPr>
+          <w:p>
+            <w:r>
+              <w:t>/</w:t>
+            </w:r>
+            <w:proofErr w:type="spellStart"/>
+            <w:r>
+              <w:t>node</w:t>
+            </w:r>
+            <w:proofErr w:type="spellEnd"/>
+          </w:p>
+        </w:tc>
+        <w:tc>
+          <w:tcPr>
+            <w:tcW w:w="920" w:type="dxa"/>
+          </w:tcPr>
+          <w:p/>
+        </w:tc>
+        <w:tc>
+          <w:tcPr>
+            <w:tcW w:w="3545" w:type="dxa"/>
+          </w:tcPr>
+          <w:p>
+            <w:r>
+              <w:t>Parameter: Abzufragende Node ohne führenden /</w:t>
+            </w:r>
+          </w:p>
+          <w:p>
+            <w:r>
+              <w:t xml:space="preserve">z.B. </w:t>
+            </w:r>
+            <w:proofErr w:type="spellStart"/>
+            <w:r>
+              <w:t>stage</w:t>
+            </w:r>
+            <w:proofErr w:type="spellEnd"/>
+            <w:r>
+              <w:t>/</w:t>
+            </w:r>
+            <w:proofErr w:type="spellStart"/>
+            <w:r>
+              <w:t>layout</w:t>
+            </w:r>
+            <w:proofErr w:type="spellEnd"/>
+          </w:p>
+        </w:tc>
+        <w:tc>
+          <w:tcPr>
+            <w:tcW w:w="2228" w:type="dxa"/>
+          </w:tcPr>
+          <w:p>
+            <w:pPr>
+              <w:rPr>
+                <w:rFonts w:ascii="Wingdings" w:hAnsi="Wingdings"/>
+              </w:rPr>
+            </w:pPr>
+            <w:r>
+              <w:rPr>
+                <w:rFonts w:ascii="Wingdings" w:hAnsi="Wingdings"/>
+              </w:rPr>
+              <w:t>ü</w:t>
+            </w:r>
+          </w:p>
+        </w:tc>
+      </w:tr>
     </w:tbl>
     <w:p/>
     <w:p>
@@ -2964,7 +3901,8 @@
       </w:tblPr>
       <w:tblGrid>
         <w:gridCol w:w="1838"/>
-        <w:gridCol w:w="5152"/>
+        <w:gridCol w:w="1134"/>
+        <w:gridCol w:w="9170"/>
       </w:tblGrid>
       <w:tr>
         <w:trPr>
@@ -2990,7 +3928,25 @@
         </w:tc>
         <w:tc>
           <w:tcPr>
-            <w:tcW w:w="5152" w:type="dxa"/>
+            <w:tcW w:w="1134" w:type="dxa"/>
+          </w:tcPr>
+          <w:p>
+            <w:pPr>
+              <w:rPr>
+                <w:noProof/>
+              </w:rPr>
+            </w:pPr>
+            <w:r>
+              <w:rPr>
+                <w:noProof/>
+              </w:rPr>
+              <w:t>s</w:t>
+            </w:r>
+          </w:p>
+        </w:tc>
+        <w:tc>
+          <w:tcPr>
+            <w:tcW w:w="9170" w:type="dxa"/>
           </w:tcPr>
           <w:p>
             <w:pPr>
@@ -3031,7 +3987,25 @@
         </w:tc>
         <w:tc>
           <w:tcPr>
-            <w:tcW w:w="5152" w:type="dxa"/>
+            <w:tcW w:w="1134" w:type="dxa"/>
+          </w:tcPr>
+          <w:p>
+            <w:pPr>
+              <w:rPr>
+                <w:noProof/>
+              </w:rPr>
+            </w:pPr>
+            <w:r>
+              <w:rPr>
+                <w:noProof/>
+              </w:rPr>
+              <w:t>i</w:t>
+            </w:r>
+          </w:p>
+        </w:tc>
+        <w:tc>
+          <w:tcPr>
+            <w:tcW w:w="9170" w:type="dxa"/>
           </w:tcPr>
           <w:p>
             <w:pPr>
@@ -3070,6 +4044,19 @@
                 <w:noProof/>
               </w:rPr>
               <w:t>1 = true</w:t>
+            </w:r>
+          </w:p>
+          <w:p>
+            <w:pPr>
+              <w:rPr>
+                <w:noProof/>
+              </w:rPr>
+            </w:pPr>
+            <w:r>
+              <w:rPr>
+                <w:noProof/>
+              </w:rPr>
+              <w:t>String Werte: ON, TRUE, 1 OFF, FALSE, 0</w:t>
             </w:r>
           </w:p>
         </w:tc>
@@ -3098,7 +4085,25 @@
         </w:tc>
         <w:tc>
           <w:tcPr>
-            <w:tcW w:w="5152" w:type="dxa"/>
+            <w:tcW w:w="1134" w:type="dxa"/>
+          </w:tcPr>
+          <w:p>
+            <w:pPr>
+              <w:rPr>
+                <w:noProof/>
+              </w:rPr>
+            </w:pPr>
+            <w:r>
+              <w:rPr>
+                <w:noProof/>
+              </w:rPr>
+              <w:t>i</w:t>
+            </w:r>
+          </w:p>
+        </w:tc>
+        <w:tc>
+          <w:tcPr>
+            <w:tcW w:w="9170" w:type="dxa"/>
           </w:tcPr>
           <w:p>
             <w:pPr>
@@ -3123,7 +4128,6 @@
               <w:rPr>
                 <w:noProof/>
               </w:rPr>
-              <w:lastRenderedPageBreak/>
               <w:t>kann auch als string empfangen werden</w:t>
             </w:r>
           </w:p>
@@ -3147,32 +4151,43 @@
               <w:rPr>
                 <w:noProof/>
               </w:rPr>
-              <w:lastRenderedPageBreak/>
               <w:t>byte</w:t>
             </w:r>
           </w:p>
         </w:tc>
         <w:tc>
           <w:tcPr>
-            <w:tcW w:w="5152" w:type="dxa"/>
-          </w:tcPr>
-          <w:p>
-            <w:pPr>
-              <w:rPr>
-                <w:noProof/>
-              </w:rPr>
-            </w:pPr>
-            <w:r>
-              <w:rPr>
-                <w:noProof/>
-              </w:rPr>
-              <w:t>wird als Integer gesendet und empfangen</w:t>
-            </w:r>
-            <w:r>
-              <w:rPr>
-                <w:noProof/>
-              </w:rPr>
-              <w:t>, Wertebereich 0..255</w:t>
+            <w:tcW w:w="1134" w:type="dxa"/>
+          </w:tcPr>
+          <w:p>
+            <w:pPr>
+              <w:rPr>
+                <w:noProof/>
+              </w:rPr>
+            </w:pPr>
+            <w:r>
+              <w:rPr>
+                <w:noProof/>
+              </w:rPr>
+              <w:t>i</w:t>
+            </w:r>
+          </w:p>
+        </w:tc>
+        <w:tc>
+          <w:tcPr>
+            <w:tcW w:w="9170" w:type="dxa"/>
+          </w:tcPr>
+          <w:p>
+            <w:pPr>
+              <w:rPr>
+                <w:noProof/>
+              </w:rPr>
+            </w:pPr>
+            <w:r>
+              <w:rPr>
+                <w:noProof/>
+              </w:rPr>
+              <w:t>wird als Integer gesendet und empfangen, Wertebereich 0..255</w:t>
             </w:r>
           </w:p>
         </w:tc>
@@ -3201,7 +4216,25 @@
         </w:tc>
         <w:tc>
           <w:tcPr>
-            <w:tcW w:w="5152" w:type="dxa"/>
+            <w:tcW w:w="1134" w:type="dxa"/>
+          </w:tcPr>
+          <w:p>
+            <w:pPr>
+              <w:rPr>
+                <w:noProof/>
+              </w:rPr>
+            </w:pPr>
+            <w:r>
+              <w:rPr>
+                <w:noProof/>
+              </w:rPr>
+              <w:t>i</w:t>
+            </w:r>
+          </w:p>
+        </w:tc>
+        <w:tc>
+          <w:tcPr>
+            <w:tcW w:w="9170" w:type="dxa"/>
           </w:tcPr>
           <w:p>
             <w:pPr>
@@ -3255,7 +4288,25 @@
         </w:tc>
         <w:tc>
           <w:tcPr>
-            <w:tcW w:w="5152" w:type="dxa"/>
+            <w:tcW w:w="1134" w:type="dxa"/>
+          </w:tcPr>
+          <w:p>
+            <w:pPr>
+              <w:rPr>
+                <w:noProof/>
+              </w:rPr>
+            </w:pPr>
+            <w:r>
+              <w:rPr>
+                <w:noProof/>
+              </w:rPr>
+              <w:t>f</w:t>
+            </w:r>
+          </w:p>
+        </w:tc>
+        <w:tc>
+          <w:tcPr>
+            <w:tcW w:w="9170" w:type="dxa"/>
           </w:tcPr>
           <w:p>
             <w:pPr>
@@ -3290,13 +4341,181 @@
               <w:rPr>
                 <w:noProof/>
               </w:rPr>
+              <w:t>double</w:t>
+            </w:r>
+          </w:p>
+        </w:tc>
+        <w:tc>
+          <w:tcPr>
+            <w:tcW w:w="1134" w:type="dxa"/>
+          </w:tcPr>
+          <w:p>
+            <w:pPr>
+              <w:rPr>
+                <w:noProof/>
+              </w:rPr>
+            </w:pPr>
+            <w:r>
+              <w:rPr>
+                <w:noProof/>
+              </w:rPr>
+              <w:t>d</w:t>
+            </w:r>
+          </w:p>
+        </w:tc>
+        <w:tc>
+          <w:tcPr>
+            <w:tcW w:w="9170" w:type="dxa"/>
+          </w:tcPr>
+          <w:p>
+            <w:pPr>
+              <w:rPr>
+                <w:noProof/>
+              </w:rPr>
+            </w:pPr>
+            <w:r>
+              <w:rPr>
+                <w:noProof/>
+              </w:rPr>
+              <w:t>Fließkommazahl</w:t>
+            </w:r>
+          </w:p>
+        </w:tc>
+      </w:tr>
+      <w:tr>
+        <w:trPr>
+          <w:trHeight w:val="265"/>
+        </w:trPr>
+        <w:tc>
+          <w:tcPr>
+            <w:tcW w:w="1838" w:type="dxa"/>
+          </w:tcPr>
+          <w:p>
+            <w:pPr>
+              <w:rPr>
+                <w:noProof/>
+              </w:rPr>
+            </w:pPr>
+            <w:r>
+              <w:rPr>
+                <w:noProof/>
+              </w:rPr>
+              <w:t>timecode</w:t>
+            </w:r>
+          </w:p>
+        </w:tc>
+        <w:tc>
+          <w:tcPr>
+            <w:tcW w:w="1134" w:type="dxa"/>
+          </w:tcPr>
+          <w:p>
+            <w:pPr>
+              <w:rPr>
+                <w:noProof/>
+              </w:rPr>
+            </w:pPr>
+            <w:r>
+              <w:rPr>
+                <w:noProof/>
+              </w:rPr>
+              <w:t>d</w:t>
+            </w:r>
+          </w:p>
+        </w:tc>
+        <w:tc>
+          <w:tcPr>
+            <w:tcW w:w="9170" w:type="dxa"/>
+          </w:tcPr>
+          <w:p>
+            <w:pPr>
+              <w:rPr>
+                <w:noProof/>
+              </w:rPr>
+            </w:pPr>
+            <w:r>
+              <w:rPr>
+                <w:noProof/>
+              </w:rPr>
+              <w:t xml:space="preserve">Wie Double, </w:t>
+            </w:r>
+            <w:r>
+              <w:rPr>
+                <w:noProof/>
+              </w:rPr>
+              <w:t>kann auch als string empfangen werden</w:t>
+            </w:r>
+          </w:p>
+          <w:p>
+            <w:pPr>
+              <w:rPr>
+                <w:noProof/>
+              </w:rPr>
+            </w:pPr>
+            <w:r>
+              <w:rPr>
+                <w:noProof/>
+              </w:rPr>
+              <w:t xml:space="preserve">Absolut:  „hh:mm:ss“, „mm:ss“, </w:t>
+            </w:r>
+          </w:p>
+          <w:p>
+            <w:pPr>
+              <w:rPr>
+                <w:noProof/>
+              </w:rPr>
+            </w:pPr>
+            <w:r>
+              <w:rPr>
+                <w:noProof/>
+              </w:rPr>
+              <w:t>Relative: „+seconds“, „-seconds“</w:t>
+            </w:r>
+          </w:p>
+        </w:tc>
+      </w:tr>
+      <w:tr>
+        <w:trPr>
+          <w:trHeight w:val="265"/>
+        </w:trPr>
+        <w:tc>
+          <w:tcPr>
+            <w:tcW w:w="1838" w:type="dxa"/>
+          </w:tcPr>
+          <w:p>
+            <w:pPr>
+              <w:rPr>
+                <w:noProof/>
+              </w:rPr>
+            </w:pPr>
+            <w:r>
+              <w:rPr>
+                <w:noProof/>
+              </w:rPr>
               <w:t>blob</w:t>
             </w:r>
           </w:p>
         </w:tc>
         <w:tc>
           <w:tcPr>
-            <w:tcW w:w="5152" w:type="dxa"/>
+            <w:tcW w:w="1134" w:type="dxa"/>
+          </w:tcPr>
+          <w:p>
+            <w:pPr>
+              <w:rPr>
+                <w:noProof/>
+              </w:rPr>
+            </w:pPr>
+            <w:r>
+              <w:rPr>
+                <w:noProof/>
+              </w:rPr>
+              <w:t>b</w:t>
+            </w:r>
+          </w:p>
+        </w:tc>
+        <w:tc>
+          <w:tcPr>
+            <w:tcW w:w="9170" w:type="dxa"/>
           </w:tcPr>
           <w:p>
             <w:pPr>
@@ -3331,6 +4550,7 @@
     <w:p>
       <w:proofErr w:type="spellStart"/>
       <w:r>
+        <w:lastRenderedPageBreak/>
         <w:t>Script</w:t>
       </w:r>
       <w:proofErr w:type="spellEnd"/>
@@ -3429,6 +4649,7 @@
         <w:t xml:space="preserve"> </w:t>
       </w:r>
       <w:proofErr w:type="spellStart"/>
+      <w:proofErr w:type="gramStart"/>
       <w:r>
         <w:rPr>
           <w:rStyle w:val="Code"/>
@@ -3440,7 +4661,14 @@
         <w:rPr>
           <w:rStyle w:val="Code"/>
         </w:rPr>
-        <w:t xml:space="preserve"> := </w:t>
+        <w:t xml:space="preserve"> :</w:t>
+      </w:r>
+      <w:proofErr w:type="gramEnd"/>
+      <w:r>
+        <w:rPr>
+          <w:rStyle w:val="Code"/>
+        </w:rPr>
+        <w:t xml:space="preserve">= </w:t>
       </w:r>
       <w:proofErr w:type="spellStart"/>
       <w:r>
@@ -3457,6 +4685,7 @@
         <w:t xml:space="preserve">; </w:t>
       </w:r>
       <w:proofErr w:type="spellStart"/>
+      <w:proofErr w:type="gramStart"/>
       <w:r>
         <w:rPr>
           <w:rStyle w:val="Code"/>
@@ -3468,7 +4697,14 @@
         <w:rPr>
           <w:rStyle w:val="Code"/>
         </w:rPr>
-        <w:t xml:space="preserve"> := </w:t>
+        <w:t xml:space="preserve"> :</w:t>
+      </w:r>
+      <w:proofErr w:type="gramEnd"/>
+      <w:r>
+        <w:rPr>
+          <w:rStyle w:val="Code"/>
+        </w:rPr>
+        <w:t xml:space="preserve">= </w:t>
       </w:r>
       <w:r>
         <w:rPr>
@@ -3483,6 +4719,7 @@
         <w:t xml:space="preserve">; </w:t>
       </w:r>
       <w:proofErr w:type="spellStart"/>
+      <w:proofErr w:type="gramStart"/>
       <w:r>
         <w:rPr>
           <w:rStyle w:val="Code"/>
@@ -3494,7 +4731,14 @@
         <w:rPr>
           <w:rStyle w:val="Code"/>
         </w:rPr>
-        <w:t xml:space="preserve"> := True;</w:t>
+        <w:t xml:space="preserve"> :</w:t>
+      </w:r>
+      <w:proofErr w:type="gramEnd"/>
+      <w:r>
+        <w:rPr>
+          <w:rStyle w:val="Code"/>
+        </w:rPr>
+        <w:t>= True;</w:t>
       </w:r>
     </w:p>
     <w:p>
@@ -3558,7 +4802,7 @@
 </file>
 
 <file path=word/numbering.xml><?xml version="1.0" encoding="utf-8"?>
-<w:numbering xmlns:wpc="http://schemas.microsoft.com/office/word/2010/wordprocessingCanvas" xmlns:cx="http://schemas.microsoft.com/office/drawing/2014/chartex" xmlns:cx1="http://schemas.microsoft.com/office/drawing/2015/9/8/chartex" xmlns:cx2="http://schemas.microsoft.com/office/drawing/2015/10/21/chartex" xmlns:cx3="http://schemas.microsoft.com/office/drawing/2016/5/9/chartex" xmlns:cx4="http://schemas.microsoft.com/office/drawing/2016/5/10/chartex" xmlns:cx5="http://schemas.microsoft.com/office/drawing/2016/5/11/chartex" xmlns:cx6="http://schemas.microsoft.com/office/drawing/2016/5/12/chartex" xmlns:cx7="http://schemas.microsoft.com/office/drawing/2016/5/13/chartex" xmlns:cx8="http://schemas.microsoft.com/office/drawing/2016/5/14/chartex" xmlns:mc="http://schemas.openxmlformats.org/markup-compatibility/2006" xmlns:aink="http://schemas.microsoft.com/office/drawing/2016/ink" xmlns:am3d="http://schemas.microsoft.com/office/drawing/2017/model3d" xmlns:o="urn:schemas-microsoft-com:office:office" xmlns:oel="http://schemas.microsoft.com/office/2019/extlst" xmlns:r="http://schemas.openxmlformats.org/officeDocument/2006/relationships" xmlns:m="http://schemas.openxmlformats.org/officeDocument/2006/math" xmlns:v="urn:schemas-microsoft-com:vml" xmlns:wp14="http://schemas.microsoft.com/office/word/2010/wordprocessingDrawing" xmlns:wp="http://schemas.openxmlformats.org/drawingml/2006/wordprocessingDrawing" xmlns:w10="urn:schemas-microsoft-com:office:word" xmlns:w="http://schemas.openxmlformats.org/wordprocessingml/2006/main" xmlns:w14="http://schemas.microsoft.com/office/word/2010/wordml" xmlns:w15="http://schemas.microsoft.com/office/word/2012/wordml" xmlns:w16cex="http://schemas.microsoft.com/office/word/2018/wordml/cex" xmlns:w16cid="http://schemas.microsoft.com/office/word/2016/wordml/cid" xmlns:w16="http://schemas.microsoft.com/office/word/2018/wordml" xmlns:w16du="http://schemas.microsoft.com/office/word/2023/wordml/word16du" xmlns:w16sdtdh="http://schemas.microsoft.com/office/word/2020/wordml/sdtdatahash" xmlns:w16se="http://schemas.microsoft.com/office/word/2015/wordml/symex" xmlns:wpg="http://schemas.microsoft.com/office/word/2010/wordprocessingGroup" xmlns:wpi="http://schemas.microsoft.com/office/word/2010/wordprocessingInk" xmlns:wne="http://schemas.microsoft.com/office/word/2006/wordml" xmlns:wps="http://schemas.microsoft.com/office/word/2010/wordprocessingShape" mc:Ignorable="w14 w15 w16se w16cid w16 w16cex w16sdtdh w16du wp14">
+<w:numbering xmlns:wpc="http://schemas.microsoft.com/office/word/2010/wordprocessingCanvas" xmlns:cx="http://schemas.microsoft.com/office/drawing/2014/chartex" xmlns:cx1="http://schemas.microsoft.com/office/drawing/2015/9/8/chartex" xmlns:cx2="http://schemas.microsoft.com/office/drawing/2015/10/21/chartex" xmlns:cx3="http://schemas.microsoft.com/office/drawing/2016/5/9/chartex" xmlns:cx4="http://schemas.microsoft.com/office/drawing/2016/5/10/chartex" xmlns:cx5="http://schemas.microsoft.com/office/drawing/2016/5/11/chartex" xmlns:cx6="http://schemas.microsoft.com/office/drawing/2016/5/12/chartex" xmlns:cx7="http://schemas.microsoft.com/office/drawing/2016/5/13/chartex" xmlns:cx8="http://schemas.microsoft.com/office/drawing/2016/5/14/chartex" xmlns:mc="http://schemas.openxmlformats.org/markup-compatibility/2006" xmlns:aink="http://schemas.microsoft.com/office/drawing/2016/ink" xmlns:am3d="http://schemas.microsoft.com/office/drawing/2017/model3d" xmlns:o="urn:schemas-microsoft-com:office:office" xmlns:oel="http://schemas.microsoft.com/office/2019/extlst" xmlns:r="http://schemas.openxmlformats.org/officeDocument/2006/relationships" xmlns:m="http://schemas.openxmlformats.org/officeDocument/2006/math" xmlns:v="urn:schemas-microsoft-com:vml" xmlns:wp14="http://schemas.microsoft.com/office/word/2010/wordprocessingDrawing" xmlns:wp="http://schemas.openxmlformats.org/drawingml/2006/wordprocessingDrawing" xmlns:w10="urn:schemas-microsoft-com:office:word" xmlns:w="http://schemas.openxmlformats.org/wordprocessingml/2006/main" xmlns:w14="http://schemas.microsoft.com/office/word/2010/wordml" xmlns:w15="http://schemas.microsoft.com/office/word/2012/wordml" xmlns:w16cex="http://schemas.microsoft.com/office/word/2018/wordml/cex" xmlns:w16cid="http://schemas.microsoft.com/office/word/2016/wordml/cid" xmlns:w16="http://schemas.microsoft.com/office/word/2018/wordml" xmlns:w16du="http://schemas.microsoft.com/office/word/2023/wordml/word16du" xmlns:w16sdtdh="http://schemas.microsoft.com/office/word/2020/wordml/sdtdatahash" xmlns:w16sdtfl="http://schemas.microsoft.com/office/word/2024/wordml/sdtformatlock" xmlns:w16se="http://schemas.microsoft.com/office/word/2015/wordml/symex" xmlns:wpg="http://schemas.microsoft.com/office/word/2010/wordprocessingGroup" xmlns:wpi="http://schemas.microsoft.com/office/word/2010/wordprocessingInk" xmlns:wne="http://schemas.microsoft.com/office/word/2006/wordml" xmlns:wps="http://schemas.microsoft.com/office/word/2010/wordprocessingShape" mc:Ignorable="w14 w15 w16se w16cid w16 w16cex w16sdtdh w16sdtfl w16du wp14">
   <w:abstractNum w:abstractNumId="0" w15:restartNumberingAfterBreak="0">
     <w:nsid w:val="147D3CA2"/>
     <w:multiLevelType w:val="hybridMultilevel"/>
@@ -3679,7 +4923,7 @@
 </file>
 
 <file path=word/styles.xml><?xml version="1.0" encoding="utf-8"?>
-<w:styles xmlns:mc="http://schemas.openxmlformats.org/markup-compatibility/2006" xmlns:r="http://schemas.openxmlformats.org/officeDocument/2006/relationships" xmlns:w="http://schemas.openxmlformats.org/wordprocessingml/2006/main" xmlns:w14="http://schemas.microsoft.com/office/word/2010/wordml" xmlns:w15="http://schemas.microsoft.com/office/word/2012/wordml" xmlns:w16cex="http://schemas.microsoft.com/office/word/2018/wordml/cex" xmlns:w16cid="http://schemas.microsoft.com/office/word/2016/wordml/cid" xmlns:w16="http://schemas.microsoft.com/office/word/2018/wordml" xmlns:w16du="http://schemas.microsoft.com/office/word/2023/wordml/word16du" xmlns:w16sdtdh="http://schemas.microsoft.com/office/word/2020/wordml/sdtdatahash" xmlns:w16se="http://schemas.microsoft.com/office/word/2015/wordml/symex" mc:Ignorable="w14 w15 w16se w16cid w16 w16cex w16sdtdh w16du">
+<w:styles xmlns:mc="http://schemas.openxmlformats.org/markup-compatibility/2006" xmlns:r="http://schemas.openxmlformats.org/officeDocument/2006/relationships" xmlns:w="http://schemas.openxmlformats.org/wordprocessingml/2006/main" xmlns:w14="http://schemas.microsoft.com/office/word/2010/wordml" xmlns:w15="http://schemas.microsoft.com/office/word/2012/wordml" xmlns:w16cex="http://schemas.microsoft.com/office/word/2018/wordml/cex" xmlns:w16cid="http://schemas.microsoft.com/office/word/2016/wordml/cid" xmlns:w16="http://schemas.microsoft.com/office/word/2018/wordml" xmlns:w16du="http://schemas.microsoft.com/office/word/2023/wordml/word16du" xmlns:w16sdtdh="http://schemas.microsoft.com/office/word/2020/wordml/sdtdatahash" xmlns:w16sdtfl="http://schemas.microsoft.com/office/word/2024/wordml/sdtformatlock" xmlns:w16se="http://schemas.microsoft.com/office/word/2015/wordml/symex" mc:Ignorable="w14 w15 w16se w16cid w16 w16cex w16sdtdh w16sdtfl w16du">
   <w:docDefaults>
     <w:rPrDefault>
       <w:rPr>

</xml_diff>

<commit_message>
chore: udpated songbeamer endpoints (#75)
</commit_message>
<xml_diff>
--- a/documents/SongBeamer_OSC.docx
+++ b/documents/SongBeamer_OSC.docx
@@ -140,31 +140,7 @@
           </w:tcPr>
           <w:p>
             <w:r>
-              <w:t>{</w:t>
-            </w:r>
-            <w:proofErr w:type="spellStart"/>
-            <w:r>
-              <w:t>black</w:t>
-            </w:r>
-            <w:proofErr w:type="spellEnd"/>
-            <w:r>
-              <w:t xml:space="preserve">, </w:t>
-            </w:r>
-            <w:proofErr w:type="spellStart"/>
-            <w:r>
-              <w:t>background</w:t>
-            </w:r>
-            <w:proofErr w:type="spellEnd"/>
-            <w:r>
-              <w:t xml:space="preserve">, </w:t>
-            </w:r>
-            <w:proofErr w:type="spellStart"/>
-            <w:r>
-              <w:t>page</w:t>
-            </w:r>
-            <w:proofErr w:type="spellEnd"/>
-            <w:r>
-              <w:t>, logo}</w:t>
+              <w:t>{black, background, page, logo}</w:t>
             </w:r>
           </w:p>
         </w:tc>
@@ -367,11 +343,9 @@
             <w:tcW w:w="754" w:type="pct"/>
           </w:tcPr>
           <w:p>
-            <w:proofErr w:type="spellStart"/>
             <w:r>
               <w:t>readonly</w:t>
             </w:r>
-            <w:proofErr w:type="spellEnd"/>
           </w:p>
         </w:tc>
         <w:tc>
@@ -448,15 +422,7 @@
           </w:tcPr>
           <w:p>
             <w:r>
-              <w:t xml:space="preserve">** = </w:t>
-            </w:r>
-            <w:proofErr w:type="gramStart"/>
-            <w:r>
-              <w:t>0..</w:t>
-            </w:r>
-            <w:proofErr w:type="gramEnd"/>
-            <w:r>
-              <w:t>MaxInt</w:t>
+              <w:t>** = 0..MaxInt</w:t>
             </w:r>
           </w:p>
         </w:tc>
@@ -471,11 +437,9 @@
             <w:tcW w:w="754" w:type="pct"/>
           </w:tcPr>
           <w:p>
-            <w:proofErr w:type="spellStart"/>
             <w:r>
               <w:t>readonly</w:t>
             </w:r>
-            <w:proofErr w:type="spellEnd"/>
           </w:p>
         </w:tc>
         <w:tc>
@@ -557,11 +521,9 @@
             <w:tcW w:w="754" w:type="pct"/>
           </w:tcPr>
           <w:p>
-            <w:proofErr w:type="spellStart"/>
             <w:r>
               <w:t>readonly</w:t>
             </w:r>
-            <w:proofErr w:type="spellEnd"/>
           </w:p>
         </w:tc>
         <w:tc>
@@ -632,31 +594,13 @@
           </w:tcPr>
           <w:p>
             <w:r>
-              <w:t xml:space="preserve">0: </w:t>
-            </w:r>
-            <w:proofErr w:type="spellStart"/>
-            <w:r>
-              <w:t>no-op</w:t>
-            </w:r>
-            <w:proofErr w:type="spellEnd"/>
-          </w:p>
-          <w:p>
-            <w:r>
-              <w:t xml:space="preserve">1: </w:t>
-            </w:r>
-            <w:proofErr w:type="spellStart"/>
-            <w:r>
-              <w:t>execute</w:t>
-            </w:r>
-            <w:proofErr w:type="spellEnd"/>
-            <w:r>
-              <w:t xml:space="preserve"> </w:t>
-            </w:r>
-            <w:proofErr w:type="spellStart"/>
-            <w:r>
-              <w:t>command</w:t>
-            </w:r>
-            <w:proofErr w:type="spellEnd"/>
+              <w:t>0: no-op</w:t>
+            </w:r>
+          </w:p>
+          <w:p>
+            <w:r>
+              <w:t>1: execute command</w:t>
+            </w:r>
           </w:p>
         </w:tc>
         <w:tc>
@@ -749,31 +693,13 @@
           </w:tcPr>
           <w:p>
             <w:r>
-              <w:t xml:space="preserve">0: </w:t>
-            </w:r>
-            <w:proofErr w:type="spellStart"/>
-            <w:r>
-              <w:t>no-op</w:t>
-            </w:r>
-            <w:proofErr w:type="spellEnd"/>
-          </w:p>
-          <w:p>
-            <w:r>
-              <w:t xml:space="preserve">1: </w:t>
-            </w:r>
-            <w:proofErr w:type="spellStart"/>
-            <w:r>
-              <w:t>execute</w:t>
-            </w:r>
-            <w:proofErr w:type="spellEnd"/>
-            <w:r>
-              <w:t xml:space="preserve"> </w:t>
-            </w:r>
-            <w:proofErr w:type="spellStart"/>
-            <w:r>
-              <w:t>command</w:t>
-            </w:r>
-            <w:proofErr w:type="spellEnd"/>
+              <w:t>0: no-op</w:t>
+            </w:r>
+          </w:p>
+          <w:p>
+            <w:r>
+              <w:t>1: execute command</w:t>
+            </w:r>
           </w:p>
         </w:tc>
         <w:tc>
@@ -886,13 +812,8 @@
           </w:tcPr>
           <w:p>
             <w:r>
-              <w:t>Read/</w:t>
-            </w:r>
-            <w:proofErr w:type="spellStart"/>
-            <w:r>
-              <w:t>write</w:t>
-            </w:r>
-            <w:proofErr w:type="spellEnd"/>
+              <w:t>Read/write</w:t>
+            </w:r>
           </w:p>
         </w:tc>
         <w:tc>
@@ -981,13 +902,8 @@
           </w:tcPr>
           <w:p>
             <w:r>
-              <w:t>Aktuell angezeigter (Song-)</w:t>
-            </w:r>
-            <w:proofErr w:type="spellStart"/>
-            <w:r>
-              <w:t>text</w:t>
-            </w:r>
-            <w:proofErr w:type="spellEnd"/>
+              <w:t>Aktuell angezeigter (Song-)text</w:t>
+            </w:r>
           </w:p>
         </w:tc>
         <w:tc>
@@ -995,11 +911,9 @@
             <w:tcW w:w="754" w:type="pct"/>
           </w:tcPr>
           <w:p>
-            <w:proofErr w:type="spellStart"/>
             <w:r>
               <w:t>readonly</w:t>
             </w:r>
-            <w:proofErr w:type="spellEnd"/>
           </w:p>
         </w:tc>
         <w:tc>
@@ -1085,11 +999,9 @@
             <w:tcW w:w="754" w:type="pct"/>
           </w:tcPr>
           <w:p>
-            <w:proofErr w:type="spellStart"/>
             <w:r>
               <w:t>readonly</w:t>
             </w:r>
-            <w:proofErr w:type="spellEnd"/>
           </w:p>
         </w:tc>
         <w:tc>
@@ -1175,11 +1087,9 @@
             <w:tcW w:w="754" w:type="pct"/>
           </w:tcPr>
           <w:p>
-            <w:proofErr w:type="spellStart"/>
             <w:r>
               <w:t>readonly</w:t>
             </w:r>
-            <w:proofErr w:type="spellEnd"/>
           </w:p>
         </w:tc>
         <w:tc>
@@ -1737,7 +1647,7 @@
               <w:rPr>
                 <w:noProof/>
               </w:rPr>
-              <w:t>/name</w:t>
+              <w:t>name</w:t>
             </w:r>
           </w:p>
         </w:tc>
@@ -1783,37 +1693,8 @@
               <w:t>Send</w:t>
             </w:r>
             <w:r>
-              <w:t xml:space="preserve"> „</w:t>
-            </w:r>
-            <w:proofErr w:type="spellStart"/>
-            <w:r>
-              <w:t>StageMonitor</w:t>
-            </w:r>
-            <w:proofErr w:type="spellEnd"/>
-            <w:r>
-              <w:t xml:space="preserve">“ </w:t>
-            </w:r>
-            <w:proofErr w:type="spellStart"/>
-            <w:r>
-              <w:t>for</w:t>
-            </w:r>
-            <w:proofErr w:type="spellEnd"/>
-            <w:r>
-              <w:t xml:space="preserve"> </w:t>
-            </w:r>
-            <w:proofErr w:type="spellStart"/>
-            <w:r>
-              <w:t>default</w:t>
-            </w:r>
-            <w:proofErr w:type="spellEnd"/>
-            <w:r>
-              <w:t xml:space="preserve"> </w:t>
-            </w:r>
-            <w:proofErr w:type="spellStart"/>
-            <w:r>
-              <w:t>layout</w:t>
-            </w:r>
-            <w:proofErr w:type="spellEnd"/>
+              <w:t xml:space="preserve"> „StageMonitor“ for default layout</w:t>
+            </w:r>
           </w:p>
           <w:p>
             <w:r>
@@ -1842,7 +1723,13 @@
               <w:rPr>
                 <w:rFonts w:cstheme="minorHAnsi"/>
               </w:rPr>
-              <w:t>6.10a</w:t>
+              <w:t>6.1</w:t>
+            </w:r>
+            <w:r>
+              <w:rPr>
+                <w:rFonts w:cstheme="minorHAnsi"/>
+              </w:rPr>
+              <w:t>3</w:t>
             </w:r>
           </w:p>
         </w:tc>
@@ -1886,7 +1773,7 @@
               <w:rPr>
                 <w:noProof/>
               </w:rPr>
-              <w:t>layout/timer</w:t>
+              <w:t>timer</w:t>
             </w:r>
             <w:r>
               <w:rPr>
@@ -1956,7 +1843,13 @@
               <w:rPr>
                 <w:rFonts w:cstheme="minorHAnsi"/>
               </w:rPr>
-              <w:t>6.10a</w:t>
+              <w:t>6.1</w:t>
+            </w:r>
+            <w:r>
+              <w:rPr>
+                <w:rFonts w:cstheme="minorHAnsi"/>
+              </w:rPr>
+              <w:t>3</w:t>
             </w:r>
           </w:p>
         </w:tc>
@@ -1996,6 +1889,12 @@
               </w:rPr>
               <w:t>/stage/message</w:t>
             </w:r>
+            <w:r>
+              <w:rPr>
+                <w:noProof/>
+              </w:rPr>
+              <w:t>/text</w:t>
+            </w:r>
           </w:p>
         </w:tc>
         <w:tc>
@@ -2045,15 +1944,7 @@
           </w:p>
           <w:p>
             <w:r>
-              <w:t xml:space="preserve">Funktioniert nur, wenn im Layout eine </w:t>
-            </w:r>
-            <w:proofErr w:type="spellStart"/>
-            <w:r>
-              <w:t>Textbox</w:t>
-            </w:r>
-            <w:proofErr w:type="spellEnd"/>
-            <w:r>
-              <w:t xml:space="preserve"> dafür definiert wurde.</w:t>
+              <w:t>Funktioniert nur, wenn im Layout eine Textbox dafür definiert wurde.</w:t>
             </w:r>
           </w:p>
         </w:tc>
@@ -2073,6 +1964,18 @@
                 <w:rFonts w:cstheme="minorHAnsi"/>
               </w:rPr>
             </w:pPr>
+            <w:r>
+              <w:rPr>
+                <w:rFonts w:cstheme="minorHAnsi"/>
+              </w:rPr>
+              <w:t>6.1</w:t>
+            </w:r>
+            <w:r>
+              <w:rPr>
+                <w:rFonts w:cstheme="minorHAnsi"/>
+              </w:rPr>
+              <w:t>3</w:t>
+            </w:r>
           </w:p>
         </w:tc>
         <w:tc>
@@ -2246,11 +2149,9 @@
             <w:tcW w:w="754" w:type="pct"/>
           </w:tcPr>
           <w:p>
-            <w:proofErr w:type="spellStart"/>
             <w:r>
               <w:t>readonly</w:t>
             </w:r>
-            <w:proofErr w:type="spellEnd"/>
           </w:p>
         </w:tc>
         <w:tc>
@@ -2327,31 +2228,13 @@
           </w:tcPr>
           <w:p>
             <w:r>
-              <w:t xml:space="preserve">0: </w:t>
-            </w:r>
-            <w:proofErr w:type="spellStart"/>
-            <w:r>
-              <w:t>no-op</w:t>
-            </w:r>
-            <w:proofErr w:type="spellEnd"/>
-          </w:p>
-          <w:p>
-            <w:r>
-              <w:t xml:space="preserve">1: </w:t>
-            </w:r>
-            <w:proofErr w:type="spellStart"/>
-            <w:r>
-              <w:t>execute</w:t>
-            </w:r>
-            <w:proofErr w:type="spellEnd"/>
-            <w:r>
-              <w:t xml:space="preserve"> </w:t>
-            </w:r>
-            <w:proofErr w:type="spellStart"/>
-            <w:r>
-              <w:t>command</w:t>
-            </w:r>
-            <w:proofErr w:type="spellEnd"/>
+              <w:t>0: no-op</w:t>
+            </w:r>
+          </w:p>
+          <w:p>
+            <w:r>
+              <w:t>1: execute command</w:t>
+            </w:r>
           </w:p>
         </w:tc>
         <w:tc>
@@ -2444,31 +2327,13 @@
           </w:tcPr>
           <w:p>
             <w:r>
-              <w:t xml:space="preserve">0: </w:t>
-            </w:r>
-            <w:proofErr w:type="spellStart"/>
-            <w:r>
-              <w:t>no-op</w:t>
-            </w:r>
-            <w:proofErr w:type="spellEnd"/>
-          </w:p>
-          <w:p>
-            <w:r>
-              <w:t xml:space="preserve">1: </w:t>
-            </w:r>
-            <w:proofErr w:type="spellStart"/>
-            <w:r>
-              <w:t>execute</w:t>
-            </w:r>
-            <w:proofErr w:type="spellEnd"/>
-            <w:r>
-              <w:t xml:space="preserve"> </w:t>
-            </w:r>
-            <w:proofErr w:type="spellStart"/>
-            <w:r>
-              <w:t>command</w:t>
-            </w:r>
-            <w:proofErr w:type="spellEnd"/>
+              <w:t>0: no-op</w:t>
+            </w:r>
+          </w:p>
+          <w:p>
+            <w:r>
+              <w:t>1: execute command</w:t>
+            </w:r>
           </w:p>
         </w:tc>
         <w:tc>
@@ -2576,11 +2441,9 @@
             <w:tcW w:w="754" w:type="pct"/>
           </w:tcPr>
           <w:p>
-            <w:proofErr w:type="spellStart"/>
             <w:r>
               <w:t>readonly</w:t>
             </w:r>
-            <w:proofErr w:type="spellEnd"/>
           </w:p>
         </w:tc>
         <w:tc>
@@ -2657,15 +2520,7 @@
           </w:tcPr>
           <w:p>
             <w:r>
-              <w:t xml:space="preserve">** = </w:t>
-            </w:r>
-            <w:proofErr w:type="gramStart"/>
-            <w:r>
-              <w:t>0..</w:t>
-            </w:r>
-            <w:proofErr w:type="gramEnd"/>
-            <w:r>
-              <w:t>MaxInt</w:t>
+              <w:t>** = 0..MaxInt</w:t>
             </w:r>
           </w:p>
         </w:tc>
@@ -2684,29 +2539,14 @@
             <w:tcW w:w="754" w:type="pct"/>
           </w:tcPr>
           <w:p>
-            <w:proofErr w:type="spellStart"/>
-            <w:r>
-              <w:t>readonly</w:t>
-            </w:r>
-            <w:proofErr w:type="spellEnd"/>
-            <w:r>
-              <w:t xml:space="preserve">, </w:t>
-            </w:r>
-          </w:p>
-          <w:p>
-            <w:proofErr w:type="spellStart"/>
-            <w:r>
-              <w:t>no</w:t>
-            </w:r>
-            <w:proofErr w:type="spellEnd"/>
-            <w:r>
-              <w:t xml:space="preserve"> </w:t>
-            </w:r>
-            <w:proofErr w:type="spellStart"/>
-            <w:r>
-              <w:t>subscription</w:t>
-            </w:r>
-            <w:proofErr w:type="spellEnd"/>
+            <w:r>
+              <w:t xml:space="preserve">readonly, </w:t>
+            </w:r>
+          </w:p>
+          <w:p>
+            <w:r>
+              <w:t>no subscription</w:t>
+            </w:r>
           </w:p>
         </w:tc>
         <w:tc>
@@ -2783,15 +2623,7 @@
           </w:tcPr>
           <w:p>
             <w:r>
-              <w:t xml:space="preserve">** = </w:t>
-            </w:r>
-            <w:proofErr w:type="gramStart"/>
-            <w:r>
-              <w:t>0..</w:t>
-            </w:r>
-            <w:proofErr w:type="gramEnd"/>
-            <w:r>
-              <w:t>MaxInt</w:t>
+              <w:t>** = 0..MaxInt</w:t>
             </w:r>
           </w:p>
         </w:tc>
@@ -2810,29 +2642,14 @@
             <w:tcW w:w="754" w:type="pct"/>
           </w:tcPr>
           <w:p>
-            <w:proofErr w:type="spellStart"/>
-            <w:r>
-              <w:t>readonly</w:t>
-            </w:r>
-            <w:proofErr w:type="spellEnd"/>
-            <w:r>
-              <w:t xml:space="preserve">, </w:t>
-            </w:r>
-          </w:p>
-          <w:p>
-            <w:proofErr w:type="spellStart"/>
-            <w:r>
-              <w:t>no</w:t>
-            </w:r>
-            <w:proofErr w:type="spellEnd"/>
-            <w:r>
-              <w:t xml:space="preserve"> </w:t>
-            </w:r>
-            <w:proofErr w:type="spellStart"/>
-            <w:r>
-              <w:t>subscription</w:t>
-            </w:r>
-            <w:proofErr w:type="spellEnd"/>
+            <w:r>
+              <w:t xml:space="preserve">readonly, </w:t>
+            </w:r>
+          </w:p>
+          <w:p>
+            <w:r>
+              <w:t>no subscription</w:t>
+            </w:r>
           </w:p>
         </w:tc>
         <w:tc>
@@ -2909,21 +2726,8 @@
           </w:tcPr>
           <w:p>
             <w:r>
-              <w:t xml:space="preserve">1: </w:t>
-            </w:r>
-            <w:proofErr w:type="spellStart"/>
-            <w:r>
-              <w:t>execute</w:t>
-            </w:r>
-            <w:proofErr w:type="spellEnd"/>
-            <w:r>
-              <w:t xml:space="preserve"> </w:t>
-            </w:r>
-            <w:proofErr w:type="spellStart"/>
-            <w:r>
-              <w:t>command</w:t>
-            </w:r>
-            <w:proofErr w:type="spellEnd"/>
+              <w:t>1: execute command</w:t>
+            </w:r>
           </w:p>
         </w:tc>
         <w:tc>
@@ -2941,19 +2745,9 @@
             <w:tcW w:w="754" w:type="pct"/>
           </w:tcPr>
           <w:p>
-            <w:proofErr w:type="spellStart"/>
-            <w:r>
-              <w:t>only</w:t>
-            </w:r>
-            <w:proofErr w:type="spellEnd"/>
-            <w:r>
-              <w:t xml:space="preserve"> </w:t>
-            </w:r>
-            <w:proofErr w:type="spellStart"/>
-            <w:r>
-              <w:t>subscription</w:t>
-            </w:r>
-            <w:proofErr w:type="spellEnd"/>
+            <w:r>
+              <w:t>only subscription</w:t>
+            </w:r>
           </w:p>
         </w:tc>
         <w:tc>
@@ -3030,17 +2824,7 @@
           </w:tcPr>
           <w:p>
             <w:r>
-              <w:t>{</w:t>
-            </w:r>
-            <w:proofErr w:type="spellStart"/>
-            <w:proofErr w:type="gramStart"/>
-            <w:r>
-              <w:t>stop,play</w:t>
-            </w:r>
-            <w:proofErr w:type="spellEnd"/>
-            <w:proofErr w:type="gramEnd"/>
-            <w:r>
-              <w:t>, pause}</w:t>
+              <w:t>{stop,play, pause}</w:t>
             </w:r>
           </w:p>
         </w:tc>
@@ -3143,7 +2927,7 @@
               <w:rPr>
                 <w:noProof/>
               </w:rPr>
-              <w:t>double</w:t>
+              <w:t>timecode</w:t>
             </w:r>
           </w:p>
         </w:tc>
@@ -3151,22 +2935,16 @@
           <w:tcPr>
             <w:tcW w:w="806" w:type="pct"/>
           </w:tcPr>
-          <w:p>
-            <w:r>
-              <w:t>1.0 entspricht 24h</w:t>
-            </w:r>
-          </w:p>
+          <w:p/>
         </w:tc>
         <w:tc>
           <w:tcPr>
             <w:tcW w:w="1163" w:type="pct"/>
           </w:tcPr>
           <w:p>
-            <w:proofErr w:type="gramStart"/>
             <w:r>
               <w:t>Video Position</w:t>
             </w:r>
-            <w:proofErr w:type="gramEnd"/>
           </w:p>
         </w:tc>
         <w:tc>
@@ -3251,7 +3029,7 @@
               <w:rPr>
                 <w:noProof/>
               </w:rPr>
-              <w:t>double</w:t>
+              <w:t>timecode</w:t>
             </w:r>
           </w:p>
         </w:tc>
@@ -3259,22 +3037,16 @@
           <w:tcPr>
             <w:tcW w:w="806" w:type="pct"/>
           </w:tcPr>
-          <w:p>
-            <w:r>
-              <w:t>1.0 entspricht 24h</w:t>
-            </w:r>
-          </w:p>
+          <w:p/>
         </w:tc>
         <w:tc>
           <w:tcPr>
             <w:tcW w:w="1163" w:type="pct"/>
           </w:tcPr>
           <w:p>
-            <w:proofErr w:type="gramStart"/>
             <w:r>
               <w:t>Video Länge</w:t>
             </w:r>
-            <w:proofErr w:type="gramEnd"/>
           </w:p>
         </w:tc>
         <w:tc>
@@ -3282,11 +3054,9 @@
             <w:tcW w:w="754" w:type="pct"/>
           </w:tcPr>
           <w:p>
-            <w:proofErr w:type="spellStart"/>
             <w:r>
               <w:t>readonly</w:t>
             </w:r>
-            <w:proofErr w:type="spellEnd"/>
           </w:p>
         </w:tc>
         <w:tc>
@@ -3393,11 +3163,9 @@
             <w:tcW w:w="1163" w:type="pct"/>
           </w:tcPr>
           <w:p>
-            <w:proofErr w:type="gramStart"/>
             <w:r>
               <w:t>Video Dateiname</w:t>
             </w:r>
-            <w:proofErr w:type="gramEnd"/>
           </w:p>
         </w:tc>
         <w:tc>
@@ -3405,11 +3173,9 @@
             <w:tcW w:w="754" w:type="pct"/>
           </w:tcPr>
           <w:p>
-            <w:proofErr w:type="spellStart"/>
             <w:r>
               <w:t>readonly</w:t>
             </w:r>
-            <w:proofErr w:type="spellEnd"/>
           </w:p>
         </w:tc>
         <w:tc>
@@ -3479,17 +3245,7 @@
           </w:tcPr>
           <w:p>
             <w:r>
-              <w:t>{</w:t>
-            </w:r>
-            <w:proofErr w:type="spellStart"/>
-            <w:proofErr w:type="gramStart"/>
-            <w:r>
-              <w:t>stop,play</w:t>
-            </w:r>
-            <w:proofErr w:type="spellEnd"/>
-            <w:proofErr w:type="gramEnd"/>
-            <w:r>
-              <w:t>}</w:t>
+              <w:t>{stop,play}</w:t>
             </w:r>
           </w:p>
         </w:tc>
@@ -3593,13 +3349,8 @@
           </w:tcPr>
           <w:p>
             <w:r>
-              <w:t>/</w:t>
-            </w:r>
-            <w:proofErr w:type="spellStart"/>
-            <w:r>
-              <w:t>info</w:t>
-            </w:r>
-            <w:proofErr w:type="spellEnd"/>
+              <w:t>/info</w:t>
+            </w:r>
           </w:p>
         </w:tc>
         <w:tc>
@@ -3640,13 +3391,8 @@
           </w:tcPr>
           <w:p>
             <w:r>
-              <w:t>/</w:t>
-            </w:r>
-            <w:proofErr w:type="spellStart"/>
-            <w:r>
-              <w:t>xinfo</w:t>
-            </w:r>
-            <w:proofErr w:type="spellEnd"/>
+              <w:t>/xinfo</w:t>
+            </w:r>
           </w:p>
         </w:tc>
         <w:tc>
@@ -3687,13 +3433,8 @@
           </w:tcPr>
           <w:p>
             <w:r>
-              <w:t>/</w:t>
-            </w:r>
-            <w:proofErr w:type="spellStart"/>
-            <w:r>
-              <w:t>xremote</w:t>
-            </w:r>
-            <w:proofErr w:type="spellEnd"/>
+              <w:t>/xremote</w:t>
+            </w:r>
           </w:p>
         </w:tc>
         <w:tc>
@@ -3734,13 +3475,8 @@
           </w:tcPr>
           <w:p>
             <w:r>
-              <w:t>/</w:t>
-            </w:r>
-            <w:proofErr w:type="spellStart"/>
-            <w:r>
-              <w:t>subscribe</w:t>
-            </w:r>
-            <w:proofErr w:type="spellEnd"/>
+              <w:t>/subscribe</w:t>
+            </w:r>
           </w:p>
         </w:tc>
         <w:tc>
@@ -3775,13 +3511,8 @@
           </w:tcPr>
           <w:p>
             <w:r>
-              <w:t>/</w:t>
-            </w:r>
-            <w:proofErr w:type="spellStart"/>
-            <w:r>
-              <w:t>formatsubscribe</w:t>
-            </w:r>
-            <w:proofErr w:type="spellEnd"/>
+              <w:t>/formatsubscribe</w:t>
+            </w:r>
           </w:p>
         </w:tc>
         <w:tc>
@@ -3816,13 +3547,8 @@
           </w:tcPr>
           <w:p>
             <w:r>
-              <w:t>/</w:t>
-            </w:r>
-            <w:proofErr w:type="spellStart"/>
-            <w:r>
-              <w:t>node</w:t>
-            </w:r>
-            <w:proofErr w:type="spellEnd"/>
+              <w:t>/node</w:t>
+            </w:r>
           </w:p>
         </w:tc>
         <w:tc>
@@ -3842,21 +3568,8 @@
           </w:p>
           <w:p>
             <w:r>
-              <w:t xml:space="preserve">z.B. </w:t>
-            </w:r>
-            <w:proofErr w:type="spellStart"/>
-            <w:r>
-              <w:t>stage</w:t>
-            </w:r>
-            <w:proofErr w:type="spellEnd"/>
-            <w:r>
-              <w:t>/</w:t>
-            </w:r>
-            <w:proofErr w:type="spellStart"/>
-            <w:r>
-              <w:t>layout</w:t>
-            </w:r>
-            <w:proofErr w:type="spellEnd"/>
+              <w:t>z.B. stage/layout</w:t>
+            </w:r>
           </w:p>
         </w:tc>
         <w:tc>
@@ -4471,6 +4184,19 @@
               <w:t>Relative: „+seconds“, „-seconds“</w:t>
             </w:r>
           </w:p>
+          <w:p>
+            <w:pPr>
+              <w:rPr>
+                <w:noProof/>
+              </w:rPr>
+            </w:pPr>
+            <w:r>
+              <w:rPr>
+                <w:noProof/>
+              </w:rPr>
+              <w:t>1.0 entspricht 24h</w:t>
+            </w:r>
+          </w:p>
         </w:tc>
       </w:tr>
       <w:tr>
@@ -4535,27 +4261,17 @@
     </w:tbl>
     <w:p/>
     <w:p>
-      <w:proofErr w:type="gramStart"/>
       <w:r>
+        <w:lastRenderedPageBreak/>
         <w:t xml:space="preserve">Standard </w:t>
       </w:r>
       <w:r>
-        <w:t>Port</w:t>
-      </w:r>
-      <w:proofErr w:type="gramEnd"/>
-      <w:r>
-        <w:t xml:space="preserve"> = 10023</w:t>
+        <w:t>Port = 10023</w:t>
       </w:r>
     </w:p>
     <w:p>
-      <w:proofErr w:type="spellStart"/>
       <w:r>
-        <w:lastRenderedPageBreak/>
-        <w:t>Script</w:t>
-      </w:r>
-      <w:proofErr w:type="spellEnd"/>
-      <w:r>
-        <w:t xml:space="preserve"> Befehle für OSC:</w:t>
+        <w:t>Script Befehle für OSC:</w:t>
       </w:r>
     </w:p>
     <w:p>
@@ -4567,68 +4283,22 @@
       <w:r>
         <w:t xml:space="preserve">OSC aktivieren: </w:t>
       </w:r>
-      <w:proofErr w:type="spellStart"/>
-      <w:proofErr w:type="gramStart"/>
       <w:r>
         <w:rPr>
           <w:rStyle w:val="Code"/>
         </w:rPr>
-        <w:t>IniSFS.OSC.Enabled</w:t>
-      </w:r>
-      <w:proofErr w:type="spellEnd"/>
-      <w:r>
-        <w:rPr>
-          <w:rStyle w:val="Code"/>
-        </w:rPr>
-        <w:t xml:space="preserve"> :</w:t>
-      </w:r>
-      <w:proofErr w:type="gramEnd"/>
-      <w:r>
-        <w:rPr>
-          <w:rStyle w:val="Code"/>
-        </w:rPr>
-        <w:t>= True;</w:t>
+        <w:t>IniSFS.OSC.Enabled := True;</w:t>
       </w:r>
     </w:p>
     <w:p>
       <w:r>
         <w:t xml:space="preserve">OSC deaktivieren: </w:t>
       </w:r>
-      <w:proofErr w:type="spellStart"/>
-      <w:proofErr w:type="gramStart"/>
       <w:r>
         <w:rPr>
           <w:rStyle w:val="Code"/>
         </w:rPr>
-        <w:t>IniSFS.OSC.Enabled</w:t>
-      </w:r>
-      <w:proofErr w:type="spellEnd"/>
-      <w:r>
-        <w:rPr>
-          <w:rStyle w:val="Code"/>
-        </w:rPr>
-        <w:t xml:space="preserve"> :</w:t>
-      </w:r>
-      <w:proofErr w:type="gramEnd"/>
-      <w:r>
-        <w:rPr>
-          <w:rStyle w:val="Code"/>
-        </w:rPr>
-        <w:t xml:space="preserve">= </w:t>
-      </w:r>
-      <w:proofErr w:type="spellStart"/>
-      <w:r>
-        <w:rPr>
-          <w:rStyle w:val="Code"/>
-        </w:rPr>
-        <w:t>False</w:t>
-      </w:r>
-      <w:proofErr w:type="spellEnd"/>
-      <w:r>
-        <w:rPr>
-          <w:rStyle w:val="Code"/>
-        </w:rPr>
-        <w:t>;</w:t>
+        <w:t>IniSFS.OSC.Enabled := False;</w:t>
       </w:r>
     </w:p>
     <w:p>
@@ -4638,73 +4308,13 @@
         </w:rPr>
       </w:pPr>
       <w:r>
-        <w:t xml:space="preserve">Port </w:t>
+        <w:t xml:space="preserve">Port ändern : </w:t>
       </w:r>
-      <w:proofErr w:type="gramStart"/>
-      <w:r>
-        <w:t>ändern :</w:t>
-      </w:r>
-      <w:proofErr w:type="gramEnd"/>
-      <w:r>
-        <w:t xml:space="preserve"> </w:t>
-      </w:r>
-      <w:proofErr w:type="spellStart"/>
-      <w:proofErr w:type="gramStart"/>
       <w:r>
         <w:rPr>
           <w:rStyle w:val="Code"/>
         </w:rPr>
-        <w:t>IniSFS.OSC.Enabled</w:t>
-      </w:r>
-      <w:proofErr w:type="spellEnd"/>
-      <w:r>
-        <w:rPr>
-          <w:rStyle w:val="Code"/>
-        </w:rPr>
-        <w:t xml:space="preserve"> :</w:t>
-      </w:r>
-      <w:proofErr w:type="gramEnd"/>
-      <w:r>
-        <w:rPr>
-          <w:rStyle w:val="Code"/>
-        </w:rPr>
-        <w:t xml:space="preserve">= </w:t>
-      </w:r>
-      <w:proofErr w:type="spellStart"/>
-      <w:r>
-        <w:rPr>
-          <w:rStyle w:val="Code"/>
-        </w:rPr>
-        <w:t>False</w:t>
-      </w:r>
-      <w:proofErr w:type="spellEnd"/>
-      <w:r>
-        <w:rPr>
-          <w:rStyle w:val="Code"/>
-        </w:rPr>
-        <w:t xml:space="preserve">; </w:t>
-      </w:r>
-      <w:proofErr w:type="spellStart"/>
-      <w:proofErr w:type="gramStart"/>
-      <w:r>
-        <w:rPr>
-          <w:rStyle w:val="Code"/>
-        </w:rPr>
-        <w:t>IniSFS.OSC.Port</w:t>
-      </w:r>
-      <w:proofErr w:type="spellEnd"/>
-      <w:r>
-        <w:rPr>
-          <w:rStyle w:val="Code"/>
-        </w:rPr>
-        <w:t xml:space="preserve"> :</w:t>
-      </w:r>
-      <w:proofErr w:type="gramEnd"/>
-      <w:r>
-        <w:rPr>
-          <w:rStyle w:val="Code"/>
-        </w:rPr>
-        <w:t xml:space="preserve">= </w:t>
+        <w:t xml:space="preserve">IniSFS.OSC.Enabled := False; IniSFS.OSC.Port := </w:t>
       </w:r>
       <w:r>
         <w:rPr>
@@ -4716,42 +4326,12 @@
         <w:rPr>
           <w:rStyle w:val="Code"/>
         </w:rPr>
-        <w:t xml:space="preserve">; </w:t>
-      </w:r>
-      <w:proofErr w:type="spellStart"/>
-      <w:proofErr w:type="gramStart"/>
-      <w:r>
-        <w:rPr>
-          <w:rStyle w:val="Code"/>
-        </w:rPr>
-        <w:t>IniSFS.OSC.Enabled</w:t>
-      </w:r>
-      <w:proofErr w:type="spellEnd"/>
-      <w:r>
-        <w:rPr>
-          <w:rStyle w:val="Code"/>
-        </w:rPr>
-        <w:t xml:space="preserve"> :</w:t>
-      </w:r>
-      <w:proofErr w:type="gramEnd"/>
-      <w:r>
-        <w:rPr>
-          <w:rStyle w:val="Code"/>
-        </w:rPr>
-        <w:t>= True;</w:t>
+        <w:t>; IniSFS.OSC.Enabled := True;</w:t>
       </w:r>
     </w:p>
     <w:p>
       <w:r>
-        <w:t xml:space="preserve">OSC wird nach Ausführen des </w:t>
-      </w:r>
-      <w:proofErr w:type="spellStart"/>
-      <w:r>
-        <w:t>Script</w:t>
-      </w:r>
-      <w:proofErr w:type="spellEnd"/>
-      <w:r>
-        <w:t xml:space="preserve"> Befehls sofort aktiv. Die Einstellungen werden gespeichert. Nach einem Neustart von SongBeamer muß OSC nicht erneut aktiviert werden.</w:t>
+        <w:t>OSC wird nach Ausführen des Script Befehls sofort aktiv. Die Einstellungen werden gespeichert. Nach einem Neustart von SongBeamer muß OSC nicht erneut aktiviert werden.</w:t>
       </w:r>
     </w:p>
     <w:p>
@@ -4774,15 +4354,7 @@
         <w:t>e</w:t>
       </w:r>
       <w:r>
-        <w:t xml:space="preserve"> Rückmeldungen von Wertänderungen (weder direkt noch indirekt) die durch einen </w:t>
-      </w:r>
-      <w:proofErr w:type="gramStart"/>
-      <w:r>
-        <w:t>OSC Befehl</w:t>
-      </w:r>
-      <w:proofErr w:type="gramEnd"/>
-      <w:r>
-        <w:t xml:space="preserve"> ausge</w:t>
+        <w:t xml:space="preserve"> Rückmeldungen von Wertänderungen (weder direkt noch indirekt) die durch einen OSC Befehl ausge</w:t>
       </w:r>
       <w:r>
         <w:t>löst</w:t>

</xml_diff>